<commit_message>
update bab 4 dan membuat gamabr software architecture
</commit_message>
<xml_diff>
--- a/tugas-akhir/skripsi.docx
+++ b/tugas-akhir/skripsi.docx
@@ -674,7 +674,7 @@
       </w:pPr>
       <w:bookmarkStart w:id="0" w:name="_Toc95729830"/>
       <w:bookmarkStart w:id="1" w:name="_Toc95729870"/>
-      <w:bookmarkStart w:id="2" w:name="_Toc96420809"/>
+      <w:bookmarkStart w:id="2" w:name="_Toc96503803"/>
       <w:r>
         <w:lastRenderedPageBreak/>
         <w:t>ABSTRAK</w:t>
@@ -3172,7 +3172,7 @@
       <w:r>
         <w:br w:type="page"/>
       </w:r>
-      <w:bookmarkStart w:id="3" w:name="_Toc96420810"/>
+      <w:bookmarkStart w:id="3" w:name="_Toc96503804"/>
       <w:r>
         <w:lastRenderedPageBreak/>
         <w:t>DAFTAR ISI</w:t>
@@ -3243,7 +3243,7 @@
             </w:rPr>
             <w:fldChar w:fldCharType="separate"/>
           </w:r>
-          <w:hyperlink w:anchor="_Toc96420809" w:history="1">
+          <w:hyperlink w:anchor="_Toc96503803" w:history="1">
             <w:r>
               <w:rPr>
                 <w:rStyle w:val="Hyperlink"/>
@@ -3277,7 +3277,7 @@
                 <w:noProof/>
                 <w:webHidden/>
               </w:rPr>
-              <w:instrText xml:space="preserve"> PAGEREF _Toc96420809 \h </w:instrText>
+              <w:instrText xml:space="preserve"> PAGEREF _Toc96503803 \h </w:instrText>
             </w:r>
             <w:r>
               <w:rPr>
@@ -3317,7 +3317,7 @@
               <w:lang w:eastAsia="en-ID"/>
             </w:rPr>
           </w:pPr>
-          <w:hyperlink w:anchor="_Toc96420810" w:history="1">
+          <w:hyperlink w:anchor="_Toc96503804" w:history="1">
             <w:r>
               <w:rPr>
                 <w:rStyle w:val="Hyperlink"/>
@@ -3344,7 +3344,7 @@
                 <w:noProof/>
                 <w:webHidden/>
               </w:rPr>
-              <w:instrText xml:space="preserve"> PAGEREF _Toc96420810 \h </w:instrText>
+              <w:instrText xml:space="preserve"> PAGEREF _Toc96503804 \h </w:instrText>
             </w:r>
             <w:r>
               <w:rPr>
@@ -3384,7 +3384,7 @@
               <w:lang w:eastAsia="en-ID"/>
             </w:rPr>
           </w:pPr>
-          <w:hyperlink w:anchor="_Toc96420811" w:history="1">
+          <w:hyperlink w:anchor="_Toc96503805" w:history="1">
             <w:r>
               <w:rPr>
                 <w:rStyle w:val="Hyperlink"/>
@@ -3411,7 +3411,7 @@
                 <w:noProof/>
                 <w:webHidden/>
               </w:rPr>
-              <w:instrText xml:space="preserve"> PAGEREF _Toc96420811 \h </w:instrText>
+              <w:instrText xml:space="preserve"> PAGEREF _Toc96503805 \h </w:instrText>
             </w:r>
             <w:r>
               <w:rPr>
@@ -3451,7 +3451,7 @@
               <w:lang w:eastAsia="en-ID"/>
             </w:rPr>
           </w:pPr>
-          <w:hyperlink w:anchor="_Toc96420812" w:history="1">
+          <w:hyperlink w:anchor="_Toc96503806" w:history="1">
             <w:r>
               <w:rPr>
                 <w:rStyle w:val="Hyperlink"/>
@@ -3478,7 +3478,7 @@
                 <w:noProof/>
                 <w:webHidden/>
               </w:rPr>
-              <w:instrText xml:space="preserve"> PAGEREF _Toc96420812 \h </w:instrText>
+              <w:instrText xml:space="preserve"> PAGEREF _Toc96503806 \h </w:instrText>
             </w:r>
             <w:r>
               <w:rPr>
@@ -3518,7 +3518,7 @@
               <w:lang w:eastAsia="en-ID"/>
             </w:rPr>
           </w:pPr>
-          <w:hyperlink w:anchor="_Toc96420813" w:history="1">
+          <w:hyperlink w:anchor="_Toc96503807" w:history="1">
             <w:r>
               <w:rPr>
                 <w:rStyle w:val="Hyperlink"/>
@@ -3560,7 +3560,7 @@
                 <w:noProof/>
                 <w:webHidden/>
               </w:rPr>
-              <w:instrText xml:space="preserve"> PAGEREF _Toc96420813 \h </w:instrText>
+              <w:instrText xml:space="preserve"> PAGEREF _Toc96503807 \h </w:instrText>
             </w:r>
             <w:r>
               <w:rPr>
@@ -3604,7 +3604,7 @@
               <w:lang w:eastAsia="en-ID"/>
             </w:rPr>
           </w:pPr>
-          <w:hyperlink w:anchor="_Toc96420814" w:history="1">
+          <w:hyperlink w:anchor="_Toc96503808" w:history="1">
             <w:r>
               <w:rPr>
                 <w:rStyle w:val="Hyperlink"/>
@@ -3648,7 +3648,7 @@
                 <w:noProof/>
                 <w:webHidden/>
               </w:rPr>
-              <w:instrText xml:space="preserve"> PAGEREF _Toc96420814 \h </w:instrText>
+              <w:instrText xml:space="preserve"> PAGEREF _Toc96503808 \h </w:instrText>
             </w:r>
             <w:r>
               <w:rPr>
@@ -3692,7 +3692,7 @@
               <w:lang w:eastAsia="en-ID"/>
             </w:rPr>
           </w:pPr>
-          <w:hyperlink w:anchor="_Toc96420815" w:history="1">
+          <w:hyperlink w:anchor="_Toc96503809" w:history="1">
             <w:r>
               <w:rPr>
                 <w:rStyle w:val="Hyperlink"/>
@@ -3736,7 +3736,7 @@
                 <w:noProof/>
                 <w:webHidden/>
               </w:rPr>
-              <w:instrText xml:space="preserve"> PAGEREF _Toc96420815 \h </w:instrText>
+              <w:instrText xml:space="preserve"> PAGEREF _Toc96503809 \h </w:instrText>
             </w:r>
             <w:r>
               <w:rPr>
@@ -3780,7 +3780,7 @@
               <w:lang w:eastAsia="en-ID"/>
             </w:rPr>
           </w:pPr>
-          <w:hyperlink w:anchor="_Toc96420816" w:history="1">
+          <w:hyperlink w:anchor="_Toc96503810" w:history="1">
             <w:r>
               <w:rPr>
                 <w:rStyle w:val="Hyperlink"/>
@@ -3824,7 +3824,7 @@
                 <w:noProof/>
                 <w:webHidden/>
               </w:rPr>
-              <w:instrText xml:space="preserve"> PAGEREF _Toc96420816 \h </w:instrText>
+              <w:instrText xml:space="preserve"> PAGEREF _Toc96503810 \h </w:instrText>
             </w:r>
             <w:r>
               <w:rPr>
@@ -3868,7 +3868,7 @@
               <w:lang w:eastAsia="en-ID"/>
             </w:rPr>
           </w:pPr>
-          <w:hyperlink w:anchor="_Toc96420817" w:history="1">
+          <w:hyperlink w:anchor="_Toc96503811" w:history="1">
             <w:r>
               <w:rPr>
                 <w:rStyle w:val="Hyperlink"/>
@@ -3910,7 +3910,7 @@
                 <w:noProof/>
                 <w:webHidden/>
               </w:rPr>
-              <w:instrText xml:space="preserve"> PAGEREF _Toc96420817 \h </w:instrText>
+              <w:instrText xml:space="preserve"> PAGEREF _Toc96503811 \h </w:instrText>
             </w:r>
             <w:r>
               <w:rPr>
@@ -3950,7 +3950,7 @@
               <w:lang w:eastAsia="en-ID"/>
             </w:rPr>
           </w:pPr>
-          <w:hyperlink w:anchor="_Toc96420818" w:history="1">
+          <w:hyperlink w:anchor="_Toc96503812" w:history="1">
             <w:r>
               <w:rPr>
                 <w:rStyle w:val="Hyperlink"/>
@@ -3992,7 +3992,7 @@
                 <w:noProof/>
                 <w:webHidden/>
               </w:rPr>
-              <w:instrText xml:space="preserve"> PAGEREF _Toc96420818 \h </w:instrText>
+              <w:instrText xml:space="preserve"> PAGEREF _Toc96503812 \h </w:instrText>
             </w:r>
             <w:r>
               <w:rPr>
@@ -4036,7 +4036,7 @@
               <w:lang w:eastAsia="en-ID"/>
             </w:rPr>
           </w:pPr>
-          <w:hyperlink w:anchor="_Toc96420819" w:history="1">
+          <w:hyperlink w:anchor="_Toc96503813" w:history="1">
             <w:r>
               <w:rPr>
                 <w:rStyle w:val="Hyperlink"/>
@@ -4080,7 +4080,7 @@
                 <w:noProof/>
                 <w:webHidden/>
               </w:rPr>
-              <w:instrText xml:space="preserve"> PAGEREF _Toc96420819 \h </w:instrText>
+              <w:instrText xml:space="preserve"> PAGEREF _Toc96503813 \h </w:instrText>
             </w:r>
             <w:r>
               <w:rPr>
@@ -4120,7 +4120,7 @@
               <w:lang w:eastAsia="en-ID"/>
             </w:rPr>
           </w:pPr>
-          <w:hyperlink w:anchor="_Toc96420820" w:history="1">
+          <w:hyperlink w:anchor="_Toc96503814" w:history="1">
             <w:r>
               <w:rPr>
                 <w:rStyle w:val="Hyperlink"/>
@@ -4162,7 +4162,7 @@
                 <w:noProof/>
                 <w:webHidden/>
               </w:rPr>
-              <w:instrText xml:space="preserve"> PAGEREF _Toc96420820 \h </w:instrText>
+              <w:instrText xml:space="preserve"> PAGEREF _Toc96503814 \h </w:instrText>
             </w:r>
             <w:r>
               <w:rPr>
@@ -4206,7 +4206,7 @@
               <w:lang w:eastAsia="en-ID"/>
             </w:rPr>
           </w:pPr>
-          <w:hyperlink w:anchor="_Toc96420821" w:history="1">
+          <w:hyperlink w:anchor="_Toc96503815" w:history="1">
             <w:r>
               <w:rPr>
                 <w:rStyle w:val="Hyperlink"/>
@@ -4250,7 +4250,7 @@
                 <w:noProof/>
                 <w:webHidden/>
               </w:rPr>
-              <w:instrText xml:space="preserve"> PAGEREF _Toc96420821 \h </w:instrText>
+              <w:instrText xml:space="preserve"> PAGEREF _Toc96503815 \h </w:instrText>
             </w:r>
             <w:r>
               <w:rPr>
@@ -4294,7 +4294,7 @@
               <w:lang w:eastAsia="en-ID"/>
             </w:rPr>
           </w:pPr>
-          <w:hyperlink w:anchor="_Toc96420822" w:history="1">
+          <w:hyperlink w:anchor="_Toc96503816" w:history="1">
             <w:r>
               <w:rPr>
                 <w:rStyle w:val="Hyperlink"/>
@@ -4338,7 +4338,7 @@
                 <w:noProof/>
                 <w:webHidden/>
               </w:rPr>
-              <w:instrText xml:space="preserve"> PAGEREF _Toc96420822 \h </w:instrText>
+              <w:instrText xml:space="preserve"> PAGEREF _Toc96503816 \h </w:instrText>
             </w:r>
             <w:r>
               <w:rPr>
@@ -4382,7 +4382,7 @@
               <w:lang w:eastAsia="en-ID"/>
             </w:rPr>
           </w:pPr>
-          <w:hyperlink w:anchor="_Toc96420823" w:history="1">
+          <w:hyperlink w:anchor="_Toc96503817" w:history="1">
             <w:r>
               <w:rPr>
                 <w:rStyle w:val="Hyperlink"/>
@@ -4426,7 +4426,7 @@
                 <w:noProof/>
                 <w:webHidden/>
               </w:rPr>
-              <w:instrText xml:space="preserve"> PAGEREF _Toc96420823 \h </w:instrText>
+              <w:instrText xml:space="preserve"> PAGEREF _Toc96503817 \h </w:instrText>
             </w:r>
             <w:r>
               <w:rPr>
@@ -4470,7 +4470,7 @@
               <w:lang w:eastAsia="en-ID"/>
             </w:rPr>
           </w:pPr>
-          <w:hyperlink w:anchor="_Toc96420824" w:history="1">
+          <w:hyperlink w:anchor="_Toc96503818" w:history="1">
             <w:r>
               <w:rPr>
                 <w:rStyle w:val="Hyperlink"/>
@@ -4514,7 +4514,7 @@
                 <w:noProof/>
                 <w:webHidden/>
               </w:rPr>
-              <w:instrText xml:space="preserve"> PAGEREF _Toc96420824 \h </w:instrText>
+              <w:instrText xml:space="preserve"> PAGEREF _Toc96503818 \h </w:instrText>
             </w:r>
             <w:r>
               <w:rPr>
@@ -4558,7 +4558,7 @@
               <w:lang w:eastAsia="en-ID"/>
             </w:rPr>
           </w:pPr>
-          <w:hyperlink w:anchor="_Toc96420825" w:history="1">
+          <w:hyperlink w:anchor="_Toc96503819" w:history="1">
             <w:r>
               <w:rPr>
                 <w:rStyle w:val="Hyperlink"/>
@@ -4602,7 +4602,7 @@
                 <w:noProof/>
                 <w:webHidden/>
               </w:rPr>
-              <w:instrText xml:space="preserve"> PAGEREF _Toc96420825 \h </w:instrText>
+              <w:instrText xml:space="preserve"> PAGEREF _Toc96503819 \h </w:instrText>
             </w:r>
             <w:r>
               <w:rPr>
@@ -4646,7 +4646,7 @@
               <w:lang w:eastAsia="en-ID"/>
             </w:rPr>
           </w:pPr>
-          <w:hyperlink w:anchor="_Toc96420826" w:history="1">
+          <w:hyperlink w:anchor="_Toc96503820" w:history="1">
             <w:r>
               <w:rPr>
                 <w:rStyle w:val="Hyperlink"/>
@@ -4690,7 +4690,7 @@
                 <w:noProof/>
                 <w:webHidden/>
               </w:rPr>
-              <w:instrText xml:space="preserve"> PAGEREF _Toc96420826 \h </w:instrText>
+              <w:instrText xml:space="preserve"> PAGEREF _Toc96503820 \h </w:instrText>
             </w:r>
             <w:r>
               <w:rPr>
@@ -4734,7 +4734,7 @@
               <w:lang w:eastAsia="en-ID"/>
             </w:rPr>
           </w:pPr>
-          <w:hyperlink w:anchor="_Toc96420827" w:history="1">
+          <w:hyperlink w:anchor="_Toc96503821" w:history="1">
             <w:r>
               <w:rPr>
                 <w:rStyle w:val="Hyperlink"/>
@@ -4778,7 +4778,7 @@
                 <w:noProof/>
                 <w:webHidden/>
               </w:rPr>
-              <w:instrText xml:space="preserve"> PAGEREF _Toc96420827 \h </w:instrText>
+              <w:instrText xml:space="preserve"> PAGEREF _Toc96503821 \h </w:instrText>
             </w:r>
             <w:r>
               <w:rPr>
@@ -4818,7 +4818,7 @@
               <w:lang w:eastAsia="en-ID"/>
             </w:rPr>
           </w:pPr>
-          <w:hyperlink w:anchor="_Toc96420828" w:history="1">
+          <w:hyperlink w:anchor="_Toc96503822" w:history="1">
             <w:r>
               <w:rPr>
                 <w:rStyle w:val="Hyperlink"/>
@@ -4860,7 +4860,179 @@
                 <w:noProof/>
                 <w:webHidden/>
               </w:rPr>
-              <w:instrText xml:space="preserve"> PAGEREF _Toc96420828 \h </w:instrText>
+              <w:instrText xml:space="preserve"> PAGEREF _Toc96503822 \h </w:instrText>
+            </w:r>
+            <w:r>
+              <w:rPr>
+                <w:noProof/>
+                <w:webHidden/>
+              </w:rPr>
+            </w:r>
+            <w:r>
+              <w:rPr>
+                <w:noProof/>
+                <w:webHidden/>
+              </w:rPr>
+              <w:fldChar w:fldCharType="separate"/>
+            </w:r>
+            <w:r>
+              <w:rPr>
+                <w:noProof/>
+                <w:webHidden/>
+              </w:rPr>
+              <w:t>15</w:t>
+            </w:r>
+            <w:r>
+              <w:rPr>
+                <w:noProof/>
+                <w:webHidden/>
+              </w:rPr>
+              <w:fldChar w:fldCharType="end"/>
+            </w:r>
+          </w:hyperlink>
+        </w:p>
+        <w:p>
+          <w:pPr>
+            <w:pStyle w:val="TOC2"/>
+            <w:tabs>
+              <w:tab w:val="left" w:pos="880"/>
+              <w:tab w:val="right" w:leader="dot" w:pos="7927"/>
+            </w:tabs>
+            <w:rPr>
+              <w:rFonts w:eastAsiaTheme="minorEastAsia"/>
+              <w:noProof/>
+              <w:lang w:eastAsia="en-ID"/>
+            </w:rPr>
+          </w:pPr>
+          <w:hyperlink w:anchor="_Toc96503823" w:history="1">
+            <w:r>
+              <w:rPr>
+                <w:rStyle w:val="Hyperlink"/>
+                <w:noProof/>
+              </w:rPr>
+              <w:t>4.1</w:t>
+            </w:r>
+            <w:r>
+              <w:rPr>
+                <w:rFonts w:eastAsiaTheme="minorEastAsia"/>
+                <w:noProof/>
+                <w:lang w:eastAsia="en-ID"/>
+              </w:rPr>
+              <w:tab/>
+            </w:r>
+            <w:r>
+              <w:rPr>
+                <w:rStyle w:val="Hyperlink"/>
+                <w:noProof/>
+              </w:rPr>
+              <w:t>Hasil</w:t>
+            </w:r>
+            <w:r>
+              <w:rPr>
+                <w:noProof/>
+                <w:webHidden/>
+              </w:rPr>
+              <w:tab/>
+            </w:r>
+            <w:r>
+              <w:rPr>
+                <w:noProof/>
+                <w:webHidden/>
+              </w:rPr>
+              <w:fldChar w:fldCharType="begin"/>
+            </w:r>
+            <w:r>
+              <w:rPr>
+                <w:noProof/>
+                <w:webHidden/>
+              </w:rPr>
+              <w:instrText xml:space="preserve"> PAGEREF _Toc96503823 \h </w:instrText>
+            </w:r>
+            <w:r>
+              <w:rPr>
+                <w:noProof/>
+                <w:webHidden/>
+              </w:rPr>
+            </w:r>
+            <w:r>
+              <w:rPr>
+                <w:noProof/>
+                <w:webHidden/>
+              </w:rPr>
+              <w:fldChar w:fldCharType="separate"/>
+            </w:r>
+            <w:r>
+              <w:rPr>
+                <w:noProof/>
+                <w:webHidden/>
+              </w:rPr>
+              <w:t>15</w:t>
+            </w:r>
+            <w:r>
+              <w:rPr>
+                <w:noProof/>
+                <w:webHidden/>
+              </w:rPr>
+              <w:fldChar w:fldCharType="end"/>
+            </w:r>
+          </w:hyperlink>
+        </w:p>
+        <w:p>
+          <w:pPr>
+            <w:pStyle w:val="TOC2"/>
+            <w:tabs>
+              <w:tab w:val="left" w:pos="1100"/>
+              <w:tab w:val="right" w:leader="dot" w:pos="7927"/>
+            </w:tabs>
+            <w:rPr>
+              <w:rFonts w:eastAsiaTheme="minorEastAsia"/>
+              <w:noProof/>
+              <w:lang w:eastAsia="en-ID"/>
+            </w:rPr>
+          </w:pPr>
+          <w:hyperlink w:anchor="_Toc96503824" w:history="1">
+            <w:r>
+              <w:rPr>
+                <w:rStyle w:val="Hyperlink"/>
+                <w:noProof/>
+              </w:rPr>
+              <w:t>4.1.1</w:t>
+            </w:r>
+            <w:r>
+              <w:rPr>
+                <w:rFonts w:eastAsiaTheme="minorEastAsia"/>
+                <w:noProof/>
+                <w:lang w:eastAsia="en-ID"/>
+              </w:rPr>
+              <w:tab/>
+            </w:r>
+            <w:r>
+              <w:rPr>
+                <w:rStyle w:val="Hyperlink"/>
+                <w:noProof/>
+              </w:rPr>
+              <w:t>Arsitektur Perangkat Lunak</w:t>
+            </w:r>
+            <w:r>
+              <w:rPr>
+                <w:noProof/>
+                <w:webHidden/>
+              </w:rPr>
+              <w:tab/>
+            </w:r>
+            <w:r>
+              <w:rPr>
+                <w:noProof/>
+                <w:webHidden/>
+              </w:rPr>
+              <w:fldChar w:fldCharType="begin"/>
+            </w:r>
+            <w:r>
+              <w:rPr>
+                <w:noProof/>
+                <w:webHidden/>
+              </w:rPr>
+              <w:instrText xml:space="preserve"> PAGEREF _Toc96503824 \h </w:instrText>
             </w:r>
             <w:r>
               <w:rPr>
@@ -4900,7 +5072,7 @@
               <w:lang w:eastAsia="en-ID"/>
             </w:rPr>
           </w:pPr>
-          <w:hyperlink w:anchor="_Toc96420829" w:history="1">
+          <w:hyperlink w:anchor="_Toc96503825" w:history="1">
             <w:r>
               <w:rPr>
                 <w:rStyle w:val="Hyperlink"/>
@@ -4927,7 +5099,7 @@
                 <w:noProof/>
                 <w:webHidden/>
               </w:rPr>
-              <w:instrText xml:space="preserve"> PAGEREF _Toc96420829 \h </w:instrText>
+              <w:instrText xml:space="preserve"> PAGEREF _Toc96503825 \h </w:instrText>
             </w:r>
             <w:r>
               <w:rPr>
@@ -4994,7 +5166,7 @@
         <w:pStyle w:val="Heading1"/>
         <w:jc w:val="center"/>
       </w:pPr>
-      <w:bookmarkStart w:id="4" w:name="_Toc96420811"/>
+      <w:bookmarkStart w:id="4" w:name="_Toc96503805"/>
       <w:r>
         <w:rPr>
           <w:caps w:val="0"/>
@@ -5248,7 +5420,7 @@
         <w:pStyle w:val="Heading1"/>
         <w:jc w:val="center"/>
       </w:pPr>
-      <w:bookmarkStart w:id="5" w:name="_Toc96420812"/>
+      <w:bookmarkStart w:id="5" w:name="_Toc96503806"/>
       <w:r>
         <w:lastRenderedPageBreak/>
         <w:t>DAFTAR TABEL</w:t>
@@ -5519,7 +5691,7 @@
         <w:ind w:right="1841" w:firstLine="3119"/>
         <w:jc w:val="center"/>
       </w:pPr>
-      <w:bookmarkStart w:id="6" w:name="_Toc96420813"/>
+      <w:bookmarkStart w:id="6" w:name="_Toc96503807"/>
       <w:r>
         <w:lastRenderedPageBreak/>
         <w:t xml:space="preserve">BAB </w:t>
@@ -5558,7 +5730,7 @@
           <w:lang w:val="en-US"/>
         </w:rPr>
       </w:pPr>
-      <w:bookmarkStart w:id="7" w:name="_Toc96420814"/>
+      <w:bookmarkStart w:id="7" w:name="_Toc96503808"/>
       <w:proofErr w:type="spellStart"/>
       <w:r>
         <w:rPr>
@@ -12746,7 +12918,7 @@
           <w:lang w:val="en-US"/>
         </w:rPr>
       </w:pPr>
-      <w:bookmarkStart w:id="8" w:name="_Toc96420815"/>
+      <w:bookmarkStart w:id="8" w:name="_Toc96503809"/>
       <w:proofErr w:type="spellStart"/>
       <w:r>
         <w:rPr>
@@ -13762,7 +13934,7 @@
           <w:lang w:val="en-US"/>
         </w:rPr>
       </w:pPr>
-      <w:bookmarkStart w:id="9" w:name="_Toc96420816"/>
+      <w:bookmarkStart w:id="9" w:name="_Toc96503810"/>
       <w:proofErr w:type="spellStart"/>
       <w:r>
         <w:rPr>
@@ -14159,7 +14331,7 @@
           <w:numId w:val="1"/>
         </w:numPr>
       </w:pPr>
-      <w:bookmarkStart w:id="10" w:name="_Toc96420817"/>
+      <w:bookmarkStart w:id="10" w:name="_Toc96503811"/>
       <w:proofErr w:type="spellStart"/>
       <w:r>
         <w:t>Manfaat</w:t>
@@ -14557,7 +14729,7 @@
         <w:ind w:right="1841" w:firstLine="3119"/>
         <w:jc w:val="center"/>
       </w:pPr>
-      <w:bookmarkStart w:id="11" w:name="_Toc96420818"/>
+      <w:bookmarkStart w:id="11" w:name="_Toc96503812"/>
       <w:r>
         <w:lastRenderedPageBreak/>
         <w:t xml:space="preserve">BAB </w:t>
@@ -21112,7 +21284,7 @@
           <w:lang w:val="en-US"/>
         </w:rPr>
       </w:pPr>
-      <w:bookmarkStart w:id="16" w:name="_Toc96420819"/>
+      <w:bookmarkStart w:id="16" w:name="_Toc96503813"/>
       <w:r>
         <w:rPr>
           <w:lang w:val="en-US"/>
@@ -26910,7 +27082,7 @@
         <w:ind w:right="1841" w:firstLine="3119"/>
         <w:jc w:val="center"/>
       </w:pPr>
-      <w:bookmarkStart w:id="19" w:name="_Toc96420820"/>
+      <w:bookmarkStart w:id="19" w:name="_Toc96503814"/>
       <w:r>
         <w:lastRenderedPageBreak/>
         <w:t xml:space="preserve">BAB </w:t>
@@ -29860,7 +30032,7 @@
           <w:lang w:val="en-US"/>
         </w:rPr>
       </w:pPr>
-      <w:bookmarkStart w:id="22" w:name="_Toc96420821"/>
+      <w:bookmarkStart w:id="22" w:name="_Toc96503815"/>
       <w:r>
         <w:rPr>
           <w:lang w:val="en-US"/>
@@ -30327,7 +30499,7 @@
         </w:rPr>
         <w:t xml:space="preserve"> </w:t>
       </w:r>
-      <w:bookmarkStart w:id="23" w:name="_Toc96420822"/>
+      <w:bookmarkStart w:id="23" w:name="_Toc96503816"/>
       <w:r>
         <w:rPr>
           <w:lang w:val="en-US"/>
@@ -31209,7 +31381,7 @@
         </w:rPr>
         <w:t xml:space="preserve"> </w:t>
       </w:r>
-      <w:bookmarkStart w:id="24" w:name="_Toc96420823"/>
+      <w:bookmarkStart w:id="24" w:name="_Toc96503817"/>
       <w:proofErr w:type="spellStart"/>
       <w:r>
         <w:rPr>
@@ -31739,7 +31911,7 @@
           <w:lang w:val="en-US"/>
         </w:rPr>
       </w:pPr>
-      <w:bookmarkStart w:id="25" w:name="_Toc96420824"/>
+      <w:bookmarkStart w:id="25" w:name="_Toc96503818"/>
       <w:r>
         <w:rPr>
           <w:lang w:val="en-US"/>
@@ -32493,7 +32665,7 @@
           <w:lang w:val="en-US"/>
         </w:rPr>
       </w:pPr>
-      <w:bookmarkStart w:id="26" w:name="_Toc96420825"/>
+      <w:bookmarkStart w:id="26" w:name="_Toc96503819"/>
       <w:proofErr w:type="spellStart"/>
       <w:r>
         <w:rPr>
@@ -33292,7 +33464,7 @@
           <w:lang w:val="en-US"/>
         </w:rPr>
       </w:pPr>
-      <w:bookmarkStart w:id="27" w:name="_Toc96420826"/>
+      <w:bookmarkStart w:id="27" w:name="_Toc96503820"/>
       <w:r>
         <w:rPr>
           <w:lang w:val="en-US"/>
@@ -35109,7 +35281,7 @@
           <w:lang w:val="en-US"/>
         </w:rPr>
       </w:pPr>
-      <w:bookmarkStart w:id="28" w:name="_Toc96420827"/>
+      <w:bookmarkStart w:id="28" w:name="_Toc96503821"/>
       <w:proofErr w:type="spellStart"/>
       <w:r>
         <w:rPr>
@@ -37780,7 +37952,18 @@
         <w:ind w:left="1276" w:hanging="284"/>
       </w:pPr>
       <w:r>
-        <w:t>SSD SATA 500GB</w:t>
+        <w:t xml:space="preserve">SSD </w:t>
+      </w:r>
+      <w:proofErr w:type="spellStart"/>
+      <w:r>
+        <w:t>NVme</w:t>
+      </w:r>
+      <w:proofErr w:type="spellEnd"/>
+      <w:r>
+        <w:t xml:space="preserve"> </w:t>
+      </w:r>
+      <w:r>
+        <w:t>500GB</w:t>
       </w:r>
     </w:p>
     <w:p>
@@ -37997,7 +38180,7 @@
         <w:ind w:right="1841" w:firstLine="3119"/>
         <w:jc w:val="center"/>
       </w:pPr>
-      <w:bookmarkStart w:id="29" w:name="_Toc96420828"/>
+      <w:bookmarkStart w:id="29" w:name="_Toc96503822"/>
       <w:r>
         <w:lastRenderedPageBreak/>
         <w:t xml:space="preserve">BAB </w:t>
@@ -38030,14 +38213,620 @@
           <w:ilvl w:val="0"/>
           <w:numId w:val="19"/>
         </w:numPr>
+        <w:spacing w:line="276" w:lineRule="auto"/>
       </w:pPr>
+      <w:bookmarkStart w:id="30" w:name="_Toc96503823"/>
       <w:r>
         <w:t>Hasil</w:t>
       </w:r>
+      <w:bookmarkEnd w:id="30"/>
     </w:p>
     <w:p>
       <w:pPr>
         <w:pStyle w:val="Subtitle"/>
+        <w:spacing w:line="276" w:lineRule="auto"/>
+      </w:pPr>
+      <w:r>
+        <w:tab/>
+      </w:r>
+      <w:r>
+        <w:t xml:space="preserve">Bagian </w:t>
+      </w:r>
+      <w:proofErr w:type="spellStart"/>
+      <w:r>
+        <w:t>ini</w:t>
+      </w:r>
+      <w:proofErr w:type="spellEnd"/>
+      <w:r>
+        <w:t xml:space="preserve"> </w:t>
+      </w:r>
+      <w:proofErr w:type="spellStart"/>
+      <w:r>
+        <w:t>adalah</w:t>
+      </w:r>
+      <w:proofErr w:type="spellEnd"/>
+      <w:r>
+        <w:t xml:space="preserve"> </w:t>
+      </w:r>
+      <w:proofErr w:type="spellStart"/>
+      <w:r>
+        <w:t>hasil</w:t>
+      </w:r>
+      <w:proofErr w:type="spellEnd"/>
+      <w:r>
+        <w:t xml:space="preserve"> </w:t>
+      </w:r>
+      <w:proofErr w:type="spellStart"/>
+      <w:r>
+        <w:t>dari</w:t>
+      </w:r>
+      <w:proofErr w:type="spellEnd"/>
+      <w:r>
+        <w:t xml:space="preserve"> </w:t>
+      </w:r>
+      <w:proofErr w:type="spellStart"/>
+      <w:r>
+        <w:t>penelitian</w:t>
+      </w:r>
+      <w:proofErr w:type="spellEnd"/>
+      <w:r>
+        <w:t xml:space="preserve"> </w:t>
+      </w:r>
+      <w:proofErr w:type="spellStart"/>
+      <w:r>
+        <w:t>dalam</w:t>
+      </w:r>
+      <w:proofErr w:type="spellEnd"/>
+      <w:r>
+        <w:t xml:space="preserve"> </w:t>
+      </w:r>
+      <w:proofErr w:type="spellStart"/>
+      <w:r>
+        <w:t>pembuatan</w:t>
+      </w:r>
+      <w:proofErr w:type="spellEnd"/>
+      <w:r>
+        <w:t xml:space="preserve"> </w:t>
+      </w:r>
+      <w:proofErr w:type="spellStart"/>
+      <w:r>
+        <w:t>aplikasi</w:t>
+      </w:r>
+      <w:proofErr w:type="spellEnd"/>
+      <w:r>
+        <w:t xml:space="preserve"> </w:t>
+      </w:r>
+      <w:proofErr w:type="spellStart"/>
+      <w:r>
+        <w:t>presensi</w:t>
+      </w:r>
+      <w:proofErr w:type="spellEnd"/>
+      <w:r>
+        <w:t xml:space="preserve"> mobile </w:t>
+      </w:r>
+      <w:proofErr w:type="spellStart"/>
+      <w:r>
+        <w:t>berbasiskan</w:t>
+      </w:r>
+      <w:proofErr w:type="spellEnd"/>
+      <w:r>
+        <w:t xml:space="preserve"> android </w:t>
+      </w:r>
+      <w:proofErr w:type="spellStart"/>
+      <w:r>
+        <w:t>dengan</w:t>
+      </w:r>
+      <w:proofErr w:type="spellEnd"/>
+      <w:r>
+        <w:t xml:space="preserve"> </w:t>
+      </w:r>
+      <w:proofErr w:type="spellStart"/>
+      <w:r>
+        <w:t>metode</w:t>
+      </w:r>
+      <w:proofErr w:type="spellEnd"/>
+      <w:r>
+        <w:t xml:space="preserve"> haversine</w:t>
+      </w:r>
+      <w:r>
+        <w:t xml:space="preserve">, </w:t>
+      </w:r>
+      <w:proofErr w:type="spellStart"/>
+      <w:r>
+        <w:t>aplikassi</w:t>
+      </w:r>
+      <w:proofErr w:type="spellEnd"/>
+      <w:r>
+        <w:t xml:space="preserve"> </w:t>
+      </w:r>
+      <w:proofErr w:type="spellStart"/>
+      <w:r>
+        <w:t>ini</w:t>
+      </w:r>
+      <w:proofErr w:type="spellEnd"/>
+      <w:r>
+        <w:t xml:space="preserve"> </w:t>
+      </w:r>
+      <w:proofErr w:type="spellStart"/>
+      <w:proofErr w:type="gramStart"/>
+      <w:r>
+        <w:t>memiliki</w:t>
+      </w:r>
+      <w:proofErr w:type="spellEnd"/>
+      <w:r>
+        <w:t xml:space="preserve">  </w:t>
+      </w:r>
+      <w:proofErr w:type="spellStart"/>
+      <w:r>
+        <w:t>beberapa</w:t>
+      </w:r>
+      <w:proofErr w:type="spellEnd"/>
+      <w:proofErr w:type="gramEnd"/>
+      <w:r>
+        <w:t xml:space="preserve"> </w:t>
+      </w:r>
+      <w:proofErr w:type="spellStart"/>
+      <w:r>
+        <w:t>fitur</w:t>
+      </w:r>
+      <w:proofErr w:type="spellEnd"/>
+      <w:r>
+        <w:t xml:space="preserve">, </w:t>
+      </w:r>
+      <w:proofErr w:type="spellStart"/>
+      <w:r>
+        <w:t>seperti</w:t>
+      </w:r>
+      <w:proofErr w:type="spellEnd"/>
+      <w:r>
+        <w:t xml:space="preserve">  </w:t>
+      </w:r>
+      <w:proofErr w:type="spellStart"/>
+      <w:r>
+        <w:t>membuat</w:t>
+      </w:r>
+      <w:proofErr w:type="spellEnd"/>
+      <w:r>
+        <w:t xml:space="preserve"> </w:t>
+      </w:r>
+      <w:proofErr w:type="spellStart"/>
+      <w:r>
+        <w:t>akun</w:t>
+      </w:r>
+      <w:proofErr w:type="spellEnd"/>
+      <w:r>
+        <w:t xml:space="preserve"> </w:t>
+      </w:r>
+      <w:proofErr w:type="spellStart"/>
+      <w:r>
+        <w:t>pengguna</w:t>
+      </w:r>
+      <w:proofErr w:type="spellEnd"/>
+      <w:r>
+        <w:t xml:space="preserve">, login </w:t>
+      </w:r>
+      <w:proofErr w:type="spellStart"/>
+      <w:r>
+        <w:t>aplikasi</w:t>
+      </w:r>
+      <w:proofErr w:type="spellEnd"/>
+      <w:r>
+        <w:t>, reset password</w:t>
+      </w:r>
+      <w:r>
+        <w:t xml:space="preserve">, </w:t>
+      </w:r>
+      <w:proofErr w:type="spellStart"/>
+      <w:r>
+        <w:t>melakukan</w:t>
+      </w:r>
+      <w:proofErr w:type="spellEnd"/>
+      <w:r>
+        <w:t xml:space="preserve"> </w:t>
+      </w:r>
+      <w:proofErr w:type="spellStart"/>
+      <w:r>
+        <w:t>presensi</w:t>
+      </w:r>
+      <w:proofErr w:type="spellEnd"/>
+      <w:r>
+        <w:t xml:space="preserve"> pada </w:t>
+      </w:r>
+      <w:proofErr w:type="spellStart"/>
+      <w:r>
+        <w:t>jarak</w:t>
+      </w:r>
+      <w:proofErr w:type="spellEnd"/>
+      <w:r>
+        <w:t xml:space="preserve"> 10 meter, </w:t>
+      </w:r>
+      <w:proofErr w:type="spellStart"/>
+      <w:r>
+        <w:t>menampilkan</w:t>
+      </w:r>
+      <w:proofErr w:type="spellEnd"/>
+      <w:r>
+        <w:t xml:space="preserve"> </w:t>
+      </w:r>
+      <w:proofErr w:type="spellStart"/>
+      <w:r>
+        <w:t>histori</w:t>
+      </w:r>
+      <w:proofErr w:type="spellEnd"/>
+      <w:r>
+        <w:t xml:space="preserve"> </w:t>
+      </w:r>
+      <w:proofErr w:type="spellStart"/>
+      <w:r>
+        <w:t>presensi</w:t>
+      </w:r>
+      <w:proofErr w:type="spellEnd"/>
+      <w:r>
+        <w:t xml:space="preserve"> </w:t>
+      </w:r>
+      <w:proofErr w:type="spellStart"/>
+      <w:r>
+        <w:t>serta</w:t>
+      </w:r>
+      <w:proofErr w:type="spellEnd"/>
+      <w:r>
+        <w:t xml:space="preserve"> </w:t>
+      </w:r>
+      <w:proofErr w:type="spellStart"/>
+      <w:r>
+        <w:t>halaman</w:t>
+      </w:r>
+      <w:proofErr w:type="spellEnd"/>
+      <w:r>
+        <w:t xml:space="preserve"> profile </w:t>
+      </w:r>
+      <w:proofErr w:type="spellStart"/>
+      <w:r>
+        <w:t>pengguna</w:t>
+      </w:r>
+      <w:proofErr w:type="spellEnd"/>
+      <w:r>
+        <w:t xml:space="preserve"> yang </w:t>
+      </w:r>
+      <w:proofErr w:type="spellStart"/>
+      <w:r>
+        <w:t>berisi</w:t>
+      </w:r>
+      <w:proofErr w:type="spellEnd"/>
+      <w:r>
+        <w:t xml:space="preserve"> </w:t>
+      </w:r>
+      <w:proofErr w:type="spellStart"/>
+      <w:r>
+        <w:t>konfigurasi</w:t>
+      </w:r>
+      <w:proofErr w:type="spellEnd"/>
+      <w:r>
+        <w:t xml:space="preserve"> </w:t>
+      </w:r>
+      <w:proofErr w:type="spellStart"/>
+      <w:r>
+        <w:t>akun</w:t>
+      </w:r>
+      <w:proofErr w:type="spellEnd"/>
+      <w:r>
+        <w:t xml:space="preserve"> </w:t>
+      </w:r>
+      <w:proofErr w:type="spellStart"/>
+      <w:r>
+        <w:t>pengguna</w:t>
+      </w:r>
+      <w:proofErr w:type="spellEnd"/>
+      <w:r>
+        <w:t xml:space="preserve"> dan menu logout </w:t>
+      </w:r>
+      <w:proofErr w:type="spellStart"/>
+      <w:r>
+        <w:t>dari</w:t>
+      </w:r>
+      <w:proofErr w:type="spellEnd"/>
+      <w:r>
+        <w:t xml:space="preserve"> </w:t>
+      </w:r>
+      <w:proofErr w:type="spellStart"/>
+      <w:r>
+        <w:t>aplikasi</w:t>
+      </w:r>
+      <w:proofErr w:type="spellEnd"/>
+      <w:r>
+        <w:t>.</w:t>
+      </w:r>
+    </w:p>
+    <w:p>
+      <w:pPr>
+        <w:pStyle w:val="Heading2"/>
+        <w:numPr>
+          <w:ilvl w:val="0"/>
+          <w:numId w:val="21"/>
+        </w:numPr>
+        <w:spacing w:line="276" w:lineRule="auto"/>
+        <w:ind w:firstLine="131"/>
+      </w:pPr>
+      <w:bookmarkStart w:id="31" w:name="_Toc96503824"/>
+      <w:proofErr w:type="spellStart"/>
+      <w:r>
+        <w:t>Arsitektur</w:t>
+      </w:r>
+      <w:proofErr w:type="spellEnd"/>
+      <w:r>
+        <w:t xml:space="preserve"> </w:t>
+      </w:r>
+      <w:proofErr w:type="spellStart"/>
+      <w:r>
+        <w:t>Perangkat</w:t>
+      </w:r>
+      <w:proofErr w:type="spellEnd"/>
+      <w:r>
+        <w:t xml:space="preserve"> </w:t>
+      </w:r>
+      <w:proofErr w:type="spellStart"/>
+      <w:r>
+        <w:t>Lunak</w:t>
+      </w:r>
+      <w:bookmarkEnd w:id="31"/>
+      <w:proofErr w:type="spellEnd"/>
+    </w:p>
+    <w:p>
+      <w:pPr>
+        <w:pStyle w:val="Subtitle"/>
+        <w:spacing w:line="276" w:lineRule="auto"/>
+      </w:pPr>
+      <w:r>
+        <w:tab/>
+      </w:r>
+      <w:r>
+        <w:tab/>
+      </w:r>
+      <w:proofErr w:type="spellStart"/>
+      <w:r>
+        <w:t>Perancangan</w:t>
+      </w:r>
+      <w:proofErr w:type="spellEnd"/>
+      <w:r>
+        <w:t xml:space="preserve"> </w:t>
+      </w:r>
+      <w:proofErr w:type="spellStart"/>
+      <w:r>
+        <w:t>arsitektur</w:t>
+      </w:r>
+      <w:proofErr w:type="spellEnd"/>
+      <w:r>
+        <w:t xml:space="preserve"> </w:t>
+      </w:r>
+      <w:proofErr w:type="spellStart"/>
+      <w:r>
+        <w:t>perangkat</w:t>
+      </w:r>
+      <w:proofErr w:type="spellEnd"/>
+      <w:r>
+        <w:t xml:space="preserve"> </w:t>
+      </w:r>
+      <w:proofErr w:type="spellStart"/>
+      <w:r>
+        <w:t>lunak</w:t>
+      </w:r>
+      <w:proofErr w:type="spellEnd"/>
+      <w:r>
+        <w:t xml:space="preserve"> </w:t>
+      </w:r>
+      <w:proofErr w:type="spellStart"/>
+      <w:r>
+        <w:t>bertujuan</w:t>
+      </w:r>
+      <w:proofErr w:type="spellEnd"/>
+      <w:r>
+        <w:t xml:space="preserve"> </w:t>
+      </w:r>
+      <w:proofErr w:type="spellStart"/>
+      <w:r>
+        <w:t>untuk</w:t>
+      </w:r>
+      <w:proofErr w:type="spellEnd"/>
+      <w:r>
+        <w:t xml:space="preserve"> </w:t>
+      </w:r>
+      <w:r>
+        <w:tab/>
+      </w:r>
+      <w:proofErr w:type="spellStart"/>
+      <w:r>
+        <w:t>memberikan</w:t>
+      </w:r>
+      <w:proofErr w:type="spellEnd"/>
+      <w:r>
+        <w:t xml:space="preserve"> </w:t>
+      </w:r>
+      <w:proofErr w:type="spellStart"/>
+      <w:r>
+        <w:t>gambaran</w:t>
+      </w:r>
+      <w:proofErr w:type="spellEnd"/>
+      <w:r>
+        <w:t xml:space="preserve">, </w:t>
+      </w:r>
+      <w:proofErr w:type="spellStart"/>
+      <w:r>
+        <w:t>perencanaan</w:t>
+      </w:r>
+      <w:proofErr w:type="spellEnd"/>
+      <w:r>
+        <w:t xml:space="preserve"> dan </w:t>
+      </w:r>
+      <w:proofErr w:type="spellStart"/>
+      <w:r>
+        <w:t>sketsa</w:t>
+      </w:r>
+      <w:proofErr w:type="spellEnd"/>
+      <w:r>
+        <w:t xml:space="preserve"> </w:t>
+      </w:r>
+      <w:proofErr w:type="spellStart"/>
+      <w:r>
+        <w:t>dalam</w:t>
+      </w:r>
+      <w:proofErr w:type="spellEnd"/>
+      <w:r>
+        <w:t xml:space="preserve"> </w:t>
+      </w:r>
+      <w:proofErr w:type="spellStart"/>
+      <w:r>
+        <w:t>pembuatan</w:t>
+      </w:r>
+      <w:proofErr w:type="spellEnd"/>
+      <w:r>
+        <w:t xml:space="preserve"> </w:t>
+      </w:r>
+      <w:r>
+        <w:tab/>
+      </w:r>
+      <w:proofErr w:type="spellStart"/>
+      <w:r>
+        <w:t>aplikasi</w:t>
+      </w:r>
+      <w:proofErr w:type="spellEnd"/>
+      <w:r>
+        <w:t xml:space="preserve"> </w:t>
+      </w:r>
+      <w:proofErr w:type="spellStart"/>
+      <w:r>
+        <w:t>sebelum</w:t>
+      </w:r>
+      <w:proofErr w:type="spellEnd"/>
+      <w:r>
+        <w:t xml:space="preserve"> </w:t>
+      </w:r>
+      <w:proofErr w:type="spellStart"/>
+      <w:r>
+        <w:t>menjadi</w:t>
+      </w:r>
+      <w:proofErr w:type="spellEnd"/>
+      <w:r>
+        <w:t xml:space="preserve"> </w:t>
+      </w:r>
+      <w:proofErr w:type="spellStart"/>
+      <w:r>
+        <w:t>kesatuan</w:t>
+      </w:r>
+      <w:proofErr w:type="spellEnd"/>
+      <w:r>
+        <w:t xml:space="preserve"> </w:t>
+      </w:r>
+      <w:proofErr w:type="spellStart"/>
+      <w:r>
+        <w:t>aplikasi</w:t>
+      </w:r>
+      <w:proofErr w:type="spellEnd"/>
+      <w:r>
+        <w:t xml:space="preserve"> yang </w:t>
+      </w:r>
+      <w:proofErr w:type="spellStart"/>
+      <w:r>
+        <w:t>utuh</w:t>
+      </w:r>
+      <w:proofErr w:type="spellEnd"/>
+      <w:r>
+        <w:t xml:space="preserve">, </w:t>
+      </w:r>
+      <w:proofErr w:type="spellStart"/>
+      <w:r>
+        <w:t>berikut</w:t>
+      </w:r>
+      <w:proofErr w:type="spellEnd"/>
+      <w:r>
+        <w:t xml:space="preserve"> </w:t>
+      </w:r>
+      <w:proofErr w:type="spellStart"/>
+      <w:r>
+        <w:t>ini</w:t>
+      </w:r>
+      <w:proofErr w:type="spellEnd"/>
+      <w:r>
+        <w:t xml:space="preserve"> </w:t>
+      </w:r>
+      <w:r>
+        <w:tab/>
+      </w:r>
+      <w:proofErr w:type="spellStart"/>
+      <w:r>
+        <w:t>merupakan</w:t>
+      </w:r>
+      <w:proofErr w:type="spellEnd"/>
+      <w:r>
+        <w:t xml:space="preserve"> </w:t>
+      </w:r>
+      <w:proofErr w:type="spellStart"/>
+      <w:r>
+        <w:t>rancangan</w:t>
+      </w:r>
+      <w:proofErr w:type="spellEnd"/>
+      <w:r>
+        <w:t xml:space="preserve"> </w:t>
+      </w:r>
+      <w:proofErr w:type="spellStart"/>
+      <w:r>
+        <w:t>aplikasi</w:t>
+      </w:r>
+      <w:proofErr w:type="spellEnd"/>
+      <w:r>
+        <w:t xml:space="preserve"> </w:t>
+      </w:r>
+      <w:proofErr w:type="spellStart"/>
+      <w:r>
+        <w:t>presensi</w:t>
+      </w:r>
+      <w:proofErr w:type="spellEnd"/>
+      <w:r>
+        <w:t xml:space="preserve"> mobile </w:t>
+      </w:r>
+      <w:proofErr w:type="spellStart"/>
+      <w:r>
+        <w:t>menggunakan</w:t>
+      </w:r>
+      <w:proofErr w:type="spellEnd"/>
+      <w:r>
+        <w:t xml:space="preserve"> </w:t>
+      </w:r>
+      <w:r>
+        <w:tab/>
+      </w:r>
+      <w:proofErr w:type="spellStart"/>
+      <w:r>
+        <w:t>algoritma</w:t>
+      </w:r>
+      <w:proofErr w:type="spellEnd"/>
+      <w:r>
+        <w:t xml:space="preserve"> haversine</w:t>
+      </w:r>
+      <w:r>
+        <w:t xml:space="preserve"> pada android</w:t>
+      </w:r>
+      <w:r>
+        <w:t>:</w:t>
+      </w:r>
+    </w:p>
+    <w:p>
+      <w:pPr>
+        <w:pStyle w:val="Subtitle"/>
+        <w:numPr>
+          <w:ilvl w:val="0"/>
+          <w:numId w:val="22"/>
+        </w:numPr>
+        <w:spacing w:line="240" w:lineRule="auto"/>
+        <w:ind w:firstLine="131"/>
+      </w:pPr>
+      <w:r>
+        <w:t>ERD (Entity Relationship Diagram)</w:t>
+      </w:r>
+    </w:p>
+    <w:p>
+      <w:pPr>
+        <w:pStyle w:val="Subtitle"/>
+        <w:spacing w:line="240" w:lineRule="auto"/>
         <w:sectPr>
           <w:pgSz w:w="11906" w:h="16838" w:code="9"/>
           <w:pgMar w:top="2268" w:right="1701" w:bottom="1701" w:left="2268" w:header="706" w:footer="706" w:gutter="0"/>
@@ -38048,10 +38837,470 @@
         </w:sectPr>
       </w:pPr>
       <w:r>
+        <w:rPr>
+          <w:noProof/>
+        </w:rPr>
+        <mc:AlternateContent>
+          <mc:Choice Requires="wps">
+            <w:drawing>
+              <wp:anchor distT="0" distB="0" distL="114300" distR="114300" simplePos="0" relativeHeight="251717632" behindDoc="1" locked="0" layoutInCell="1" allowOverlap="1" wp14:anchorId="47E7EA0D" wp14:editId="5E5C98BA">
+                <wp:simplePos x="0" y="0"/>
+                <wp:positionH relativeFrom="column">
+                  <wp:posOffset>437515</wp:posOffset>
+                </wp:positionH>
+                <wp:positionV relativeFrom="paragraph">
+                  <wp:posOffset>2949575</wp:posOffset>
+                </wp:positionV>
+                <wp:extent cx="4587875" cy="635"/>
+                <wp:effectExtent l="0" t="0" r="0" b="0"/>
+                <wp:wrapTight wrapText="bothSides">
+                  <wp:wrapPolygon edited="0">
+                    <wp:start x="0" y="0"/>
+                    <wp:lineTo x="0" y="21600"/>
+                    <wp:lineTo x="21600" y="21600"/>
+                    <wp:lineTo x="21600" y="0"/>
+                  </wp:wrapPolygon>
+                </wp:wrapTight>
+                <wp:docPr id="4" name="Text Box 4"/>
+                <wp:cNvGraphicFramePr/>
+                <a:graphic xmlns:a="http://schemas.openxmlformats.org/drawingml/2006/main">
+                  <a:graphicData uri="http://schemas.microsoft.com/office/word/2010/wordprocessingShape">
+                    <wps:wsp>
+                      <wps:cNvSpPr txBox="1"/>
+                      <wps:spPr>
+                        <a:xfrm>
+                          <a:off x="0" y="0"/>
+                          <a:ext cx="4587875" cy="635"/>
+                        </a:xfrm>
+                        <a:prstGeom prst="rect">
+                          <a:avLst/>
+                        </a:prstGeom>
+                        <a:solidFill>
+                          <a:prstClr val="white"/>
+                        </a:solidFill>
+                        <a:ln>
+                          <a:noFill/>
+                        </a:ln>
+                      </wps:spPr>
+                      <wps:txbx>
+                        <w:txbxContent>
+                          <w:p>
+                            <w:pPr>
+                              <w:pStyle w:val="Caption"/>
+                              <w:jc w:val="center"/>
+                              <w:rPr>
+                                <w:rFonts w:ascii="Times New Roman" w:hAnsi="Times New Roman" w:cs="Times New Roman"/>
+                                <w:noProof/>
+                                <w:color w:val="000000" w:themeColor="text1"/>
+                                <w:spacing w:val="15"/>
+                                <w:sz w:val="24"/>
+                              </w:rPr>
+                            </w:pPr>
+                            <w:proofErr w:type="spellStart"/>
+                            <w:r>
+                              <w:rPr>
+                                <w:rFonts w:ascii="Times New Roman" w:hAnsi="Times New Roman" w:cs="Times New Roman"/>
+                              </w:rPr>
+                              <w:t>gambar</w:t>
+                            </w:r>
+                            <w:proofErr w:type="spellEnd"/>
+                            <w:r>
+                              <w:rPr>
+                                <w:rFonts w:ascii="Times New Roman" w:hAnsi="Times New Roman" w:cs="Times New Roman"/>
+                              </w:rPr>
+                              <w:t xml:space="preserve"> </w:t>
+                            </w:r>
+                            <w:r>
+                              <w:rPr>
+                                <w:rFonts w:ascii="Times New Roman" w:hAnsi="Times New Roman" w:cs="Times New Roman"/>
+                              </w:rPr>
+                              <w:fldChar w:fldCharType="begin"/>
+                            </w:r>
+                            <w:r>
+                              <w:rPr>
+                                <w:rFonts w:ascii="Times New Roman" w:hAnsi="Times New Roman" w:cs="Times New Roman"/>
+                              </w:rPr>
+                              <w:instrText xml:space="preserve"> SEQ gambar \* ARABIC </w:instrText>
+                            </w:r>
+                            <w:r>
+                              <w:rPr>
+                                <w:rFonts w:ascii="Times New Roman" w:hAnsi="Times New Roman" w:cs="Times New Roman"/>
+                              </w:rPr>
+                              <w:fldChar w:fldCharType="separate"/>
+                            </w:r>
+                            <w:r>
+                              <w:rPr>
+                                <w:rFonts w:ascii="Times New Roman" w:hAnsi="Times New Roman" w:cs="Times New Roman"/>
+                                <w:noProof/>
+                              </w:rPr>
+                              <w:t>3</w:t>
+                            </w:r>
+                            <w:r>
+                              <w:rPr>
+                                <w:rFonts w:ascii="Times New Roman" w:hAnsi="Times New Roman" w:cs="Times New Roman"/>
+                              </w:rPr>
+                              <w:fldChar w:fldCharType="end"/>
+                            </w:r>
+                            <w:r>
+                              <w:rPr>
+                                <w:rFonts w:ascii="Times New Roman" w:hAnsi="Times New Roman" w:cs="Times New Roman"/>
+                              </w:rPr>
+                              <w:t xml:space="preserve"> </w:t>
+                            </w:r>
+                            <w:proofErr w:type="spellStart"/>
+                            <w:r>
+                              <w:rPr>
+                                <w:rFonts w:ascii="Times New Roman" w:hAnsi="Times New Roman" w:cs="Times New Roman"/>
+                              </w:rPr>
+                              <w:t>gambar</w:t>
+                            </w:r>
+                            <w:proofErr w:type="spellEnd"/>
+                            <w:r>
+                              <w:rPr>
+                                <w:rFonts w:ascii="Times New Roman" w:hAnsi="Times New Roman" w:cs="Times New Roman"/>
+                              </w:rPr>
+                              <w:t xml:space="preserve"> model ERD </w:t>
+                            </w:r>
+                            <w:proofErr w:type="spellStart"/>
+                            <w:r>
+                              <w:rPr>
+                                <w:rFonts w:ascii="Times New Roman" w:hAnsi="Times New Roman" w:cs="Times New Roman"/>
+                              </w:rPr>
+                              <w:t>aplikasi</w:t>
+                            </w:r>
+                            <w:proofErr w:type="spellEnd"/>
+                          </w:p>
+                        </w:txbxContent>
+                      </wps:txbx>
+                      <wps:bodyPr rot="0" spcFirstLastPara="0" vertOverflow="overflow" horzOverflow="overflow" vert="horz" wrap="square" lIns="0" tIns="0" rIns="0" bIns="0" numCol="1" spcCol="0" rtlCol="0" fromWordArt="0" anchor="t" anchorCtr="0" forceAA="0" compatLnSpc="1">
+                        <a:prstTxWarp prst="textNoShape">
+                          <a:avLst/>
+                        </a:prstTxWarp>
+                        <a:spAutoFit/>
+                      </wps:bodyPr>
+                    </wps:wsp>
+                  </a:graphicData>
+                </a:graphic>
+              </wp:anchor>
+            </w:drawing>
+          </mc:Choice>
+          <mc:Fallback>
+            <w:pict>
+              <v:shape w14:anchorId="47E7EA0D" id="Text Box 4" o:spid="_x0000_s1043" type="#_x0000_t202" style="position:absolute;left:0;text-align:left;margin-left:34.45pt;margin-top:232.25pt;width:361.25pt;height:.05pt;z-index:-251598848;visibility:visible;mso-wrap-style:square;mso-wrap-distance-left:9pt;mso-wrap-distance-top:0;mso-wrap-distance-right:9pt;mso-wrap-distance-bottom:0;mso-position-horizontal:absolute;mso-position-horizontal-relative:text;mso-position-vertical:absolute;mso-position-vertical-relative:text;v-text-anchor:top" o:gfxdata="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" stroked="f">
+                <v:textbox style="mso-fit-shape-to-text:t" inset="0,0,0,0">
+                  <w:txbxContent>
+                    <w:p>
+                      <w:pPr>
+                        <w:pStyle w:val="Caption"/>
+                        <w:jc w:val="center"/>
+                        <w:rPr>
+                          <w:rFonts w:ascii="Times New Roman" w:hAnsi="Times New Roman" w:cs="Times New Roman"/>
+                          <w:noProof/>
+                          <w:color w:val="000000" w:themeColor="text1"/>
+                          <w:spacing w:val="15"/>
+                          <w:sz w:val="24"/>
+                        </w:rPr>
+                      </w:pPr>
+                      <w:proofErr w:type="spellStart"/>
+                      <w:r>
+                        <w:rPr>
+                          <w:rFonts w:ascii="Times New Roman" w:hAnsi="Times New Roman" w:cs="Times New Roman"/>
+                        </w:rPr>
+                        <w:t>gambar</w:t>
+                      </w:r>
+                      <w:proofErr w:type="spellEnd"/>
+                      <w:r>
+                        <w:rPr>
+                          <w:rFonts w:ascii="Times New Roman" w:hAnsi="Times New Roman" w:cs="Times New Roman"/>
+                        </w:rPr>
+                        <w:t xml:space="preserve"> </w:t>
+                      </w:r>
+                      <w:r>
+                        <w:rPr>
+                          <w:rFonts w:ascii="Times New Roman" w:hAnsi="Times New Roman" w:cs="Times New Roman"/>
+                        </w:rPr>
+                        <w:fldChar w:fldCharType="begin"/>
+                      </w:r>
+                      <w:r>
+                        <w:rPr>
+                          <w:rFonts w:ascii="Times New Roman" w:hAnsi="Times New Roman" w:cs="Times New Roman"/>
+                        </w:rPr>
+                        <w:instrText xml:space="preserve"> SEQ gambar \* ARABIC </w:instrText>
+                      </w:r>
+                      <w:r>
+                        <w:rPr>
+                          <w:rFonts w:ascii="Times New Roman" w:hAnsi="Times New Roman" w:cs="Times New Roman"/>
+                        </w:rPr>
+                        <w:fldChar w:fldCharType="separate"/>
+                      </w:r>
+                      <w:r>
+                        <w:rPr>
+                          <w:rFonts w:ascii="Times New Roman" w:hAnsi="Times New Roman" w:cs="Times New Roman"/>
+                          <w:noProof/>
+                        </w:rPr>
+                        <w:t>3</w:t>
+                      </w:r>
+                      <w:r>
+                        <w:rPr>
+                          <w:rFonts w:ascii="Times New Roman" w:hAnsi="Times New Roman" w:cs="Times New Roman"/>
+                        </w:rPr>
+                        <w:fldChar w:fldCharType="end"/>
+                      </w:r>
+                      <w:r>
+                        <w:rPr>
+                          <w:rFonts w:ascii="Times New Roman" w:hAnsi="Times New Roman" w:cs="Times New Roman"/>
+                        </w:rPr>
+                        <w:t xml:space="preserve"> </w:t>
+                      </w:r>
+                      <w:proofErr w:type="spellStart"/>
+                      <w:r>
+                        <w:rPr>
+                          <w:rFonts w:ascii="Times New Roman" w:hAnsi="Times New Roman" w:cs="Times New Roman"/>
+                        </w:rPr>
+                        <w:t>gambar</w:t>
+                      </w:r>
+                      <w:proofErr w:type="spellEnd"/>
+                      <w:r>
+                        <w:rPr>
+                          <w:rFonts w:ascii="Times New Roman" w:hAnsi="Times New Roman" w:cs="Times New Roman"/>
+                        </w:rPr>
+                        <w:t xml:space="preserve"> model ERD </w:t>
+                      </w:r>
+                      <w:proofErr w:type="spellStart"/>
+                      <w:r>
+                        <w:rPr>
+                          <w:rFonts w:ascii="Times New Roman" w:hAnsi="Times New Roman" w:cs="Times New Roman"/>
+                        </w:rPr>
+                        <w:t>aplikasi</w:t>
+                      </w:r>
+                      <w:proofErr w:type="spellEnd"/>
+                    </w:p>
+                  </w:txbxContent>
+                </v:textbox>
+                <w10:wrap type="tight"/>
+              </v:shape>
+            </w:pict>
+          </mc:Fallback>
+        </mc:AlternateContent>
+      </w:r>
+      <w:r>
+        <w:rPr>
+          <w:noProof/>
+        </w:rPr>
+        <w:drawing>
+          <wp:anchor distT="0" distB="0" distL="114300" distR="114300" simplePos="0" relativeHeight="251715584" behindDoc="1" locked="0" layoutInCell="1" allowOverlap="1" wp14:anchorId="4518FA54" wp14:editId="7720D4C2">
+            <wp:simplePos x="0" y="0"/>
+            <wp:positionH relativeFrom="column">
+              <wp:posOffset>437515</wp:posOffset>
+            </wp:positionH>
+            <wp:positionV relativeFrom="paragraph">
+              <wp:posOffset>800554</wp:posOffset>
+            </wp:positionV>
+            <wp:extent cx="4587875" cy="2092325"/>
+            <wp:effectExtent l="0" t="0" r="3175" b="3175"/>
+            <wp:wrapTight wrapText="bothSides">
+              <wp:wrapPolygon edited="0">
+                <wp:start x="0" y="0"/>
+                <wp:lineTo x="0" y="20846"/>
+                <wp:lineTo x="179" y="21436"/>
+                <wp:lineTo x="1166" y="21436"/>
+                <wp:lineTo x="4933" y="21436"/>
+                <wp:lineTo x="11749" y="19863"/>
+                <wp:lineTo x="11749" y="18880"/>
+                <wp:lineTo x="10135" y="15143"/>
+                <wp:lineTo x="9866" y="14160"/>
+                <wp:lineTo x="9148" y="12586"/>
+                <wp:lineTo x="21525" y="11210"/>
+                <wp:lineTo x="21525" y="9046"/>
+                <wp:lineTo x="17489" y="6293"/>
+                <wp:lineTo x="17669" y="4327"/>
+                <wp:lineTo x="16592" y="3933"/>
+                <wp:lineTo x="9686" y="3147"/>
+                <wp:lineTo x="10673" y="1377"/>
+                <wp:lineTo x="10224" y="0"/>
+                <wp:lineTo x="1076" y="0"/>
+                <wp:lineTo x="0" y="0"/>
+              </wp:wrapPolygon>
+            </wp:wrapTight>
+            <wp:docPr id="3" name="Picture 3"/>
+            <wp:cNvGraphicFramePr>
+              <a:graphicFrameLocks xmlns:a="http://schemas.openxmlformats.org/drawingml/2006/main" noChangeAspect="1"/>
+            </wp:cNvGraphicFramePr>
+            <a:graphic xmlns:a="http://schemas.openxmlformats.org/drawingml/2006/main">
+              <a:graphicData uri="http://schemas.openxmlformats.org/drawingml/2006/picture">
+                <pic:pic xmlns:pic="http://schemas.openxmlformats.org/drawingml/2006/picture">
+                  <pic:nvPicPr>
+                    <pic:cNvPr id="3" name="Picture 3"/>
+                    <pic:cNvPicPr/>
+                  </pic:nvPicPr>
+                  <pic:blipFill>
+                    <a:blip r:embed="rId18" cstate="print">
+                      <a:extLst>
+                        <a:ext uri="{28A0092B-C50C-407E-A947-70E740481C1C}">
+                          <a14:useLocalDpi xmlns:a14="http://schemas.microsoft.com/office/drawing/2010/main" val="0"/>
+                        </a:ext>
+                      </a:extLst>
+                    </a:blip>
+                    <a:stretch>
+                      <a:fillRect/>
+                    </a:stretch>
+                  </pic:blipFill>
+                  <pic:spPr>
+                    <a:xfrm>
+                      <a:off x="0" y="0"/>
+                      <a:ext cx="4587875" cy="2092325"/>
+                    </a:xfrm>
+                    <a:prstGeom prst="rect">
+                      <a:avLst/>
+                    </a:prstGeom>
+                  </pic:spPr>
+                </pic:pic>
+              </a:graphicData>
+            </a:graphic>
+            <wp14:sizeRelH relativeFrom="margin">
+              <wp14:pctWidth>0</wp14:pctWidth>
+            </wp14:sizeRelH>
+            <wp14:sizeRelV relativeFrom="margin">
+              <wp14:pctHeight>0</wp14:pctHeight>
+            </wp14:sizeRelV>
+          </wp:anchor>
+        </w:drawing>
+      </w:r>
+      <w:r>
         <w:tab/>
       </w:r>
       <w:r>
-        <w:t xml:space="preserve">Bagian </w:t>
+        <w:tab/>
+      </w:r>
+      <w:r>
+        <w:t xml:space="preserve">ERD </w:t>
+      </w:r>
+      <w:proofErr w:type="spellStart"/>
+      <w:r>
+        <w:t>adalah</w:t>
+      </w:r>
+      <w:proofErr w:type="spellEnd"/>
+      <w:r>
+        <w:t xml:space="preserve"> </w:t>
+      </w:r>
+      <w:proofErr w:type="spellStart"/>
+      <w:r>
+        <w:t>sebuah</w:t>
+      </w:r>
+      <w:proofErr w:type="spellEnd"/>
+      <w:r>
+        <w:t xml:space="preserve"> model yang </w:t>
+      </w:r>
+      <w:proofErr w:type="spellStart"/>
+      <w:r>
+        <w:t>digunakan</w:t>
+      </w:r>
+      <w:proofErr w:type="spellEnd"/>
+      <w:r>
+        <w:t xml:space="preserve"> </w:t>
+      </w:r>
+      <w:proofErr w:type="spellStart"/>
+      <w:r>
+        <w:t>untuk</w:t>
+      </w:r>
+      <w:proofErr w:type="spellEnd"/>
+      <w:r>
+        <w:t xml:space="preserve"> </w:t>
+      </w:r>
+      <w:proofErr w:type="spellStart"/>
+      <w:r>
+        <w:t>menyusun</w:t>
+      </w:r>
+      <w:proofErr w:type="spellEnd"/>
+      <w:r>
+        <w:t xml:space="preserve"> </w:t>
+      </w:r>
+      <w:r>
+        <w:tab/>
+      </w:r>
+      <w:proofErr w:type="gramStart"/>
+      <w:r>
+        <w:t xml:space="preserve">database </w:t>
+      </w:r>
+      <w:r>
+        <w:t xml:space="preserve"> agar</w:t>
+      </w:r>
+      <w:proofErr w:type="gramEnd"/>
+      <w:r>
+        <w:t xml:space="preserve"> </w:t>
+      </w:r>
+      <w:proofErr w:type="spellStart"/>
+      <w:r>
+        <w:t>dapat</w:t>
+      </w:r>
+      <w:proofErr w:type="spellEnd"/>
+      <w:r>
+        <w:t xml:space="preserve"> </w:t>
+      </w:r>
+      <w:proofErr w:type="spellStart"/>
+      <w:r>
+        <w:t>menggambarkan</w:t>
+      </w:r>
+      <w:proofErr w:type="spellEnd"/>
+      <w:r>
+        <w:t xml:space="preserve"> </w:t>
+      </w:r>
+      <w:proofErr w:type="spellStart"/>
+      <w:r>
+        <w:t>hubungan</w:t>
+      </w:r>
+      <w:proofErr w:type="spellEnd"/>
+      <w:r>
+        <w:t xml:space="preserve"> </w:t>
+      </w:r>
+      <w:proofErr w:type="spellStart"/>
+      <w:r>
+        <w:t>atau</w:t>
+      </w:r>
+      <w:proofErr w:type="spellEnd"/>
+      <w:r>
+        <w:t xml:space="preserve"> </w:t>
+      </w:r>
+      <w:proofErr w:type="spellStart"/>
+      <w:r>
+        <w:t>relasi</w:t>
+      </w:r>
+      <w:proofErr w:type="spellEnd"/>
+      <w:r>
+        <w:t xml:space="preserve"> pada </w:t>
+      </w:r>
+      <w:r>
+        <w:tab/>
+      </w:r>
+      <w:r>
+        <w:t xml:space="preserve">database yang </w:t>
+      </w:r>
+      <w:proofErr w:type="spellStart"/>
+      <w:r>
+        <w:t>akan</w:t>
+      </w:r>
+      <w:proofErr w:type="spellEnd"/>
+      <w:r>
+        <w:t xml:space="preserve"> </w:t>
+      </w:r>
+      <w:proofErr w:type="spellStart"/>
+      <w:r>
+        <w:t>di</w:t>
+      </w:r>
+      <w:r>
+        <w:t>buat</w:t>
+      </w:r>
+      <w:proofErr w:type="spellEnd"/>
+      <w:r>
+        <w:t xml:space="preserve">. </w:t>
+      </w:r>
+      <w:proofErr w:type="spellStart"/>
+      <w:r>
+        <w:t>Berikut</w:t>
+      </w:r>
+      <w:proofErr w:type="spellEnd"/>
+      <w:r>
+        <w:t xml:space="preserve"> </w:t>
       </w:r>
       <w:proofErr w:type="spellStart"/>
       <w:r>
@@ -38063,35 +39312,11 @@
       </w:r>
       <w:proofErr w:type="spellStart"/>
       <w:r>
-        <w:t>adalah</w:t>
-      </w:r>
-      <w:proofErr w:type="spellEnd"/>
-      <w:r>
-        <w:t xml:space="preserve"> </w:t>
-      </w:r>
-      <w:proofErr w:type="spellStart"/>
-      <w:r>
-        <w:t>hasil</w:t>
-      </w:r>
-      <w:proofErr w:type="spellEnd"/>
-      <w:r>
-        <w:t xml:space="preserve"> </w:t>
-      </w:r>
-      <w:proofErr w:type="spellStart"/>
-      <w:r>
-        <w:t>dari</w:t>
-      </w:r>
-      <w:proofErr w:type="spellEnd"/>
-      <w:r>
-        <w:t xml:space="preserve"> </w:t>
-      </w:r>
-      <w:proofErr w:type="spellStart"/>
-      <w:r>
-        <w:t>penelitian</w:t>
-      </w:r>
-      <w:proofErr w:type="spellEnd"/>
-      <w:r>
-        <w:t xml:space="preserve"> </w:t>
+        <w:t>merupakan</w:t>
+      </w:r>
+      <w:proofErr w:type="spellEnd"/>
+      <w:r>
+        <w:t xml:space="preserve"> ERD </w:t>
       </w:r>
       <w:proofErr w:type="spellStart"/>
       <w:r>
@@ -38101,13 +39326,8 @@
       <w:r>
         <w:t xml:space="preserve"> </w:t>
       </w:r>
-      <w:proofErr w:type="spellStart"/>
-      <w:r>
-        <w:t>pembuatan</w:t>
-      </w:r>
-      <w:proofErr w:type="spellEnd"/>
-      <w:r>
-        <w:t xml:space="preserve"> </w:t>
+      <w:r>
+        <w:tab/>
       </w:r>
       <w:proofErr w:type="spellStart"/>
       <w:r>
@@ -38127,233 +39347,20 @@
       </w:r>
       <w:proofErr w:type="spellStart"/>
       <w:r>
-        <w:t>berbasiskan</w:t>
-      </w:r>
-      <w:proofErr w:type="spellEnd"/>
-      <w:r>
-        <w:t xml:space="preserve"> android </w:t>
-      </w:r>
-      <w:proofErr w:type="spellStart"/>
-      <w:r>
-        <w:t>dengan</w:t>
-      </w:r>
-      <w:proofErr w:type="spellEnd"/>
-      <w:r>
-        <w:t xml:space="preserve"> </w:t>
-      </w:r>
-      <w:proofErr w:type="spellStart"/>
-      <w:r>
-        <w:t>metode</w:t>
+        <w:t>menggunakan</w:t>
+      </w:r>
+      <w:proofErr w:type="spellEnd"/>
+      <w:r>
+        <w:t xml:space="preserve"> </w:t>
+      </w:r>
+      <w:proofErr w:type="spellStart"/>
+      <w:r>
+        <w:t>algoritma</w:t>
       </w:r>
       <w:proofErr w:type="spellEnd"/>
       <w:r>
         <w:t xml:space="preserve"> haversine</w:t>
       </w:r>
-      <w:r>
-        <w:t xml:space="preserve">, </w:t>
-      </w:r>
-      <w:proofErr w:type="spellStart"/>
-      <w:r>
-        <w:t>aplikassi</w:t>
-      </w:r>
-      <w:proofErr w:type="spellEnd"/>
-      <w:r>
-        <w:t xml:space="preserve"> </w:t>
-      </w:r>
-      <w:proofErr w:type="spellStart"/>
-      <w:r>
-        <w:t>ini</w:t>
-      </w:r>
-      <w:proofErr w:type="spellEnd"/>
-      <w:r>
-        <w:t xml:space="preserve"> </w:t>
-      </w:r>
-      <w:proofErr w:type="spellStart"/>
-      <w:proofErr w:type="gramStart"/>
-      <w:r>
-        <w:t>memiliki</w:t>
-      </w:r>
-      <w:proofErr w:type="spellEnd"/>
-      <w:r>
-        <w:t xml:space="preserve">  </w:t>
-      </w:r>
-      <w:proofErr w:type="spellStart"/>
-      <w:r>
-        <w:t>beberapa</w:t>
-      </w:r>
-      <w:proofErr w:type="spellEnd"/>
-      <w:proofErr w:type="gramEnd"/>
-      <w:r>
-        <w:t xml:space="preserve"> </w:t>
-      </w:r>
-      <w:proofErr w:type="spellStart"/>
-      <w:r>
-        <w:t>fitur</w:t>
-      </w:r>
-      <w:proofErr w:type="spellEnd"/>
-      <w:r>
-        <w:t xml:space="preserve">, </w:t>
-      </w:r>
-      <w:proofErr w:type="spellStart"/>
-      <w:r>
-        <w:t>seperti</w:t>
-      </w:r>
-      <w:proofErr w:type="spellEnd"/>
-      <w:r>
-        <w:t xml:space="preserve">  </w:t>
-      </w:r>
-      <w:proofErr w:type="spellStart"/>
-      <w:r>
-        <w:t>membuat</w:t>
-      </w:r>
-      <w:proofErr w:type="spellEnd"/>
-      <w:r>
-        <w:t xml:space="preserve"> </w:t>
-      </w:r>
-      <w:proofErr w:type="spellStart"/>
-      <w:r>
-        <w:t>akun</w:t>
-      </w:r>
-      <w:proofErr w:type="spellEnd"/>
-      <w:r>
-        <w:t xml:space="preserve"> </w:t>
-      </w:r>
-      <w:proofErr w:type="spellStart"/>
-      <w:r>
-        <w:t>pengguna</w:t>
-      </w:r>
-      <w:proofErr w:type="spellEnd"/>
-      <w:r>
-        <w:t xml:space="preserve">, login </w:t>
-      </w:r>
-      <w:proofErr w:type="spellStart"/>
-      <w:r>
-        <w:t>aplikasi</w:t>
-      </w:r>
-      <w:proofErr w:type="spellEnd"/>
-      <w:r>
-        <w:t>, reset password</w:t>
-      </w:r>
-      <w:r>
-        <w:t xml:space="preserve">, </w:t>
-      </w:r>
-      <w:proofErr w:type="spellStart"/>
-      <w:r>
-        <w:t>melakukan</w:t>
-      </w:r>
-      <w:proofErr w:type="spellEnd"/>
-      <w:r>
-        <w:t xml:space="preserve"> </w:t>
-      </w:r>
-      <w:proofErr w:type="spellStart"/>
-      <w:r>
-        <w:t>presensi</w:t>
-      </w:r>
-      <w:proofErr w:type="spellEnd"/>
-      <w:r>
-        <w:t xml:space="preserve"> pada </w:t>
-      </w:r>
-      <w:proofErr w:type="spellStart"/>
-      <w:r>
-        <w:t>jarak</w:t>
-      </w:r>
-      <w:proofErr w:type="spellEnd"/>
-      <w:r>
-        <w:t xml:space="preserve"> 10 meter, </w:t>
-      </w:r>
-      <w:proofErr w:type="spellStart"/>
-      <w:r>
-        <w:t>menampilkan</w:t>
-      </w:r>
-      <w:proofErr w:type="spellEnd"/>
-      <w:r>
-        <w:t xml:space="preserve"> </w:t>
-      </w:r>
-      <w:proofErr w:type="spellStart"/>
-      <w:r>
-        <w:t>histori</w:t>
-      </w:r>
-      <w:proofErr w:type="spellEnd"/>
-      <w:r>
-        <w:t xml:space="preserve"> </w:t>
-      </w:r>
-      <w:proofErr w:type="spellStart"/>
-      <w:r>
-        <w:t>presensi</w:t>
-      </w:r>
-      <w:proofErr w:type="spellEnd"/>
-      <w:r>
-        <w:t xml:space="preserve"> </w:t>
-      </w:r>
-      <w:proofErr w:type="spellStart"/>
-      <w:r>
-        <w:t>serta</w:t>
-      </w:r>
-      <w:proofErr w:type="spellEnd"/>
-      <w:r>
-        <w:t xml:space="preserve"> </w:t>
-      </w:r>
-      <w:proofErr w:type="spellStart"/>
-      <w:r>
-        <w:t>halaman</w:t>
-      </w:r>
-      <w:proofErr w:type="spellEnd"/>
-      <w:r>
-        <w:t xml:space="preserve"> profile </w:t>
-      </w:r>
-      <w:proofErr w:type="spellStart"/>
-      <w:r>
-        <w:t>pengguna</w:t>
-      </w:r>
-      <w:proofErr w:type="spellEnd"/>
-      <w:r>
-        <w:t xml:space="preserve"> yang </w:t>
-      </w:r>
-      <w:proofErr w:type="spellStart"/>
-      <w:r>
-        <w:t>berisi</w:t>
-      </w:r>
-      <w:proofErr w:type="spellEnd"/>
-      <w:r>
-        <w:t xml:space="preserve"> </w:t>
-      </w:r>
-      <w:proofErr w:type="spellStart"/>
-      <w:r>
-        <w:t>konfigurasi</w:t>
-      </w:r>
-      <w:proofErr w:type="spellEnd"/>
-      <w:r>
-        <w:t xml:space="preserve"> </w:t>
-      </w:r>
-      <w:proofErr w:type="spellStart"/>
-      <w:r>
-        <w:t>akun</w:t>
-      </w:r>
-      <w:proofErr w:type="spellEnd"/>
-      <w:r>
-        <w:t xml:space="preserve"> </w:t>
-      </w:r>
-      <w:proofErr w:type="spellStart"/>
-      <w:r>
-        <w:t>pengguna</w:t>
-      </w:r>
-      <w:proofErr w:type="spellEnd"/>
-      <w:r>
-        <w:t xml:space="preserve"> dan menu logout </w:t>
-      </w:r>
-      <w:proofErr w:type="spellStart"/>
-      <w:r>
-        <w:t>dari</w:t>
-      </w:r>
-      <w:proofErr w:type="spellEnd"/>
-      <w:r>
-        <w:t xml:space="preserve"> </w:t>
-      </w:r>
-      <w:proofErr w:type="spellStart"/>
-      <w:r>
-        <w:t>aplikasi</w:t>
-      </w:r>
-      <w:proofErr w:type="spellEnd"/>
       <w:r>
         <w:t>.</w:t>
       </w:r>
@@ -38373,11 +39380,11 @@
         <w:pStyle w:val="Heading1"/>
         <w:jc w:val="center"/>
       </w:pPr>
-      <w:bookmarkStart w:id="30" w:name="_Toc96420829"/>
+      <w:bookmarkStart w:id="32" w:name="_Toc96503825"/>
       <w:r>
         <w:t>REFERENSI</w:t>
       </w:r>
-      <w:bookmarkEnd w:id="30"/>
+      <w:bookmarkEnd w:id="32"/>
     </w:p>
     <w:p>
       <w:pPr>
@@ -39362,10 +40369,10 @@
       </w:r>
     </w:p>
     <w:sectPr>
-      <w:headerReference w:type="default" r:id="rId18"/>
-      <w:footerReference w:type="default" r:id="rId19"/>
-      <w:headerReference w:type="first" r:id="rId20"/>
-      <w:footerReference w:type="first" r:id="rId21"/>
+      <w:headerReference w:type="default" r:id="rId19"/>
+      <w:footerReference w:type="default" r:id="rId20"/>
+      <w:headerReference w:type="first" r:id="rId21"/>
+      <w:footerReference w:type="first" r:id="rId22"/>
       <w:pgSz w:w="11906" w:h="16838" w:code="9"/>
       <w:pgMar w:top="2268" w:right="1701" w:bottom="1701" w:left="2268" w:header="706" w:footer="706" w:gutter="0"/>
       <w:paperSrc w:first="7"/>
@@ -40172,6 +41179,95 @@
     </w:lvl>
   </w:abstractNum>
   <w:abstractNum w:abstractNumId="4" w15:restartNumberingAfterBreak="0">
+    <w:nsid w:val="200751B6"/>
+    <w:multiLevelType w:val="hybridMultilevel"/>
+    <w:tmpl w:val="5BB6AC64"/>
+    <w:lvl w:ilvl="0" w:tplc="547C8A84">
+      <w:start w:val="1"/>
+      <w:numFmt w:val="decimal"/>
+      <w:lvlText w:val="4.1.%1"/>
+      <w:lvlJc w:val="left"/>
+      <w:pPr>
+        <w:ind w:left="720" w:hanging="360"/>
+      </w:pPr>
+      <w:rPr>
+        <w:rFonts w:hint="default"/>
+      </w:rPr>
+    </w:lvl>
+    <w:lvl w:ilvl="1" w:tplc="38090019" w:tentative="1">
+      <w:start w:val="1"/>
+      <w:numFmt w:val="lowerLetter"/>
+      <w:lvlText w:val="%2."/>
+      <w:lvlJc w:val="left"/>
+      <w:pPr>
+        <w:ind w:left="1440" w:hanging="360"/>
+      </w:pPr>
+    </w:lvl>
+    <w:lvl w:ilvl="2" w:tplc="3809001B" w:tentative="1">
+      <w:start w:val="1"/>
+      <w:numFmt w:val="lowerRoman"/>
+      <w:lvlText w:val="%3."/>
+      <w:lvlJc w:val="right"/>
+      <w:pPr>
+        <w:ind w:left="2160" w:hanging="180"/>
+      </w:pPr>
+    </w:lvl>
+    <w:lvl w:ilvl="3" w:tplc="3809000F" w:tentative="1">
+      <w:start w:val="1"/>
+      <w:numFmt w:val="decimal"/>
+      <w:lvlText w:val="%4."/>
+      <w:lvlJc w:val="left"/>
+      <w:pPr>
+        <w:ind w:left="2880" w:hanging="360"/>
+      </w:pPr>
+    </w:lvl>
+    <w:lvl w:ilvl="4" w:tplc="38090019" w:tentative="1">
+      <w:start w:val="1"/>
+      <w:numFmt w:val="lowerLetter"/>
+      <w:lvlText w:val="%5."/>
+      <w:lvlJc w:val="left"/>
+      <w:pPr>
+        <w:ind w:left="3600" w:hanging="360"/>
+      </w:pPr>
+    </w:lvl>
+    <w:lvl w:ilvl="5" w:tplc="3809001B" w:tentative="1">
+      <w:start w:val="1"/>
+      <w:numFmt w:val="lowerRoman"/>
+      <w:lvlText w:val="%6."/>
+      <w:lvlJc w:val="right"/>
+      <w:pPr>
+        <w:ind w:left="4320" w:hanging="180"/>
+      </w:pPr>
+    </w:lvl>
+    <w:lvl w:ilvl="6" w:tplc="3809000F" w:tentative="1">
+      <w:start w:val="1"/>
+      <w:numFmt w:val="decimal"/>
+      <w:lvlText w:val="%7."/>
+      <w:lvlJc w:val="left"/>
+      <w:pPr>
+        <w:ind w:left="5040" w:hanging="360"/>
+      </w:pPr>
+    </w:lvl>
+    <w:lvl w:ilvl="7" w:tplc="38090019" w:tentative="1">
+      <w:start w:val="1"/>
+      <w:numFmt w:val="lowerLetter"/>
+      <w:lvlText w:val="%8."/>
+      <w:lvlJc w:val="left"/>
+      <w:pPr>
+        <w:ind w:left="5760" w:hanging="360"/>
+      </w:pPr>
+    </w:lvl>
+    <w:lvl w:ilvl="8" w:tplc="3809001B" w:tentative="1">
+      <w:start w:val="1"/>
+      <w:numFmt w:val="lowerRoman"/>
+      <w:lvlText w:val="%9."/>
+      <w:lvlJc w:val="right"/>
+      <w:pPr>
+        <w:ind w:left="6480" w:hanging="180"/>
+      </w:pPr>
+    </w:lvl>
+  </w:abstractNum>
+  <w:abstractNum w:abstractNumId="5" w15:restartNumberingAfterBreak="0">
     <w:nsid w:val="221367F9"/>
     <w:multiLevelType w:val="hybridMultilevel"/>
     <w:tmpl w:val="F85EB5CA"/>
@@ -40260,7 +41356,7 @@
       </w:pPr>
     </w:lvl>
   </w:abstractNum>
-  <w:abstractNum w:abstractNumId="5" w15:restartNumberingAfterBreak="0">
+  <w:abstractNum w:abstractNumId="6" w15:restartNumberingAfterBreak="0">
     <w:nsid w:val="2A333438"/>
     <w:multiLevelType w:val="hybridMultilevel"/>
     <w:tmpl w:val="667AD084"/>
@@ -40349,7 +41445,7 @@
       </w:pPr>
     </w:lvl>
   </w:abstractNum>
-  <w:abstractNum w:abstractNumId="6" w15:restartNumberingAfterBreak="0">
+  <w:abstractNum w:abstractNumId="7" w15:restartNumberingAfterBreak="0">
     <w:nsid w:val="34444190"/>
     <w:multiLevelType w:val="hybridMultilevel"/>
     <w:tmpl w:val="CF4295A4"/>
@@ -40438,7 +41534,7 @@
       </w:pPr>
     </w:lvl>
   </w:abstractNum>
-  <w:abstractNum w:abstractNumId="7" w15:restartNumberingAfterBreak="0">
+  <w:abstractNum w:abstractNumId="8" w15:restartNumberingAfterBreak="0">
     <w:nsid w:val="37667C47"/>
     <w:multiLevelType w:val="hybridMultilevel"/>
     <w:tmpl w:val="94A4C9B2"/>
@@ -40527,7 +41623,7 @@
       </w:pPr>
     </w:lvl>
   </w:abstractNum>
-  <w:abstractNum w:abstractNumId="8" w15:restartNumberingAfterBreak="0">
+  <w:abstractNum w:abstractNumId="9" w15:restartNumberingAfterBreak="0">
     <w:nsid w:val="43887FB5"/>
     <w:multiLevelType w:val="hybridMultilevel"/>
     <w:tmpl w:val="23B8C4D8"/>
@@ -40616,7 +41712,7 @@
       </w:pPr>
     </w:lvl>
   </w:abstractNum>
-  <w:abstractNum w:abstractNumId="9" w15:restartNumberingAfterBreak="0">
+  <w:abstractNum w:abstractNumId="10" w15:restartNumberingAfterBreak="0">
     <w:nsid w:val="452C6B2F"/>
     <w:multiLevelType w:val="hybridMultilevel"/>
     <w:tmpl w:val="0F2A19F6"/>
@@ -40705,7 +41801,7 @@
       </w:pPr>
     </w:lvl>
   </w:abstractNum>
-  <w:abstractNum w:abstractNumId="10" w15:restartNumberingAfterBreak="0">
+  <w:abstractNum w:abstractNumId="11" w15:restartNumberingAfterBreak="0">
     <w:nsid w:val="555139A5"/>
     <w:multiLevelType w:val="hybridMultilevel"/>
     <w:tmpl w:val="50A89B2E"/>
@@ -40794,7 +41890,7 @@
       </w:pPr>
     </w:lvl>
   </w:abstractNum>
-  <w:abstractNum w:abstractNumId="11" w15:restartNumberingAfterBreak="0">
+  <w:abstractNum w:abstractNumId="12" w15:restartNumberingAfterBreak="0">
     <w:nsid w:val="5A454B58"/>
     <w:multiLevelType w:val="hybridMultilevel"/>
     <w:tmpl w:val="7728B79A"/>
@@ -40880,7 +41976,96 @@
       </w:pPr>
     </w:lvl>
   </w:abstractNum>
-  <w:abstractNum w:abstractNumId="12" w15:restartNumberingAfterBreak="0">
+  <w:abstractNum w:abstractNumId="13" w15:restartNumberingAfterBreak="0">
+    <w:nsid w:val="66A3354A"/>
+    <w:multiLevelType w:val="hybridMultilevel"/>
+    <w:tmpl w:val="6A582D7E"/>
+    <w:lvl w:ilvl="0" w:tplc="FFFFFFFF">
+      <w:start w:val="1"/>
+      <w:numFmt w:val="decimal"/>
+      <w:lvlText w:val="%1."/>
+      <w:lvlJc w:val="center"/>
+      <w:pPr>
+        <w:ind w:left="720" w:hanging="360"/>
+      </w:pPr>
+      <w:rPr>
+        <w:rFonts w:hint="default"/>
+      </w:rPr>
+    </w:lvl>
+    <w:lvl w:ilvl="1" w:tplc="FFFFFFFF" w:tentative="1">
+      <w:start w:val="1"/>
+      <w:numFmt w:val="lowerLetter"/>
+      <w:lvlText w:val="%2."/>
+      <w:lvlJc w:val="left"/>
+      <w:pPr>
+        <w:ind w:left="1440" w:hanging="360"/>
+      </w:pPr>
+    </w:lvl>
+    <w:lvl w:ilvl="2" w:tplc="FFFFFFFF" w:tentative="1">
+      <w:start w:val="1"/>
+      <w:numFmt w:val="lowerRoman"/>
+      <w:lvlText w:val="%3."/>
+      <w:lvlJc w:val="right"/>
+      <w:pPr>
+        <w:ind w:left="2160" w:hanging="180"/>
+      </w:pPr>
+    </w:lvl>
+    <w:lvl w:ilvl="3" w:tplc="FFFFFFFF" w:tentative="1">
+      <w:start w:val="1"/>
+      <w:numFmt w:val="decimal"/>
+      <w:lvlText w:val="%4."/>
+      <w:lvlJc w:val="left"/>
+      <w:pPr>
+        <w:ind w:left="2880" w:hanging="360"/>
+      </w:pPr>
+    </w:lvl>
+    <w:lvl w:ilvl="4" w:tplc="FFFFFFFF" w:tentative="1">
+      <w:start w:val="1"/>
+      <w:numFmt w:val="lowerLetter"/>
+      <w:lvlText w:val="%5."/>
+      <w:lvlJc w:val="left"/>
+      <w:pPr>
+        <w:ind w:left="3600" w:hanging="360"/>
+      </w:pPr>
+    </w:lvl>
+    <w:lvl w:ilvl="5" w:tplc="FFFFFFFF" w:tentative="1">
+      <w:start w:val="1"/>
+      <w:numFmt w:val="lowerRoman"/>
+      <w:lvlText w:val="%6."/>
+      <w:lvlJc w:val="right"/>
+      <w:pPr>
+        <w:ind w:left="4320" w:hanging="180"/>
+      </w:pPr>
+    </w:lvl>
+    <w:lvl w:ilvl="6" w:tplc="FFFFFFFF" w:tentative="1">
+      <w:start w:val="1"/>
+      <w:numFmt w:val="decimal"/>
+      <w:lvlText w:val="%7."/>
+      <w:lvlJc w:val="left"/>
+      <w:pPr>
+        <w:ind w:left="5040" w:hanging="360"/>
+      </w:pPr>
+    </w:lvl>
+    <w:lvl w:ilvl="7" w:tplc="FFFFFFFF" w:tentative="1">
+      <w:start w:val="1"/>
+      <w:numFmt w:val="lowerLetter"/>
+      <w:lvlText w:val="%8."/>
+      <w:lvlJc w:val="left"/>
+      <w:pPr>
+        <w:ind w:left="5760" w:hanging="360"/>
+      </w:pPr>
+    </w:lvl>
+    <w:lvl w:ilvl="8" w:tplc="FFFFFFFF" w:tentative="1">
+      <w:start w:val="1"/>
+      <w:numFmt w:val="lowerRoman"/>
+      <w:lvlText w:val="%9."/>
+      <w:lvlJc w:val="right"/>
+      <w:pPr>
+        <w:ind w:left="6480" w:hanging="180"/>
+      </w:pPr>
+    </w:lvl>
+  </w:abstractNum>
+  <w:abstractNum w:abstractNumId="14" w15:restartNumberingAfterBreak="0">
     <w:nsid w:val="6B5614D5"/>
     <w:multiLevelType w:val="hybridMultilevel"/>
     <w:tmpl w:val="030092E2"/>
@@ -40969,10 +42154,10 @@
       </w:pPr>
     </w:lvl>
   </w:abstractNum>
-  <w:abstractNum w:abstractNumId="13" w15:restartNumberingAfterBreak="0">
+  <w:abstractNum w:abstractNumId="15" w15:restartNumberingAfterBreak="0">
     <w:nsid w:val="6BB41D2B"/>
     <w:multiLevelType w:val="hybridMultilevel"/>
-    <w:tmpl w:val="15BC31F8"/>
+    <w:tmpl w:val="6A582D7E"/>
     <w:lvl w:ilvl="0" w:tplc="EC60E47C">
       <w:start w:val="1"/>
       <w:numFmt w:val="decimal"/>
@@ -41058,7 +42243,7 @@
       </w:pPr>
     </w:lvl>
   </w:abstractNum>
-  <w:abstractNum w:abstractNumId="14" w15:restartNumberingAfterBreak="0">
+  <w:abstractNum w:abstractNumId="16" w15:restartNumberingAfterBreak="0">
     <w:nsid w:val="6DC32537"/>
     <w:multiLevelType w:val="hybridMultilevel"/>
     <w:tmpl w:val="A6FECF74"/>
@@ -41147,7 +42332,7 @@
       </w:pPr>
     </w:lvl>
   </w:abstractNum>
-  <w:abstractNum w:abstractNumId="15" w15:restartNumberingAfterBreak="0">
+  <w:abstractNum w:abstractNumId="17" w15:restartNumberingAfterBreak="0">
     <w:nsid w:val="71582037"/>
     <w:multiLevelType w:val="hybridMultilevel"/>
     <w:tmpl w:val="1CD0DF2A"/>
@@ -41233,7 +42418,96 @@
       </w:pPr>
     </w:lvl>
   </w:abstractNum>
-  <w:abstractNum w:abstractNumId="16" w15:restartNumberingAfterBreak="0">
+  <w:abstractNum w:abstractNumId="18" w15:restartNumberingAfterBreak="0">
+    <w:nsid w:val="72AE4047"/>
+    <w:multiLevelType w:val="hybridMultilevel"/>
+    <w:tmpl w:val="2FDEBEB6"/>
+    <w:lvl w:ilvl="0" w:tplc="547C8A84">
+      <w:start w:val="1"/>
+      <w:numFmt w:val="decimal"/>
+      <w:lvlText w:val="4.1.%1"/>
+      <w:lvlJc w:val="left"/>
+      <w:pPr>
+        <w:ind w:left="720" w:hanging="360"/>
+      </w:pPr>
+      <w:rPr>
+        <w:rFonts w:hint="default"/>
+      </w:rPr>
+    </w:lvl>
+    <w:lvl w:ilvl="1" w:tplc="38090019" w:tentative="1">
+      <w:start w:val="1"/>
+      <w:numFmt w:val="lowerLetter"/>
+      <w:lvlText w:val="%2."/>
+      <w:lvlJc w:val="left"/>
+      <w:pPr>
+        <w:ind w:left="1440" w:hanging="360"/>
+      </w:pPr>
+    </w:lvl>
+    <w:lvl w:ilvl="2" w:tplc="3809001B" w:tentative="1">
+      <w:start w:val="1"/>
+      <w:numFmt w:val="lowerRoman"/>
+      <w:lvlText w:val="%3."/>
+      <w:lvlJc w:val="right"/>
+      <w:pPr>
+        <w:ind w:left="2160" w:hanging="180"/>
+      </w:pPr>
+    </w:lvl>
+    <w:lvl w:ilvl="3" w:tplc="3809000F" w:tentative="1">
+      <w:start w:val="1"/>
+      <w:numFmt w:val="decimal"/>
+      <w:lvlText w:val="%4."/>
+      <w:lvlJc w:val="left"/>
+      <w:pPr>
+        <w:ind w:left="2880" w:hanging="360"/>
+      </w:pPr>
+    </w:lvl>
+    <w:lvl w:ilvl="4" w:tplc="38090019" w:tentative="1">
+      <w:start w:val="1"/>
+      <w:numFmt w:val="lowerLetter"/>
+      <w:lvlText w:val="%5."/>
+      <w:lvlJc w:val="left"/>
+      <w:pPr>
+        <w:ind w:left="3600" w:hanging="360"/>
+      </w:pPr>
+    </w:lvl>
+    <w:lvl w:ilvl="5" w:tplc="3809001B" w:tentative="1">
+      <w:start w:val="1"/>
+      <w:numFmt w:val="lowerRoman"/>
+      <w:lvlText w:val="%6."/>
+      <w:lvlJc w:val="right"/>
+      <w:pPr>
+        <w:ind w:left="4320" w:hanging="180"/>
+      </w:pPr>
+    </w:lvl>
+    <w:lvl w:ilvl="6" w:tplc="3809000F" w:tentative="1">
+      <w:start w:val="1"/>
+      <w:numFmt w:val="decimal"/>
+      <w:lvlText w:val="%7."/>
+      <w:lvlJc w:val="left"/>
+      <w:pPr>
+        <w:ind w:left="5040" w:hanging="360"/>
+      </w:pPr>
+    </w:lvl>
+    <w:lvl w:ilvl="7" w:tplc="38090019" w:tentative="1">
+      <w:start w:val="1"/>
+      <w:numFmt w:val="lowerLetter"/>
+      <w:lvlText w:val="%8."/>
+      <w:lvlJc w:val="left"/>
+      <w:pPr>
+        <w:ind w:left="5760" w:hanging="360"/>
+      </w:pPr>
+    </w:lvl>
+    <w:lvl w:ilvl="8" w:tplc="3809001B" w:tentative="1">
+      <w:start w:val="1"/>
+      <w:numFmt w:val="lowerRoman"/>
+      <w:lvlText w:val="%9."/>
+      <w:lvlJc w:val="right"/>
+      <w:pPr>
+        <w:ind w:left="6480" w:hanging="180"/>
+      </w:pPr>
+    </w:lvl>
+  </w:abstractNum>
+  <w:abstractNum w:abstractNumId="19" w15:restartNumberingAfterBreak="0">
     <w:nsid w:val="76795B18"/>
     <w:multiLevelType w:val="hybridMultilevel"/>
     <w:tmpl w:val="F14EFA6C"/>
@@ -41322,7 +42596,7 @@
       </w:pPr>
     </w:lvl>
   </w:abstractNum>
-  <w:abstractNum w:abstractNumId="17" w15:restartNumberingAfterBreak="0">
+  <w:abstractNum w:abstractNumId="20" w15:restartNumberingAfterBreak="0">
     <w:nsid w:val="79534965"/>
     <w:multiLevelType w:val="hybridMultilevel"/>
     <w:tmpl w:val="2EFCFAC0"/>
@@ -41411,7 +42685,7 @@
       </w:pPr>
     </w:lvl>
   </w:abstractNum>
-  <w:abstractNum w:abstractNumId="18" w15:restartNumberingAfterBreak="0">
+  <w:abstractNum w:abstractNumId="21" w15:restartNumberingAfterBreak="0">
     <w:nsid w:val="7B5F4F11"/>
     <w:multiLevelType w:val="hybridMultilevel"/>
     <w:tmpl w:val="12BC32DC"/>
@@ -41528,37 +42802,37 @@
     <w:abstractNumId w:val="0"/>
   </w:num>
   <w:num w:numId="2">
-    <w:abstractNumId w:val="7"/>
+    <w:abstractNumId w:val="8"/>
   </w:num>
   <w:num w:numId="3">
-    <w:abstractNumId w:val="8"/>
+    <w:abstractNumId w:val="9"/>
   </w:num>
   <w:num w:numId="4">
-    <w:abstractNumId w:val="11"/>
+    <w:abstractNumId w:val="12"/>
   </w:num>
   <w:num w:numId="5">
-    <w:abstractNumId w:val="18"/>
+    <w:abstractNumId w:val="21"/>
   </w:num>
   <w:num w:numId="6">
-    <w:abstractNumId w:val="5"/>
+    <w:abstractNumId w:val="6"/>
   </w:num>
   <w:num w:numId="7">
     <w:abstractNumId w:val="1"/>
   </w:num>
   <w:num w:numId="8">
-    <w:abstractNumId w:val="13"/>
+    <w:abstractNumId w:val="15"/>
   </w:num>
   <w:num w:numId="9">
-    <w:abstractNumId w:val="6"/>
+    <w:abstractNumId w:val="7"/>
   </w:num>
   <w:num w:numId="10">
-    <w:abstractNumId w:val="10"/>
+    <w:abstractNumId w:val="11"/>
   </w:num>
   <w:num w:numId="11">
-    <w:abstractNumId w:val="17"/>
+    <w:abstractNumId w:val="20"/>
   </w:num>
   <w:num w:numId="12">
-    <w:abstractNumId w:val="4"/>
+    <w:abstractNumId w:val="5"/>
   </w:num>
   <w:num w:numId="13">
     <w:abstractNumId w:val="2"/>
@@ -41567,19 +42841,28 @@
     <w:abstractNumId w:val="3"/>
   </w:num>
   <w:num w:numId="15">
-    <w:abstractNumId w:val="15"/>
+    <w:abstractNumId w:val="17"/>
   </w:num>
   <w:num w:numId="16">
+    <w:abstractNumId w:val="16"/>
+  </w:num>
+  <w:num w:numId="17">
+    <w:abstractNumId w:val="10"/>
+  </w:num>
+  <w:num w:numId="18">
     <w:abstractNumId w:val="14"/>
   </w:num>
-  <w:num w:numId="17">
-    <w:abstractNumId w:val="9"/>
+  <w:num w:numId="19">
+    <w:abstractNumId w:val="19"/>
   </w:num>
-  <w:num w:numId="18">
-    <w:abstractNumId w:val="12"/>
+  <w:num w:numId="20">
+    <w:abstractNumId w:val="4"/>
   </w:num>
-  <w:num w:numId="19">
-    <w:abstractNumId w:val="16"/>
+  <w:num w:numId="21">
+    <w:abstractNumId w:val="18"/>
+  </w:num>
+  <w:num w:numId="22">
+    <w:abstractNumId w:val="13"/>
   </w:num>
   <w:numIdMacAtCleanup w:val="16"/>
 </w:numbering>

</xml_diff>

<commit_message>
delete gambar dan update software requirements
</commit_message>
<xml_diff>
--- a/tugas-akhir/skripsi.docx
+++ b/tugas-akhir/skripsi.docx
@@ -13810,19 +13810,11 @@
         </w:rPr>
         <w:t xml:space="preserve"> pada radius 10 </w:t>
       </w:r>
-      <w:proofErr w:type="gramStart"/>
-      <w:r>
-        <w:rPr>
-          <w:lang w:val="en-US"/>
-        </w:rPr>
-        <w:t>meter</w:t>
-      </w:r>
-      <w:proofErr w:type="gramEnd"/>
-      <w:r>
-        <w:rPr>
-          <w:lang w:val="en-US"/>
-        </w:rPr>
-        <w:t>.</w:t>
+      <w:r>
+        <w:rPr>
+          <w:lang w:val="en-US"/>
+        </w:rPr>
+        <w:t>meter.</w:t>
       </w:r>
     </w:p>
     <w:p>
@@ -17422,14 +17414,27 @@
       <w:r>
         <w:t xml:space="preserve">Table </w:t>
       </w:r>
-      <w:fldSimple w:instr=" SEQ Table \* ARABIC ">
-        <w:r>
-          <w:rPr>
-            <w:noProof/>
-          </w:rPr>
-          <w:t>1</w:t>
-        </w:r>
-      </w:fldSimple>
+      <w:r>
+        <w:fldChar w:fldCharType="begin"/>
+      </w:r>
+      <w:r>
+        <w:instrText xml:space="preserve"> SEQ Table \* ARABIC </w:instrText>
+      </w:r>
+      <w:r>
+        <w:fldChar w:fldCharType="separate"/>
+      </w:r>
+      <w:r>
+        <w:rPr>
+          <w:noProof/>
+        </w:rPr>
+        <w:t>1</w:t>
+      </w:r>
+      <w:r>
+        <w:rPr>
+          <w:noProof/>
+        </w:rPr>
+        <w:fldChar w:fldCharType="end"/>
+      </w:r>
       <w:r>
         <w:t xml:space="preserve"> Table state of the art </w:t>
       </w:r>
@@ -20467,15 +20472,7 @@
             </w:r>
             <w:proofErr w:type="spellEnd"/>
             <w:r>
-              <w:t xml:space="preserve"> Global Positioning </w:t>
-            </w:r>
-            <w:proofErr w:type="gramStart"/>
-            <w:r>
-              <w:t>System(</w:t>
-            </w:r>
-            <w:proofErr w:type="gramEnd"/>
-            <w:r>
-              <w:t xml:space="preserve">GPS) </w:t>
+              <w:t xml:space="preserve"> Global Positioning System(GPS) </w:t>
             </w:r>
             <w:proofErr w:type="spellStart"/>
             <w:r>
@@ -21187,14 +21184,27 @@
       <w:r>
         <w:t xml:space="preserve">Table </w:t>
       </w:r>
-      <w:fldSimple w:instr=" SEQ Table \* ARABIC ">
-        <w:r>
-          <w:rPr>
-            <w:noProof/>
-          </w:rPr>
-          <w:t>2</w:t>
-        </w:r>
-      </w:fldSimple>
+      <w:r>
+        <w:fldChar w:fldCharType="begin"/>
+      </w:r>
+      <w:r>
+        <w:instrText xml:space="preserve"> SEQ Table \* ARABIC </w:instrText>
+      </w:r>
+      <w:r>
+        <w:fldChar w:fldCharType="separate"/>
+      </w:r>
+      <w:r>
+        <w:rPr>
+          <w:noProof/>
+        </w:rPr>
+        <w:t>2</w:t>
+      </w:r>
+      <w:r>
+        <w:rPr>
+          <w:noProof/>
+        </w:rPr>
+        <w:fldChar w:fldCharType="end"/>
+      </w:r>
       <w:r>
         <w:t xml:space="preserve"> table </w:t>
       </w:r>
@@ -24094,14 +24104,27 @@
                             <w:r>
                               <w:t xml:space="preserve"> </w:t>
                             </w:r>
-                            <w:fldSimple w:instr=" SEQ gambar \* ARABIC ">
-                              <w:r>
-                                <w:rPr>
-                                  <w:noProof/>
-                                </w:rPr>
-                                <w:t>1</w:t>
-                              </w:r>
-                            </w:fldSimple>
+                            <w:r>
+                              <w:fldChar w:fldCharType="begin"/>
+                            </w:r>
+                            <w:r>
+                              <w:instrText xml:space="preserve"> SEQ gambar \* ARABIC </w:instrText>
+                            </w:r>
+                            <w:r>
+                              <w:fldChar w:fldCharType="separate"/>
+                            </w:r>
+                            <w:r>
+                              <w:rPr>
+                                <w:noProof/>
+                              </w:rPr>
+                              <w:t>1</w:t>
+                            </w:r>
+                            <w:r>
+                              <w:rPr>
+                                <w:noProof/>
+                              </w:rPr>
+                              <w:fldChar w:fldCharType="end"/>
+                            </w:r>
                             <w:r>
                               <w:t xml:space="preserve"> Hukum Haversine</w:t>
                             </w:r>
@@ -24152,14 +24175,27 @@
                       <w:r>
                         <w:t xml:space="preserve"> </w:t>
                       </w:r>
-                      <w:fldSimple w:instr=" SEQ gambar \* ARABIC ">
-                        <w:r>
-                          <w:rPr>
-                            <w:noProof/>
-                          </w:rPr>
-                          <w:t>1</w:t>
-                        </w:r>
-                      </w:fldSimple>
+                      <w:r>
+                        <w:fldChar w:fldCharType="begin"/>
+                      </w:r>
+                      <w:r>
+                        <w:instrText xml:space="preserve"> SEQ gambar \* ARABIC </w:instrText>
+                      </w:r>
+                      <w:r>
+                        <w:fldChar w:fldCharType="separate"/>
+                      </w:r>
+                      <w:r>
+                        <w:rPr>
+                          <w:noProof/>
+                        </w:rPr>
+                        <w:t>1</w:t>
+                      </w:r>
+                      <w:r>
+                        <w:rPr>
+                          <w:noProof/>
+                        </w:rPr>
+                        <w:fldChar w:fldCharType="end"/>
+                      </w:r>
                       <w:r>
                         <w:t xml:space="preserve"> Hukum Haversine</w:t>
                       </w:r>
@@ -29681,14 +29717,27 @@
                             <w:r>
                               <w:t xml:space="preserve"> </w:t>
                             </w:r>
-                            <w:fldSimple w:instr=" SEQ gambar \* ARABIC ">
-                              <w:r>
-                                <w:rPr>
-                                  <w:noProof/>
-                                </w:rPr>
-                                <w:t>2</w:t>
-                              </w:r>
-                            </w:fldSimple>
+                            <w:r>
+                              <w:fldChar w:fldCharType="begin"/>
+                            </w:r>
+                            <w:r>
+                              <w:instrText xml:space="preserve"> SEQ gambar \* ARABIC </w:instrText>
+                            </w:r>
+                            <w:r>
+                              <w:fldChar w:fldCharType="separate"/>
+                            </w:r>
+                            <w:r>
+                              <w:rPr>
+                                <w:noProof/>
+                              </w:rPr>
+                              <w:t>2</w:t>
+                            </w:r>
+                            <w:r>
+                              <w:rPr>
+                                <w:noProof/>
+                              </w:rPr>
+                              <w:fldChar w:fldCharType="end"/>
+                            </w:r>
                             <w:r>
                               <w:t xml:space="preserve"> </w:t>
                             </w:r>
@@ -29763,14 +29812,27 @@
                       <w:r>
                         <w:t xml:space="preserve"> </w:t>
                       </w:r>
-                      <w:fldSimple w:instr=" SEQ gambar \* ARABIC ">
-                        <w:r>
-                          <w:rPr>
-                            <w:noProof/>
-                          </w:rPr>
-                          <w:t>2</w:t>
-                        </w:r>
-                      </w:fldSimple>
+                      <w:r>
+                        <w:fldChar w:fldCharType="begin"/>
+                      </w:r>
+                      <w:r>
+                        <w:instrText xml:space="preserve"> SEQ gambar \* ARABIC </w:instrText>
+                      </w:r>
+                      <w:r>
+                        <w:fldChar w:fldCharType="separate"/>
+                      </w:r>
+                      <w:r>
+                        <w:rPr>
+                          <w:noProof/>
+                        </w:rPr>
+                        <w:t>2</w:t>
+                      </w:r>
+                      <w:r>
+                        <w:rPr>
+                          <w:noProof/>
+                        </w:rPr>
+                        <w:fldChar w:fldCharType="end"/>
+                      </w:r>
                       <w:r>
                         <w:t xml:space="preserve"> </w:t>
                       </w:r>
@@ -31624,7 +31686,6 @@
         <w:t xml:space="preserve"> </w:t>
       </w:r>
       <w:proofErr w:type="spellStart"/>
-      <w:proofErr w:type="gramStart"/>
       <w:r>
         <w:rPr>
           <w:lang w:val="en-US"/>
@@ -31652,7 +31713,6 @@
         <w:t>sesuai</w:t>
       </w:r>
       <w:proofErr w:type="spellEnd"/>
-      <w:proofErr w:type="gramEnd"/>
       <w:r>
         <w:rPr>
           <w:lang w:val="en-US"/>
@@ -38117,20 +38177,6 @@
       </w:pPr>
       <w:r>
         <w:t>Android Studio</w:t>
-      </w:r>
-    </w:p>
-    <w:p>
-      <w:pPr>
-        <w:pStyle w:val="Subtitle"/>
-        <w:numPr>
-          <w:ilvl w:val="0"/>
-          <w:numId w:val="15"/>
-        </w:numPr>
-        <w:spacing w:line="240" w:lineRule="auto"/>
-        <w:ind w:left="1134" w:hanging="283"/>
-      </w:pPr>
-      <w:r>
-        <w:t>Whimsical</w:t>
       </w:r>
     </w:p>
     <w:p>
@@ -38348,7 +38394,6 @@
         <w:t xml:space="preserve"> </w:t>
       </w:r>
       <w:proofErr w:type="spellStart"/>
-      <w:proofErr w:type="gramStart"/>
       <w:r>
         <w:t>memiliki</w:t>
       </w:r>
@@ -38361,7 +38406,6 @@
         <w:t>beberapa</w:t>
       </w:r>
       <w:proofErr w:type="spellEnd"/>
-      <w:proofErr w:type="gramEnd"/>
       <w:r>
         <w:t xml:space="preserve"> </w:t>
       </w:r>
@@ -38837,336 +38881,6 @@
         </w:sectPr>
       </w:pPr>
       <w:r>
-        <w:rPr>
-          <w:noProof/>
-        </w:rPr>
-        <mc:AlternateContent>
-          <mc:Choice Requires="wps">
-            <w:drawing>
-              <wp:anchor distT="0" distB="0" distL="114300" distR="114300" simplePos="0" relativeHeight="251717632" behindDoc="1" locked="0" layoutInCell="1" allowOverlap="1" wp14:anchorId="47E7EA0D" wp14:editId="5E5C98BA">
-                <wp:simplePos x="0" y="0"/>
-                <wp:positionH relativeFrom="column">
-                  <wp:posOffset>437515</wp:posOffset>
-                </wp:positionH>
-                <wp:positionV relativeFrom="paragraph">
-                  <wp:posOffset>2949575</wp:posOffset>
-                </wp:positionV>
-                <wp:extent cx="4587875" cy="635"/>
-                <wp:effectExtent l="0" t="0" r="0" b="0"/>
-                <wp:wrapTight wrapText="bothSides">
-                  <wp:wrapPolygon edited="0">
-                    <wp:start x="0" y="0"/>
-                    <wp:lineTo x="0" y="21600"/>
-                    <wp:lineTo x="21600" y="21600"/>
-                    <wp:lineTo x="21600" y="0"/>
-                  </wp:wrapPolygon>
-                </wp:wrapTight>
-                <wp:docPr id="4" name="Text Box 4"/>
-                <wp:cNvGraphicFramePr/>
-                <a:graphic xmlns:a="http://schemas.openxmlformats.org/drawingml/2006/main">
-                  <a:graphicData uri="http://schemas.microsoft.com/office/word/2010/wordprocessingShape">
-                    <wps:wsp>
-                      <wps:cNvSpPr txBox="1"/>
-                      <wps:spPr>
-                        <a:xfrm>
-                          <a:off x="0" y="0"/>
-                          <a:ext cx="4587875" cy="635"/>
-                        </a:xfrm>
-                        <a:prstGeom prst="rect">
-                          <a:avLst/>
-                        </a:prstGeom>
-                        <a:solidFill>
-                          <a:prstClr val="white"/>
-                        </a:solidFill>
-                        <a:ln>
-                          <a:noFill/>
-                        </a:ln>
-                      </wps:spPr>
-                      <wps:txbx>
-                        <w:txbxContent>
-                          <w:p>
-                            <w:pPr>
-                              <w:pStyle w:val="Caption"/>
-                              <w:jc w:val="center"/>
-                              <w:rPr>
-                                <w:rFonts w:ascii="Times New Roman" w:hAnsi="Times New Roman" w:cs="Times New Roman"/>
-                                <w:noProof/>
-                                <w:color w:val="000000" w:themeColor="text1"/>
-                                <w:spacing w:val="15"/>
-                                <w:sz w:val="24"/>
-                              </w:rPr>
-                            </w:pPr>
-                            <w:proofErr w:type="spellStart"/>
-                            <w:r>
-                              <w:rPr>
-                                <w:rFonts w:ascii="Times New Roman" w:hAnsi="Times New Roman" w:cs="Times New Roman"/>
-                              </w:rPr>
-                              <w:t>gambar</w:t>
-                            </w:r>
-                            <w:proofErr w:type="spellEnd"/>
-                            <w:r>
-                              <w:rPr>
-                                <w:rFonts w:ascii="Times New Roman" w:hAnsi="Times New Roman" w:cs="Times New Roman"/>
-                              </w:rPr>
-                              <w:t xml:space="preserve"> </w:t>
-                            </w:r>
-                            <w:r>
-                              <w:rPr>
-                                <w:rFonts w:ascii="Times New Roman" w:hAnsi="Times New Roman" w:cs="Times New Roman"/>
-                              </w:rPr>
-                              <w:fldChar w:fldCharType="begin"/>
-                            </w:r>
-                            <w:r>
-                              <w:rPr>
-                                <w:rFonts w:ascii="Times New Roman" w:hAnsi="Times New Roman" w:cs="Times New Roman"/>
-                              </w:rPr>
-                              <w:instrText xml:space="preserve"> SEQ gambar \* ARABIC </w:instrText>
-                            </w:r>
-                            <w:r>
-                              <w:rPr>
-                                <w:rFonts w:ascii="Times New Roman" w:hAnsi="Times New Roman" w:cs="Times New Roman"/>
-                              </w:rPr>
-                              <w:fldChar w:fldCharType="separate"/>
-                            </w:r>
-                            <w:r>
-                              <w:rPr>
-                                <w:rFonts w:ascii="Times New Roman" w:hAnsi="Times New Roman" w:cs="Times New Roman"/>
-                                <w:noProof/>
-                              </w:rPr>
-                              <w:t>3</w:t>
-                            </w:r>
-                            <w:r>
-                              <w:rPr>
-                                <w:rFonts w:ascii="Times New Roman" w:hAnsi="Times New Roman" w:cs="Times New Roman"/>
-                              </w:rPr>
-                              <w:fldChar w:fldCharType="end"/>
-                            </w:r>
-                            <w:r>
-                              <w:rPr>
-                                <w:rFonts w:ascii="Times New Roman" w:hAnsi="Times New Roman" w:cs="Times New Roman"/>
-                              </w:rPr>
-                              <w:t xml:space="preserve"> </w:t>
-                            </w:r>
-                            <w:proofErr w:type="spellStart"/>
-                            <w:r>
-                              <w:rPr>
-                                <w:rFonts w:ascii="Times New Roman" w:hAnsi="Times New Roman" w:cs="Times New Roman"/>
-                              </w:rPr>
-                              <w:t>gambar</w:t>
-                            </w:r>
-                            <w:proofErr w:type="spellEnd"/>
-                            <w:r>
-                              <w:rPr>
-                                <w:rFonts w:ascii="Times New Roman" w:hAnsi="Times New Roman" w:cs="Times New Roman"/>
-                              </w:rPr>
-                              <w:t xml:space="preserve"> model ERD </w:t>
-                            </w:r>
-                            <w:proofErr w:type="spellStart"/>
-                            <w:r>
-                              <w:rPr>
-                                <w:rFonts w:ascii="Times New Roman" w:hAnsi="Times New Roman" w:cs="Times New Roman"/>
-                              </w:rPr>
-                              <w:t>aplikasi</w:t>
-                            </w:r>
-                            <w:proofErr w:type="spellEnd"/>
-                          </w:p>
-                        </w:txbxContent>
-                      </wps:txbx>
-                      <wps:bodyPr rot="0" spcFirstLastPara="0" vertOverflow="overflow" horzOverflow="overflow" vert="horz" wrap="square" lIns="0" tIns="0" rIns="0" bIns="0" numCol="1" spcCol="0" rtlCol="0" fromWordArt="0" anchor="t" anchorCtr="0" forceAA="0" compatLnSpc="1">
-                        <a:prstTxWarp prst="textNoShape">
-                          <a:avLst/>
-                        </a:prstTxWarp>
-                        <a:spAutoFit/>
-                      </wps:bodyPr>
-                    </wps:wsp>
-                  </a:graphicData>
-                </a:graphic>
-              </wp:anchor>
-            </w:drawing>
-          </mc:Choice>
-          <mc:Fallback>
-            <w:pict>
-              <v:shape w14:anchorId="47E7EA0D" id="Text Box 4" o:spid="_x0000_s1043" type="#_x0000_t202" style="position:absolute;left:0;text-align:left;margin-left:34.45pt;margin-top:232.25pt;width:361.25pt;height:.05pt;z-index:-251598848;visibility:visible;mso-wrap-style:square;mso-wrap-distance-left:9pt;mso-wrap-distance-top:0;mso-wrap-distance-right:9pt;mso-wrap-distance-bottom:0;mso-position-horizontal:absolute;mso-position-horizontal-relative:text;mso-position-vertical:absolute;mso-position-vertical-relative:text;v-text-anchor:top" o:gfxdata="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" stroked="f">
-                <v:textbox style="mso-fit-shape-to-text:t" inset="0,0,0,0">
-                  <w:txbxContent>
-                    <w:p>
-                      <w:pPr>
-                        <w:pStyle w:val="Caption"/>
-                        <w:jc w:val="center"/>
-                        <w:rPr>
-                          <w:rFonts w:ascii="Times New Roman" w:hAnsi="Times New Roman" w:cs="Times New Roman"/>
-                          <w:noProof/>
-                          <w:color w:val="000000" w:themeColor="text1"/>
-                          <w:spacing w:val="15"/>
-                          <w:sz w:val="24"/>
-                        </w:rPr>
-                      </w:pPr>
-                      <w:proofErr w:type="spellStart"/>
-                      <w:r>
-                        <w:rPr>
-                          <w:rFonts w:ascii="Times New Roman" w:hAnsi="Times New Roman" w:cs="Times New Roman"/>
-                        </w:rPr>
-                        <w:t>gambar</w:t>
-                      </w:r>
-                      <w:proofErr w:type="spellEnd"/>
-                      <w:r>
-                        <w:rPr>
-                          <w:rFonts w:ascii="Times New Roman" w:hAnsi="Times New Roman" w:cs="Times New Roman"/>
-                        </w:rPr>
-                        <w:t xml:space="preserve"> </w:t>
-                      </w:r>
-                      <w:r>
-                        <w:rPr>
-                          <w:rFonts w:ascii="Times New Roman" w:hAnsi="Times New Roman" w:cs="Times New Roman"/>
-                        </w:rPr>
-                        <w:fldChar w:fldCharType="begin"/>
-                      </w:r>
-                      <w:r>
-                        <w:rPr>
-                          <w:rFonts w:ascii="Times New Roman" w:hAnsi="Times New Roman" w:cs="Times New Roman"/>
-                        </w:rPr>
-                        <w:instrText xml:space="preserve"> SEQ gambar \* ARABIC </w:instrText>
-                      </w:r>
-                      <w:r>
-                        <w:rPr>
-                          <w:rFonts w:ascii="Times New Roman" w:hAnsi="Times New Roman" w:cs="Times New Roman"/>
-                        </w:rPr>
-                        <w:fldChar w:fldCharType="separate"/>
-                      </w:r>
-                      <w:r>
-                        <w:rPr>
-                          <w:rFonts w:ascii="Times New Roman" w:hAnsi="Times New Roman" w:cs="Times New Roman"/>
-                          <w:noProof/>
-                        </w:rPr>
-                        <w:t>3</w:t>
-                      </w:r>
-                      <w:r>
-                        <w:rPr>
-                          <w:rFonts w:ascii="Times New Roman" w:hAnsi="Times New Roman" w:cs="Times New Roman"/>
-                        </w:rPr>
-                        <w:fldChar w:fldCharType="end"/>
-                      </w:r>
-                      <w:r>
-                        <w:rPr>
-                          <w:rFonts w:ascii="Times New Roman" w:hAnsi="Times New Roman" w:cs="Times New Roman"/>
-                        </w:rPr>
-                        <w:t xml:space="preserve"> </w:t>
-                      </w:r>
-                      <w:proofErr w:type="spellStart"/>
-                      <w:r>
-                        <w:rPr>
-                          <w:rFonts w:ascii="Times New Roman" w:hAnsi="Times New Roman" w:cs="Times New Roman"/>
-                        </w:rPr>
-                        <w:t>gambar</w:t>
-                      </w:r>
-                      <w:proofErr w:type="spellEnd"/>
-                      <w:r>
-                        <w:rPr>
-                          <w:rFonts w:ascii="Times New Roman" w:hAnsi="Times New Roman" w:cs="Times New Roman"/>
-                        </w:rPr>
-                        <w:t xml:space="preserve"> model ERD </w:t>
-                      </w:r>
-                      <w:proofErr w:type="spellStart"/>
-                      <w:r>
-                        <w:rPr>
-                          <w:rFonts w:ascii="Times New Roman" w:hAnsi="Times New Roman" w:cs="Times New Roman"/>
-                        </w:rPr>
-                        <w:t>aplikasi</w:t>
-                      </w:r>
-                      <w:proofErr w:type="spellEnd"/>
-                    </w:p>
-                  </w:txbxContent>
-                </v:textbox>
-                <w10:wrap type="tight"/>
-              </v:shape>
-            </w:pict>
-          </mc:Fallback>
-        </mc:AlternateContent>
-      </w:r>
-      <w:r>
-        <w:rPr>
-          <w:noProof/>
-        </w:rPr>
-        <w:drawing>
-          <wp:anchor distT="0" distB="0" distL="114300" distR="114300" simplePos="0" relativeHeight="251715584" behindDoc="1" locked="0" layoutInCell="1" allowOverlap="1" wp14:anchorId="4518FA54" wp14:editId="7720D4C2">
-            <wp:simplePos x="0" y="0"/>
-            <wp:positionH relativeFrom="column">
-              <wp:posOffset>437515</wp:posOffset>
-            </wp:positionH>
-            <wp:positionV relativeFrom="paragraph">
-              <wp:posOffset>800554</wp:posOffset>
-            </wp:positionV>
-            <wp:extent cx="4587875" cy="2092325"/>
-            <wp:effectExtent l="0" t="0" r="3175" b="3175"/>
-            <wp:wrapTight wrapText="bothSides">
-              <wp:wrapPolygon edited="0">
-                <wp:start x="0" y="0"/>
-                <wp:lineTo x="0" y="20846"/>
-                <wp:lineTo x="179" y="21436"/>
-                <wp:lineTo x="1166" y="21436"/>
-                <wp:lineTo x="4933" y="21436"/>
-                <wp:lineTo x="11749" y="19863"/>
-                <wp:lineTo x="11749" y="18880"/>
-                <wp:lineTo x="10135" y="15143"/>
-                <wp:lineTo x="9866" y="14160"/>
-                <wp:lineTo x="9148" y="12586"/>
-                <wp:lineTo x="21525" y="11210"/>
-                <wp:lineTo x="21525" y="9046"/>
-                <wp:lineTo x="17489" y="6293"/>
-                <wp:lineTo x="17669" y="4327"/>
-                <wp:lineTo x="16592" y="3933"/>
-                <wp:lineTo x="9686" y="3147"/>
-                <wp:lineTo x="10673" y="1377"/>
-                <wp:lineTo x="10224" y="0"/>
-                <wp:lineTo x="1076" y="0"/>
-                <wp:lineTo x="0" y="0"/>
-              </wp:wrapPolygon>
-            </wp:wrapTight>
-            <wp:docPr id="3" name="Picture 3"/>
-            <wp:cNvGraphicFramePr>
-              <a:graphicFrameLocks xmlns:a="http://schemas.openxmlformats.org/drawingml/2006/main" noChangeAspect="1"/>
-            </wp:cNvGraphicFramePr>
-            <a:graphic xmlns:a="http://schemas.openxmlformats.org/drawingml/2006/main">
-              <a:graphicData uri="http://schemas.openxmlformats.org/drawingml/2006/picture">
-                <pic:pic xmlns:pic="http://schemas.openxmlformats.org/drawingml/2006/picture">
-                  <pic:nvPicPr>
-                    <pic:cNvPr id="3" name="Picture 3"/>
-                    <pic:cNvPicPr/>
-                  </pic:nvPicPr>
-                  <pic:blipFill>
-                    <a:blip r:embed="rId18" cstate="print">
-                      <a:extLst>
-                        <a:ext uri="{28A0092B-C50C-407E-A947-70E740481C1C}">
-                          <a14:useLocalDpi xmlns:a14="http://schemas.microsoft.com/office/drawing/2010/main" val="0"/>
-                        </a:ext>
-                      </a:extLst>
-                    </a:blip>
-                    <a:stretch>
-                      <a:fillRect/>
-                    </a:stretch>
-                  </pic:blipFill>
-                  <pic:spPr>
-                    <a:xfrm>
-                      <a:off x="0" y="0"/>
-                      <a:ext cx="4587875" cy="2092325"/>
-                    </a:xfrm>
-                    <a:prstGeom prst="rect">
-                      <a:avLst/>
-                    </a:prstGeom>
-                  </pic:spPr>
-                </pic:pic>
-              </a:graphicData>
-            </a:graphic>
-            <wp14:sizeRelH relativeFrom="margin">
-              <wp14:pctWidth>0</wp14:pctWidth>
-            </wp14:sizeRelH>
-            <wp14:sizeRelV relativeFrom="margin">
-              <wp14:pctHeight>0</wp14:pctHeight>
-            </wp14:sizeRelV>
-          </wp:anchor>
-        </w:drawing>
-      </w:r>
-      <w:r>
         <w:tab/>
       </w:r>
       <w:r>
@@ -39218,16 +38932,11 @@
       <w:r>
         <w:tab/>
       </w:r>
-      <w:proofErr w:type="gramStart"/>
       <w:r>
         <w:t xml:space="preserve">database </w:t>
       </w:r>
       <w:r>
-        <w:t xml:space="preserve"> agar</w:t>
-      </w:r>
-      <w:proofErr w:type="gramEnd"/>
-      <w:r>
-        <w:t xml:space="preserve"> </w:t>
+        <w:t xml:space="preserve"> agar </w:t>
       </w:r>
       <w:proofErr w:type="spellStart"/>
       <w:r>
@@ -40369,10 +40078,10 @@
       </w:r>
     </w:p>
     <w:sectPr>
-      <w:headerReference w:type="default" r:id="rId19"/>
-      <w:footerReference w:type="default" r:id="rId20"/>
-      <w:headerReference w:type="first" r:id="rId21"/>
-      <w:footerReference w:type="first" r:id="rId22"/>
+      <w:headerReference w:type="default" r:id="rId18"/>
+      <w:footerReference w:type="default" r:id="rId19"/>
+      <w:headerReference w:type="first" r:id="rId20"/>
+      <w:footerReference w:type="first" r:id="rId21"/>
       <w:pgSz w:w="11906" w:h="16838" w:code="9"/>
       <w:pgMar w:top="2268" w:right="1701" w:bottom="1701" w:left="2268" w:header="706" w:footer="706" w:gutter="0"/>
       <w:paperSrc w:first="7"/>

</xml_diff>

<commit_message>
update gambar and software requirements
</commit_message>
<xml_diff>
--- a/tugas-akhir/skripsi.docx
+++ b/tugas-akhir/skripsi.docx
@@ -674,7 +674,7 @@
       </w:pPr>
       <w:bookmarkStart w:id="0" w:name="_Toc95729830"/>
       <w:bookmarkStart w:id="1" w:name="_Toc95729870"/>
-      <w:bookmarkStart w:id="2" w:name="_Toc96420809"/>
+      <w:bookmarkStart w:id="2" w:name="_Toc96503803"/>
       <w:r>
         <w:lastRenderedPageBreak/>
         <w:t>ABSTRAK</w:t>
@@ -3172,7 +3172,7 @@
       <w:r>
         <w:br w:type="page"/>
       </w:r>
-      <w:bookmarkStart w:id="3" w:name="_Toc96420810"/>
+      <w:bookmarkStart w:id="3" w:name="_Toc96503804"/>
       <w:r>
         <w:lastRenderedPageBreak/>
         <w:t>DAFTAR ISI</w:t>
@@ -3243,7 +3243,7 @@
             </w:rPr>
             <w:fldChar w:fldCharType="separate"/>
           </w:r>
-          <w:hyperlink w:anchor="_Toc96420809" w:history="1">
+          <w:hyperlink w:anchor="_Toc96503803" w:history="1">
             <w:r>
               <w:rPr>
                 <w:rStyle w:val="Hyperlink"/>
@@ -3277,7 +3277,7 @@
                 <w:noProof/>
                 <w:webHidden/>
               </w:rPr>
-              <w:instrText xml:space="preserve"> PAGEREF _Toc96420809 \h </w:instrText>
+              <w:instrText xml:space="preserve"> PAGEREF _Toc96503803 \h </w:instrText>
             </w:r>
             <w:r>
               <w:rPr>
@@ -3317,7 +3317,7 @@
               <w:lang w:eastAsia="en-ID"/>
             </w:rPr>
           </w:pPr>
-          <w:hyperlink w:anchor="_Toc96420810" w:history="1">
+          <w:hyperlink w:anchor="_Toc96503804" w:history="1">
             <w:r>
               <w:rPr>
                 <w:rStyle w:val="Hyperlink"/>
@@ -3344,7 +3344,7 @@
                 <w:noProof/>
                 <w:webHidden/>
               </w:rPr>
-              <w:instrText xml:space="preserve"> PAGEREF _Toc96420810 \h </w:instrText>
+              <w:instrText xml:space="preserve"> PAGEREF _Toc96503804 \h </w:instrText>
             </w:r>
             <w:r>
               <w:rPr>
@@ -3384,7 +3384,7 @@
               <w:lang w:eastAsia="en-ID"/>
             </w:rPr>
           </w:pPr>
-          <w:hyperlink w:anchor="_Toc96420811" w:history="1">
+          <w:hyperlink w:anchor="_Toc96503805" w:history="1">
             <w:r>
               <w:rPr>
                 <w:rStyle w:val="Hyperlink"/>
@@ -3411,7 +3411,7 @@
                 <w:noProof/>
                 <w:webHidden/>
               </w:rPr>
-              <w:instrText xml:space="preserve"> PAGEREF _Toc96420811 \h </w:instrText>
+              <w:instrText xml:space="preserve"> PAGEREF _Toc96503805 \h </w:instrText>
             </w:r>
             <w:r>
               <w:rPr>
@@ -3451,7 +3451,7 @@
               <w:lang w:eastAsia="en-ID"/>
             </w:rPr>
           </w:pPr>
-          <w:hyperlink w:anchor="_Toc96420812" w:history="1">
+          <w:hyperlink w:anchor="_Toc96503806" w:history="1">
             <w:r>
               <w:rPr>
                 <w:rStyle w:val="Hyperlink"/>
@@ -3478,7 +3478,7 @@
                 <w:noProof/>
                 <w:webHidden/>
               </w:rPr>
-              <w:instrText xml:space="preserve"> PAGEREF _Toc96420812 \h </w:instrText>
+              <w:instrText xml:space="preserve"> PAGEREF _Toc96503806 \h </w:instrText>
             </w:r>
             <w:r>
               <w:rPr>
@@ -3518,7 +3518,7 @@
               <w:lang w:eastAsia="en-ID"/>
             </w:rPr>
           </w:pPr>
-          <w:hyperlink w:anchor="_Toc96420813" w:history="1">
+          <w:hyperlink w:anchor="_Toc96503807" w:history="1">
             <w:r>
               <w:rPr>
                 <w:rStyle w:val="Hyperlink"/>
@@ -3560,7 +3560,7 @@
                 <w:noProof/>
                 <w:webHidden/>
               </w:rPr>
-              <w:instrText xml:space="preserve"> PAGEREF _Toc96420813 \h </w:instrText>
+              <w:instrText xml:space="preserve"> PAGEREF _Toc96503807 \h </w:instrText>
             </w:r>
             <w:r>
               <w:rPr>
@@ -3604,7 +3604,7 @@
               <w:lang w:eastAsia="en-ID"/>
             </w:rPr>
           </w:pPr>
-          <w:hyperlink w:anchor="_Toc96420814" w:history="1">
+          <w:hyperlink w:anchor="_Toc96503808" w:history="1">
             <w:r>
               <w:rPr>
                 <w:rStyle w:val="Hyperlink"/>
@@ -3648,7 +3648,7 @@
                 <w:noProof/>
                 <w:webHidden/>
               </w:rPr>
-              <w:instrText xml:space="preserve"> PAGEREF _Toc96420814 \h </w:instrText>
+              <w:instrText xml:space="preserve"> PAGEREF _Toc96503808 \h </w:instrText>
             </w:r>
             <w:r>
               <w:rPr>
@@ -3692,7 +3692,7 @@
               <w:lang w:eastAsia="en-ID"/>
             </w:rPr>
           </w:pPr>
-          <w:hyperlink w:anchor="_Toc96420815" w:history="1">
+          <w:hyperlink w:anchor="_Toc96503809" w:history="1">
             <w:r>
               <w:rPr>
                 <w:rStyle w:val="Hyperlink"/>
@@ -3736,7 +3736,7 @@
                 <w:noProof/>
                 <w:webHidden/>
               </w:rPr>
-              <w:instrText xml:space="preserve"> PAGEREF _Toc96420815 \h </w:instrText>
+              <w:instrText xml:space="preserve"> PAGEREF _Toc96503809 \h </w:instrText>
             </w:r>
             <w:r>
               <w:rPr>
@@ -3780,7 +3780,7 @@
               <w:lang w:eastAsia="en-ID"/>
             </w:rPr>
           </w:pPr>
-          <w:hyperlink w:anchor="_Toc96420816" w:history="1">
+          <w:hyperlink w:anchor="_Toc96503810" w:history="1">
             <w:r>
               <w:rPr>
                 <w:rStyle w:val="Hyperlink"/>
@@ -3824,7 +3824,7 @@
                 <w:noProof/>
                 <w:webHidden/>
               </w:rPr>
-              <w:instrText xml:space="preserve"> PAGEREF _Toc96420816 \h </w:instrText>
+              <w:instrText xml:space="preserve"> PAGEREF _Toc96503810 \h </w:instrText>
             </w:r>
             <w:r>
               <w:rPr>
@@ -3868,7 +3868,7 @@
               <w:lang w:eastAsia="en-ID"/>
             </w:rPr>
           </w:pPr>
-          <w:hyperlink w:anchor="_Toc96420817" w:history="1">
+          <w:hyperlink w:anchor="_Toc96503811" w:history="1">
             <w:r>
               <w:rPr>
                 <w:rStyle w:val="Hyperlink"/>
@@ -3910,7 +3910,7 @@
                 <w:noProof/>
                 <w:webHidden/>
               </w:rPr>
-              <w:instrText xml:space="preserve"> PAGEREF _Toc96420817 \h </w:instrText>
+              <w:instrText xml:space="preserve"> PAGEREF _Toc96503811 \h </w:instrText>
             </w:r>
             <w:r>
               <w:rPr>
@@ -3950,7 +3950,7 @@
               <w:lang w:eastAsia="en-ID"/>
             </w:rPr>
           </w:pPr>
-          <w:hyperlink w:anchor="_Toc96420818" w:history="1">
+          <w:hyperlink w:anchor="_Toc96503812" w:history="1">
             <w:r>
               <w:rPr>
                 <w:rStyle w:val="Hyperlink"/>
@@ -3992,7 +3992,7 @@
                 <w:noProof/>
                 <w:webHidden/>
               </w:rPr>
-              <w:instrText xml:space="preserve"> PAGEREF _Toc96420818 \h </w:instrText>
+              <w:instrText xml:space="preserve"> PAGEREF _Toc96503812 \h </w:instrText>
             </w:r>
             <w:r>
               <w:rPr>
@@ -4036,7 +4036,7 @@
               <w:lang w:eastAsia="en-ID"/>
             </w:rPr>
           </w:pPr>
-          <w:hyperlink w:anchor="_Toc96420819" w:history="1">
+          <w:hyperlink w:anchor="_Toc96503813" w:history="1">
             <w:r>
               <w:rPr>
                 <w:rStyle w:val="Hyperlink"/>
@@ -4080,7 +4080,7 @@
                 <w:noProof/>
                 <w:webHidden/>
               </w:rPr>
-              <w:instrText xml:space="preserve"> PAGEREF _Toc96420819 \h </w:instrText>
+              <w:instrText xml:space="preserve"> PAGEREF _Toc96503813 \h </w:instrText>
             </w:r>
             <w:r>
               <w:rPr>
@@ -4120,7 +4120,7 @@
               <w:lang w:eastAsia="en-ID"/>
             </w:rPr>
           </w:pPr>
-          <w:hyperlink w:anchor="_Toc96420820" w:history="1">
+          <w:hyperlink w:anchor="_Toc96503814" w:history="1">
             <w:r>
               <w:rPr>
                 <w:rStyle w:val="Hyperlink"/>
@@ -4162,7 +4162,7 @@
                 <w:noProof/>
                 <w:webHidden/>
               </w:rPr>
-              <w:instrText xml:space="preserve"> PAGEREF _Toc96420820 \h </w:instrText>
+              <w:instrText xml:space="preserve"> PAGEREF _Toc96503814 \h </w:instrText>
             </w:r>
             <w:r>
               <w:rPr>
@@ -4206,7 +4206,7 @@
               <w:lang w:eastAsia="en-ID"/>
             </w:rPr>
           </w:pPr>
-          <w:hyperlink w:anchor="_Toc96420821" w:history="1">
+          <w:hyperlink w:anchor="_Toc96503815" w:history="1">
             <w:r>
               <w:rPr>
                 <w:rStyle w:val="Hyperlink"/>
@@ -4250,7 +4250,7 @@
                 <w:noProof/>
                 <w:webHidden/>
               </w:rPr>
-              <w:instrText xml:space="preserve"> PAGEREF _Toc96420821 \h </w:instrText>
+              <w:instrText xml:space="preserve"> PAGEREF _Toc96503815 \h </w:instrText>
             </w:r>
             <w:r>
               <w:rPr>
@@ -4294,7 +4294,7 @@
               <w:lang w:eastAsia="en-ID"/>
             </w:rPr>
           </w:pPr>
-          <w:hyperlink w:anchor="_Toc96420822" w:history="1">
+          <w:hyperlink w:anchor="_Toc96503816" w:history="1">
             <w:r>
               <w:rPr>
                 <w:rStyle w:val="Hyperlink"/>
@@ -4338,7 +4338,7 @@
                 <w:noProof/>
                 <w:webHidden/>
               </w:rPr>
-              <w:instrText xml:space="preserve"> PAGEREF _Toc96420822 \h </w:instrText>
+              <w:instrText xml:space="preserve"> PAGEREF _Toc96503816 \h </w:instrText>
             </w:r>
             <w:r>
               <w:rPr>
@@ -4382,7 +4382,7 @@
               <w:lang w:eastAsia="en-ID"/>
             </w:rPr>
           </w:pPr>
-          <w:hyperlink w:anchor="_Toc96420823" w:history="1">
+          <w:hyperlink w:anchor="_Toc96503817" w:history="1">
             <w:r>
               <w:rPr>
                 <w:rStyle w:val="Hyperlink"/>
@@ -4426,7 +4426,7 @@
                 <w:noProof/>
                 <w:webHidden/>
               </w:rPr>
-              <w:instrText xml:space="preserve"> PAGEREF _Toc96420823 \h </w:instrText>
+              <w:instrText xml:space="preserve"> PAGEREF _Toc96503817 \h </w:instrText>
             </w:r>
             <w:r>
               <w:rPr>
@@ -4470,7 +4470,7 @@
               <w:lang w:eastAsia="en-ID"/>
             </w:rPr>
           </w:pPr>
-          <w:hyperlink w:anchor="_Toc96420824" w:history="1">
+          <w:hyperlink w:anchor="_Toc96503818" w:history="1">
             <w:r>
               <w:rPr>
                 <w:rStyle w:val="Hyperlink"/>
@@ -4514,7 +4514,7 @@
                 <w:noProof/>
                 <w:webHidden/>
               </w:rPr>
-              <w:instrText xml:space="preserve"> PAGEREF _Toc96420824 \h </w:instrText>
+              <w:instrText xml:space="preserve"> PAGEREF _Toc96503818 \h </w:instrText>
             </w:r>
             <w:r>
               <w:rPr>
@@ -4558,7 +4558,7 @@
               <w:lang w:eastAsia="en-ID"/>
             </w:rPr>
           </w:pPr>
-          <w:hyperlink w:anchor="_Toc96420825" w:history="1">
+          <w:hyperlink w:anchor="_Toc96503819" w:history="1">
             <w:r>
               <w:rPr>
                 <w:rStyle w:val="Hyperlink"/>
@@ -4602,7 +4602,7 @@
                 <w:noProof/>
                 <w:webHidden/>
               </w:rPr>
-              <w:instrText xml:space="preserve"> PAGEREF _Toc96420825 \h </w:instrText>
+              <w:instrText xml:space="preserve"> PAGEREF _Toc96503819 \h </w:instrText>
             </w:r>
             <w:r>
               <w:rPr>
@@ -4646,7 +4646,7 @@
               <w:lang w:eastAsia="en-ID"/>
             </w:rPr>
           </w:pPr>
-          <w:hyperlink w:anchor="_Toc96420826" w:history="1">
+          <w:hyperlink w:anchor="_Toc96503820" w:history="1">
             <w:r>
               <w:rPr>
                 <w:rStyle w:val="Hyperlink"/>
@@ -4690,7 +4690,7 @@
                 <w:noProof/>
                 <w:webHidden/>
               </w:rPr>
-              <w:instrText xml:space="preserve"> PAGEREF _Toc96420826 \h </w:instrText>
+              <w:instrText xml:space="preserve"> PAGEREF _Toc96503820 \h </w:instrText>
             </w:r>
             <w:r>
               <w:rPr>
@@ -4734,7 +4734,7 @@
               <w:lang w:eastAsia="en-ID"/>
             </w:rPr>
           </w:pPr>
-          <w:hyperlink w:anchor="_Toc96420827" w:history="1">
+          <w:hyperlink w:anchor="_Toc96503821" w:history="1">
             <w:r>
               <w:rPr>
                 <w:rStyle w:val="Hyperlink"/>
@@ -4778,7 +4778,7 @@
                 <w:noProof/>
                 <w:webHidden/>
               </w:rPr>
-              <w:instrText xml:space="preserve"> PAGEREF _Toc96420827 \h </w:instrText>
+              <w:instrText xml:space="preserve"> PAGEREF _Toc96503821 \h </w:instrText>
             </w:r>
             <w:r>
               <w:rPr>
@@ -4818,7 +4818,7 @@
               <w:lang w:eastAsia="en-ID"/>
             </w:rPr>
           </w:pPr>
-          <w:hyperlink w:anchor="_Toc96420828" w:history="1">
+          <w:hyperlink w:anchor="_Toc96503822" w:history="1">
             <w:r>
               <w:rPr>
                 <w:rStyle w:val="Hyperlink"/>
@@ -4860,7 +4860,179 @@
                 <w:noProof/>
                 <w:webHidden/>
               </w:rPr>
-              <w:instrText xml:space="preserve"> PAGEREF _Toc96420828 \h </w:instrText>
+              <w:instrText xml:space="preserve"> PAGEREF _Toc96503822 \h </w:instrText>
+            </w:r>
+            <w:r>
+              <w:rPr>
+                <w:noProof/>
+                <w:webHidden/>
+              </w:rPr>
+            </w:r>
+            <w:r>
+              <w:rPr>
+                <w:noProof/>
+                <w:webHidden/>
+              </w:rPr>
+              <w:fldChar w:fldCharType="separate"/>
+            </w:r>
+            <w:r>
+              <w:rPr>
+                <w:noProof/>
+                <w:webHidden/>
+              </w:rPr>
+              <w:t>15</w:t>
+            </w:r>
+            <w:r>
+              <w:rPr>
+                <w:noProof/>
+                <w:webHidden/>
+              </w:rPr>
+              <w:fldChar w:fldCharType="end"/>
+            </w:r>
+          </w:hyperlink>
+        </w:p>
+        <w:p>
+          <w:pPr>
+            <w:pStyle w:val="TOC2"/>
+            <w:tabs>
+              <w:tab w:val="left" w:pos="880"/>
+              <w:tab w:val="right" w:leader="dot" w:pos="7927"/>
+            </w:tabs>
+            <w:rPr>
+              <w:rFonts w:eastAsiaTheme="minorEastAsia"/>
+              <w:noProof/>
+              <w:lang w:eastAsia="en-ID"/>
+            </w:rPr>
+          </w:pPr>
+          <w:hyperlink w:anchor="_Toc96503823" w:history="1">
+            <w:r>
+              <w:rPr>
+                <w:rStyle w:val="Hyperlink"/>
+                <w:noProof/>
+              </w:rPr>
+              <w:t>4.1</w:t>
+            </w:r>
+            <w:r>
+              <w:rPr>
+                <w:rFonts w:eastAsiaTheme="minorEastAsia"/>
+                <w:noProof/>
+                <w:lang w:eastAsia="en-ID"/>
+              </w:rPr>
+              <w:tab/>
+            </w:r>
+            <w:r>
+              <w:rPr>
+                <w:rStyle w:val="Hyperlink"/>
+                <w:noProof/>
+              </w:rPr>
+              <w:t>Hasil</w:t>
+            </w:r>
+            <w:r>
+              <w:rPr>
+                <w:noProof/>
+                <w:webHidden/>
+              </w:rPr>
+              <w:tab/>
+            </w:r>
+            <w:r>
+              <w:rPr>
+                <w:noProof/>
+                <w:webHidden/>
+              </w:rPr>
+              <w:fldChar w:fldCharType="begin"/>
+            </w:r>
+            <w:r>
+              <w:rPr>
+                <w:noProof/>
+                <w:webHidden/>
+              </w:rPr>
+              <w:instrText xml:space="preserve"> PAGEREF _Toc96503823 \h </w:instrText>
+            </w:r>
+            <w:r>
+              <w:rPr>
+                <w:noProof/>
+                <w:webHidden/>
+              </w:rPr>
+            </w:r>
+            <w:r>
+              <w:rPr>
+                <w:noProof/>
+                <w:webHidden/>
+              </w:rPr>
+              <w:fldChar w:fldCharType="separate"/>
+            </w:r>
+            <w:r>
+              <w:rPr>
+                <w:noProof/>
+                <w:webHidden/>
+              </w:rPr>
+              <w:t>15</w:t>
+            </w:r>
+            <w:r>
+              <w:rPr>
+                <w:noProof/>
+                <w:webHidden/>
+              </w:rPr>
+              <w:fldChar w:fldCharType="end"/>
+            </w:r>
+          </w:hyperlink>
+        </w:p>
+        <w:p>
+          <w:pPr>
+            <w:pStyle w:val="TOC2"/>
+            <w:tabs>
+              <w:tab w:val="left" w:pos="1100"/>
+              <w:tab w:val="right" w:leader="dot" w:pos="7927"/>
+            </w:tabs>
+            <w:rPr>
+              <w:rFonts w:eastAsiaTheme="minorEastAsia"/>
+              <w:noProof/>
+              <w:lang w:eastAsia="en-ID"/>
+            </w:rPr>
+          </w:pPr>
+          <w:hyperlink w:anchor="_Toc96503824" w:history="1">
+            <w:r>
+              <w:rPr>
+                <w:rStyle w:val="Hyperlink"/>
+                <w:noProof/>
+              </w:rPr>
+              <w:t>4.1.1</w:t>
+            </w:r>
+            <w:r>
+              <w:rPr>
+                <w:rFonts w:eastAsiaTheme="minorEastAsia"/>
+                <w:noProof/>
+                <w:lang w:eastAsia="en-ID"/>
+              </w:rPr>
+              <w:tab/>
+            </w:r>
+            <w:r>
+              <w:rPr>
+                <w:rStyle w:val="Hyperlink"/>
+                <w:noProof/>
+              </w:rPr>
+              <w:t>Arsitektur Perangkat Lunak</w:t>
+            </w:r>
+            <w:r>
+              <w:rPr>
+                <w:noProof/>
+                <w:webHidden/>
+              </w:rPr>
+              <w:tab/>
+            </w:r>
+            <w:r>
+              <w:rPr>
+                <w:noProof/>
+                <w:webHidden/>
+              </w:rPr>
+              <w:fldChar w:fldCharType="begin"/>
+            </w:r>
+            <w:r>
+              <w:rPr>
+                <w:noProof/>
+                <w:webHidden/>
+              </w:rPr>
+              <w:instrText xml:space="preserve"> PAGEREF _Toc96503824 \h </w:instrText>
             </w:r>
             <w:r>
               <w:rPr>
@@ -4900,7 +5072,7 @@
               <w:lang w:eastAsia="en-ID"/>
             </w:rPr>
           </w:pPr>
-          <w:hyperlink w:anchor="_Toc96420829" w:history="1">
+          <w:hyperlink w:anchor="_Toc96503825" w:history="1">
             <w:r>
               <w:rPr>
                 <w:rStyle w:val="Hyperlink"/>
@@ -4927,7 +5099,7 @@
                 <w:noProof/>
                 <w:webHidden/>
               </w:rPr>
-              <w:instrText xml:space="preserve"> PAGEREF _Toc96420829 \h </w:instrText>
+              <w:instrText xml:space="preserve"> PAGEREF _Toc96503825 \h </w:instrText>
             </w:r>
             <w:r>
               <w:rPr>
@@ -4994,7 +5166,7 @@
         <w:pStyle w:val="Heading1"/>
         <w:jc w:val="center"/>
       </w:pPr>
-      <w:bookmarkStart w:id="4" w:name="_Toc96420811"/>
+      <w:bookmarkStart w:id="4" w:name="_Toc96503805"/>
       <w:r>
         <w:rPr>
           <w:caps w:val="0"/>
@@ -5248,7 +5420,7 @@
         <w:pStyle w:val="Heading1"/>
         <w:jc w:val="center"/>
       </w:pPr>
-      <w:bookmarkStart w:id="5" w:name="_Toc96420812"/>
+      <w:bookmarkStart w:id="5" w:name="_Toc96503806"/>
       <w:r>
         <w:lastRenderedPageBreak/>
         <w:t>DAFTAR TABEL</w:t>
@@ -5519,7 +5691,7 @@
         <w:ind w:right="1841" w:firstLine="3119"/>
         <w:jc w:val="center"/>
       </w:pPr>
-      <w:bookmarkStart w:id="6" w:name="_Toc96420813"/>
+      <w:bookmarkStart w:id="6" w:name="_Toc96503807"/>
       <w:r>
         <w:lastRenderedPageBreak/>
         <w:t xml:space="preserve">BAB </w:t>
@@ -5558,7 +5730,7 @@
           <w:lang w:val="en-US"/>
         </w:rPr>
       </w:pPr>
-      <w:bookmarkStart w:id="7" w:name="_Toc96420814"/>
+      <w:bookmarkStart w:id="7" w:name="_Toc96503808"/>
       <w:proofErr w:type="spellStart"/>
       <w:r>
         <w:rPr>
@@ -12746,7 +12918,7 @@
           <w:lang w:val="en-US"/>
         </w:rPr>
       </w:pPr>
-      <w:bookmarkStart w:id="8" w:name="_Toc96420815"/>
+      <w:bookmarkStart w:id="8" w:name="_Toc96503809"/>
       <w:proofErr w:type="spellStart"/>
       <w:r>
         <w:rPr>
@@ -13638,19 +13810,11 @@
         </w:rPr>
         <w:t xml:space="preserve"> pada radius 10 </w:t>
       </w:r>
-      <w:proofErr w:type="gramStart"/>
-      <w:r>
-        <w:rPr>
-          <w:lang w:val="en-US"/>
-        </w:rPr>
-        <w:t>meter</w:t>
-      </w:r>
-      <w:proofErr w:type="gramEnd"/>
-      <w:r>
-        <w:rPr>
-          <w:lang w:val="en-US"/>
-        </w:rPr>
-        <w:t>.</w:t>
+      <w:r>
+        <w:rPr>
+          <w:lang w:val="en-US"/>
+        </w:rPr>
+        <w:t>meter.</w:t>
       </w:r>
     </w:p>
     <w:p>
@@ -13762,7 +13926,7 @@
           <w:lang w:val="en-US"/>
         </w:rPr>
       </w:pPr>
-      <w:bookmarkStart w:id="9" w:name="_Toc96420816"/>
+      <w:bookmarkStart w:id="9" w:name="_Toc96503810"/>
       <w:proofErr w:type="spellStart"/>
       <w:r>
         <w:rPr>
@@ -14159,7 +14323,7 @@
           <w:numId w:val="1"/>
         </w:numPr>
       </w:pPr>
-      <w:bookmarkStart w:id="10" w:name="_Toc96420817"/>
+      <w:bookmarkStart w:id="10" w:name="_Toc96503811"/>
       <w:proofErr w:type="spellStart"/>
       <w:r>
         <w:t>Manfaat</w:t>
@@ -14557,7 +14721,7 @@
         <w:ind w:right="1841" w:firstLine="3119"/>
         <w:jc w:val="center"/>
       </w:pPr>
-      <w:bookmarkStart w:id="11" w:name="_Toc96420818"/>
+      <w:bookmarkStart w:id="11" w:name="_Toc96503812"/>
       <w:r>
         <w:lastRenderedPageBreak/>
         <w:t xml:space="preserve">BAB </w:t>
@@ -17250,14 +17414,27 @@
       <w:r>
         <w:t xml:space="preserve">Table </w:t>
       </w:r>
-      <w:fldSimple w:instr=" SEQ Table \* ARABIC ">
-        <w:r>
-          <w:rPr>
-            <w:noProof/>
-          </w:rPr>
-          <w:t>1</w:t>
-        </w:r>
-      </w:fldSimple>
+      <w:r>
+        <w:fldChar w:fldCharType="begin"/>
+      </w:r>
+      <w:r>
+        <w:instrText xml:space="preserve"> SEQ Table \* ARABIC </w:instrText>
+      </w:r>
+      <w:r>
+        <w:fldChar w:fldCharType="separate"/>
+      </w:r>
+      <w:r>
+        <w:rPr>
+          <w:noProof/>
+        </w:rPr>
+        <w:t>1</w:t>
+      </w:r>
+      <w:r>
+        <w:rPr>
+          <w:noProof/>
+        </w:rPr>
+        <w:fldChar w:fldCharType="end"/>
+      </w:r>
       <w:r>
         <w:t xml:space="preserve"> Table state of the art </w:t>
       </w:r>
@@ -20295,15 +20472,7 @@
             </w:r>
             <w:proofErr w:type="spellEnd"/>
             <w:r>
-              <w:t xml:space="preserve"> Global Positioning </w:t>
-            </w:r>
-            <w:proofErr w:type="gramStart"/>
-            <w:r>
-              <w:t>System(</w:t>
-            </w:r>
-            <w:proofErr w:type="gramEnd"/>
-            <w:r>
-              <w:t xml:space="preserve">GPS) </w:t>
+              <w:t xml:space="preserve"> Global Positioning System(GPS) </w:t>
             </w:r>
             <w:proofErr w:type="spellStart"/>
             <w:r>
@@ -21015,14 +21184,27 @@
       <w:r>
         <w:t xml:space="preserve">Table </w:t>
       </w:r>
-      <w:fldSimple w:instr=" SEQ Table \* ARABIC ">
-        <w:r>
-          <w:rPr>
-            <w:noProof/>
-          </w:rPr>
-          <w:t>2</w:t>
-        </w:r>
-      </w:fldSimple>
+      <w:r>
+        <w:fldChar w:fldCharType="begin"/>
+      </w:r>
+      <w:r>
+        <w:instrText xml:space="preserve"> SEQ Table \* ARABIC </w:instrText>
+      </w:r>
+      <w:r>
+        <w:fldChar w:fldCharType="separate"/>
+      </w:r>
+      <w:r>
+        <w:rPr>
+          <w:noProof/>
+        </w:rPr>
+        <w:t>2</w:t>
+      </w:r>
+      <w:r>
+        <w:rPr>
+          <w:noProof/>
+        </w:rPr>
+        <w:fldChar w:fldCharType="end"/>
+      </w:r>
       <w:r>
         <w:t xml:space="preserve"> table </w:t>
       </w:r>
@@ -21112,7 +21294,7 @@
           <w:lang w:val="en-US"/>
         </w:rPr>
       </w:pPr>
-      <w:bookmarkStart w:id="16" w:name="_Toc96420819"/>
+      <w:bookmarkStart w:id="16" w:name="_Toc96503813"/>
       <w:r>
         <w:rPr>
           <w:lang w:val="en-US"/>
@@ -23922,14 +24104,27 @@
                             <w:r>
                               <w:t xml:space="preserve"> </w:t>
                             </w:r>
-                            <w:fldSimple w:instr=" SEQ gambar \* ARABIC ">
-                              <w:r>
-                                <w:rPr>
-                                  <w:noProof/>
-                                </w:rPr>
-                                <w:t>1</w:t>
-                              </w:r>
-                            </w:fldSimple>
+                            <w:r>
+                              <w:fldChar w:fldCharType="begin"/>
+                            </w:r>
+                            <w:r>
+                              <w:instrText xml:space="preserve"> SEQ gambar \* ARABIC </w:instrText>
+                            </w:r>
+                            <w:r>
+                              <w:fldChar w:fldCharType="separate"/>
+                            </w:r>
+                            <w:r>
+                              <w:rPr>
+                                <w:noProof/>
+                              </w:rPr>
+                              <w:t>1</w:t>
+                            </w:r>
+                            <w:r>
+                              <w:rPr>
+                                <w:noProof/>
+                              </w:rPr>
+                              <w:fldChar w:fldCharType="end"/>
+                            </w:r>
                             <w:r>
                               <w:t xml:space="preserve"> Hukum Haversine</w:t>
                             </w:r>
@@ -23980,14 +24175,27 @@
                       <w:r>
                         <w:t xml:space="preserve"> </w:t>
                       </w:r>
-                      <w:fldSimple w:instr=" SEQ gambar \* ARABIC ">
-                        <w:r>
-                          <w:rPr>
-                            <w:noProof/>
-                          </w:rPr>
-                          <w:t>1</w:t>
-                        </w:r>
-                      </w:fldSimple>
+                      <w:r>
+                        <w:fldChar w:fldCharType="begin"/>
+                      </w:r>
+                      <w:r>
+                        <w:instrText xml:space="preserve"> SEQ gambar \* ARABIC </w:instrText>
+                      </w:r>
+                      <w:r>
+                        <w:fldChar w:fldCharType="separate"/>
+                      </w:r>
+                      <w:r>
+                        <w:rPr>
+                          <w:noProof/>
+                        </w:rPr>
+                        <w:t>1</w:t>
+                      </w:r>
+                      <w:r>
+                        <w:rPr>
+                          <w:noProof/>
+                        </w:rPr>
+                        <w:fldChar w:fldCharType="end"/>
+                      </w:r>
                       <w:r>
                         <w:t xml:space="preserve"> Hukum Haversine</w:t>
                       </w:r>
@@ -26910,7 +27118,7 @@
         <w:ind w:right="1841" w:firstLine="3119"/>
         <w:jc w:val="center"/>
       </w:pPr>
-      <w:bookmarkStart w:id="19" w:name="_Toc96420820"/>
+      <w:bookmarkStart w:id="19" w:name="_Toc96503814"/>
       <w:r>
         <w:lastRenderedPageBreak/>
         <w:t xml:space="preserve">BAB </w:t>
@@ -29509,14 +29717,27 @@
                             <w:r>
                               <w:t xml:space="preserve"> </w:t>
                             </w:r>
-                            <w:fldSimple w:instr=" SEQ gambar \* ARABIC ">
-                              <w:r>
-                                <w:rPr>
-                                  <w:noProof/>
-                                </w:rPr>
-                                <w:t>2</w:t>
-                              </w:r>
-                            </w:fldSimple>
+                            <w:r>
+                              <w:fldChar w:fldCharType="begin"/>
+                            </w:r>
+                            <w:r>
+                              <w:instrText xml:space="preserve"> SEQ gambar \* ARABIC </w:instrText>
+                            </w:r>
+                            <w:r>
+                              <w:fldChar w:fldCharType="separate"/>
+                            </w:r>
+                            <w:r>
+                              <w:rPr>
+                                <w:noProof/>
+                              </w:rPr>
+                              <w:t>2</w:t>
+                            </w:r>
+                            <w:r>
+                              <w:rPr>
+                                <w:noProof/>
+                              </w:rPr>
+                              <w:fldChar w:fldCharType="end"/>
+                            </w:r>
                             <w:r>
                               <w:t xml:space="preserve"> </w:t>
                             </w:r>
@@ -29591,14 +29812,27 @@
                       <w:r>
                         <w:t xml:space="preserve"> </w:t>
                       </w:r>
-                      <w:fldSimple w:instr=" SEQ gambar \* ARABIC ">
-                        <w:r>
-                          <w:rPr>
-                            <w:noProof/>
-                          </w:rPr>
-                          <w:t>2</w:t>
-                        </w:r>
-                      </w:fldSimple>
+                      <w:r>
+                        <w:fldChar w:fldCharType="begin"/>
+                      </w:r>
+                      <w:r>
+                        <w:instrText xml:space="preserve"> SEQ gambar \* ARABIC </w:instrText>
+                      </w:r>
+                      <w:r>
+                        <w:fldChar w:fldCharType="separate"/>
+                      </w:r>
+                      <w:r>
+                        <w:rPr>
+                          <w:noProof/>
+                        </w:rPr>
+                        <w:t>2</w:t>
+                      </w:r>
+                      <w:r>
+                        <w:rPr>
+                          <w:noProof/>
+                        </w:rPr>
+                        <w:fldChar w:fldCharType="end"/>
+                      </w:r>
                       <w:r>
                         <w:t xml:space="preserve"> </w:t>
                       </w:r>
@@ -29860,7 +30094,7 @@
           <w:lang w:val="en-US"/>
         </w:rPr>
       </w:pPr>
-      <w:bookmarkStart w:id="22" w:name="_Toc96420821"/>
+      <w:bookmarkStart w:id="22" w:name="_Toc96503815"/>
       <w:r>
         <w:rPr>
           <w:lang w:val="en-US"/>
@@ -30327,7 +30561,7 @@
         </w:rPr>
         <w:t xml:space="preserve"> </w:t>
       </w:r>
-      <w:bookmarkStart w:id="23" w:name="_Toc96420822"/>
+      <w:bookmarkStart w:id="23" w:name="_Toc96503816"/>
       <w:r>
         <w:rPr>
           <w:lang w:val="en-US"/>
@@ -31209,7 +31443,7 @@
         </w:rPr>
         <w:t xml:space="preserve"> </w:t>
       </w:r>
-      <w:bookmarkStart w:id="24" w:name="_Toc96420823"/>
+      <w:bookmarkStart w:id="24" w:name="_Toc96503817"/>
       <w:proofErr w:type="spellStart"/>
       <w:r>
         <w:rPr>
@@ -31452,7 +31686,6 @@
         <w:t xml:space="preserve"> </w:t>
       </w:r>
       <w:proofErr w:type="spellStart"/>
-      <w:proofErr w:type="gramStart"/>
       <w:r>
         <w:rPr>
           <w:lang w:val="en-US"/>
@@ -31480,7 +31713,6 @@
         <w:t>sesuai</w:t>
       </w:r>
       <w:proofErr w:type="spellEnd"/>
-      <w:proofErr w:type="gramEnd"/>
       <w:r>
         <w:rPr>
           <w:lang w:val="en-US"/>
@@ -31739,7 +31971,7 @@
           <w:lang w:val="en-US"/>
         </w:rPr>
       </w:pPr>
-      <w:bookmarkStart w:id="25" w:name="_Toc96420824"/>
+      <w:bookmarkStart w:id="25" w:name="_Toc96503818"/>
       <w:r>
         <w:rPr>
           <w:lang w:val="en-US"/>
@@ -32493,7 +32725,7 @@
           <w:lang w:val="en-US"/>
         </w:rPr>
       </w:pPr>
-      <w:bookmarkStart w:id="26" w:name="_Toc96420825"/>
+      <w:bookmarkStart w:id="26" w:name="_Toc96503819"/>
       <w:proofErr w:type="spellStart"/>
       <w:r>
         <w:rPr>
@@ -33292,7 +33524,7 @@
           <w:lang w:val="en-US"/>
         </w:rPr>
       </w:pPr>
-      <w:bookmarkStart w:id="27" w:name="_Toc96420826"/>
+      <w:bookmarkStart w:id="27" w:name="_Toc96503820"/>
       <w:r>
         <w:rPr>
           <w:lang w:val="en-US"/>
@@ -35109,7 +35341,7 @@
           <w:lang w:val="en-US"/>
         </w:rPr>
       </w:pPr>
-      <w:bookmarkStart w:id="28" w:name="_Toc96420827"/>
+      <w:bookmarkStart w:id="28" w:name="_Toc96503821"/>
       <w:proofErr w:type="spellStart"/>
       <w:r>
         <w:rPr>
@@ -37780,7 +38012,18 @@
         <w:ind w:left="1276" w:hanging="284"/>
       </w:pPr>
       <w:r>
-        <w:t>SSD SATA 500GB</w:t>
+        <w:t xml:space="preserve">SSD </w:t>
+      </w:r>
+      <w:proofErr w:type="spellStart"/>
+      <w:r>
+        <w:t>NVme</w:t>
+      </w:r>
+      <w:proofErr w:type="spellEnd"/>
+      <w:r>
+        <w:t xml:space="preserve"> </w:t>
+      </w:r>
+      <w:r>
+        <w:t>500GB</w:t>
       </w:r>
     </w:p>
     <w:p>
@@ -37934,20 +38177,6 @@
       </w:pPr>
       <w:r>
         <w:t>Android Studio</w:t>
-      </w:r>
-    </w:p>
-    <w:p>
-      <w:pPr>
-        <w:pStyle w:val="Subtitle"/>
-        <w:numPr>
-          <w:ilvl w:val="0"/>
-          <w:numId w:val="15"/>
-        </w:numPr>
-        <w:spacing w:line="240" w:lineRule="auto"/>
-        <w:ind w:left="1134" w:hanging="283"/>
-      </w:pPr>
-      <w:r>
-        <w:t>Whimsical</w:t>
       </w:r>
     </w:p>
     <w:p>
@@ -37997,7 +38226,7 @@
         <w:ind w:right="1841" w:firstLine="3119"/>
         <w:jc w:val="center"/>
       </w:pPr>
-      <w:bookmarkStart w:id="29" w:name="_Toc96420828"/>
+      <w:bookmarkStart w:id="29" w:name="_Toc96503822"/>
       <w:r>
         <w:lastRenderedPageBreak/>
         <w:t xml:space="preserve">BAB </w:t>
@@ -38030,14 +38259,618 @@
           <w:ilvl w:val="0"/>
           <w:numId w:val="19"/>
         </w:numPr>
+        <w:spacing w:line="276" w:lineRule="auto"/>
       </w:pPr>
+      <w:bookmarkStart w:id="30" w:name="_Toc96503823"/>
       <w:r>
         <w:t>Hasil</w:t>
       </w:r>
+      <w:bookmarkEnd w:id="30"/>
     </w:p>
     <w:p>
       <w:pPr>
         <w:pStyle w:val="Subtitle"/>
+        <w:spacing w:line="276" w:lineRule="auto"/>
+      </w:pPr>
+      <w:r>
+        <w:tab/>
+      </w:r>
+      <w:r>
+        <w:t xml:space="preserve">Bagian </w:t>
+      </w:r>
+      <w:proofErr w:type="spellStart"/>
+      <w:r>
+        <w:t>ini</w:t>
+      </w:r>
+      <w:proofErr w:type="spellEnd"/>
+      <w:r>
+        <w:t xml:space="preserve"> </w:t>
+      </w:r>
+      <w:proofErr w:type="spellStart"/>
+      <w:r>
+        <w:t>adalah</w:t>
+      </w:r>
+      <w:proofErr w:type="spellEnd"/>
+      <w:r>
+        <w:t xml:space="preserve"> </w:t>
+      </w:r>
+      <w:proofErr w:type="spellStart"/>
+      <w:r>
+        <w:t>hasil</w:t>
+      </w:r>
+      <w:proofErr w:type="spellEnd"/>
+      <w:r>
+        <w:t xml:space="preserve"> </w:t>
+      </w:r>
+      <w:proofErr w:type="spellStart"/>
+      <w:r>
+        <w:t>dari</w:t>
+      </w:r>
+      <w:proofErr w:type="spellEnd"/>
+      <w:r>
+        <w:t xml:space="preserve"> </w:t>
+      </w:r>
+      <w:proofErr w:type="spellStart"/>
+      <w:r>
+        <w:t>penelitian</w:t>
+      </w:r>
+      <w:proofErr w:type="spellEnd"/>
+      <w:r>
+        <w:t xml:space="preserve"> </w:t>
+      </w:r>
+      <w:proofErr w:type="spellStart"/>
+      <w:r>
+        <w:t>dalam</w:t>
+      </w:r>
+      <w:proofErr w:type="spellEnd"/>
+      <w:r>
+        <w:t xml:space="preserve"> </w:t>
+      </w:r>
+      <w:proofErr w:type="spellStart"/>
+      <w:r>
+        <w:t>pembuatan</w:t>
+      </w:r>
+      <w:proofErr w:type="spellEnd"/>
+      <w:r>
+        <w:t xml:space="preserve"> </w:t>
+      </w:r>
+      <w:proofErr w:type="spellStart"/>
+      <w:r>
+        <w:t>aplikasi</w:t>
+      </w:r>
+      <w:proofErr w:type="spellEnd"/>
+      <w:r>
+        <w:t xml:space="preserve"> </w:t>
+      </w:r>
+      <w:proofErr w:type="spellStart"/>
+      <w:r>
+        <w:t>presensi</w:t>
+      </w:r>
+      <w:proofErr w:type="spellEnd"/>
+      <w:r>
+        <w:t xml:space="preserve"> mobile </w:t>
+      </w:r>
+      <w:proofErr w:type="spellStart"/>
+      <w:r>
+        <w:t>berbasiskan</w:t>
+      </w:r>
+      <w:proofErr w:type="spellEnd"/>
+      <w:r>
+        <w:t xml:space="preserve"> android </w:t>
+      </w:r>
+      <w:proofErr w:type="spellStart"/>
+      <w:r>
+        <w:t>dengan</w:t>
+      </w:r>
+      <w:proofErr w:type="spellEnd"/>
+      <w:r>
+        <w:t xml:space="preserve"> </w:t>
+      </w:r>
+      <w:proofErr w:type="spellStart"/>
+      <w:r>
+        <w:t>metode</w:t>
+      </w:r>
+      <w:proofErr w:type="spellEnd"/>
+      <w:r>
+        <w:t xml:space="preserve"> haversine</w:t>
+      </w:r>
+      <w:r>
+        <w:t xml:space="preserve">, </w:t>
+      </w:r>
+      <w:proofErr w:type="spellStart"/>
+      <w:r>
+        <w:t>aplikassi</w:t>
+      </w:r>
+      <w:proofErr w:type="spellEnd"/>
+      <w:r>
+        <w:t xml:space="preserve"> </w:t>
+      </w:r>
+      <w:proofErr w:type="spellStart"/>
+      <w:r>
+        <w:t>ini</w:t>
+      </w:r>
+      <w:proofErr w:type="spellEnd"/>
+      <w:r>
+        <w:t xml:space="preserve"> </w:t>
+      </w:r>
+      <w:proofErr w:type="spellStart"/>
+      <w:r>
+        <w:t>memiliki</w:t>
+      </w:r>
+      <w:proofErr w:type="spellEnd"/>
+      <w:r>
+        <w:t xml:space="preserve">  </w:t>
+      </w:r>
+      <w:proofErr w:type="spellStart"/>
+      <w:r>
+        <w:t>beberapa</w:t>
+      </w:r>
+      <w:proofErr w:type="spellEnd"/>
+      <w:r>
+        <w:t xml:space="preserve"> </w:t>
+      </w:r>
+      <w:proofErr w:type="spellStart"/>
+      <w:r>
+        <w:t>fitur</w:t>
+      </w:r>
+      <w:proofErr w:type="spellEnd"/>
+      <w:r>
+        <w:t xml:space="preserve">, </w:t>
+      </w:r>
+      <w:proofErr w:type="spellStart"/>
+      <w:r>
+        <w:t>seperti</w:t>
+      </w:r>
+      <w:proofErr w:type="spellEnd"/>
+      <w:r>
+        <w:t xml:space="preserve">  </w:t>
+      </w:r>
+      <w:proofErr w:type="spellStart"/>
+      <w:r>
+        <w:t>membuat</w:t>
+      </w:r>
+      <w:proofErr w:type="spellEnd"/>
+      <w:r>
+        <w:t xml:space="preserve"> </w:t>
+      </w:r>
+      <w:proofErr w:type="spellStart"/>
+      <w:r>
+        <w:t>akun</w:t>
+      </w:r>
+      <w:proofErr w:type="spellEnd"/>
+      <w:r>
+        <w:t xml:space="preserve"> </w:t>
+      </w:r>
+      <w:proofErr w:type="spellStart"/>
+      <w:r>
+        <w:t>pengguna</w:t>
+      </w:r>
+      <w:proofErr w:type="spellEnd"/>
+      <w:r>
+        <w:t xml:space="preserve">, login </w:t>
+      </w:r>
+      <w:proofErr w:type="spellStart"/>
+      <w:r>
+        <w:t>aplikasi</w:t>
+      </w:r>
+      <w:proofErr w:type="spellEnd"/>
+      <w:r>
+        <w:t>, reset password</w:t>
+      </w:r>
+      <w:r>
+        <w:t xml:space="preserve">, </w:t>
+      </w:r>
+      <w:proofErr w:type="spellStart"/>
+      <w:r>
+        <w:t>melakukan</w:t>
+      </w:r>
+      <w:proofErr w:type="spellEnd"/>
+      <w:r>
+        <w:t xml:space="preserve"> </w:t>
+      </w:r>
+      <w:proofErr w:type="spellStart"/>
+      <w:r>
+        <w:t>presensi</w:t>
+      </w:r>
+      <w:proofErr w:type="spellEnd"/>
+      <w:r>
+        <w:t xml:space="preserve"> pada </w:t>
+      </w:r>
+      <w:proofErr w:type="spellStart"/>
+      <w:r>
+        <w:t>jarak</w:t>
+      </w:r>
+      <w:proofErr w:type="spellEnd"/>
+      <w:r>
+        <w:t xml:space="preserve"> 10 meter, </w:t>
+      </w:r>
+      <w:proofErr w:type="spellStart"/>
+      <w:r>
+        <w:t>menampilkan</w:t>
+      </w:r>
+      <w:proofErr w:type="spellEnd"/>
+      <w:r>
+        <w:t xml:space="preserve"> </w:t>
+      </w:r>
+      <w:proofErr w:type="spellStart"/>
+      <w:r>
+        <w:t>histori</w:t>
+      </w:r>
+      <w:proofErr w:type="spellEnd"/>
+      <w:r>
+        <w:t xml:space="preserve"> </w:t>
+      </w:r>
+      <w:proofErr w:type="spellStart"/>
+      <w:r>
+        <w:t>presensi</w:t>
+      </w:r>
+      <w:proofErr w:type="spellEnd"/>
+      <w:r>
+        <w:t xml:space="preserve"> </w:t>
+      </w:r>
+      <w:proofErr w:type="spellStart"/>
+      <w:r>
+        <w:t>serta</w:t>
+      </w:r>
+      <w:proofErr w:type="spellEnd"/>
+      <w:r>
+        <w:t xml:space="preserve"> </w:t>
+      </w:r>
+      <w:proofErr w:type="spellStart"/>
+      <w:r>
+        <w:t>halaman</w:t>
+      </w:r>
+      <w:proofErr w:type="spellEnd"/>
+      <w:r>
+        <w:t xml:space="preserve"> profile </w:t>
+      </w:r>
+      <w:proofErr w:type="spellStart"/>
+      <w:r>
+        <w:t>pengguna</w:t>
+      </w:r>
+      <w:proofErr w:type="spellEnd"/>
+      <w:r>
+        <w:t xml:space="preserve"> yang </w:t>
+      </w:r>
+      <w:proofErr w:type="spellStart"/>
+      <w:r>
+        <w:t>berisi</w:t>
+      </w:r>
+      <w:proofErr w:type="spellEnd"/>
+      <w:r>
+        <w:t xml:space="preserve"> </w:t>
+      </w:r>
+      <w:proofErr w:type="spellStart"/>
+      <w:r>
+        <w:t>konfigurasi</w:t>
+      </w:r>
+      <w:proofErr w:type="spellEnd"/>
+      <w:r>
+        <w:t xml:space="preserve"> </w:t>
+      </w:r>
+      <w:proofErr w:type="spellStart"/>
+      <w:r>
+        <w:t>akun</w:t>
+      </w:r>
+      <w:proofErr w:type="spellEnd"/>
+      <w:r>
+        <w:t xml:space="preserve"> </w:t>
+      </w:r>
+      <w:proofErr w:type="spellStart"/>
+      <w:r>
+        <w:t>pengguna</w:t>
+      </w:r>
+      <w:proofErr w:type="spellEnd"/>
+      <w:r>
+        <w:t xml:space="preserve"> dan menu logout </w:t>
+      </w:r>
+      <w:proofErr w:type="spellStart"/>
+      <w:r>
+        <w:t>dari</w:t>
+      </w:r>
+      <w:proofErr w:type="spellEnd"/>
+      <w:r>
+        <w:t xml:space="preserve"> </w:t>
+      </w:r>
+      <w:proofErr w:type="spellStart"/>
+      <w:r>
+        <w:t>aplikasi</w:t>
+      </w:r>
+      <w:proofErr w:type="spellEnd"/>
+      <w:r>
+        <w:t>.</w:t>
+      </w:r>
+    </w:p>
+    <w:p>
+      <w:pPr>
+        <w:pStyle w:val="Heading2"/>
+        <w:numPr>
+          <w:ilvl w:val="0"/>
+          <w:numId w:val="21"/>
+        </w:numPr>
+        <w:spacing w:line="276" w:lineRule="auto"/>
+        <w:ind w:firstLine="131"/>
+      </w:pPr>
+      <w:bookmarkStart w:id="31" w:name="_Toc96503824"/>
+      <w:proofErr w:type="spellStart"/>
+      <w:r>
+        <w:t>Arsitektur</w:t>
+      </w:r>
+      <w:proofErr w:type="spellEnd"/>
+      <w:r>
+        <w:t xml:space="preserve"> </w:t>
+      </w:r>
+      <w:proofErr w:type="spellStart"/>
+      <w:r>
+        <w:t>Perangkat</w:t>
+      </w:r>
+      <w:proofErr w:type="spellEnd"/>
+      <w:r>
+        <w:t xml:space="preserve"> </w:t>
+      </w:r>
+      <w:proofErr w:type="spellStart"/>
+      <w:r>
+        <w:t>Lunak</w:t>
+      </w:r>
+      <w:bookmarkEnd w:id="31"/>
+      <w:proofErr w:type="spellEnd"/>
+    </w:p>
+    <w:p>
+      <w:pPr>
+        <w:pStyle w:val="Subtitle"/>
+        <w:spacing w:line="276" w:lineRule="auto"/>
+      </w:pPr>
+      <w:r>
+        <w:tab/>
+      </w:r>
+      <w:r>
+        <w:tab/>
+      </w:r>
+      <w:proofErr w:type="spellStart"/>
+      <w:r>
+        <w:t>Perancangan</w:t>
+      </w:r>
+      <w:proofErr w:type="spellEnd"/>
+      <w:r>
+        <w:t xml:space="preserve"> </w:t>
+      </w:r>
+      <w:proofErr w:type="spellStart"/>
+      <w:r>
+        <w:t>arsitektur</w:t>
+      </w:r>
+      <w:proofErr w:type="spellEnd"/>
+      <w:r>
+        <w:t xml:space="preserve"> </w:t>
+      </w:r>
+      <w:proofErr w:type="spellStart"/>
+      <w:r>
+        <w:t>perangkat</w:t>
+      </w:r>
+      <w:proofErr w:type="spellEnd"/>
+      <w:r>
+        <w:t xml:space="preserve"> </w:t>
+      </w:r>
+      <w:proofErr w:type="spellStart"/>
+      <w:r>
+        <w:t>lunak</w:t>
+      </w:r>
+      <w:proofErr w:type="spellEnd"/>
+      <w:r>
+        <w:t xml:space="preserve"> </w:t>
+      </w:r>
+      <w:proofErr w:type="spellStart"/>
+      <w:r>
+        <w:t>bertujuan</w:t>
+      </w:r>
+      <w:proofErr w:type="spellEnd"/>
+      <w:r>
+        <w:t xml:space="preserve"> </w:t>
+      </w:r>
+      <w:proofErr w:type="spellStart"/>
+      <w:r>
+        <w:t>untuk</w:t>
+      </w:r>
+      <w:proofErr w:type="spellEnd"/>
+      <w:r>
+        <w:t xml:space="preserve"> </w:t>
+      </w:r>
+      <w:r>
+        <w:tab/>
+      </w:r>
+      <w:proofErr w:type="spellStart"/>
+      <w:r>
+        <w:t>memberikan</w:t>
+      </w:r>
+      <w:proofErr w:type="spellEnd"/>
+      <w:r>
+        <w:t xml:space="preserve"> </w:t>
+      </w:r>
+      <w:proofErr w:type="spellStart"/>
+      <w:r>
+        <w:t>gambaran</w:t>
+      </w:r>
+      <w:proofErr w:type="spellEnd"/>
+      <w:r>
+        <w:t xml:space="preserve">, </w:t>
+      </w:r>
+      <w:proofErr w:type="spellStart"/>
+      <w:r>
+        <w:t>perencanaan</w:t>
+      </w:r>
+      <w:proofErr w:type="spellEnd"/>
+      <w:r>
+        <w:t xml:space="preserve"> dan </w:t>
+      </w:r>
+      <w:proofErr w:type="spellStart"/>
+      <w:r>
+        <w:t>sketsa</w:t>
+      </w:r>
+      <w:proofErr w:type="spellEnd"/>
+      <w:r>
+        <w:t xml:space="preserve"> </w:t>
+      </w:r>
+      <w:proofErr w:type="spellStart"/>
+      <w:r>
+        <w:t>dalam</w:t>
+      </w:r>
+      <w:proofErr w:type="spellEnd"/>
+      <w:r>
+        <w:t xml:space="preserve"> </w:t>
+      </w:r>
+      <w:proofErr w:type="spellStart"/>
+      <w:r>
+        <w:t>pembuatan</w:t>
+      </w:r>
+      <w:proofErr w:type="spellEnd"/>
+      <w:r>
+        <w:t xml:space="preserve"> </w:t>
+      </w:r>
+      <w:r>
+        <w:tab/>
+      </w:r>
+      <w:proofErr w:type="spellStart"/>
+      <w:r>
+        <w:t>aplikasi</w:t>
+      </w:r>
+      <w:proofErr w:type="spellEnd"/>
+      <w:r>
+        <w:t xml:space="preserve"> </w:t>
+      </w:r>
+      <w:proofErr w:type="spellStart"/>
+      <w:r>
+        <w:t>sebelum</w:t>
+      </w:r>
+      <w:proofErr w:type="spellEnd"/>
+      <w:r>
+        <w:t xml:space="preserve"> </w:t>
+      </w:r>
+      <w:proofErr w:type="spellStart"/>
+      <w:r>
+        <w:t>menjadi</w:t>
+      </w:r>
+      <w:proofErr w:type="spellEnd"/>
+      <w:r>
+        <w:t xml:space="preserve"> </w:t>
+      </w:r>
+      <w:proofErr w:type="spellStart"/>
+      <w:r>
+        <w:t>kesatuan</w:t>
+      </w:r>
+      <w:proofErr w:type="spellEnd"/>
+      <w:r>
+        <w:t xml:space="preserve"> </w:t>
+      </w:r>
+      <w:proofErr w:type="spellStart"/>
+      <w:r>
+        <w:t>aplikasi</w:t>
+      </w:r>
+      <w:proofErr w:type="spellEnd"/>
+      <w:r>
+        <w:t xml:space="preserve"> yang </w:t>
+      </w:r>
+      <w:proofErr w:type="spellStart"/>
+      <w:r>
+        <w:t>utuh</w:t>
+      </w:r>
+      <w:proofErr w:type="spellEnd"/>
+      <w:r>
+        <w:t xml:space="preserve">, </w:t>
+      </w:r>
+      <w:proofErr w:type="spellStart"/>
+      <w:r>
+        <w:t>berikut</w:t>
+      </w:r>
+      <w:proofErr w:type="spellEnd"/>
+      <w:r>
+        <w:t xml:space="preserve"> </w:t>
+      </w:r>
+      <w:proofErr w:type="spellStart"/>
+      <w:r>
+        <w:t>ini</w:t>
+      </w:r>
+      <w:proofErr w:type="spellEnd"/>
+      <w:r>
+        <w:t xml:space="preserve"> </w:t>
+      </w:r>
+      <w:r>
+        <w:tab/>
+      </w:r>
+      <w:proofErr w:type="spellStart"/>
+      <w:r>
+        <w:t>merupakan</w:t>
+      </w:r>
+      <w:proofErr w:type="spellEnd"/>
+      <w:r>
+        <w:t xml:space="preserve"> </w:t>
+      </w:r>
+      <w:proofErr w:type="spellStart"/>
+      <w:r>
+        <w:t>rancangan</w:t>
+      </w:r>
+      <w:proofErr w:type="spellEnd"/>
+      <w:r>
+        <w:t xml:space="preserve"> </w:t>
+      </w:r>
+      <w:proofErr w:type="spellStart"/>
+      <w:r>
+        <w:t>aplikasi</w:t>
+      </w:r>
+      <w:proofErr w:type="spellEnd"/>
+      <w:r>
+        <w:t xml:space="preserve"> </w:t>
+      </w:r>
+      <w:proofErr w:type="spellStart"/>
+      <w:r>
+        <w:t>presensi</w:t>
+      </w:r>
+      <w:proofErr w:type="spellEnd"/>
+      <w:r>
+        <w:t xml:space="preserve"> mobile </w:t>
+      </w:r>
+      <w:proofErr w:type="spellStart"/>
+      <w:r>
+        <w:t>menggunakan</w:t>
+      </w:r>
+      <w:proofErr w:type="spellEnd"/>
+      <w:r>
+        <w:t xml:space="preserve"> </w:t>
+      </w:r>
+      <w:r>
+        <w:tab/>
+      </w:r>
+      <w:proofErr w:type="spellStart"/>
+      <w:r>
+        <w:t>algoritma</w:t>
+      </w:r>
+      <w:proofErr w:type="spellEnd"/>
+      <w:r>
+        <w:t xml:space="preserve"> haversine</w:t>
+      </w:r>
+      <w:r>
+        <w:t xml:space="preserve"> pada android</w:t>
+      </w:r>
+      <w:r>
+        <w:t>:</w:t>
+      </w:r>
+    </w:p>
+    <w:p>
+      <w:pPr>
+        <w:pStyle w:val="Subtitle"/>
+        <w:numPr>
+          <w:ilvl w:val="0"/>
+          <w:numId w:val="22"/>
+        </w:numPr>
+        <w:spacing w:line="240" w:lineRule="auto"/>
+        <w:ind w:firstLine="131"/>
+      </w:pPr>
+      <w:r>
+        <w:t>ERD (Entity Relationship Diagram)</w:t>
+      </w:r>
+    </w:p>
+    <w:p>
+      <w:pPr>
+        <w:pStyle w:val="Subtitle"/>
+        <w:spacing w:line="240" w:lineRule="auto"/>
         <w:sectPr>
           <w:pgSz w:w="11906" w:h="16838" w:code="9"/>
           <w:pgMar w:top="2268" w:right="1701" w:bottom="1701" w:left="2268" w:header="706" w:footer="706" w:gutter="0"/>
@@ -38051,7 +38884,132 @@
         <w:tab/>
       </w:r>
       <w:r>
-        <w:t xml:space="preserve">Bagian </w:t>
+        <w:tab/>
+      </w:r>
+      <w:r>
+        <w:t xml:space="preserve">ERD </w:t>
+      </w:r>
+      <w:proofErr w:type="spellStart"/>
+      <w:r>
+        <w:t>adalah</w:t>
+      </w:r>
+      <w:proofErr w:type="spellEnd"/>
+      <w:r>
+        <w:t xml:space="preserve"> </w:t>
+      </w:r>
+      <w:proofErr w:type="spellStart"/>
+      <w:r>
+        <w:t>sebuah</w:t>
+      </w:r>
+      <w:proofErr w:type="spellEnd"/>
+      <w:r>
+        <w:t xml:space="preserve"> model yang </w:t>
+      </w:r>
+      <w:proofErr w:type="spellStart"/>
+      <w:r>
+        <w:t>digunakan</w:t>
+      </w:r>
+      <w:proofErr w:type="spellEnd"/>
+      <w:r>
+        <w:t xml:space="preserve"> </w:t>
+      </w:r>
+      <w:proofErr w:type="spellStart"/>
+      <w:r>
+        <w:t>untuk</w:t>
+      </w:r>
+      <w:proofErr w:type="spellEnd"/>
+      <w:r>
+        <w:t xml:space="preserve"> </w:t>
+      </w:r>
+      <w:proofErr w:type="spellStart"/>
+      <w:r>
+        <w:t>menyusun</w:t>
+      </w:r>
+      <w:proofErr w:type="spellEnd"/>
+      <w:r>
+        <w:t xml:space="preserve"> </w:t>
+      </w:r>
+      <w:r>
+        <w:tab/>
+      </w:r>
+      <w:r>
+        <w:t xml:space="preserve">database </w:t>
+      </w:r>
+      <w:r>
+        <w:t xml:space="preserve"> agar </w:t>
+      </w:r>
+      <w:proofErr w:type="spellStart"/>
+      <w:r>
+        <w:t>dapat</w:t>
+      </w:r>
+      <w:proofErr w:type="spellEnd"/>
+      <w:r>
+        <w:t xml:space="preserve"> </w:t>
+      </w:r>
+      <w:proofErr w:type="spellStart"/>
+      <w:r>
+        <w:t>menggambarkan</w:t>
+      </w:r>
+      <w:proofErr w:type="spellEnd"/>
+      <w:r>
+        <w:t xml:space="preserve"> </w:t>
+      </w:r>
+      <w:proofErr w:type="spellStart"/>
+      <w:r>
+        <w:t>hubungan</w:t>
+      </w:r>
+      <w:proofErr w:type="spellEnd"/>
+      <w:r>
+        <w:t xml:space="preserve"> </w:t>
+      </w:r>
+      <w:proofErr w:type="spellStart"/>
+      <w:r>
+        <w:t>atau</w:t>
+      </w:r>
+      <w:proofErr w:type="spellEnd"/>
+      <w:r>
+        <w:t xml:space="preserve"> </w:t>
+      </w:r>
+      <w:proofErr w:type="spellStart"/>
+      <w:r>
+        <w:t>relasi</w:t>
+      </w:r>
+      <w:proofErr w:type="spellEnd"/>
+      <w:r>
+        <w:t xml:space="preserve"> pada </w:t>
+      </w:r>
+      <w:r>
+        <w:tab/>
+      </w:r>
+      <w:r>
+        <w:t xml:space="preserve">database yang </w:t>
+      </w:r>
+      <w:proofErr w:type="spellStart"/>
+      <w:r>
+        <w:t>akan</w:t>
+      </w:r>
+      <w:proofErr w:type="spellEnd"/>
+      <w:r>
+        <w:t xml:space="preserve"> </w:t>
+      </w:r>
+      <w:proofErr w:type="spellStart"/>
+      <w:r>
+        <w:t>di</w:t>
+      </w:r>
+      <w:r>
+        <w:t>buat</w:t>
+      </w:r>
+      <w:proofErr w:type="spellEnd"/>
+      <w:r>
+        <w:t xml:space="preserve">. </w:t>
+      </w:r>
+      <w:proofErr w:type="spellStart"/>
+      <w:r>
+        <w:t>Berikut</w:t>
+      </w:r>
+      <w:proofErr w:type="spellEnd"/>
+      <w:r>
+        <w:t xml:space="preserve"> </w:t>
       </w:r>
       <w:proofErr w:type="spellStart"/>
       <w:r>
@@ -38063,35 +39021,11 @@
       </w:r>
       <w:proofErr w:type="spellStart"/>
       <w:r>
-        <w:t>adalah</w:t>
-      </w:r>
-      <w:proofErr w:type="spellEnd"/>
-      <w:r>
-        <w:t xml:space="preserve"> </w:t>
-      </w:r>
-      <w:proofErr w:type="spellStart"/>
-      <w:r>
-        <w:t>hasil</w:t>
-      </w:r>
-      <w:proofErr w:type="spellEnd"/>
-      <w:r>
-        <w:t xml:space="preserve"> </w:t>
-      </w:r>
-      <w:proofErr w:type="spellStart"/>
-      <w:r>
-        <w:t>dari</w:t>
-      </w:r>
-      <w:proofErr w:type="spellEnd"/>
-      <w:r>
-        <w:t xml:space="preserve"> </w:t>
-      </w:r>
-      <w:proofErr w:type="spellStart"/>
-      <w:r>
-        <w:t>penelitian</w:t>
-      </w:r>
-      <w:proofErr w:type="spellEnd"/>
-      <w:r>
-        <w:t xml:space="preserve"> </w:t>
+        <w:t>merupakan</w:t>
+      </w:r>
+      <w:proofErr w:type="spellEnd"/>
+      <w:r>
+        <w:t xml:space="preserve"> ERD </w:t>
       </w:r>
       <w:proofErr w:type="spellStart"/>
       <w:r>
@@ -38101,13 +39035,8 @@
       <w:r>
         <w:t xml:space="preserve"> </w:t>
       </w:r>
-      <w:proofErr w:type="spellStart"/>
-      <w:r>
-        <w:t>pembuatan</w:t>
-      </w:r>
-      <w:proofErr w:type="spellEnd"/>
-      <w:r>
-        <w:t xml:space="preserve"> </w:t>
+      <w:r>
+        <w:tab/>
       </w:r>
       <w:proofErr w:type="spellStart"/>
       <w:r>
@@ -38127,233 +39056,20 @@
       </w:r>
       <w:proofErr w:type="spellStart"/>
       <w:r>
-        <w:t>berbasiskan</w:t>
-      </w:r>
-      <w:proofErr w:type="spellEnd"/>
-      <w:r>
-        <w:t xml:space="preserve"> android </w:t>
-      </w:r>
-      <w:proofErr w:type="spellStart"/>
-      <w:r>
-        <w:t>dengan</w:t>
-      </w:r>
-      <w:proofErr w:type="spellEnd"/>
-      <w:r>
-        <w:t xml:space="preserve"> </w:t>
-      </w:r>
-      <w:proofErr w:type="spellStart"/>
-      <w:r>
-        <w:t>metode</w:t>
+        <w:t>menggunakan</w:t>
+      </w:r>
+      <w:proofErr w:type="spellEnd"/>
+      <w:r>
+        <w:t xml:space="preserve"> </w:t>
+      </w:r>
+      <w:proofErr w:type="spellStart"/>
+      <w:r>
+        <w:t>algoritma</w:t>
       </w:r>
       <w:proofErr w:type="spellEnd"/>
       <w:r>
         <w:t xml:space="preserve"> haversine</w:t>
       </w:r>
-      <w:r>
-        <w:t xml:space="preserve">, </w:t>
-      </w:r>
-      <w:proofErr w:type="spellStart"/>
-      <w:r>
-        <w:t>aplikassi</w:t>
-      </w:r>
-      <w:proofErr w:type="spellEnd"/>
-      <w:r>
-        <w:t xml:space="preserve"> </w:t>
-      </w:r>
-      <w:proofErr w:type="spellStart"/>
-      <w:r>
-        <w:t>ini</w:t>
-      </w:r>
-      <w:proofErr w:type="spellEnd"/>
-      <w:r>
-        <w:t xml:space="preserve"> </w:t>
-      </w:r>
-      <w:proofErr w:type="spellStart"/>
-      <w:proofErr w:type="gramStart"/>
-      <w:r>
-        <w:t>memiliki</w:t>
-      </w:r>
-      <w:proofErr w:type="spellEnd"/>
-      <w:r>
-        <w:t xml:space="preserve">  </w:t>
-      </w:r>
-      <w:proofErr w:type="spellStart"/>
-      <w:r>
-        <w:t>beberapa</w:t>
-      </w:r>
-      <w:proofErr w:type="spellEnd"/>
-      <w:proofErr w:type="gramEnd"/>
-      <w:r>
-        <w:t xml:space="preserve"> </w:t>
-      </w:r>
-      <w:proofErr w:type="spellStart"/>
-      <w:r>
-        <w:t>fitur</w:t>
-      </w:r>
-      <w:proofErr w:type="spellEnd"/>
-      <w:r>
-        <w:t xml:space="preserve">, </w:t>
-      </w:r>
-      <w:proofErr w:type="spellStart"/>
-      <w:r>
-        <w:t>seperti</w:t>
-      </w:r>
-      <w:proofErr w:type="spellEnd"/>
-      <w:r>
-        <w:t xml:space="preserve">  </w:t>
-      </w:r>
-      <w:proofErr w:type="spellStart"/>
-      <w:r>
-        <w:t>membuat</w:t>
-      </w:r>
-      <w:proofErr w:type="spellEnd"/>
-      <w:r>
-        <w:t xml:space="preserve"> </w:t>
-      </w:r>
-      <w:proofErr w:type="spellStart"/>
-      <w:r>
-        <w:t>akun</w:t>
-      </w:r>
-      <w:proofErr w:type="spellEnd"/>
-      <w:r>
-        <w:t xml:space="preserve"> </w:t>
-      </w:r>
-      <w:proofErr w:type="spellStart"/>
-      <w:r>
-        <w:t>pengguna</w:t>
-      </w:r>
-      <w:proofErr w:type="spellEnd"/>
-      <w:r>
-        <w:t xml:space="preserve">, login </w:t>
-      </w:r>
-      <w:proofErr w:type="spellStart"/>
-      <w:r>
-        <w:t>aplikasi</w:t>
-      </w:r>
-      <w:proofErr w:type="spellEnd"/>
-      <w:r>
-        <w:t>, reset password</w:t>
-      </w:r>
-      <w:r>
-        <w:t xml:space="preserve">, </w:t>
-      </w:r>
-      <w:proofErr w:type="spellStart"/>
-      <w:r>
-        <w:t>melakukan</w:t>
-      </w:r>
-      <w:proofErr w:type="spellEnd"/>
-      <w:r>
-        <w:t xml:space="preserve"> </w:t>
-      </w:r>
-      <w:proofErr w:type="spellStart"/>
-      <w:r>
-        <w:t>presensi</w:t>
-      </w:r>
-      <w:proofErr w:type="spellEnd"/>
-      <w:r>
-        <w:t xml:space="preserve"> pada </w:t>
-      </w:r>
-      <w:proofErr w:type="spellStart"/>
-      <w:r>
-        <w:t>jarak</w:t>
-      </w:r>
-      <w:proofErr w:type="spellEnd"/>
-      <w:r>
-        <w:t xml:space="preserve"> 10 meter, </w:t>
-      </w:r>
-      <w:proofErr w:type="spellStart"/>
-      <w:r>
-        <w:t>menampilkan</w:t>
-      </w:r>
-      <w:proofErr w:type="spellEnd"/>
-      <w:r>
-        <w:t xml:space="preserve"> </w:t>
-      </w:r>
-      <w:proofErr w:type="spellStart"/>
-      <w:r>
-        <w:t>histori</w:t>
-      </w:r>
-      <w:proofErr w:type="spellEnd"/>
-      <w:r>
-        <w:t xml:space="preserve"> </w:t>
-      </w:r>
-      <w:proofErr w:type="spellStart"/>
-      <w:r>
-        <w:t>presensi</w:t>
-      </w:r>
-      <w:proofErr w:type="spellEnd"/>
-      <w:r>
-        <w:t xml:space="preserve"> </w:t>
-      </w:r>
-      <w:proofErr w:type="spellStart"/>
-      <w:r>
-        <w:t>serta</w:t>
-      </w:r>
-      <w:proofErr w:type="spellEnd"/>
-      <w:r>
-        <w:t xml:space="preserve"> </w:t>
-      </w:r>
-      <w:proofErr w:type="spellStart"/>
-      <w:r>
-        <w:t>halaman</w:t>
-      </w:r>
-      <w:proofErr w:type="spellEnd"/>
-      <w:r>
-        <w:t xml:space="preserve"> profile </w:t>
-      </w:r>
-      <w:proofErr w:type="spellStart"/>
-      <w:r>
-        <w:t>pengguna</w:t>
-      </w:r>
-      <w:proofErr w:type="spellEnd"/>
-      <w:r>
-        <w:t xml:space="preserve"> yang </w:t>
-      </w:r>
-      <w:proofErr w:type="spellStart"/>
-      <w:r>
-        <w:t>berisi</w:t>
-      </w:r>
-      <w:proofErr w:type="spellEnd"/>
-      <w:r>
-        <w:t xml:space="preserve"> </w:t>
-      </w:r>
-      <w:proofErr w:type="spellStart"/>
-      <w:r>
-        <w:t>konfigurasi</w:t>
-      </w:r>
-      <w:proofErr w:type="spellEnd"/>
-      <w:r>
-        <w:t xml:space="preserve"> </w:t>
-      </w:r>
-      <w:proofErr w:type="spellStart"/>
-      <w:r>
-        <w:t>akun</w:t>
-      </w:r>
-      <w:proofErr w:type="spellEnd"/>
-      <w:r>
-        <w:t xml:space="preserve"> </w:t>
-      </w:r>
-      <w:proofErr w:type="spellStart"/>
-      <w:r>
-        <w:t>pengguna</w:t>
-      </w:r>
-      <w:proofErr w:type="spellEnd"/>
-      <w:r>
-        <w:t xml:space="preserve"> dan menu logout </w:t>
-      </w:r>
-      <w:proofErr w:type="spellStart"/>
-      <w:r>
-        <w:t>dari</w:t>
-      </w:r>
-      <w:proofErr w:type="spellEnd"/>
-      <w:r>
-        <w:t xml:space="preserve"> </w:t>
-      </w:r>
-      <w:proofErr w:type="spellStart"/>
-      <w:r>
-        <w:t>aplikasi</w:t>
-      </w:r>
-      <w:proofErr w:type="spellEnd"/>
       <w:r>
         <w:t>.</w:t>
       </w:r>
@@ -38373,11 +39089,11 @@
         <w:pStyle w:val="Heading1"/>
         <w:jc w:val="center"/>
       </w:pPr>
-      <w:bookmarkStart w:id="30" w:name="_Toc96420829"/>
+      <w:bookmarkStart w:id="32" w:name="_Toc96503825"/>
       <w:r>
         <w:t>REFERENSI</w:t>
       </w:r>
-      <w:bookmarkEnd w:id="30"/>
+      <w:bookmarkEnd w:id="32"/>
     </w:p>
     <w:p>
       <w:pPr>
@@ -40172,6 +40888,95 @@
     </w:lvl>
   </w:abstractNum>
   <w:abstractNum w:abstractNumId="4" w15:restartNumberingAfterBreak="0">
+    <w:nsid w:val="200751B6"/>
+    <w:multiLevelType w:val="hybridMultilevel"/>
+    <w:tmpl w:val="5BB6AC64"/>
+    <w:lvl w:ilvl="0" w:tplc="547C8A84">
+      <w:start w:val="1"/>
+      <w:numFmt w:val="decimal"/>
+      <w:lvlText w:val="4.1.%1"/>
+      <w:lvlJc w:val="left"/>
+      <w:pPr>
+        <w:ind w:left="720" w:hanging="360"/>
+      </w:pPr>
+      <w:rPr>
+        <w:rFonts w:hint="default"/>
+      </w:rPr>
+    </w:lvl>
+    <w:lvl w:ilvl="1" w:tplc="38090019" w:tentative="1">
+      <w:start w:val="1"/>
+      <w:numFmt w:val="lowerLetter"/>
+      <w:lvlText w:val="%2."/>
+      <w:lvlJc w:val="left"/>
+      <w:pPr>
+        <w:ind w:left="1440" w:hanging="360"/>
+      </w:pPr>
+    </w:lvl>
+    <w:lvl w:ilvl="2" w:tplc="3809001B" w:tentative="1">
+      <w:start w:val="1"/>
+      <w:numFmt w:val="lowerRoman"/>
+      <w:lvlText w:val="%3."/>
+      <w:lvlJc w:val="right"/>
+      <w:pPr>
+        <w:ind w:left="2160" w:hanging="180"/>
+      </w:pPr>
+    </w:lvl>
+    <w:lvl w:ilvl="3" w:tplc="3809000F" w:tentative="1">
+      <w:start w:val="1"/>
+      <w:numFmt w:val="decimal"/>
+      <w:lvlText w:val="%4."/>
+      <w:lvlJc w:val="left"/>
+      <w:pPr>
+        <w:ind w:left="2880" w:hanging="360"/>
+      </w:pPr>
+    </w:lvl>
+    <w:lvl w:ilvl="4" w:tplc="38090019" w:tentative="1">
+      <w:start w:val="1"/>
+      <w:numFmt w:val="lowerLetter"/>
+      <w:lvlText w:val="%5."/>
+      <w:lvlJc w:val="left"/>
+      <w:pPr>
+        <w:ind w:left="3600" w:hanging="360"/>
+      </w:pPr>
+    </w:lvl>
+    <w:lvl w:ilvl="5" w:tplc="3809001B" w:tentative="1">
+      <w:start w:val="1"/>
+      <w:numFmt w:val="lowerRoman"/>
+      <w:lvlText w:val="%6."/>
+      <w:lvlJc w:val="right"/>
+      <w:pPr>
+        <w:ind w:left="4320" w:hanging="180"/>
+      </w:pPr>
+    </w:lvl>
+    <w:lvl w:ilvl="6" w:tplc="3809000F" w:tentative="1">
+      <w:start w:val="1"/>
+      <w:numFmt w:val="decimal"/>
+      <w:lvlText w:val="%7."/>
+      <w:lvlJc w:val="left"/>
+      <w:pPr>
+        <w:ind w:left="5040" w:hanging="360"/>
+      </w:pPr>
+    </w:lvl>
+    <w:lvl w:ilvl="7" w:tplc="38090019" w:tentative="1">
+      <w:start w:val="1"/>
+      <w:numFmt w:val="lowerLetter"/>
+      <w:lvlText w:val="%8."/>
+      <w:lvlJc w:val="left"/>
+      <w:pPr>
+        <w:ind w:left="5760" w:hanging="360"/>
+      </w:pPr>
+    </w:lvl>
+    <w:lvl w:ilvl="8" w:tplc="3809001B" w:tentative="1">
+      <w:start w:val="1"/>
+      <w:numFmt w:val="lowerRoman"/>
+      <w:lvlText w:val="%9."/>
+      <w:lvlJc w:val="right"/>
+      <w:pPr>
+        <w:ind w:left="6480" w:hanging="180"/>
+      </w:pPr>
+    </w:lvl>
+  </w:abstractNum>
+  <w:abstractNum w:abstractNumId="5" w15:restartNumberingAfterBreak="0">
     <w:nsid w:val="221367F9"/>
     <w:multiLevelType w:val="hybridMultilevel"/>
     <w:tmpl w:val="F85EB5CA"/>
@@ -40260,7 +41065,7 @@
       </w:pPr>
     </w:lvl>
   </w:abstractNum>
-  <w:abstractNum w:abstractNumId="5" w15:restartNumberingAfterBreak="0">
+  <w:abstractNum w:abstractNumId="6" w15:restartNumberingAfterBreak="0">
     <w:nsid w:val="2A333438"/>
     <w:multiLevelType w:val="hybridMultilevel"/>
     <w:tmpl w:val="667AD084"/>
@@ -40349,7 +41154,7 @@
       </w:pPr>
     </w:lvl>
   </w:abstractNum>
-  <w:abstractNum w:abstractNumId="6" w15:restartNumberingAfterBreak="0">
+  <w:abstractNum w:abstractNumId="7" w15:restartNumberingAfterBreak="0">
     <w:nsid w:val="34444190"/>
     <w:multiLevelType w:val="hybridMultilevel"/>
     <w:tmpl w:val="CF4295A4"/>
@@ -40438,7 +41243,7 @@
       </w:pPr>
     </w:lvl>
   </w:abstractNum>
-  <w:abstractNum w:abstractNumId="7" w15:restartNumberingAfterBreak="0">
+  <w:abstractNum w:abstractNumId="8" w15:restartNumberingAfterBreak="0">
     <w:nsid w:val="37667C47"/>
     <w:multiLevelType w:val="hybridMultilevel"/>
     <w:tmpl w:val="94A4C9B2"/>
@@ -40527,7 +41332,7 @@
       </w:pPr>
     </w:lvl>
   </w:abstractNum>
-  <w:abstractNum w:abstractNumId="8" w15:restartNumberingAfterBreak="0">
+  <w:abstractNum w:abstractNumId="9" w15:restartNumberingAfterBreak="0">
     <w:nsid w:val="43887FB5"/>
     <w:multiLevelType w:val="hybridMultilevel"/>
     <w:tmpl w:val="23B8C4D8"/>
@@ -40616,7 +41421,7 @@
       </w:pPr>
     </w:lvl>
   </w:abstractNum>
-  <w:abstractNum w:abstractNumId="9" w15:restartNumberingAfterBreak="0">
+  <w:abstractNum w:abstractNumId="10" w15:restartNumberingAfterBreak="0">
     <w:nsid w:val="452C6B2F"/>
     <w:multiLevelType w:val="hybridMultilevel"/>
     <w:tmpl w:val="0F2A19F6"/>
@@ -40705,7 +41510,7 @@
       </w:pPr>
     </w:lvl>
   </w:abstractNum>
-  <w:abstractNum w:abstractNumId="10" w15:restartNumberingAfterBreak="0">
+  <w:abstractNum w:abstractNumId="11" w15:restartNumberingAfterBreak="0">
     <w:nsid w:val="555139A5"/>
     <w:multiLevelType w:val="hybridMultilevel"/>
     <w:tmpl w:val="50A89B2E"/>
@@ -40794,7 +41599,7 @@
       </w:pPr>
     </w:lvl>
   </w:abstractNum>
-  <w:abstractNum w:abstractNumId="11" w15:restartNumberingAfterBreak="0">
+  <w:abstractNum w:abstractNumId="12" w15:restartNumberingAfterBreak="0">
     <w:nsid w:val="5A454B58"/>
     <w:multiLevelType w:val="hybridMultilevel"/>
     <w:tmpl w:val="7728B79A"/>
@@ -40880,7 +41685,96 @@
       </w:pPr>
     </w:lvl>
   </w:abstractNum>
-  <w:abstractNum w:abstractNumId="12" w15:restartNumberingAfterBreak="0">
+  <w:abstractNum w:abstractNumId="13" w15:restartNumberingAfterBreak="0">
+    <w:nsid w:val="66A3354A"/>
+    <w:multiLevelType w:val="hybridMultilevel"/>
+    <w:tmpl w:val="6A582D7E"/>
+    <w:lvl w:ilvl="0" w:tplc="FFFFFFFF">
+      <w:start w:val="1"/>
+      <w:numFmt w:val="decimal"/>
+      <w:lvlText w:val="%1."/>
+      <w:lvlJc w:val="center"/>
+      <w:pPr>
+        <w:ind w:left="720" w:hanging="360"/>
+      </w:pPr>
+      <w:rPr>
+        <w:rFonts w:hint="default"/>
+      </w:rPr>
+    </w:lvl>
+    <w:lvl w:ilvl="1" w:tplc="FFFFFFFF" w:tentative="1">
+      <w:start w:val="1"/>
+      <w:numFmt w:val="lowerLetter"/>
+      <w:lvlText w:val="%2."/>
+      <w:lvlJc w:val="left"/>
+      <w:pPr>
+        <w:ind w:left="1440" w:hanging="360"/>
+      </w:pPr>
+    </w:lvl>
+    <w:lvl w:ilvl="2" w:tplc="FFFFFFFF" w:tentative="1">
+      <w:start w:val="1"/>
+      <w:numFmt w:val="lowerRoman"/>
+      <w:lvlText w:val="%3."/>
+      <w:lvlJc w:val="right"/>
+      <w:pPr>
+        <w:ind w:left="2160" w:hanging="180"/>
+      </w:pPr>
+    </w:lvl>
+    <w:lvl w:ilvl="3" w:tplc="FFFFFFFF" w:tentative="1">
+      <w:start w:val="1"/>
+      <w:numFmt w:val="decimal"/>
+      <w:lvlText w:val="%4."/>
+      <w:lvlJc w:val="left"/>
+      <w:pPr>
+        <w:ind w:left="2880" w:hanging="360"/>
+      </w:pPr>
+    </w:lvl>
+    <w:lvl w:ilvl="4" w:tplc="FFFFFFFF" w:tentative="1">
+      <w:start w:val="1"/>
+      <w:numFmt w:val="lowerLetter"/>
+      <w:lvlText w:val="%5."/>
+      <w:lvlJc w:val="left"/>
+      <w:pPr>
+        <w:ind w:left="3600" w:hanging="360"/>
+      </w:pPr>
+    </w:lvl>
+    <w:lvl w:ilvl="5" w:tplc="FFFFFFFF" w:tentative="1">
+      <w:start w:val="1"/>
+      <w:numFmt w:val="lowerRoman"/>
+      <w:lvlText w:val="%6."/>
+      <w:lvlJc w:val="right"/>
+      <w:pPr>
+        <w:ind w:left="4320" w:hanging="180"/>
+      </w:pPr>
+    </w:lvl>
+    <w:lvl w:ilvl="6" w:tplc="FFFFFFFF" w:tentative="1">
+      <w:start w:val="1"/>
+      <w:numFmt w:val="decimal"/>
+      <w:lvlText w:val="%7."/>
+      <w:lvlJc w:val="left"/>
+      <w:pPr>
+        <w:ind w:left="5040" w:hanging="360"/>
+      </w:pPr>
+    </w:lvl>
+    <w:lvl w:ilvl="7" w:tplc="FFFFFFFF" w:tentative="1">
+      <w:start w:val="1"/>
+      <w:numFmt w:val="lowerLetter"/>
+      <w:lvlText w:val="%8."/>
+      <w:lvlJc w:val="left"/>
+      <w:pPr>
+        <w:ind w:left="5760" w:hanging="360"/>
+      </w:pPr>
+    </w:lvl>
+    <w:lvl w:ilvl="8" w:tplc="FFFFFFFF" w:tentative="1">
+      <w:start w:val="1"/>
+      <w:numFmt w:val="lowerRoman"/>
+      <w:lvlText w:val="%9."/>
+      <w:lvlJc w:val="right"/>
+      <w:pPr>
+        <w:ind w:left="6480" w:hanging="180"/>
+      </w:pPr>
+    </w:lvl>
+  </w:abstractNum>
+  <w:abstractNum w:abstractNumId="14" w15:restartNumberingAfterBreak="0">
     <w:nsid w:val="6B5614D5"/>
     <w:multiLevelType w:val="hybridMultilevel"/>
     <w:tmpl w:val="030092E2"/>
@@ -40969,10 +41863,10 @@
       </w:pPr>
     </w:lvl>
   </w:abstractNum>
-  <w:abstractNum w:abstractNumId="13" w15:restartNumberingAfterBreak="0">
+  <w:abstractNum w:abstractNumId="15" w15:restartNumberingAfterBreak="0">
     <w:nsid w:val="6BB41D2B"/>
     <w:multiLevelType w:val="hybridMultilevel"/>
-    <w:tmpl w:val="15BC31F8"/>
+    <w:tmpl w:val="6A582D7E"/>
     <w:lvl w:ilvl="0" w:tplc="EC60E47C">
       <w:start w:val="1"/>
       <w:numFmt w:val="decimal"/>
@@ -41058,7 +41952,7 @@
       </w:pPr>
     </w:lvl>
   </w:abstractNum>
-  <w:abstractNum w:abstractNumId="14" w15:restartNumberingAfterBreak="0">
+  <w:abstractNum w:abstractNumId="16" w15:restartNumberingAfterBreak="0">
     <w:nsid w:val="6DC32537"/>
     <w:multiLevelType w:val="hybridMultilevel"/>
     <w:tmpl w:val="A6FECF74"/>
@@ -41147,7 +42041,7 @@
       </w:pPr>
     </w:lvl>
   </w:abstractNum>
-  <w:abstractNum w:abstractNumId="15" w15:restartNumberingAfterBreak="0">
+  <w:abstractNum w:abstractNumId="17" w15:restartNumberingAfterBreak="0">
     <w:nsid w:val="71582037"/>
     <w:multiLevelType w:val="hybridMultilevel"/>
     <w:tmpl w:val="1CD0DF2A"/>
@@ -41233,7 +42127,96 @@
       </w:pPr>
     </w:lvl>
   </w:abstractNum>
-  <w:abstractNum w:abstractNumId="16" w15:restartNumberingAfterBreak="0">
+  <w:abstractNum w:abstractNumId="18" w15:restartNumberingAfterBreak="0">
+    <w:nsid w:val="72AE4047"/>
+    <w:multiLevelType w:val="hybridMultilevel"/>
+    <w:tmpl w:val="2FDEBEB6"/>
+    <w:lvl w:ilvl="0" w:tplc="547C8A84">
+      <w:start w:val="1"/>
+      <w:numFmt w:val="decimal"/>
+      <w:lvlText w:val="4.1.%1"/>
+      <w:lvlJc w:val="left"/>
+      <w:pPr>
+        <w:ind w:left="720" w:hanging="360"/>
+      </w:pPr>
+      <w:rPr>
+        <w:rFonts w:hint="default"/>
+      </w:rPr>
+    </w:lvl>
+    <w:lvl w:ilvl="1" w:tplc="38090019" w:tentative="1">
+      <w:start w:val="1"/>
+      <w:numFmt w:val="lowerLetter"/>
+      <w:lvlText w:val="%2."/>
+      <w:lvlJc w:val="left"/>
+      <w:pPr>
+        <w:ind w:left="1440" w:hanging="360"/>
+      </w:pPr>
+    </w:lvl>
+    <w:lvl w:ilvl="2" w:tplc="3809001B" w:tentative="1">
+      <w:start w:val="1"/>
+      <w:numFmt w:val="lowerRoman"/>
+      <w:lvlText w:val="%3."/>
+      <w:lvlJc w:val="right"/>
+      <w:pPr>
+        <w:ind w:left="2160" w:hanging="180"/>
+      </w:pPr>
+    </w:lvl>
+    <w:lvl w:ilvl="3" w:tplc="3809000F" w:tentative="1">
+      <w:start w:val="1"/>
+      <w:numFmt w:val="decimal"/>
+      <w:lvlText w:val="%4."/>
+      <w:lvlJc w:val="left"/>
+      <w:pPr>
+        <w:ind w:left="2880" w:hanging="360"/>
+      </w:pPr>
+    </w:lvl>
+    <w:lvl w:ilvl="4" w:tplc="38090019" w:tentative="1">
+      <w:start w:val="1"/>
+      <w:numFmt w:val="lowerLetter"/>
+      <w:lvlText w:val="%5."/>
+      <w:lvlJc w:val="left"/>
+      <w:pPr>
+        <w:ind w:left="3600" w:hanging="360"/>
+      </w:pPr>
+    </w:lvl>
+    <w:lvl w:ilvl="5" w:tplc="3809001B" w:tentative="1">
+      <w:start w:val="1"/>
+      <w:numFmt w:val="lowerRoman"/>
+      <w:lvlText w:val="%6."/>
+      <w:lvlJc w:val="right"/>
+      <w:pPr>
+        <w:ind w:left="4320" w:hanging="180"/>
+      </w:pPr>
+    </w:lvl>
+    <w:lvl w:ilvl="6" w:tplc="3809000F" w:tentative="1">
+      <w:start w:val="1"/>
+      <w:numFmt w:val="decimal"/>
+      <w:lvlText w:val="%7."/>
+      <w:lvlJc w:val="left"/>
+      <w:pPr>
+        <w:ind w:left="5040" w:hanging="360"/>
+      </w:pPr>
+    </w:lvl>
+    <w:lvl w:ilvl="7" w:tplc="38090019" w:tentative="1">
+      <w:start w:val="1"/>
+      <w:numFmt w:val="lowerLetter"/>
+      <w:lvlText w:val="%8."/>
+      <w:lvlJc w:val="left"/>
+      <w:pPr>
+        <w:ind w:left="5760" w:hanging="360"/>
+      </w:pPr>
+    </w:lvl>
+    <w:lvl w:ilvl="8" w:tplc="3809001B" w:tentative="1">
+      <w:start w:val="1"/>
+      <w:numFmt w:val="lowerRoman"/>
+      <w:lvlText w:val="%9."/>
+      <w:lvlJc w:val="right"/>
+      <w:pPr>
+        <w:ind w:left="6480" w:hanging="180"/>
+      </w:pPr>
+    </w:lvl>
+  </w:abstractNum>
+  <w:abstractNum w:abstractNumId="19" w15:restartNumberingAfterBreak="0">
     <w:nsid w:val="76795B18"/>
     <w:multiLevelType w:val="hybridMultilevel"/>
     <w:tmpl w:val="F14EFA6C"/>
@@ -41322,7 +42305,7 @@
       </w:pPr>
     </w:lvl>
   </w:abstractNum>
-  <w:abstractNum w:abstractNumId="17" w15:restartNumberingAfterBreak="0">
+  <w:abstractNum w:abstractNumId="20" w15:restartNumberingAfterBreak="0">
     <w:nsid w:val="79534965"/>
     <w:multiLevelType w:val="hybridMultilevel"/>
     <w:tmpl w:val="2EFCFAC0"/>
@@ -41411,7 +42394,7 @@
       </w:pPr>
     </w:lvl>
   </w:abstractNum>
-  <w:abstractNum w:abstractNumId="18" w15:restartNumberingAfterBreak="0">
+  <w:abstractNum w:abstractNumId="21" w15:restartNumberingAfterBreak="0">
     <w:nsid w:val="7B5F4F11"/>
     <w:multiLevelType w:val="hybridMultilevel"/>
     <w:tmpl w:val="12BC32DC"/>
@@ -41528,37 +42511,37 @@
     <w:abstractNumId w:val="0"/>
   </w:num>
   <w:num w:numId="2">
-    <w:abstractNumId w:val="7"/>
+    <w:abstractNumId w:val="8"/>
   </w:num>
   <w:num w:numId="3">
-    <w:abstractNumId w:val="8"/>
+    <w:abstractNumId w:val="9"/>
   </w:num>
   <w:num w:numId="4">
-    <w:abstractNumId w:val="11"/>
+    <w:abstractNumId w:val="12"/>
   </w:num>
   <w:num w:numId="5">
-    <w:abstractNumId w:val="18"/>
+    <w:abstractNumId w:val="21"/>
   </w:num>
   <w:num w:numId="6">
-    <w:abstractNumId w:val="5"/>
+    <w:abstractNumId w:val="6"/>
   </w:num>
   <w:num w:numId="7">
     <w:abstractNumId w:val="1"/>
   </w:num>
   <w:num w:numId="8">
-    <w:abstractNumId w:val="13"/>
+    <w:abstractNumId w:val="15"/>
   </w:num>
   <w:num w:numId="9">
-    <w:abstractNumId w:val="6"/>
+    <w:abstractNumId w:val="7"/>
   </w:num>
   <w:num w:numId="10">
-    <w:abstractNumId w:val="10"/>
+    <w:abstractNumId w:val="11"/>
   </w:num>
   <w:num w:numId="11">
-    <w:abstractNumId w:val="17"/>
+    <w:abstractNumId w:val="20"/>
   </w:num>
   <w:num w:numId="12">
-    <w:abstractNumId w:val="4"/>
+    <w:abstractNumId w:val="5"/>
   </w:num>
   <w:num w:numId="13">
     <w:abstractNumId w:val="2"/>
@@ -41567,19 +42550,28 @@
     <w:abstractNumId w:val="3"/>
   </w:num>
   <w:num w:numId="15">
-    <w:abstractNumId w:val="15"/>
+    <w:abstractNumId w:val="17"/>
   </w:num>
   <w:num w:numId="16">
+    <w:abstractNumId w:val="16"/>
+  </w:num>
+  <w:num w:numId="17">
+    <w:abstractNumId w:val="10"/>
+  </w:num>
+  <w:num w:numId="18">
     <w:abstractNumId w:val="14"/>
   </w:num>
-  <w:num w:numId="17">
-    <w:abstractNumId w:val="9"/>
+  <w:num w:numId="19">
+    <w:abstractNumId w:val="19"/>
   </w:num>
-  <w:num w:numId="18">
-    <w:abstractNumId w:val="12"/>
+  <w:num w:numId="20">
+    <w:abstractNumId w:val="4"/>
   </w:num>
-  <w:num w:numId="19">
-    <w:abstractNumId w:val="16"/>
+  <w:num w:numId="21">
+    <w:abstractNumId w:val="18"/>
+  </w:num>
+  <w:num w:numId="22">
+    <w:abstractNumId w:val="13"/>
   </w:num>
   <w:numIdMacAtCleanup w:val="16"/>
 </w:numbering>

</xml_diff>

<commit_message>
update bab 3 metodologi penelitian
</commit_message>
<xml_diff>
--- a/tugas-akhir/skripsi.docx
+++ b/tugas-akhir/skripsi.docx
@@ -337,7 +337,7 @@
           <w:lang w:val="en-US"/>
         </w:rPr>
         <w:drawing>
-          <wp:anchor distT="0" distB="0" distL="114300" distR="114300" simplePos="0" relativeHeight="251654144" behindDoc="1" locked="0" layoutInCell="1" allowOverlap="1" wp14:anchorId="30760163" wp14:editId="0885F6CC">
+          <wp:anchor distT="0" distB="0" distL="114300" distR="114300" simplePos="0" relativeHeight="251654144" behindDoc="1" locked="0" layoutInCell="1" allowOverlap="1" wp14:anchorId="30760163" wp14:editId="42205A60">
             <wp:simplePos x="0" y="0"/>
             <wp:positionH relativeFrom="column">
               <wp:posOffset>1706880</wp:posOffset>
@@ -23745,7 +23745,7 @@
         <mc:AlternateContent>
           <mc:Choice Requires="wps">
             <w:drawing>
-              <wp:anchor distT="0" distB="0" distL="114300" distR="114300" simplePos="0" relativeHeight="251764736" behindDoc="1" locked="0" layoutInCell="1" allowOverlap="1" wp14:anchorId="283D6CF2" wp14:editId="0DF060A1">
+              <wp:anchor distT="0" distB="0" distL="114300" distR="114300" simplePos="0" relativeHeight="251764736" behindDoc="1" locked="0" layoutInCell="1" allowOverlap="1" wp14:anchorId="283D6CF2" wp14:editId="6E37DC6E">
                 <wp:simplePos x="0" y="0"/>
                 <wp:positionH relativeFrom="column">
                   <wp:posOffset>1188720</wp:posOffset>
@@ -23791,11 +23791,8 @@
                               <w:pStyle w:val="Caption"/>
                               <w:jc w:val="center"/>
                               <w:rPr>
-                                <w:rFonts w:ascii="Times New Roman" w:hAnsi="Times New Roman"/>
                                 <w:noProof/>
-                                <w:color w:val="000000" w:themeColor="text1"/>
                                 <w:spacing w:val="15"/>
-                                <w:sz w:val="24"/>
                                 <w:lang w:val="en-US"/>
                               </w:rPr>
                             </w:pPr>
@@ -23849,11 +23846,8 @@
                         <w:pStyle w:val="Caption"/>
                         <w:jc w:val="center"/>
                         <w:rPr>
-                          <w:rFonts w:ascii="Times New Roman" w:hAnsi="Times New Roman"/>
                           <w:noProof/>
-                          <w:color w:val="000000" w:themeColor="text1"/>
                           <w:spacing w:val="15"/>
-                          <w:sz w:val="24"/>
                           <w:lang w:val="en-US"/>
                         </w:rPr>
                       </w:pPr>
@@ -23893,7 +23887,7 @@
           <w:lang w:val="en-US"/>
         </w:rPr>
         <w:drawing>
-          <wp:anchor distT="0" distB="0" distL="114300" distR="114300" simplePos="0" relativeHeight="251655168" behindDoc="1" locked="0" layoutInCell="1" allowOverlap="1" wp14:anchorId="0B84559F" wp14:editId="6D0B4F29">
+          <wp:anchor distT="0" distB="0" distL="114300" distR="114300" simplePos="0" relativeHeight="251655168" behindDoc="1" locked="0" layoutInCell="1" allowOverlap="1" wp14:anchorId="0B84559F" wp14:editId="701053B5">
             <wp:simplePos x="0" y="0"/>
             <wp:positionH relativeFrom="column">
               <wp:posOffset>1188720</wp:posOffset>
@@ -27590,7 +27584,19 @@
         <w:rPr>
           <w:lang w:val="en-US"/>
         </w:rPr>
-        <w:t xml:space="preserve"> 3.1 </w:t>
+        <w:t xml:space="preserve"> </w:t>
+      </w:r>
+      <w:r>
+        <w:rPr>
+          <w:lang w:val="en-US"/>
+        </w:rPr>
+        <w:t>2</w:t>
+      </w:r>
+      <w:r>
+        <w:rPr>
+          <w:lang w:val="en-US"/>
+        </w:rPr>
+        <w:t xml:space="preserve"> </w:t>
       </w:r>
       <w:proofErr w:type="spellStart"/>
       <w:r>
@@ -27635,16 +27641,16 @@
         <mc:AlternateContent>
           <mc:Choice Requires="wpg">
             <w:drawing>
-              <wp:anchor distT="0" distB="0" distL="114300" distR="114300" simplePos="0" relativeHeight="251742208" behindDoc="0" locked="0" layoutInCell="1" allowOverlap="1" wp14:anchorId="69935266" wp14:editId="5D1B6D16">
+              <wp:anchor distT="0" distB="0" distL="114300" distR="114300" simplePos="0" relativeHeight="251742208" behindDoc="0" locked="0" layoutInCell="1" allowOverlap="1" wp14:anchorId="69935266" wp14:editId="2AB44865">
                 <wp:simplePos x="0" y="0"/>
                 <wp:positionH relativeFrom="column">
-                  <wp:posOffset>2433320</wp:posOffset>
+                  <wp:posOffset>2434297</wp:posOffset>
                 </wp:positionH>
                 <wp:positionV relativeFrom="paragraph">
-                  <wp:posOffset>205105</wp:posOffset>
+                  <wp:posOffset>112604</wp:posOffset>
                 </wp:positionV>
-                <wp:extent cx="2984500" cy="2957195"/>
-                <wp:effectExtent l="0" t="0" r="25400" b="14605"/>
+                <wp:extent cx="2984500" cy="3053115"/>
+                <wp:effectExtent l="0" t="0" r="25400" b="13970"/>
                 <wp:wrapNone/>
                 <wp:docPr id="27" name="Group 27"/>
                 <wp:cNvGraphicFramePr/>
@@ -27655,9 +27661,9 @@
                       <wpg:grpSpPr>
                         <a:xfrm>
                           <a:off x="0" y="0"/>
-                          <a:ext cx="2984500" cy="2957195"/>
-                          <a:chOff x="-304800" y="-3079750"/>
-                          <a:chExt cx="2984500" cy="2957195"/>
+                          <a:ext cx="2984500" cy="3053115"/>
+                          <a:chOff x="-304800" y="-3175670"/>
+                          <a:chExt cx="2984500" cy="3053115"/>
                         </a:xfrm>
                       </wpg:grpSpPr>
                       <wps:wsp>
@@ -27667,7 +27673,7 @@
                         </wps:cNvSpPr>
                         <wps:spPr bwMode="auto">
                           <a:xfrm>
-                            <a:off x="704850" y="-3079750"/>
+                            <a:off x="704850" y="-3175670"/>
                             <a:ext cx="967606" cy="258445"/>
                           </a:xfrm>
                           <a:prstGeom prst="rect">
@@ -27677,9 +27683,7 @@
                             <a:srgbClr val="FFFFFF"/>
                           </a:solidFill>
                           <a:ln w="9525">
-                            <a:solidFill>
-                              <a:schemeClr val="tx1"/>
-                            </a:solidFill>
+                            <a:noFill/>
                             <a:miter lim="800000"/>
                             <a:headEnd/>
                             <a:tailEnd/>
@@ -27704,7 +27708,7 @@
                                   <w:bCs/>
                                   <w:lang w:val="en-US"/>
                                 </w:rPr>
-                                <w:t>Keluaran</w:t>
+                                <w:t>Luaran</w:t>
                               </w:r>
                               <w:proofErr w:type="spellEnd"/>
                             </w:p>
@@ -27787,8 +27791,8 @@
                         </wps:cNvSpPr>
                         <wps:spPr bwMode="auto">
                           <a:xfrm>
-                            <a:off x="-304800" y="-2762250"/>
-                            <a:ext cx="2984500" cy="366395"/>
+                            <a:off x="-304800" y="-2899640"/>
+                            <a:ext cx="2984500" cy="637310"/>
                           </a:xfrm>
                           <a:prstGeom prst="rect">
                             <a:avLst/>
@@ -27851,6 +27855,88 @@
                                 <w:t>konsep</w:t>
                               </w:r>
                               <w:proofErr w:type="spellEnd"/>
+                              <w:r>
+                                <w:rPr>
+                                  <w:lang w:val="en-US"/>
+                                </w:rPr>
+                                <w:t xml:space="preserve"> </w:t>
+                              </w:r>
+                              <w:proofErr w:type="spellStart"/>
+                              <w:r>
+                                <w:rPr>
+                                  <w:lang w:val="en-US"/>
+                                </w:rPr>
+                                <w:t>tentang</w:t>
+                              </w:r>
+                              <w:proofErr w:type="spellEnd"/>
+                              <w:r>
+                                <w:rPr>
+                                  <w:lang w:val="en-US"/>
+                                </w:rPr>
+                                <w:t xml:space="preserve"> </w:t>
+                              </w:r>
+                              <w:proofErr w:type="spellStart"/>
+                              <w:r>
+                                <w:rPr>
+                                  <w:lang w:val="en-US"/>
+                                </w:rPr>
+                                <w:t>sistem</w:t>
+                              </w:r>
+                              <w:proofErr w:type="spellEnd"/>
+                              <w:r>
+                                <w:rPr>
+                                  <w:lang w:val="en-US"/>
+                                </w:rPr>
+                                <w:t xml:space="preserve"> </w:t>
+                              </w:r>
+                              <w:proofErr w:type="spellStart"/>
+                              <w:r>
+                                <w:rPr>
+                                  <w:lang w:val="en-US"/>
+                                </w:rPr>
+                                <w:t>presensi</w:t>
+                              </w:r>
+                              <w:proofErr w:type="spellEnd"/>
+                              <w:r>
+                                <w:rPr>
+                                  <w:lang w:val="en-US"/>
+                                </w:rPr>
+                                <w:t xml:space="preserve"> </w:t>
+                              </w:r>
+                              <w:proofErr w:type="spellStart"/>
+                              <w:r>
+                                <w:rPr>
+                                  <w:lang w:val="en-US"/>
+                                </w:rPr>
+                                <w:t>menggunakan</w:t>
+                              </w:r>
+                              <w:proofErr w:type="spellEnd"/>
+                              <w:r>
+                                <w:rPr>
+                                  <w:lang w:val="en-US"/>
+                                </w:rPr>
+                                <w:t xml:space="preserve"> </w:t>
+                              </w:r>
+                              <w:proofErr w:type="spellStart"/>
+                              <w:r>
+                                <w:rPr>
+                                  <w:lang w:val="en-US"/>
+                                </w:rPr>
+                                <w:t>metode</w:t>
+                              </w:r>
+                              <w:proofErr w:type="spellEnd"/>
+                              <w:r>
+                                <w:rPr>
+                                  <w:lang w:val="en-US"/>
+                                </w:rPr>
+                                <w:t xml:space="preserve"> haversine</w:t>
+                              </w:r>
+                              <w:r>
+                                <w:rPr>
+                                  <w:lang w:val="en-US"/>
+                                </w:rPr>
+                                <w:t xml:space="preserve"> </w:t>
+                              </w:r>
                             </w:p>
                             <w:p/>
                             <w:p>
@@ -28003,8 +28089,8 @@
                         </wps:cNvSpPr>
                         <wps:spPr bwMode="auto">
                           <a:xfrm>
-                            <a:off x="-304800" y="-2165350"/>
-                            <a:ext cx="2984500" cy="352424"/>
+                            <a:off x="-304800" y="-2165351"/>
+                            <a:ext cx="2984500" cy="542926"/>
                           </a:xfrm>
                           <a:prstGeom prst="rect">
                             <a:avLst/>
@@ -28049,6 +28135,62 @@
                                 <w:rPr>
                                   <w:lang w:val="en-US"/>
                                 </w:rPr>
+                                <w:t xml:space="preserve"> </w:t>
+                              </w:r>
+                              <w:proofErr w:type="spellStart"/>
+                              <w:r>
+                                <w:rPr>
+                                  <w:lang w:val="en-US"/>
+                                </w:rPr>
+                                <w:t>terkait</w:t>
+                              </w:r>
+                              <w:proofErr w:type="spellEnd"/>
+                              <w:r>
+                                <w:rPr>
+                                  <w:lang w:val="en-US"/>
+                                </w:rPr>
+                                <w:t xml:space="preserve"> </w:t>
+                              </w:r>
+                              <w:proofErr w:type="spellStart"/>
+                              <w:r>
+                                <w:rPr>
+                                  <w:lang w:val="en-US"/>
+                                </w:rPr>
+                                <w:t>sistem</w:t>
+                              </w:r>
+                              <w:proofErr w:type="spellEnd"/>
+                              <w:r>
+                                <w:rPr>
+                                  <w:lang w:val="en-US"/>
+                                </w:rPr>
+                                <w:t xml:space="preserve"> </w:t>
+                              </w:r>
+                              <w:proofErr w:type="spellStart"/>
+                              <w:r>
+                                <w:rPr>
+                                  <w:lang w:val="en-US"/>
+                                </w:rPr>
+                                <w:t>presensi</w:t>
+                              </w:r>
+                              <w:proofErr w:type="spellEnd"/>
+                              <w:r>
+                                <w:rPr>
+                                  <w:lang w:val="en-US"/>
+                                </w:rPr>
+                                <w:t xml:space="preserve"> </w:t>
+                              </w:r>
+                              <w:proofErr w:type="spellStart"/>
+                              <w:r>
+                                <w:rPr>
+                                  <w:lang w:val="en-US"/>
+                                </w:rPr>
+                                <w:t>konvensional</w:t>
+                              </w:r>
+                              <w:proofErr w:type="spellEnd"/>
+                              <w:r>
+                                <w:rPr>
+                                  <w:lang w:val="en-US"/>
+                                </w:rPr>
                                 <w:t xml:space="preserve"> yang </w:t>
                               </w:r>
                               <w:proofErr w:type="spellStart"/>
@@ -28056,9 +28198,43 @@
                                 <w:rPr>
                                   <w:lang w:val="en-US"/>
                                 </w:rPr>
-                                <w:t>dibuthkan</w:t>
+                                <w:t>ada</w:t>
                               </w:r>
                               <w:proofErr w:type="spellEnd"/>
+                              <w:r>
+                                <w:rPr>
+                                  <w:lang w:val="en-US"/>
+                                </w:rPr>
+                                <w:t xml:space="preserve"> </w:t>
+                              </w:r>
+                              <w:proofErr w:type="spellStart"/>
+                              <w:r>
+                                <w:rPr>
+                                  <w:lang w:val="en-US"/>
+                                </w:rPr>
+                                <w:t>saat</w:t>
+                              </w:r>
+                              <w:proofErr w:type="spellEnd"/>
+                              <w:r>
+                                <w:rPr>
+                                  <w:lang w:val="en-US"/>
+                                </w:rPr>
+                                <w:t xml:space="preserve"> </w:t>
+                              </w:r>
+                              <w:proofErr w:type="spellStart"/>
+                              <w:r>
+                                <w:rPr>
+                                  <w:lang w:val="en-US"/>
+                                </w:rPr>
+                                <w:t>ini</w:t>
+                              </w:r>
+                              <w:proofErr w:type="spellEnd"/>
+                              <w:r>
+                                <w:rPr>
+                                  <w:lang w:val="en-US"/>
+                                </w:rPr>
+                                <w:t>.</w:t>
+                              </w:r>
                             </w:p>
                             <w:p/>
                             <w:p>
@@ -28447,8 +28623,8 @@
                         </wps:cNvSpPr>
                         <wps:spPr bwMode="auto">
                           <a:xfrm>
-                            <a:off x="-304800" y="-1022350"/>
-                            <a:ext cx="2984500" cy="323850"/>
+                            <a:off x="-304800" y="-1157166"/>
+                            <a:ext cx="2984500" cy="655515"/>
                           </a:xfrm>
                           <a:prstGeom prst="rect">
                             <a:avLst/>
@@ -28475,12 +28651,24 @@
                                   <w:lang w:val="en-US"/>
                                 </w:rPr>
                               </w:pPr>
+                              <w:r>
+                                <w:rPr>
+                                  <w:lang w:val="en-US"/>
+                                </w:rPr>
+                                <w:t xml:space="preserve">Prototype </w:t>
+                              </w:r>
                               <w:proofErr w:type="spellStart"/>
                               <w:r>
                                 <w:rPr>
                                   <w:lang w:val="en-US"/>
                                 </w:rPr>
-                                <w:t>Aplikasi</w:t>
+                                <w:t>a</w:t>
+                              </w:r>
+                              <w:r>
+                                <w:rPr>
+                                  <w:lang w:val="en-US"/>
+                                </w:rPr>
+                                <w:t>plikasi</w:t>
                               </w:r>
                               <w:proofErr w:type="spellEnd"/>
                               <w:r>
@@ -28494,7 +28682,13 @@
                                 <w:rPr>
                                   <w:lang w:val="en-US"/>
                                 </w:rPr>
-                                <w:t>Presensi</w:t>
+                                <w:t>p</w:t>
+                              </w:r>
+                              <w:r>
+                                <w:rPr>
+                                  <w:lang w:val="en-US"/>
+                                </w:rPr>
+                                <w:t>resensi</w:t>
                               </w:r>
                               <w:proofErr w:type="spellEnd"/>
                               <w:r>
@@ -28516,6 +28710,40 @@
                                   <w:lang w:val="en-US"/>
                                 </w:rPr>
                                 <w:t xml:space="preserve"> Android</w:t>
+                              </w:r>
+                              <w:r>
+                                <w:rPr>
+                                  <w:lang w:val="en-US"/>
+                                </w:rPr>
+                                <w:t xml:space="preserve"> </w:t>
+                              </w:r>
+                              <w:proofErr w:type="spellStart"/>
+                              <w:r>
+                                <w:rPr>
+                                  <w:lang w:val="en-US"/>
+                                </w:rPr>
+                                <w:t>menggunakan</w:t>
+                              </w:r>
+                              <w:proofErr w:type="spellEnd"/>
+                              <w:r>
+                                <w:rPr>
+                                  <w:lang w:val="en-US"/>
+                                </w:rPr>
+                                <w:t xml:space="preserve"> </w:t>
+                              </w:r>
+                              <w:proofErr w:type="spellStart"/>
+                              <w:r>
+                                <w:rPr>
+                                  <w:lang w:val="en-US"/>
+                                </w:rPr>
+                                <w:t>algoritma</w:t>
+                              </w:r>
+                              <w:proofErr w:type="spellEnd"/>
+                              <w:r>
+                                <w:rPr>
+                                  <w:lang w:val="en-US"/>
+                                </w:rPr>
+                                <w:t xml:space="preserve"> haversine</w:t>
                               </w:r>
                             </w:p>
                             <w:p/>
@@ -28734,9 +28962,15 @@
                                 <w:rPr>
                                   <w:lang w:val="en-US"/>
                                 </w:rPr>
-                                <w:t>Penelitian</w:t>
+                                <w:t>Tugas</w:t>
                               </w:r>
                               <w:proofErr w:type="spellEnd"/>
+                              <w:r>
+                                <w:rPr>
+                                  <w:lang w:val="en-US"/>
+                                </w:rPr>
+                                <w:t xml:space="preserve"> Akhir</w:t>
+                              </w:r>
                             </w:p>
                             <w:p/>
                             <w:p>
@@ -28854,8 +29088,8 @@
           </mc:Choice>
           <mc:Fallback>
             <w:pict>
-              <v:group w14:anchorId="69935266" id="Group 27" o:spid="_x0000_s1027" style="position:absolute;margin-left:191.6pt;margin-top:16.15pt;width:235pt;height:232.85pt;z-index:251742208;mso-width-relative:margin;mso-height-relative:margin" coordorigin="-3048,-30797" coordsize="29845,29571" o:gfxdata="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">
-                <v:shape id="Text Box 2" o:spid="_x0000_s1028" type="#_x0000_t202" style="position:absolute;left:7048;top:-30797;width:9676;height:2584;visibility:visible;mso-wrap-style:square;v-text-anchor:top" o:gfxdata="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" strokecolor="black [3213]">
+              <v:group w14:anchorId="69935266" id="Group 27" o:spid="_x0000_s1027" style="position:absolute;margin-left:191.7pt;margin-top:8.85pt;width:235pt;height:240.4pt;z-index:251742208;mso-width-relative:margin;mso-height-relative:margin" coordorigin="-3048,-31756" coordsize="29845,30531" o:gfxdata="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">
+                <v:shape id="Text Box 2" o:spid="_x0000_s1028" type="#_x0000_t202" style="position:absolute;left:7048;top:-31756;width:9676;height:2584;visibility:visible;mso-wrap-style:square;v-text-anchor:top" o:gfxdata="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" stroked="f">
                   <v:textbox>
                     <w:txbxContent>
                       <w:p>
@@ -28875,7 +29109,7 @@
                             <w:bCs/>
                             <w:lang w:val="en-US"/>
                           </w:rPr>
-                          <w:t>Keluaran</w:t>
+                          <w:t>Luaran</w:t>
                         </w:r>
                         <w:proofErr w:type="spellEnd"/>
                       </w:p>
@@ -28948,7 +29182,7 @@
                     </w:txbxContent>
                   </v:textbox>
                 </v:shape>
-                <v:shape id="Text Box 2" o:spid="_x0000_s1029" type="#_x0000_t202" style="position:absolute;left:-3048;top:-27622;width:29845;height:3664;visibility:visible;mso-wrap-style:square;v-text-anchor:top" o:gfxdata="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" strokecolor="black [3213]">
+                <v:shape id="Text Box 2" o:spid="_x0000_s1029" type="#_x0000_t202" style="position:absolute;left:-3048;top:-28996;width:29845;height:6373;visibility:visible;mso-wrap-style:square;v-text-anchor:top" o:gfxdata="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" strokecolor="black [3213]">
                   <v:textbox>
                     <w:txbxContent>
                       <w:p>
@@ -28995,6 +29229,88 @@
                           <w:t>konsep</w:t>
                         </w:r>
                         <w:proofErr w:type="spellEnd"/>
+                        <w:r>
+                          <w:rPr>
+                            <w:lang w:val="en-US"/>
+                          </w:rPr>
+                          <w:t xml:space="preserve"> </w:t>
+                        </w:r>
+                        <w:proofErr w:type="spellStart"/>
+                        <w:r>
+                          <w:rPr>
+                            <w:lang w:val="en-US"/>
+                          </w:rPr>
+                          <w:t>tentang</w:t>
+                        </w:r>
+                        <w:proofErr w:type="spellEnd"/>
+                        <w:r>
+                          <w:rPr>
+                            <w:lang w:val="en-US"/>
+                          </w:rPr>
+                          <w:t xml:space="preserve"> </w:t>
+                        </w:r>
+                        <w:proofErr w:type="spellStart"/>
+                        <w:r>
+                          <w:rPr>
+                            <w:lang w:val="en-US"/>
+                          </w:rPr>
+                          <w:t>sistem</w:t>
+                        </w:r>
+                        <w:proofErr w:type="spellEnd"/>
+                        <w:r>
+                          <w:rPr>
+                            <w:lang w:val="en-US"/>
+                          </w:rPr>
+                          <w:t xml:space="preserve"> </w:t>
+                        </w:r>
+                        <w:proofErr w:type="spellStart"/>
+                        <w:r>
+                          <w:rPr>
+                            <w:lang w:val="en-US"/>
+                          </w:rPr>
+                          <w:t>presensi</w:t>
+                        </w:r>
+                        <w:proofErr w:type="spellEnd"/>
+                        <w:r>
+                          <w:rPr>
+                            <w:lang w:val="en-US"/>
+                          </w:rPr>
+                          <w:t xml:space="preserve"> </w:t>
+                        </w:r>
+                        <w:proofErr w:type="spellStart"/>
+                        <w:r>
+                          <w:rPr>
+                            <w:lang w:val="en-US"/>
+                          </w:rPr>
+                          <w:t>menggunakan</w:t>
+                        </w:r>
+                        <w:proofErr w:type="spellEnd"/>
+                        <w:r>
+                          <w:rPr>
+                            <w:lang w:val="en-US"/>
+                          </w:rPr>
+                          <w:t xml:space="preserve"> </w:t>
+                        </w:r>
+                        <w:proofErr w:type="spellStart"/>
+                        <w:r>
+                          <w:rPr>
+                            <w:lang w:val="en-US"/>
+                          </w:rPr>
+                          <w:t>metode</w:t>
+                        </w:r>
+                        <w:proofErr w:type="spellEnd"/>
+                        <w:r>
+                          <w:rPr>
+                            <w:lang w:val="en-US"/>
+                          </w:rPr>
+                          <w:t xml:space="preserve"> haversine</w:t>
+                        </w:r>
+                        <w:r>
+                          <w:rPr>
+                            <w:lang w:val="en-US"/>
+                          </w:rPr>
+                          <w:t xml:space="preserve"> </w:t>
+                        </w:r>
                       </w:p>
                       <w:p/>
                       <w:p>
@@ -29137,7 +29453,7 @@
                     </w:txbxContent>
                   </v:textbox>
                 </v:shape>
-                <v:shape id="Text Box 2" o:spid="_x0000_s1030" type="#_x0000_t202" style="position:absolute;left:-3048;top:-21653;width:29845;height:3524;visibility:visible;mso-wrap-style:square;v-text-anchor:top" o:gfxdata="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" strokecolor="black [3213]">
+                <v:shape id="Text Box 2" o:spid="_x0000_s1030" type="#_x0000_t202" style="position:absolute;left:-3048;top:-21653;width:29845;height:5429;visibility:visible;mso-wrap-style:square;v-text-anchor:top" o:gfxdata="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" strokecolor="black [3213]">
                   <v:textbox>
                     <w:txbxContent>
                       <w:p>
@@ -29166,6 +29482,62 @@
                           <w:rPr>
                             <w:lang w:val="en-US"/>
                           </w:rPr>
+                          <w:t xml:space="preserve"> </w:t>
+                        </w:r>
+                        <w:proofErr w:type="spellStart"/>
+                        <w:r>
+                          <w:rPr>
+                            <w:lang w:val="en-US"/>
+                          </w:rPr>
+                          <w:t>terkait</w:t>
+                        </w:r>
+                        <w:proofErr w:type="spellEnd"/>
+                        <w:r>
+                          <w:rPr>
+                            <w:lang w:val="en-US"/>
+                          </w:rPr>
+                          <w:t xml:space="preserve"> </w:t>
+                        </w:r>
+                        <w:proofErr w:type="spellStart"/>
+                        <w:r>
+                          <w:rPr>
+                            <w:lang w:val="en-US"/>
+                          </w:rPr>
+                          <w:t>sistem</w:t>
+                        </w:r>
+                        <w:proofErr w:type="spellEnd"/>
+                        <w:r>
+                          <w:rPr>
+                            <w:lang w:val="en-US"/>
+                          </w:rPr>
+                          <w:t xml:space="preserve"> </w:t>
+                        </w:r>
+                        <w:proofErr w:type="spellStart"/>
+                        <w:r>
+                          <w:rPr>
+                            <w:lang w:val="en-US"/>
+                          </w:rPr>
+                          <w:t>presensi</w:t>
+                        </w:r>
+                        <w:proofErr w:type="spellEnd"/>
+                        <w:r>
+                          <w:rPr>
+                            <w:lang w:val="en-US"/>
+                          </w:rPr>
+                          <w:t xml:space="preserve"> </w:t>
+                        </w:r>
+                        <w:proofErr w:type="spellStart"/>
+                        <w:r>
+                          <w:rPr>
+                            <w:lang w:val="en-US"/>
+                          </w:rPr>
+                          <w:t>konvensional</w:t>
+                        </w:r>
+                        <w:proofErr w:type="spellEnd"/>
+                        <w:r>
+                          <w:rPr>
+                            <w:lang w:val="en-US"/>
+                          </w:rPr>
                           <w:t xml:space="preserve"> yang </w:t>
                         </w:r>
                         <w:proofErr w:type="spellStart"/>
@@ -29173,9 +29545,43 @@
                           <w:rPr>
                             <w:lang w:val="en-US"/>
                           </w:rPr>
-                          <w:t>dibuthkan</w:t>
+                          <w:t>ada</w:t>
                         </w:r>
                         <w:proofErr w:type="spellEnd"/>
+                        <w:r>
+                          <w:rPr>
+                            <w:lang w:val="en-US"/>
+                          </w:rPr>
+                          <w:t xml:space="preserve"> </w:t>
+                        </w:r>
+                        <w:proofErr w:type="spellStart"/>
+                        <w:r>
+                          <w:rPr>
+                            <w:lang w:val="en-US"/>
+                          </w:rPr>
+                          <w:t>saat</w:t>
+                        </w:r>
+                        <w:proofErr w:type="spellEnd"/>
+                        <w:r>
+                          <w:rPr>
+                            <w:lang w:val="en-US"/>
+                          </w:rPr>
+                          <w:t xml:space="preserve"> </w:t>
+                        </w:r>
+                        <w:proofErr w:type="spellStart"/>
+                        <w:r>
+                          <w:rPr>
+                            <w:lang w:val="en-US"/>
+                          </w:rPr>
+                          <w:t>ini</w:t>
+                        </w:r>
+                        <w:proofErr w:type="spellEnd"/>
+                        <w:r>
+                          <w:rPr>
+                            <w:lang w:val="en-US"/>
+                          </w:rPr>
+                          <w:t>.</w:t>
+                        </w:r>
                       </w:p>
                       <w:p/>
                       <w:p>
@@ -29527,7 +29933,7 @@
                     </w:txbxContent>
                   </v:textbox>
                 </v:shape>
-                <v:shape id="Text Box 2" o:spid="_x0000_s1032" type="#_x0000_t202" style="position:absolute;left:-3048;top:-10223;width:29845;height:3238;visibility:visible;mso-wrap-style:square;v-text-anchor:top" o:gfxdata="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" strokecolor="black [3213]">
+                <v:shape id="Text Box 2" o:spid="_x0000_s1032" type="#_x0000_t202" style="position:absolute;left:-3048;top:-11571;width:29845;height:6555;visibility:visible;mso-wrap-style:square;v-text-anchor:top" o:gfxdata="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" strokecolor="black [3213]">
                   <v:textbox>
                     <w:txbxContent>
                       <w:p>
@@ -29538,12 +29944,24 @@
                             <w:lang w:val="en-US"/>
                           </w:rPr>
                         </w:pPr>
+                        <w:r>
+                          <w:rPr>
+                            <w:lang w:val="en-US"/>
+                          </w:rPr>
+                          <w:t xml:space="preserve">Prototype </w:t>
+                        </w:r>
                         <w:proofErr w:type="spellStart"/>
                         <w:r>
                           <w:rPr>
                             <w:lang w:val="en-US"/>
                           </w:rPr>
-                          <w:t>Aplikasi</w:t>
+                          <w:t>a</w:t>
+                        </w:r>
+                        <w:r>
+                          <w:rPr>
+                            <w:lang w:val="en-US"/>
+                          </w:rPr>
+                          <w:t>plikasi</w:t>
                         </w:r>
                         <w:proofErr w:type="spellEnd"/>
                         <w:r>
@@ -29557,7 +29975,13 @@
                           <w:rPr>
                             <w:lang w:val="en-US"/>
                           </w:rPr>
-                          <w:t>Presensi</w:t>
+                          <w:t>p</w:t>
+                        </w:r>
+                        <w:r>
+                          <w:rPr>
+                            <w:lang w:val="en-US"/>
+                          </w:rPr>
+                          <w:t>resensi</w:t>
                         </w:r>
                         <w:proofErr w:type="spellEnd"/>
                         <w:r>
@@ -29579,6 +30003,40 @@
                             <w:lang w:val="en-US"/>
                           </w:rPr>
                           <w:t xml:space="preserve"> Android</w:t>
+                        </w:r>
+                        <w:r>
+                          <w:rPr>
+                            <w:lang w:val="en-US"/>
+                          </w:rPr>
+                          <w:t xml:space="preserve"> </w:t>
+                        </w:r>
+                        <w:proofErr w:type="spellStart"/>
+                        <w:r>
+                          <w:rPr>
+                            <w:lang w:val="en-US"/>
+                          </w:rPr>
+                          <w:t>menggunakan</w:t>
+                        </w:r>
+                        <w:proofErr w:type="spellEnd"/>
+                        <w:r>
+                          <w:rPr>
+                            <w:lang w:val="en-US"/>
+                          </w:rPr>
+                          <w:t xml:space="preserve"> </w:t>
+                        </w:r>
+                        <w:proofErr w:type="spellStart"/>
+                        <w:r>
+                          <w:rPr>
+                            <w:lang w:val="en-US"/>
+                          </w:rPr>
+                          <w:t>algoritma</w:t>
+                        </w:r>
+                        <w:proofErr w:type="spellEnd"/>
+                        <w:r>
+                          <w:rPr>
+                            <w:lang w:val="en-US"/>
+                          </w:rPr>
+                          <w:t xml:space="preserve"> haversine</w:t>
                         </w:r>
                       </w:p>
                       <w:p/>
@@ -29770,9 +30228,15 @@
                           <w:rPr>
                             <w:lang w:val="en-US"/>
                           </w:rPr>
-                          <w:t>Penelitian</w:t>
+                          <w:t>Tugas</w:t>
                         </w:r>
                         <w:proofErr w:type="spellEnd"/>
+                        <w:r>
+                          <w:rPr>
+                            <w:lang w:val="en-US"/>
+                          </w:rPr>
+                          <w:t xml:space="preserve"> Akhir</w:t>
+                        </w:r>
                       </w:p>
                       <w:p/>
                       <w:p>
@@ -29886,7 +30350,7 @@
         <mc:AlternateContent>
           <mc:Choice Requires="wps">
             <w:drawing>
-              <wp:anchor distT="0" distB="0" distL="114300" distR="114300" simplePos="0" relativeHeight="251653119" behindDoc="0" locked="0" layoutInCell="1" allowOverlap="1" wp14:anchorId="229062A0" wp14:editId="2B88CB7B">
+              <wp:anchor distT="0" distB="0" distL="114300" distR="114300" simplePos="0" relativeHeight="251653119" behindDoc="0" locked="0" layoutInCell="1" allowOverlap="1" wp14:anchorId="229062A0" wp14:editId="02AC40B9">
                 <wp:simplePos x="0" y="0"/>
                 <wp:positionH relativeFrom="column">
                   <wp:posOffset>2317750</wp:posOffset>
@@ -30042,7 +30506,7 @@
         <mc:AlternateContent>
           <mc:Choice Requires="wpg">
             <w:drawing>
-              <wp:anchor distT="0" distB="0" distL="114300" distR="114300" simplePos="0" relativeHeight="251740160" behindDoc="0" locked="0" layoutInCell="1" allowOverlap="1" wp14:anchorId="0347D571" wp14:editId="05BF9B3F">
+              <wp:anchor distT="0" distB="0" distL="114300" distR="114300" simplePos="0" relativeHeight="251740160" behindDoc="0" locked="0" layoutInCell="1" allowOverlap="1" wp14:anchorId="0347D571" wp14:editId="253B9D8D">
                 <wp:simplePos x="0" y="0"/>
                 <wp:positionH relativeFrom="column">
                   <wp:posOffset>146050</wp:posOffset>
@@ -31762,6 +32226,7 @@
         </w:rPr>
       </w:pPr>
     </w:p>
+    <w:bookmarkStart w:id="20" w:name="_Toc96503820"/>
     <w:p>
       <w:pPr>
         <w:pStyle w:val="Subtitle"/>
@@ -31769,7 +32234,6 @@
           <w:lang w:val="en-US"/>
         </w:rPr>
       </w:pPr>
-      <w:bookmarkStart w:id="20" w:name="_Toc96503820"/>
       <w:r>
         <w:rPr>
           <w:noProof/>
@@ -32020,14 +32484,6 @@
         <w:rPr>
           <w:lang w:val="en-US"/>
         </w:rPr>
-        <w:sectPr>
-          <w:pgSz w:w="11906" w:h="16838" w:code="9"/>
-          <w:pgMar w:top="2268" w:right="1701" w:bottom="1701" w:left="2268" w:header="706" w:footer="706" w:gutter="0"/>
-          <w:paperSrc w:first="7"/>
-          <w:cols w:space="708"/>
-          <w:titlePg/>
-          <w:docGrid w:linePitch="360"/>
-        </w:sectPr>
       </w:pPr>
       <w:r>
         <w:rPr>
@@ -32036,7 +32492,7 @@
         <mc:AlternateContent>
           <mc:Choice Requires="wps">
             <w:drawing>
-              <wp:anchor distT="0" distB="0" distL="114300" distR="114300" simplePos="0" relativeHeight="251766784" behindDoc="0" locked="0" layoutInCell="1" allowOverlap="1" wp14:anchorId="58D9C5FF" wp14:editId="55832909">
+              <wp:anchor distT="0" distB="0" distL="114300" distR="114300" simplePos="0" relativeHeight="251766784" behindDoc="0" locked="0" layoutInCell="1" allowOverlap="1" wp14:anchorId="58D9C5FF" wp14:editId="7B17E15E">
                 <wp:simplePos x="0" y="0"/>
                 <wp:positionH relativeFrom="column">
                   <wp:posOffset>1327150</wp:posOffset>
@@ -32075,49 +32531,94 @@
                               <w:pStyle w:val="Caption"/>
                               <w:jc w:val="center"/>
                               <w:rPr>
+                                <w:rFonts w:cs="Times New Roman"/>
                                 <w:noProof/>
                                 <w:lang w:val="en-US"/>
                               </w:rPr>
                             </w:pPr>
                             <w:bookmarkStart w:id="21" w:name="_Toc98908415"/>
-                            <w:proofErr w:type="spellStart"/>
                             <w:r>
-                              <w:t>gambar</w:t>
+                              <w:rPr>
+                                <w:rFonts w:cs="Times New Roman"/>
+                              </w:rPr>
+                              <w:t>G</w:t>
                             </w:r>
-                            <w:proofErr w:type="spellEnd"/>
                             <w:r>
-                              <w:t xml:space="preserve"> </w:t>
+                              <w:rPr>
+                                <w:rFonts w:cs="Times New Roman"/>
+                              </w:rPr>
+                              <w:t xml:space="preserve">ambar </w:t>
                             </w:r>
-                            <w:fldSimple w:instr=" SEQ gambar \* ARABIC ">
-                              <w:r>
-                                <w:rPr>
-                                  <w:noProof/>
-                                </w:rPr>
-                                <w:t>2</w:t>
-                              </w:r>
-                            </w:fldSimple>
                             <w:r>
+                              <w:rPr>
+                                <w:rFonts w:cs="Times New Roman"/>
+                              </w:rPr>
+                              <w:fldChar w:fldCharType="begin"/>
+                            </w:r>
+                            <w:r>
+                              <w:rPr>
+                                <w:rFonts w:cs="Times New Roman"/>
+                              </w:rPr>
+                              <w:instrText xml:space="preserve"> SEQ gambar \* ARABIC </w:instrText>
+                            </w:r>
+                            <w:r>
+                              <w:rPr>
+                                <w:rFonts w:cs="Times New Roman"/>
+                              </w:rPr>
+                              <w:fldChar w:fldCharType="separate"/>
+                            </w:r>
+                            <w:r>
+                              <w:rPr>
+                                <w:rFonts w:cs="Times New Roman"/>
+                                <w:noProof/>
+                              </w:rPr>
+                              <w:t>2</w:t>
+                            </w:r>
+                            <w:r>
+                              <w:rPr>
+                                <w:rFonts w:cs="Times New Roman"/>
+                                <w:noProof/>
+                              </w:rPr>
+                              <w:fldChar w:fldCharType="end"/>
+                            </w:r>
+                            <w:r>
+                              <w:rPr>
+                                <w:rFonts w:cs="Times New Roman"/>
+                              </w:rPr>
                               <w:t xml:space="preserve"> </w:t>
                             </w:r>
                             <w:proofErr w:type="spellStart"/>
                             <w:r>
-                              <w:t>Kerangka</w:t>
+                              <w:rPr>
+                                <w:rFonts w:cs="Times New Roman"/>
+                              </w:rPr>
+                              <w:t>M</w:t>
+                            </w:r>
+                            <w:r>
+                              <w:rPr>
+                                <w:rFonts w:cs="Times New Roman"/>
+                              </w:rPr>
+                              <w:t>etodologi</w:t>
                             </w:r>
                             <w:proofErr w:type="spellEnd"/>
                             <w:r>
+                              <w:rPr>
+                                <w:rFonts w:cs="Times New Roman"/>
+                              </w:rPr>
                               <w:t xml:space="preserve"> </w:t>
                             </w:r>
                             <w:proofErr w:type="spellStart"/>
                             <w:r>
-                              <w:t>kerja</w:t>
+                              <w:rPr>
+                                <w:rFonts w:cs="Times New Roman"/>
+                              </w:rPr>
+                              <w:t>p</w:t>
                             </w:r>
-                            <w:proofErr w:type="spellEnd"/>
                             <w:r>
-                              <w:t xml:space="preserve"> </w:t>
-                            </w:r>
-                            <w:proofErr w:type="spellStart"/>
-                            <w:r>
-                              <w:t>penelitian</w:t>
+                              <w:rPr>
+                                <w:rFonts w:cs="Times New Roman"/>
+                              </w:rPr>
+                              <w:t>enelitian</w:t>
                             </w:r>
                             <w:bookmarkEnd w:id="21"/>
                             <w:proofErr w:type="spellEnd"/>
@@ -32146,49 +32647,94 @@
                         <w:pStyle w:val="Caption"/>
                         <w:jc w:val="center"/>
                         <w:rPr>
+                          <w:rFonts w:cs="Times New Roman"/>
                           <w:noProof/>
                           <w:lang w:val="en-US"/>
                         </w:rPr>
                       </w:pPr>
                       <w:bookmarkStart w:id="22" w:name="_Toc98908415"/>
-                      <w:proofErr w:type="spellStart"/>
                       <w:r>
-                        <w:t>gambar</w:t>
+                        <w:rPr>
+                          <w:rFonts w:cs="Times New Roman"/>
+                        </w:rPr>
+                        <w:t>G</w:t>
                       </w:r>
-                      <w:proofErr w:type="spellEnd"/>
                       <w:r>
-                        <w:t xml:space="preserve"> </w:t>
+                        <w:rPr>
+                          <w:rFonts w:cs="Times New Roman"/>
+                        </w:rPr>
+                        <w:t xml:space="preserve">ambar </w:t>
                       </w:r>
-                      <w:fldSimple w:instr=" SEQ gambar \* ARABIC ">
-                        <w:r>
-                          <w:rPr>
-                            <w:noProof/>
-                          </w:rPr>
-                          <w:t>2</w:t>
-                        </w:r>
-                      </w:fldSimple>
                       <w:r>
+                        <w:rPr>
+                          <w:rFonts w:cs="Times New Roman"/>
+                        </w:rPr>
+                        <w:fldChar w:fldCharType="begin"/>
+                      </w:r>
+                      <w:r>
+                        <w:rPr>
+                          <w:rFonts w:cs="Times New Roman"/>
+                        </w:rPr>
+                        <w:instrText xml:space="preserve"> SEQ gambar \* ARABIC </w:instrText>
+                      </w:r>
+                      <w:r>
+                        <w:rPr>
+                          <w:rFonts w:cs="Times New Roman"/>
+                        </w:rPr>
+                        <w:fldChar w:fldCharType="separate"/>
+                      </w:r>
+                      <w:r>
+                        <w:rPr>
+                          <w:rFonts w:cs="Times New Roman"/>
+                          <w:noProof/>
+                        </w:rPr>
+                        <w:t>2</w:t>
+                      </w:r>
+                      <w:r>
+                        <w:rPr>
+                          <w:rFonts w:cs="Times New Roman"/>
+                          <w:noProof/>
+                        </w:rPr>
+                        <w:fldChar w:fldCharType="end"/>
+                      </w:r>
+                      <w:r>
+                        <w:rPr>
+                          <w:rFonts w:cs="Times New Roman"/>
+                        </w:rPr>
                         <w:t xml:space="preserve"> </w:t>
                       </w:r>
                       <w:proofErr w:type="spellStart"/>
                       <w:r>
-                        <w:t>Kerangka</w:t>
+                        <w:rPr>
+                          <w:rFonts w:cs="Times New Roman"/>
+                        </w:rPr>
+                        <w:t>M</w:t>
+                      </w:r>
+                      <w:r>
+                        <w:rPr>
+                          <w:rFonts w:cs="Times New Roman"/>
+                        </w:rPr>
+                        <w:t>etodologi</w:t>
                       </w:r>
                       <w:proofErr w:type="spellEnd"/>
                       <w:r>
+                        <w:rPr>
+                          <w:rFonts w:cs="Times New Roman"/>
+                        </w:rPr>
                         <w:t xml:space="preserve"> </w:t>
                       </w:r>
                       <w:proofErr w:type="spellStart"/>
                       <w:r>
-                        <w:t>kerja</w:t>
+                        <w:rPr>
+                          <w:rFonts w:cs="Times New Roman"/>
+                        </w:rPr>
+                        <w:t>p</w:t>
                       </w:r>
-                      <w:proofErr w:type="spellEnd"/>
                       <w:r>
-                        <w:t xml:space="preserve"> </w:t>
-                      </w:r>
-                      <w:proofErr w:type="spellStart"/>
-                      <w:r>
-                        <w:t>penelitian</w:t>
+                        <w:rPr>
+                          <w:rFonts w:cs="Times New Roman"/>
+                        </w:rPr>
+                        <w:t>enelitian</w:t>
                       </w:r>
                       <w:bookmarkEnd w:id="22"/>
                       <w:proofErr w:type="spellEnd"/>
@@ -32343,6 +32889,59 @@
     </w:p>
     <w:p>
       <w:pPr>
+        <w:rPr>
+          <w:lang w:val="en-US"/>
+        </w:rPr>
+      </w:pPr>
+    </w:p>
+    <w:p>
+      <w:pPr>
+        <w:rPr>
+          <w:lang w:val="en-US"/>
+        </w:rPr>
+      </w:pPr>
+    </w:p>
+    <w:p>
+      <w:pPr>
+        <w:ind w:firstLine="720"/>
+        <w:rPr>
+          <w:lang w:val="en-US"/>
+        </w:rPr>
+      </w:pPr>
+    </w:p>
+    <w:p>
+      <w:pPr>
+        <w:tabs>
+          <w:tab w:val="left" w:pos="764"/>
+        </w:tabs>
+        <w:rPr>
+          <w:lang w:val="en-US"/>
+        </w:rPr>
+      </w:pPr>
+      <w:r>
+        <w:rPr>
+          <w:lang w:val="en-US"/>
+        </w:rPr>
+        <w:tab/>
+      </w:r>
+    </w:p>
+    <w:p>
+      <w:pPr>
+        <w:rPr>
+          <w:lang w:val="en-US"/>
+        </w:rPr>
+        <w:sectPr>
+          <w:pgSz w:w="11906" w:h="16838" w:code="9"/>
+          <w:pgMar w:top="2268" w:right="1701" w:bottom="1701" w:left="2268" w:header="706" w:footer="706" w:gutter="0"/>
+          <w:paperSrc w:first="7"/>
+          <w:cols w:space="708"/>
+          <w:titlePg/>
+          <w:docGrid w:linePitch="360"/>
+        </w:sectPr>
+      </w:pPr>
+    </w:p>
+    <w:p>
+      <w:pPr>
         <w:pStyle w:val="Subtitle"/>
         <w:rPr>
           <w:lang w:val="en-US"/>
@@ -37691,7 +38290,7 @@
         <mc:AlternateContent>
           <mc:Choice Requires="wps">
             <w:drawing>
-              <wp:anchor distT="0" distB="0" distL="114300" distR="114300" simplePos="0" relativeHeight="251768832" behindDoc="1" locked="0" layoutInCell="1" allowOverlap="1" wp14:anchorId="23CB3A50" wp14:editId="566356BF">
+              <wp:anchor distT="0" distB="0" distL="114300" distR="114300" simplePos="0" relativeHeight="251768832" behindDoc="1" locked="0" layoutInCell="1" allowOverlap="1" wp14:anchorId="23CB3A50" wp14:editId="5E2DDE5D">
                 <wp:simplePos x="0" y="0"/>
                 <wp:positionH relativeFrom="column">
                   <wp:posOffset>404495</wp:posOffset>
@@ -37737,11 +38336,8 @@
                               <w:pStyle w:val="Caption"/>
                               <w:jc w:val="center"/>
                               <w:rPr>
-                                <w:rFonts w:ascii="Times New Roman" w:hAnsi="Times New Roman"/>
                                 <w:noProof/>
-                                <w:color w:val="000000" w:themeColor="text1"/>
                                 <w:spacing w:val="15"/>
-                                <w:sz w:val="24"/>
                               </w:rPr>
                             </w:pPr>
                             <w:bookmarkStart w:id="27" w:name="_Toc98908416"/>
@@ -37803,11 +38399,8 @@
                         <w:pStyle w:val="Caption"/>
                         <w:jc w:val="center"/>
                         <w:rPr>
-                          <w:rFonts w:ascii="Times New Roman" w:hAnsi="Times New Roman"/>
                           <w:noProof/>
-                          <w:color w:val="000000" w:themeColor="text1"/>
                           <w:spacing w:val="15"/>
-                          <w:sz w:val="24"/>
                         </w:rPr>
                       </w:pPr>
                       <w:bookmarkStart w:id="28" w:name="_Toc98908416"/>
@@ -37858,7 +38451,7 @@
           <w:noProof/>
         </w:rPr>
         <w:drawing>
-          <wp:anchor distT="0" distB="0" distL="114300" distR="114300" simplePos="0" relativeHeight="251717632" behindDoc="1" locked="0" layoutInCell="1" allowOverlap="1" wp14:anchorId="60B9469C" wp14:editId="0C39BCFE">
+          <wp:anchor distT="0" distB="0" distL="114300" distR="114300" simplePos="0" relativeHeight="251717632" behindDoc="1" locked="0" layoutInCell="1" allowOverlap="1" wp14:anchorId="60B9469C" wp14:editId="20B88282">
             <wp:simplePos x="0" y="0"/>
             <wp:positionH relativeFrom="column">
               <wp:posOffset>404495</wp:posOffset>
@@ -38206,7 +38799,7 @@
         <mc:AlternateContent>
           <mc:Choice Requires="wps">
             <w:drawing>
-              <wp:anchor distT="0" distB="0" distL="114300" distR="114300" simplePos="0" relativeHeight="251770880" behindDoc="1" locked="0" layoutInCell="1" allowOverlap="1" wp14:anchorId="40A762AC" wp14:editId="2211095D">
+              <wp:anchor distT="0" distB="0" distL="114300" distR="114300" simplePos="0" relativeHeight="251770880" behindDoc="1" locked="0" layoutInCell="1" allowOverlap="1" wp14:anchorId="40A762AC" wp14:editId="61737E34">
                 <wp:simplePos x="0" y="0"/>
                 <wp:positionH relativeFrom="column">
                   <wp:posOffset>450850</wp:posOffset>
@@ -38252,11 +38845,8 @@
                               <w:pStyle w:val="Caption"/>
                               <w:jc w:val="center"/>
                               <w:rPr>
-                                <w:rFonts w:ascii="Times New Roman" w:hAnsi="Times New Roman"/>
                                 <w:noProof/>
-                                <w:color w:val="000000" w:themeColor="text1"/>
                                 <w:spacing w:val="15"/>
-                                <w:sz w:val="24"/>
                               </w:rPr>
                             </w:pPr>
                             <w:bookmarkStart w:id="29" w:name="_Toc98908417"/>
@@ -38318,11 +38908,8 @@
                         <w:pStyle w:val="Caption"/>
                         <w:jc w:val="center"/>
                         <w:rPr>
-                          <w:rFonts w:ascii="Times New Roman" w:hAnsi="Times New Roman"/>
                           <w:noProof/>
-                          <w:color w:val="000000" w:themeColor="text1"/>
                           <w:spacing w:val="15"/>
-                          <w:sz w:val="24"/>
                         </w:rPr>
                       </w:pPr>
                       <w:bookmarkStart w:id="30" w:name="_Toc98908417"/>
@@ -38373,7 +38960,7 @@
           <w:noProof/>
         </w:rPr>
         <w:drawing>
-          <wp:anchor distT="0" distB="0" distL="114300" distR="114300" simplePos="0" relativeHeight="251718656" behindDoc="1" locked="0" layoutInCell="1" allowOverlap="1" wp14:anchorId="13C48374" wp14:editId="25AFECD5">
+          <wp:anchor distT="0" distB="0" distL="114300" distR="114300" simplePos="0" relativeHeight="251718656" behindDoc="1" locked="0" layoutInCell="1" allowOverlap="1" wp14:anchorId="13C48374" wp14:editId="26BD8DF3">
             <wp:simplePos x="0" y="0"/>
             <wp:positionH relativeFrom="column">
               <wp:posOffset>450850</wp:posOffset>
@@ -43027,15 +43614,16 @@
     <w:uiPriority w:val="35"/>
     <w:unhideWhenUsed/>
     <w:qFormat/>
-    <w:rsid w:val="00574539"/>
+    <w:rsid w:val="00F955B3"/>
     <w:pPr>
       <w:spacing w:after="200" w:line="240" w:lineRule="auto"/>
     </w:pPr>
     <w:rPr>
+      <w:rFonts w:ascii="Times New Roman" w:hAnsi="Times New Roman"/>
       <w:i/>
       <w:iCs/>
-      <w:color w:val="44546A" w:themeColor="text2"/>
-      <w:sz w:val="18"/>
+      <w:color w:val="000000" w:themeColor="text1"/>
+      <w:sz w:val="24"/>
       <w:szCs w:val="18"/>
     </w:rPr>
   </w:style>

</xml_diff>

<commit_message>
update bab 4: membuat activity diagram
</commit_message>
<xml_diff>
--- a/tugas-akhir/skripsi.docx
+++ b/tugas-akhir/skripsi.docx
@@ -5218,7 +5218,7 @@
         </w:rPr>
         <w:fldChar w:fldCharType="separate"/>
       </w:r>
-      <w:hyperlink r:id="rId9" w:anchor="_Toc101218990" w:history="1">
+      <w:hyperlink r:id="rId9" w:anchor="_Toc101303547" w:history="1">
         <w:r>
           <w:rPr>
             <w:rStyle w:val="Hyperlink"/>
@@ -5245,7 +5245,7 @@
             <w:noProof/>
             <w:webHidden/>
           </w:rPr>
-          <w:instrText xml:space="preserve"> PAGEREF _Toc101218990 \h </w:instrText>
+          <w:instrText xml:space="preserve"> PAGEREF _Toc101303547 \h </w:instrText>
         </w:r>
         <w:r>
           <w:rPr>
@@ -5288,7 +5288,7 @@
           <w:lang w:eastAsia="en-ID"/>
         </w:rPr>
       </w:pPr>
-      <w:hyperlink r:id="rId10" w:anchor="_Toc101218991" w:history="1">
+      <w:hyperlink r:id="rId10" w:anchor="_Toc101303548" w:history="1">
         <w:r>
           <w:rPr>
             <w:rStyle w:val="Hyperlink"/>
@@ -5316,7 +5316,7 @@
             <w:noProof/>
             <w:webHidden/>
           </w:rPr>
-          <w:instrText xml:space="preserve"> PAGEREF _Toc101218991 \h </w:instrText>
+          <w:instrText xml:space="preserve"> PAGEREF _Toc101303548 \h </w:instrText>
         </w:r>
         <w:r>
           <w:rPr>
@@ -5359,7 +5359,7 @@
           <w:lang w:eastAsia="en-ID"/>
         </w:rPr>
       </w:pPr>
-      <w:hyperlink r:id="rId11" w:anchor="_Toc101218992" w:history="1">
+      <w:hyperlink r:id="rId11" w:anchor="_Toc101303549" w:history="1">
         <w:r>
           <w:rPr>
             <w:rStyle w:val="Hyperlink"/>
@@ -5394,7 +5394,7 @@
             <w:noProof/>
             <w:webHidden/>
           </w:rPr>
-          <w:instrText xml:space="preserve"> PAGEREF _Toc101218992 \h </w:instrText>
+          <w:instrText xml:space="preserve"> PAGEREF _Toc101303549 \h </w:instrText>
         </w:r>
         <w:r>
           <w:rPr>
@@ -5437,7 +5437,7 @@
           <w:lang w:eastAsia="en-ID"/>
         </w:rPr>
       </w:pPr>
-      <w:hyperlink r:id="rId12" w:anchor="_Toc101218993" w:history="1">
+      <w:hyperlink r:id="rId12" w:anchor="_Toc101303550" w:history="1">
         <w:r>
           <w:rPr>
             <w:rStyle w:val="Hyperlink"/>
@@ -5464,7 +5464,7 @@
             <w:noProof/>
             <w:webHidden/>
           </w:rPr>
-          <w:instrText xml:space="preserve"> PAGEREF _Toc101218993 \h </w:instrText>
+          <w:instrText xml:space="preserve"> PAGEREF _Toc101303550 \h </w:instrText>
         </w:r>
         <w:r>
           <w:rPr>
@@ -5507,7 +5507,7 @@
           <w:lang w:eastAsia="en-ID"/>
         </w:rPr>
       </w:pPr>
-      <w:hyperlink r:id="rId13" w:anchor="_Toc101218994" w:history="1">
+      <w:hyperlink r:id="rId13" w:anchor="_Toc101303551" w:history="1">
         <w:r>
           <w:rPr>
             <w:rStyle w:val="Hyperlink"/>
@@ -5534,7 +5534,7 @@
             <w:noProof/>
             <w:webHidden/>
           </w:rPr>
-          <w:instrText xml:space="preserve"> PAGEREF _Toc101218994 \h </w:instrText>
+          <w:instrText xml:space="preserve"> PAGEREF _Toc101303551 \h </w:instrText>
         </w:r>
         <w:r>
           <w:rPr>
@@ -5577,37 +5577,13 @@
           <w:lang w:eastAsia="en-ID"/>
         </w:rPr>
       </w:pPr>
-      <w:hyperlink r:id="rId14" w:anchor="_Toc101218995" w:history="1">
+      <w:hyperlink r:id="rId14" w:anchor="_Toc101303552" w:history="1">
         <w:r>
           <w:rPr>
             <w:rStyle w:val="Hyperlink"/>
             <w:noProof/>
           </w:rPr>
-          <w:t>gambar 6</w:t>
-        </w:r>
-        <w:r>
-          <w:rPr>
-            <w:rStyle w:val="Hyperlink"/>
-            <w:noProof/>
-            <w:lang w:val="id-ID"/>
-          </w:rPr>
-          <w:t xml:space="preserve"> Activity diag</w:t>
-        </w:r>
-        <w:r>
-          <w:rPr>
-            <w:rStyle w:val="Hyperlink"/>
-            <w:noProof/>
-            <w:lang w:val="id-ID"/>
-          </w:rPr>
-          <w:t>r</w:t>
-        </w:r>
-        <w:r>
-          <w:rPr>
-            <w:rStyle w:val="Hyperlink"/>
-            <w:noProof/>
-            <w:lang w:val="id-ID"/>
-          </w:rPr>
-          <w:t>am login</w:t>
+          <w:t>gambar 6 Activity diagram login</w:t>
         </w:r>
         <w:r>
           <w:rPr>
@@ -5628,7 +5604,7 @@
             <w:noProof/>
             <w:webHidden/>
           </w:rPr>
-          <w:instrText xml:space="preserve"> PAGEREF _Toc101218995 \h </w:instrText>
+          <w:instrText xml:space="preserve"> PAGEREF _Toc101303552 \h </w:instrText>
         </w:r>
         <w:r>
           <w:rPr>
@@ -5671,6 +5647,154 @@
           <w:lang w:eastAsia="en-ID"/>
         </w:rPr>
       </w:pPr>
+      <w:hyperlink r:id="rId15" w:anchor="_Toc101303553" w:history="1">
+        <w:r>
+          <w:rPr>
+            <w:rStyle w:val="Hyperlink"/>
+            <w:noProof/>
+          </w:rPr>
+          <w:t>gambar 7 Activity diagram registrasi</w:t>
+        </w:r>
+        <w:r>
+          <w:rPr>
+            <w:noProof/>
+            <w:webHidden/>
+          </w:rPr>
+          <w:tab/>
+        </w:r>
+        <w:r>
+          <w:rPr>
+            <w:noProof/>
+            <w:webHidden/>
+          </w:rPr>
+          <w:fldChar w:fldCharType="begin"/>
+        </w:r>
+        <w:r>
+          <w:rPr>
+            <w:noProof/>
+            <w:webHidden/>
+          </w:rPr>
+          <w:instrText xml:space="preserve"> PAGEREF _Toc101303553 \h </w:instrText>
+        </w:r>
+        <w:r>
+          <w:rPr>
+            <w:noProof/>
+            <w:webHidden/>
+          </w:rPr>
+        </w:r>
+        <w:r>
+          <w:rPr>
+            <w:noProof/>
+            <w:webHidden/>
+          </w:rPr>
+          <w:fldChar w:fldCharType="separate"/>
+        </w:r>
+        <w:r>
+          <w:rPr>
+            <w:noProof/>
+            <w:webHidden/>
+          </w:rPr>
+          <w:t>20</w:t>
+        </w:r>
+        <w:r>
+          <w:rPr>
+            <w:noProof/>
+            <w:webHidden/>
+          </w:rPr>
+          <w:fldChar w:fldCharType="end"/>
+        </w:r>
+      </w:hyperlink>
+    </w:p>
+    <w:p>
+      <w:pPr>
+        <w:pStyle w:val="TableofFigures"/>
+        <w:tabs>
+          <w:tab w:val="right" w:leader="dot" w:pos="7927"/>
+        </w:tabs>
+        <w:rPr>
+          <w:rFonts w:eastAsiaTheme="minorEastAsia"/>
+          <w:noProof/>
+          <w:lang w:eastAsia="en-ID"/>
+        </w:rPr>
+      </w:pPr>
+      <w:hyperlink r:id="rId16" w:anchor="_Toc101303554" w:history="1">
+        <w:r>
+          <w:rPr>
+            <w:rStyle w:val="Hyperlink"/>
+            <w:noProof/>
+          </w:rPr>
+          <w:t>gambar 8</w:t>
+        </w:r>
+        <w:r>
+          <w:rPr>
+            <w:rStyle w:val="Hyperlink"/>
+            <w:noProof/>
+            <w:lang w:val="id-ID"/>
+          </w:rPr>
+          <w:t xml:space="preserve"> Activity diagram reset password</w:t>
+        </w:r>
+        <w:r>
+          <w:rPr>
+            <w:noProof/>
+            <w:webHidden/>
+          </w:rPr>
+          <w:tab/>
+        </w:r>
+        <w:r>
+          <w:rPr>
+            <w:noProof/>
+            <w:webHidden/>
+          </w:rPr>
+          <w:fldChar w:fldCharType="begin"/>
+        </w:r>
+        <w:r>
+          <w:rPr>
+            <w:noProof/>
+            <w:webHidden/>
+          </w:rPr>
+          <w:instrText xml:space="preserve"> PAGEREF _Toc101303554 \h </w:instrText>
+        </w:r>
+        <w:r>
+          <w:rPr>
+            <w:noProof/>
+            <w:webHidden/>
+          </w:rPr>
+        </w:r>
+        <w:r>
+          <w:rPr>
+            <w:noProof/>
+            <w:webHidden/>
+          </w:rPr>
+          <w:fldChar w:fldCharType="separate"/>
+        </w:r>
+        <w:r>
+          <w:rPr>
+            <w:noProof/>
+            <w:webHidden/>
+          </w:rPr>
+          <w:t>21</w:t>
+        </w:r>
+        <w:r>
+          <w:rPr>
+            <w:noProof/>
+            <w:webHidden/>
+          </w:rPr>
+          <w:fldChar w:fldCharType="end"/>
+        </w:r>
+      </w:hyperlink>
+    </w:p>
+    <w:p>
+      <w:pPr>
+        <w:pStyle w:val="TableofFigures"/>
+        <w:tabs>
+          <w:tab w:val="right" w:leader="dot" w:pos="7927"/>
+        </w:tabs>
+        <w:rPr>
+          <w:rFonts w:eastAsiaTheme="minorEastAsia"/>
+          <w:noProof/>
+          <w:lang w:eastAsia="en-ID"/>
+        </w:rPr>
+      </w:pPr>
       <w:r>
         <w:rPr>
           <w:rFonts w:cs="Times New Roman"/>
@@ -5747,27 +5871,7 @@
             <w:sz w:val="24"/>
             <w:szCs w:val="24"/>
           </w:rPr>
-          <w:t>Table 1 Table state</w:t>
-        </w:r>
-        <w:r>
-          <w:rPr>
-            <w:rStyle w:val="Hyperlink"/>
-            <w:rFonts w:ascii="Times New Roman" w:hAnsi="Times New Roman" w:cs="Times New Roman"/>
-            <w:noProof/>
-            <w:sz w:val="24"/>
-            <w:szCs w:val="24"/>
-          </w:rPr>
-          <w:t xml:space="preserve"> </w:t>
-        </w:r>
-        <w:r>
-          <w:rPr>
-            <w:rStyle w:val="Hyperlink"/>
-            <w:rFonts w:ascii="Times New Roman" w:hAnsi="Times New Roman" w:cs="Times New Roman"/>
-            <w:noProof/>
-            <w:sz w:val="24"/>
-            <w:szCs w:val="24"/>
-          </w:rPr>
-          <w:t>of the art algortima haversine</w:t>
+          <w:t>Table 1 Table state of the art algortima haversine</w:t>
         </w:r>
         <w:r>
           <w:rPr>
@@ -5863,27 +5967,7 @@
             <w:sz w:val="24"/>
             <w:szCs w:val="24"/>
           </w:rPr>
-          <w:t>Table 2 table penelitian presen</w:t>
-        </w:r>
-        <w:r>
-          <w:rPr>
-            <w:rStyle w:val="Hyperlink"/>
-            <w:rFonts w:ascii="Times New Roman" w:hAnsi="Times New Roman" w:cs="Times New Roman"/>
-            <w:noProof/>
-            <w:sz w:val="24"/>
-            <w:szCs w:val="24"/>
-          </w:rPr>
-          <w:t>s</w:t>
-        </w:r>
-        <w:r>
-          <w:rPr>
-            <w:rStyle w:val="Hyperlink"/>
-            <w:rFonts w:ascii="Times New Roman" w:hAnsi="Times New Roman" w:cs="Times New Roman"/>
-            <w:noProof/>
-            <w:sz w:val="24"/>
-            <w:szCs w:val="24"/>
-          </w:rPr>
-          <w:t>i dengan GPS</w:t>
+          <w:t>Table 2 table penelitian presensi dengan GPS</w:t>
         </w:r>
         <w:r>
           <w:rPr>
@@ -5984,8 +6068,8 @@
         <w:ind w:right="1841" w:firstLine="3119"/>
         <w:jc w:val="center"/>
         <w:sectPr>
-          <w:headerReference w:type="default" r:id="rId15"/>
-          <w:footerReference w:type="default" r:id="rId16"/>
+          <w:headerReference w:type="default" r:id="rId17"/>
+          <w:footerReference w:type="default" r:id="rId18"/>
           <w:pgSz w:w="11906" w:h="16838" w:code="9"/>
           <w:pgMar w:top="2268" w:right="1701" w:bottom="1701" w:left="2268" w:header="706" w:footer="706" w:gutter="0"/>
           <w:paperSrc w:first="7"/>
@@ -13998,10 +14082,10 @@
         <w:ind w:right="1841" w:firstLine="3119"/>
         <w:jc w:val="center"/>
         <w:sectPr>
-          <w:headerReference w:type="default" r:id="rId17"/>
-          <w:footerReference w:type="default" r:id="rId18"/>
-          <w:headerReference w:type="first" r:id="rId19"/>
-          <w:footerReference w:type="first" r:id="rId20"/>
+          <w:headerReference w:type="default" r:id="rId19"/>
+          <w:footerReference w:type="default" r:id="rId20"/>
+          <w:headerReference w:type="first" r:id="rId21"/>
+          <w:footerReference w:type="first" r:id="rId22"/>
           <w:pgSz w:w="11906" w:h="16838" w:code="9"/>
           <w:pgMar w:top="2268" w:right="1701" w:bottom="1701" w:left="2268" w:header="706" w:footer="706" w:gutter="0"/>
           <w:paperSrc w:first="7"/>
@@ -16732,14 +16816,27 @@
       <w:r>
         <w:t xml:space="preserve">Table </w:t>
       </w:r>
-      <w:fldSimple w:instr=" SEQ Table \* ARABIC ">
-        <w:r>
-          <w:rPr>
-            <w:noProof/>
-          </w:rPr>
-          <w:t>1</w:t>
-        </w:r>
-      </w:fldSimple>
+      <w:r>
+        <w:fldChar w:fldCharType="begin"/>
+      </w:r>
+      <w:r>
+        <w:instrText xml:space="preserve"> SEQ Table \* ARABIC </w:instrText>
+      </w:r>
+      <w:r>
+        <w:fldChar w:fldCharType="separate"/>
+      </w:r>
+      <w:r>
+        <w:rPr>
+          <w:noProof/>
+        </w:rPr>
+        <w:t>1</w:t>
+      </w:r>
+      <w:r>
+        <w:rPr>
+          <w:noProof/>
+        </w:rPr>
+        <w:fldChar w:fldCharType="end"/>
+      </w:r>
       <w:r>
         <w:t xml:space="preserve"> Table state of the art </w:t>
       </w:r>
@@ -20505,14 +20602,27 @@
       <w:r>
         <w:t xml:space="preserve">Table </w:t>
       </w:r>
-      <w:fldSimple w:instr=" SEQ Table \* ARABIC ">
-        <w:r>
-          <w:rPr>
-            <w:noProof/>
-          </w:rPr>
-          <w:t>2</w:t>
-        </w:r>
-      </w:fldSimple>
+      <w:r>
+        <w:fldChar w:fldCharType="begin"/>
+      </w:r>
+      <w:r>
+        <w:instrText xml:space="preserve"> SEQ Table \* ARABIC </w:instrText>
+      </w:r>
+      <w:r>
+        <w:fldChar w:fldCharType="separate"/>
+      </w:r>
+      <w:r>
+        <w:rPr>
+          <w:noProof/>
+        </w:rPr>
+        <w:t>2</w:t>
+      </w:r>
+      <w:r>
+        <w:rPr>
+          <w:noProof/>
+        </w:rPr>
+        <w:fldChar w:fldCharType="end"/>
+      </w:r>
       <w:r>
         <w:t xml:space="preserve"> table </w:t>
       </w:r>
@@ -22879,21 +22989,34 @@
                                 <w:lang w:val="en-US"/>
                               </w:rPr>
                             </w:pPr>
-                            <w:bookmarkStart w:id="16" w:name="_Toc101218990"/>
+                            <w:bookmarkStart w:id="16" w:name="_Toc101303547"/>
                             <w:r>
                               <w:t>Gambar</w:t>
                             </w:r>
                             <w:r>
                               <w:t xml:space="preserve"> </w:t>
                             </w:r>
-                            <w:fldSimple w:instr=" SEQ gambar \* ARABIC ">
-                              <w:r>
-                                <w:rPr>
-                                  <w:noProof/>
-                                </w:rPr>
-                                <w:t>1</w:t>
-                              </w:r>
-                            </w:fldSimple>
+                            <w:r>
+                              <w:fldChar w:fldCharType="begin"/>
+                            </w:r>
+                            <w:r>
+                              <w:instrText xml:space="preserve"> SEQ gambar \* ARABIC </w:instrText>
+                            </w:r>
+                            <w:r>
+                              <w:fldChar w:fldCharType="separate"/>
+                            </w:r>
+                            <w:r>
+                              <w:rPr>
+                                <w:noProof/>
+                              </w:rPr>
+                              <w:t>1</w:t>
+                            </w:r>
+                            <w:r>
+                              <w:rPr>
+                                <w:noProof/>
+                              </w:rPr>
+                              <w:fldChar w:fldCharType="end"/>
+                            </w:r>
                             <w:r>
                               <w:t xml:space="preserve"> Hukum Haversine</w:t>
                             </w:r>
@@ -22932,21 +23055,34 @@
                           <w:lang w:val="en-US"/>
                         </w:rPr>
                       </w:pPr>
-                      <w:bookmarkStart w:id="17" w:name="_Toc101218990"/>
+                      <w:bookmarkStart w:id="17" w:name="_Toc101303547"/>
                       <w:r>
                         <w:t>Gambar</w:t>
                       </w:r>
                       <w:r>
                         <w:t xml:space="preserve"> </w:t>
                       </w:r>
-                      <w:fldSimple w:instr=" SEQ gambar \* ARABIC ">
-                        <w:r>
-                          <w:rPr>
-                            <w:noProof/>
-                          </w:rPr>
-                          <w:t>1</w:t>
-                        </w:r>
-                      </w:fldSimple>
+                      <w:r>
+                        <w:fldChar w:fldCharType="begin"/>
+                      </w:r>
+                      <w:r>
+                        <w:instrText xml:space="preserve"> SEQ gambar \* ARABIC </w:instrText>
+                      </w:r>
+                      <w:r>
+                        <w:fldChar w:fldCharType="separate"/>
+                      </w:r>
+                      <w:r>
+                        <w:rPr>
+                          <w:noProof/>
+                        </w:rPr>
+                        <w:t>1</w:t>
+                      </w:r>
+                      <w:r>
+                        <w:rPr>
+                          <w:noProof/>
+                        </w:rPr>
+                        <w:fldChar w:fldCharType="end"/>
+                      </w:r>
                       <w:r>
                         <w:t xml:space="preserve"> Hukum Haversine</w:t>
                       </w:r>
@@ -22997,7 +23133,7 @@
                     <pic:cNvPicPr/>
                   </pic:nvPicPr>
                   <pic:blipFill>
-                    <a:blip r:embed="rId21" cstate="print">
+                    <a:blip r:embed="rId23" cstate="print">
                       <a:extLst>
                         <a:ext uri="{28A0092B-C50C-407E-A947-70E740481C1C}">
                           <a14:useLocalDpi xmlns:a14="http://schemas.microsoft.com/office/drawing/2010/main" val="0"/>
@@ -31967,7 +32103,7 @@
                                 <w:lang w:val="en-US"/>
                               </w:rPr>
                             </w:pPr>
-                            <w:bookmarkStart w:id="20" w:name="_Toc101218991"/>
+                            <w:bookmarkStart w:id="20" w:name="_Toc101303548"/>
                             <w:r>
                               <w:rPr>
                                 <w:rFonts w:cs="Times New Roman"/>
@@ -32083,7 +32219,7 @@
                           <w:lang w:val="en-US"/>
                         </w:rPr>
                       </w:pPr>
-                      <w:bookmarkStart w:id="21" w:name="_Toc101218991"/>
+                      <w:bookmarkStart w:id="21" w:name="_Toc101303548"/>
                       <w:r>
                         <w:rPr>
                           <w:rFonts w:cs="Times New Roman"/>
@@ -39817,21 +39953,34 @@
                                 <w:lang w:val="en-US"/>
                               </w:rPr>
                             </w:pPr>
-                            <w:bookmarkStart w:id="22" w:name="_Toc101218992"/>
+                            <w:bookmarkStart w:id="22" w:name="_Toc101303549"/>
                             <w:r>
                               <w:t>Gambar</w:t>
                             </w:r>
                             <w:r>
                               <w:t xml:space="preserve"> </w:t>
                             </w:r>
-                            <w:fldSimple w:instr=" SEQ gambar \* ARABIC ">
-                              <w:r>
-                                <w:rPr>
-                                  <w:noProof/>
-                                </w:rPr>
-                                <w:t>3</w:t>
-                              </w:r>
-                            </w:fldSimple>
+                            <w:r>
+                              <w:fldChar w:fldCharType="begin"/>
+                            </w:r>
+                            <w:r>
+                              <w:instrText xml:space="preserve"> SEQ gambar \* ARABIC </w:instrText>
+                            </w:r>
+                            <w:r>
+                              <w:fldChar w:fldCharType="separate"/>
+                            </w:r>
+                            <w:r>
+                              <w:rPr>
+                                <w:noProof/>
+                              </w:rPr>
+                              <w:t>3</w:t>
+                            </w:r>
+                            <w:r>
+                              <w:rPr>
+                                <w:noProof/>
+                              </w:rPr>
+                              <w:fldChar w:fldCharType="end"/>
+                            </w:r>
                             <w:r>
                               <w:t>.</w:t>
                             </w:r>
@@ -39873,21 +40022,34 @@
                           <w:lang w:val="en-US"/>
                         </w:rPr>
                       </w:pPr>
-                      <w:bookmarkStart w:id="23" w:name="_Toc101218992"/>
+                      <w:bookmarkStart w:id="23" w:name="_Toc101303549"/>
                       <w:r>
                         <w:t>Gambar</w:t>
                       </w:r>
                       <w:r>
                         <w:t xml:space="preserve"> </w:t>
                       </w:r>
-                      <w:fldSimple w:instr=" SEQ gambar \* ARABIC ">
-                        <w:r>
-                          <w:rPr>
-                            <w:noProof/>
-                          </w:rPr>
-                          <w:t>3</w:t>
-                        </w:r>
-                      </w:fldSimple>
+                      <w:r>
+                        <w:fldChar w:fldCharType="begin"/>
+                      </w:r>
+                      <w:r>
+                        <w:instrText xml:space="preserve"> SEQ gambar \* ARABIC </w:instrText>
+                      </w:r>
+                      <w:r>
+                        <w:fldChar w:fldCharType="separate"/>
+                      </w:r>
+                      <w:r>
+                        <w:rPr>
+                          <w:noProof/>
+                        </w:rPr>
+                        <w:t>3</w:t>
+                      </w:r>
+                      <w:r>
+                        <w:rPr>
+                          <w:noProof/>
+                        </w:rPr>
+                        <w:fldChar w:fldCharType="end"/>
+                      </w:r>
                       <w:r>
                         <w:t>.</w:t>
                       </w:r>
@@ -39939,7 +40101,7 @@
                     </pic:cNvPicPr>
                   </pic:nvPicPr>
                   <pic:blipFill>
-                    <a:blip r:embed="rId22">
+                    <a:blip r:embed="rId24">
                       <a:extLst>
                         <a:ext uri="{28A0092B-C50C-407E-A947-70E740481C1C}">
                           <a14:useLocalDpi xmlns:a14="http://schemas.microsoft.com/office/drawing/2010/main" val="0"/>
@@ -47081,7 +47243,7 @@
         <mc:AlternateContent>
           <mc:Choice Requires="wps">
             <w:drawing>
-              <wp:anchor distT="0" distB="0" distL="114300" distR="114300" simplePos="0" relativeHeight="251768832" behindDoc="1" locked="0" layoutInCell="1" allowOverlap="1" wp14:anchorId="23CB3A50" wp14:editId="5E2DDE5D">
+              <wp:anchor distT="0" distB="0" distL="114300" distR="114300" simplePos="0" relativeHeight="251768832" behindDoc="1" locked="0" layoutInCell="1" allowOverlap="1" wp14:anchorId="23CB3A50" wp14:editId="3F76EBC3">
                 <wp:simplePos x="0" y="0"/>
                 <wp:positionH relativeFrom="column">
                   <wp:posOffset>404495</wp:posOffset>
@@ -47131,7 +47293,7 @@
                                 <w:spacing w:val="15"/>
                               </w:rPr>
                             </w:pPr>
-                            <w:bookmarkStart w:id="27" w:name="_Toc101218993"/>
+                            <w:bookmarkStart w:id="27" w:name="_Toc101303550"/>
                             <w:proofErr w:type="spellStart"/>
                             <w:r>
                               <w:t>gambar</w:t>
@@ -47140,14 +47302,27 @@
                             <w:r>
                               <w:t xml:space="preserve"> </w:t>
                             </w:r>
-                            <w:fldSimple w:instr=" SEQ gambar \* ARABIC ">
-                              <w:r>
-                                <w:rPr>
-                                  <w:noProof/>
-                                </w:rPr>
-                                <w:t>4</w:t>
-                              </w:r>
-                            </w:fldSimple>
+                            <w:r>
+                              <w:fldChar w:fldCharType="begin"/>
+                            </w:r>
+                            <w:r>
+                              <w:instrText xml:space="preserve"> SEQ gambar \* ARABIC </w:instrText>
+                            </w:r>
+                            <w:r>
+                              <w:fldChar w:fldCharType="separate"/>
+                            </w:r>
+                            <w:r>
+                              <w:rPr>
+                                <w:noProof/>
+                              </w:rPr>
+                              <w:t>4</w:t>
+                            </w:r>
+                            <w:r>
+                              <w:rPr>
+                                <w:noProof/>
+                              </w:rPr>
+                              <w:fldChar w:fldCharType="end"/>
+                            </w:r>
                             <w:r>
                               <w:t xml:space="preserve"> ERD </w:t>
                             </w:r>
@@ -47194,7 +47369,7 @@
                           <w:spacing w:val="15"/>
                         </w:rPr>
                       </w:pPr>
-                      <w:bookmarkStart w:id="28" w:name="_Toc101218993"/>
+                      <w:bookmarkStart w:id="28" w:name="_Toc101303550"/>
                       <w:proofErr w:type="spellStart"/>
                       <w:r>
                         <w:t>gambar</w:t>
@@ -47203,14 +47378,27 @@
                       <w:r>
                         <w:t xml:space="preserve"> </w:t>
                       </w:r>
-                      <w:fldSimple w:instr=" SEQ gambar \* ARABIC ">
-                        <w:r>
-                          <w:rPr>
-                            <w:noProof/>
-                          </w:rPr>
-                          <w:t>4</w:t>
-                        </w:r>
-                      </w:fldSimple>
+                      <w:r>
+                        <w:fldChar w:fldCharType="begin"/>
+                      </w:r>
+                      <w:r>
+                        <w:instrText xml:space="preserve"> SEQ gambar \* ARABIC </w:instrText>
+                      </w:r>
+                      <w:r>
+                        <w:fldChar w:fldCharType="separate"/>
+                      </w:r>
+                      <w:r>
+                        <w:rPr>
+                          <w:noProof/>
+                        </w:rPr>
+                        <w:t>4</w:t>
+                      </w:r>
+                      <w:r>
+                        <w:rPr>
+                          <w:noProof/>
+                        </w:rPr>
+                        <w:fldChar w:fldCharType="end"/>
+                      </w:r>
                       <w:r>
                         <w:t xml:space="preserve"> ERD </w:t>
                       </w:r>
@@ -47290,7 +47478,7 @@
                     <pic:cNvPicPr/>
                   </pic:nvPicPr>
                   <pic:blipFill>
-                    <a:blip r:embed="rId23" cstate="print">
+                    <a:blip r:embed="rId25" cstate="print">
                       <a:extLst>
                         <a:ext uri="{28A0092B-C50C-407E-A947-70E740481C1C}">
                           <a14:useLocalDpi xmlns:a14="http://schemas.microsoft.com/office/drawing/2010/main" val="0"/>
@@ -47587,7 +47775,7 @@
           <w:noProof/>
         </w:rPr>
         <w:drawing>
-          <wp:anchor distT="0" distB="0" distL="114300" distR="114300" simplePos="0" relativeHeight="251718656" behindDoc="1" locked="0" layoutInCell="1" allowOverlap="1" wp14:anchorId="13C48374" wp14:editId="4FC46DB9">
+          <wp:anchor distT="0" distB="0" distL="114300" distR="114300" simplePos="0" relativeHeight="251718656" behindDoc="1" locked="0" layoutInCell="1" allowOverlap="1" wp14:anchorId="13C48374" wp14:editId="58E60F5E">
             <wp:simplePos x="0" y="0"/>
             <wp:positionH relativeFrom="column">
               <wp:posOffset>450850</wp:posOffset>
@@ -47622,7 +47810,7 @@
                     <pic:cNvPicPr/>
                   </pic:nvPicPr>
                   <pic:blipFill>
-                    <a:blip r:embed="rId24">
+                    <a:blip r:embed="rId26">
                       <a:extLst>
                         <a:ext uri="{28A0092B-C50C-407E-A947-70E740481C1C}">
                           <a14:useLocalDpi xmlns:a14="http://schemas.microsoft.com/office/drawing/2010/main" val="0"/>
@@ -47736,66 +47924,63 @@
         <w:t xml:space="preserve"> </w:t>
       </w:r>
       <w:proofErr w:type="spellStart"/>
+      <w:r>
+        <w:t>mendeskripsikan</w:t>
+      </w:r>
+      <w:proofErr w:type="spellEnd"/>
+      <w:r>
+        <w:t xml:space="preserve"> </w:t>
+      </w:r>
+      <w:r>
+        <w:tab/>
+      </w:r>
+      <w:proofErr w:type="spellStart"/>
+      <w:r>
+        <w:t>sebuah</w:t>
+      </w:r>
+      <w:proofErr w:type="spellEnd"/>
+      <w:r>
+        <w:t xml:space="preserve"> </w:t>
+      </w:r>
+      <w:proofErr w:type="spellStart"/>
+      <w:r>
+        <w:t>interaksi</w:t>
+      </w:r>
+      <w:proofErr w:type="spellEnd"/>
+      <w:r>
+        <w:t xml:space="preserve"> </w:t>
+      </w:r>
+      <w:proofErr w:type="spellStart"/>
+      <w:r>
+        <w:t>antara</w:t>
+      </w:r>
+      <w:proofErr w:type="spellEnd"/>
+      <w:r>
+        <w:t xml:space="preserve"> </w:t>
+      </w:r>
+      <w:proofErr w:type="spellStart"/>
+      <w:r>
+        <w:t>satu</w:t>
+      </w:r>
+      <w:proofErr w:type="spellEnd"/>
+      <w:r>
+        <w:t xml:space="preserve"> </w:t>
+      </w:r>
+      <w:proofErr w:type="spellStart"/>
       <w:proofErr w:type="gramStart"/>
       <w:r>
-        <w:t>mendeskripsikan</w:t>
-      </w:r>
-      <w:proofErr w:type="spellEnd"/>
-      <w:r>
-        <w:t xml:space="preserve"> </w:t>
-      </w:r>
-      <w:r>
-        <w:t xml:space="preserve"> </w:t>
-      </w:r>
-      <w:r>
-        <w:tab/>
-      </w:r>
-      <w:proofErr w:type="spellStart"/>
+        <w:t>aktor</w:t>
+      </w:r>
+      <w:proofErr w:type="spellEnd"/>
+      <w:r>
+        <w:t xml:space="preserve">  </w:t>
+      </w:r>
+      <w:proofErr w:type="spellStart"/>
+      <w:r>
+        <w:t>atau</w:t>
+      </w:r>
+      <w:proofErr w:type="spellEnd"/>
       <w:proofErr w:type="gramEnd"/>
-      <w:r>
-        <w:t>sebuah</w:t>
-      </w:r>
-      <w:proofErr w:type="spellEnd"/>
-      <w:r>
-        <w:t xml:space="preserve"> </w:t>
-      </w:r>
-      <w:proofErr w:type="spellStart"/>
-      <w:r>
-        <w:t>interaksi</w:t>
-      </w:r>
-      <w:proofErr w:type="spellEnd"/>
-      <w:r>
-        <w:t xml:space="preserve"> </w:t>
-      </w:r>
-      <w:proofErr w:type="spellStart"/>
-      <w:r>
-        <w:t>antara</w:t>
-      </w:r>
-      <w:proofErr w:type="spellEnd"/>
-      <w:r>
-        <w:t xml:space="preserve"> </w:t>
-      </w:r>
-      <w:proofErr w:type="spellStart"/>
-      <w:r>
-        <w:t>satu</w:t>
-      </w:r>
-      <w:proofErr w:type="spellEnd"/>
-      <w:r>
-        <w:t xml:space="preserve"> </w:t>
-      </w:r>
-      <w:proofErr w:type="spellStart"/>
-      <w:r>
-        <w:t>aktor</w:t>
-      </w:r>
-      <w:proofErr w:type="spellEnd"/>
-      <w:r>
-        <w:t xml:space="preserve">  </w:t>
-      </w:r>
-      <w:proofErr w:type="spellStart"/>
-      <w:r>
-        <w:t>atau</w:t>
-      </w:r>
-      <w:proofErr w:type="spellEnd"/>
       <w:r>
         <w:t xml:space="preserve"> </w:t>
       </w:r>
@@ -47901,7 +48086,7 @@
         <mc:AlternateContent>
           <mc:Choice Requires="wps">
             <w:drawing>
-              <wp:anchor distT="0" distB="0" distL="114300" distR="114300" simplePos="0" relativeHeight="251770880" behindDoc="1" locked="0" layoutInCell="1" allowOverlap="1" wp14:anchorId="40A762AC" wp14:editId="1A5B862D">
+              <wp:anchor distT="0" distB="0" distL="114300" distR="114300" simplePos="0" relativeHeight="251770880" behindDoc="1" locked="0" layoutInCell="1" allowOverlap="1" wp14:anchorId="40A762AC" wp14:editId="02F12232">
                 <wp:simplePos x="0" y="0"/>
                 <wp:positionH relativeFrom="column">
                   <wp:posOffset>450850</wp:posOffset>
@@ -47951,7 +48136,7 @@
                                 <w:spacing w:val="15"/>
                               </w:rPr>
                             </w:pPr>
-                            <w:bookmarkStart w:id="29" w:name="_Toc101218994"/>
+                            <w:bookmarkStart w:id="29" w:name="_Toc101303551"/>
                             <w:proofErr w:type="spellStart"/>
                             <w:r>
                               <w:t>gambar</w:t>
@@ -47960,14 +48145,27 @@
                             <w:r>
                               <w:t xml:space="preserve"> </w:t>
                             </w:r>
-                            <w:fldSimple w:instr=" SEQ gambar \* ARABIC ">
-                              <w:r>
-                                <w:rPr>
-                                  <w:noProof/>
-                                </w:rPr>
-                                <w:t>5</w:t>
-                              </w:r>
-                            </w:fldSimple>
+                            <w:r>
+                              <w:fldChar w:fldCharType="begin"/>
+                            </w:r>
+                            <w:r>
+                              <w:instrText xml:space="preserve"> SEQ gambar \* ARABIC </w:instrText>
+                            </w:r>
+                            <w:r>
+                              <w:fldChar w:fldCharType="separate"/>
+                            </w:r>
+                            <w:r>
+                              <w:rPr>
+                                <w:noProof/>
+                              </w:rPr>
+                              <w:t>5</w:t>
+                            </w:r>
+                            <w:r>
+                              <w:rPr>
+                                <w:noProof/>
+                              </w:rPr>
+                              <w:fldChar w:fldCharType="end"/>
+                            </w:r>
                             <w:r>
                               <w:t xml:space="preserve"> Use case diagram </w:t>
                             </w:r>
@@ -48014,7 +48212,7 @@
                           <w:spacing w:val="15"/>
                         </w:rPr>
                       </w:pPr>
-                      <w:bookmarkStart w:id="30" w:name="_Toc101218994"/>
+                      <w:bookmarkStart w:id="30" w:name="_Toc101303551"/>
                       <w:proofErr w:type="spellStart"/>
                       <w:r>
                         <w:t>gambar</w:t>
@@ -48023,14 +48221,27 @@
                       <w:r>
                         <w:t xml:space="preserve"> </w:t>
                       </w:r>
-                      <w:fldSimple w:instr=" SEQ gambar \* ARABIC ">
-                        <w:r>
-                          <w:rPr>
-                            <w:noProof/>
-                          </w:rPr>
-                          <w:t>5</w:t>
-                        </w:r>
-                      </w:fldSimple>
+                      <w:r>
+                        <w:fldChar w:fldCharType="begin"/>
+                      </w:r>
+                      <w:r>
+                        <w:instrText xml:space="preserve"> SEQ gambar \* ARABIC </w:instrText>
+                      </w:r>
+                      <w:r>
+                        <w:fldChar w:fldCharType="separate"/>
+                      </w:r>
+                      <w:r>
+                        <w:rPr>
+                          <w:noProof/>
+                        </w:rPr>
+                        <w:t>5</w:t>
+                      </w:r>
+                      <w:r>
+                        <w:rPr>
+                          <w:noProof/>
+                        </w:rPr>
+                        <w:fldChar w:fldCharType="end"/>
+                      </w:r>
                       <w:r>
                         <w:t xml:space="preserve"> Use case diagram </w:t>
                       </w:r>
@@ -48084,18 +48295,6 @@
         <w:rPr>
           <w:lang w:val="id-ID"/>
         </w:rPr>
-        <w:sectPr>
-          <w:headerReference w:type="default" r:id="rId25"/>
-          <w:footerReference w:type="default" r:id="rId26"/>
-          <w:headerReference w:type="first" r:id="rId27"/>
-          <w:footerReference w:type="first" r:id="rId28"/>
-          <w:pgSz w:w="11906" w:h="16838" w:code="9"/>
-          <w:pgMar w:top="2268" w:right="1701" w:bottom="1701" w:left="2268" w:header="706" w:footer="706" w:gutter="0"/>
-          <w:paperSrc w:first="7"/>
-          <w:cols w:space="708"/>
-          <w:titlePg/>
-          <w:docGrid w:linePitch="360"/>
-        </w:sectPr>
       </w:pPr>
       <w:r>
         <w:rPr>
@@ -48132,20 +48331,102 @@
         <w:rPr>
           <w:lang w:val="id-ID"/>
         </w:rPr>
-        <w:t xml:space="preserve"> aktivitas yang dilakukan oleh sistem, bukan yang dilakukan oleh penggunna </w:t>
+        <w:t xml:space="preserve"> aktivitas yang dilakukan oleh sistem, bukan yang dilakukan oleh penggunna ketika berinteraksi dengan sistem</w:t>
       </w:r>
       <w:r>
         <w:rPr>
           <w:lang w:val="id-ID"/>
         </w:rPr>
+        <w:t>. Activity diagram dalam aplikasi presensi ini adalah sebagai berikut</w:t>
+      </w:r>
+      <w:r>
+        <w:rPr>
+          <w:lang w:val="id-ID"/>
+        </w:rPr>
+        <w:t>:</w:t>
+      </w:r>
+    </w:p>
+    <w:p>
+      <w:pPr>
+        <w:pStyle w:val="Subtitle"/>
+        <w:numPr>
+          <w:ilvl w:val="0"/>
+          <w:numId w:val="25"/>
+        </w:numPr>
+        <w:tabs>
+          <w:tab w:val="left" w:pos="2127"/>
+        </w:tabs>
+        <w:rPr>
+          <w:lang w:val="en-US"/>
+        </w:rPr>
+      </w:pPr>
+      <w:r>
+        <w:rPr>
+          <w:noProof/>
+        </w:rPr>
         <w:lastRenderedPageBreak/>
-        <w:t>ketika berinteraksi dengan sistem</w:t>
-      </w:r>
-      <w:r>
-        <w:rPr>
-          <w:lang w:val="id-ID"/>
-        </w:rPr>
-        <w:t xml:space="preserve">. Activity diagram dalam </w:t>
+        <w:drawing>
+          <wp:anchor distT="0" distB="0" distL="114300" distR="114300" simplePos="0" relativeHeight="251784192" behindDoc="0" locked="0" layoutInCell="1" allowOverlap="1" wp14:anchorId="31F3CAE1" wp14:editId="7EBC2D07">
+            <wp:simplePos x="0" y="0"/>
+            <wp:positionH relativeFrom="column">
+              <wp:posOffset>1041178</wp:posOffset>
+            </wp:positionH>
+            <wp:positionV relativeFrom="paragraph">
+              <wp:posOffset>425386</wp:posOffset>
+            </wp:positionV>
+            <wp:extent cx="2827655" cy="2945130"/>
+            <wp:effectExtent l="0" t="0" r="0" b="7620"/>
+            <wp:wrapTopAndBottom/>
+            <wp:docPr id="19" name="Picture 19" descr="Graphical user interface, application&#10;&#10;Description automatically generated"/>
+            <wp:cNvGraphicFramePr>
+              <a:graphicFrameLocks xmlns:a="http://schemas.openxmlformats.org/drawingml/2006/main" noChangeAspect="1"/>
+            </wp:cNvGraphicFramePr>
+            <a:graphic xmlns:a="http://schemas.openxmlformats.org/drawingml/2006/main">
+              <a:graphicData uri="http://schemas.openxmlformats.org/drawingml/2006/picture">
+                <pic:pic xmlns:pic="http://schemas.openxmlformats.org/drawingml/2006/picture">
+                  <pic:nvPicPr>
+                    <pic:cNvPr id="19" name="Picture 19" descr="Graphical user interface, application&#10;&#10;Description automatically generated"/>
+                    <pic:cNvPicPr>
+                      <a:picLocks noChangeAspect="1" noChangeArrowheads="1"/>
+                    </pic:cNvPicPr>
+                  </pic:nvPicPr>
+                  <pic:blipFill>
+                    <a:blip r:embed="rId27">
+                      <a:extLst>
+                        <a:ext uri="{28A0092B-C50C-407E-A947-70E740481C1C}">
+                          <a14:useLocalDpi xmlns:a14="http://schemas.microsoft.com/office/drawing/2010/main" val="0"/>
+                        </a:ext>
+                      </a:extLst>
+                    </a:blip>
+                    <a:srcRect/>
+                    <a:stretch>
+                      <a:fillRect/>
+                    </a:stretch>
+                  </pic:blipFill>
+                  <pic:spPr bwMode="auto">
+                    <a:xfrm>
+                      <a:off x="0" y="0"/>
+                      <a:ext cx="2827655" cy="2945130"/>
+                    </a:xfrm>
+                    <a:prstGeom prst="rect">
+                      <a:avLst/>
+                    </a:prstGeom>
+                    <a:noFill/>
+                    <a:ln>
+                      <a:noFill/>
+                    </a:ln>
+                  </pic:spPr>
+                </pic:pic>
+              </a:graphicData>
+            </a:graphic>
+            <wp14:sizeRelH relativeFrom="margin">
+              <wp14:pctWidth>0</wp14:pctWidth>
+            </wp14:sizeRelH>
+            <wp14:sizeRelV relativeFrom="margin">
+              <wp14:pctHeight>0</wp14:pctHeight>
+            </wp14:sizeRelV>
+          </wp:anchor>
+        </w:drawing>
       </w:r>
       <w:r>
         <w:rPr>
@@ -48154,18 +48435,18 @@
         <mc:AlternateContent>
           <mc:Choice Requires="wps">
             <w:drawing>
-              <wp:anchor distT="0" distB="0" distL="114300" distR="114300" simplePos="0" relativeHeight="251779072" behindDoc="0" locked="0" layoutInCell="1" allowOverlap="1" wp14:anchorId="3C75AA73" wp14:editId="169E660A">
+              <wp:anchor distT="0" distB="0" distL="114300" distR="114300" simplePos="0" relativeHeight="251790336" behindDoc="0" locked="0" layoutInCell="1" allowOverlap="1" wp14:anchorId="55449399" wp14:editId="4E72DDC5">
                 <wp:simplePos x="0" y="0"/>
                 <wp:positionH relativeFrom="column">
-                  <wp:posOffset>572770</wp:posOffset>
+                  <wp:posOffset>904875</wp:posOffset>
                 </wp:positionH>
                 <wp:positionV relativeFrom="paragraph">
-                  <wp:posOffset>4320540</wp:posOffset>
+                  <wp:posOffset>3519170</wp:posOffset>
                 </wp:positionV>
-                <wp:extent cx="3599815" cy="635"/>
+                <wp:extent cx="3110230" cy="635"/>
                 <wp:effectExtent l="0" t="0" r="0" b="0"/>
                 <wp:wrapTopAndBottom/>
-                <wp:docPr id="8" name="Text Box 8"/>
+                <wp:docPr id="20" name="Text Box 20"/>
                 <wp:cNvGraphicFramePr/>
                 <a:graphic xmlns:a="http://schemas.openxmlformats.org/drawingml/2006/main">
                   <a:graphicData uri="http://schemas.microsoft.com/office/word/2010/wordprocessingShape">
@@ -48174,7 +48455,7 @@
                       <wps:spPr>
                         <a:xfrm>
                           <a:off x="0" y="0"/>
-                          <a:ext cx="3599815" cy="635"/>
+                          <a:ext cx="3110230" cy="635"/>
                         </a:xfrm>
                         <a:prstGeom prst="rect">
                           <a:avLst/>
@@ -48193,71 +48474,38 @@
                               <w:pStyle w:val="Caption"/>
                               <w:jc w:val="center"/>
                               <w:rPr>
-                                <w:i w:val="0"/>
-                                <w:iCs w:val="0"/>
                                 <w:spacing w:val="15"/>
                                 <w:lang w:val="id-ID"/>
                               </w:rPr>
                             </w:pPr>
-                            <w:bookmarkStart w:id="31" w:name="_Toc101218995"/>
+                            <w:bookmarkStart w:id="31" w:name="_Toc101303552"/>
                             <w:proofErr w:type="spellStart"/>
                             <w:r>
-                              <w:rPr>
-                                <w:i w:val="0"/>
-                                <w:iCs w:val="0"/>
-                              </w:rPr>
                               <w:t>gambar</w:t>
                             </w:r>
                             <w:proofErr w:type="spellEnd"/>
                             <w:r>
-                              <w:rPr>
-                                <w:i w:val="0"/>
-                                <w:iCs w:val="0"/>
-                              </w:rPr>
                               <w:t xml:space="preserve"> </w:t>
                             </w:r>
                             <w:r>
-                              <w:rPr>
-                                <w:i w:val="0"/>
-                                <w:iCs w:val="0"/>
-                              </w:rPr>
                               <w:fldChar w:fldCharType="begin"/>
                             </w:r>
                             <w:r>
-                              <w:rPr>
-                                <w:i w:val="0"/>
-                                <w:iCs w:val="0"/>
-                              </w:rPr>
                               <w:instrText xml:space="preserve"> SEQ gambar \* ARABIC </w:instrText>
                             </w:r>
                             <w:r>
-                              <w:rPr>
-                                <w:i w:val="0"/>
-                                <w:iCs w:val="0"/>
-                              </w:rPr>
                               <w:fldChar w:fldCharType="separate"/>
                             </w:r>
                             <w:r>
                               <w:rPr>
-                                <w:i w:val="0"/>
-                                <w:iCs w:val="0"/>
                                 <w:noProof/>
                               </w:rPr>
                               <w:t>6</w:t>
                             </w:r>
                             <w:r>
-                              <w:rPr>
-                                <w:i w:val="0"/>
-                                <w:iCs w:val="0"/>
-                              </w:rPr>
                               <w:fldChar w:fldCharType="end"/>
                             </w:r>
                             <w:r>
-                              <w:rPr>
-                                <w:i w:val="0"/>
-                                <w:iCs w:val="0"/>
-                                <w:lang w:val="id-ID"/>
-                              </w:rPr>
                               <w:t xml:space="preserve"> Activity diagram login</w:t>
                             </w:r>
                             <w:bookmarkEnd w:id="31"/>
@@ -48278,7 +48526,7 @@
           </mc:Choice>
           <mc:Fallback>
             <w:pict>
-              <v:shape w14:anchorId="3C75AA73" id="Text Box 8" o:spid="_x0000_s1049" type="#_x0000_t202" style="position:absolute;left:0;text-align:left;margin-left:45.1pt;margin-top:340.2pt;width:283.45pt;height:.05pt;z-index:251779072;visibility:visible;mso-wrap-style:square;mso-wrap-distance-left:9pt;mso-wrap-distance-top:0;mso-wrap-distance-right:9pt;mso-wrap-distance-bottom:0;mso-position-horizontal:absolute;mso-position-horizontal-relative:text;mso-position-vertical:absolute;mso-position-vertical-relative:text;v-text-anchor:top" o:gfxdata="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" stroked="f">
+              <v:shape w14:anchorId="55449399" id="Text Box 20" o:spid="_x0000_s1049" type="#_x0000_t202" style="position:absolute;left:0;text-align:left;margin-left:71.25pt;margin-top:277.1pt;width:244.9pt;height:.05pt;z-index:251790336;visibility:visible;mso-wrap-style:square;mso-wrap-distance-left:9pt;mso-wrap-distance-top:0;mso-wrap-distance-right:9pt;mso-wrap-distance-bottom:0;mso-position-horizontal:absolute;mso-position-horizontal-relative:text;mso-position-vertical:absolute;mso-position-vertical-relative:text;v-text-anchor:top" o:gfxdata="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" stroked="f">
                 <v:textbox style="mso-fit-shape-to-text:t" inset="0,0,0,0">
                   <w:txbxContent>
                     <w:p>
@@ -48286,71 +48534,38 @@
                         <w:pStyle w:val="Caption"/>
                         <w:jc w:val="center"/>
                         <w:rPr>
-                          <w:i w:val="0"/>
-                          <w:iCs w:val="0"/>
                           <w:spacing w:val="15"/>
                           <w:lang w:val="id-ID"/>
                         </w:rPr>
                       </w:pPr>
-                      <w:bookmarkStart w:id="32" w:name="_Toc101218995"/>
+                      <w:bookmarkStart w:id="32" w:name="_Toc101303552"/>
                       <w:proofErr w:type="spellStart"/>
                       <w:r>
-                        <w:rPr>
-                          <w:i w:val="0"/>
-                          <w:iCs w:val="0"/>
-                        </w:rPr>
                         <w:t>gambar</w:t>
                       </w:r>
                       <w:proofErr w:type="spellEnd"/>
                       <w:r>
-                        <w:rPr>
-                          <w:i w:val="0"/>
-                          <w:iCs w:val="0"/>
-                        </w:rPr>
                         <w:t xml:space="preserve"> </w:t>
                       </w:r>
                       <w:r>
-                        <w:rPr>
-                          <w:i w:val="0"/>
-                          <w:iCs w:val="0"/>
-                        </w:rPr>
                         <w:fldChar w:fldCharType="begin"/>
                       </w:r>
                       <w:r>
-                        <w:rPr>
-                          <w:i w:val="0"/>
-                          <w:iCs w:val="0"/>
-                        </w:rPr>
                         <w:instrText xml:space="preserve"> SEQ gambar \* ARABIC </w:instrText>
                       </w:r>
                       <w:r>
-                        <w:rPr>
-                          <w:i w:val="0"/>
-                          <w:iCs w:val="0"/>
-                        </w:rPr>
                         <w:fldChar w:fldCharType="separate"/>
                       </w:r>
                       <w:r>
                         <w:rPr>
-                          <w:i w:val="0"/>
-                          <w:iCs w:val="0"/>
                           <w:noProof/>
                         </w:rPr>
                         <w:t>6</w:t>
                       </w:r>
                       <w:r>
-                        <w:rPr>
-                          <w:i w:val="0"/>
-                          <w:iCs w:val="0"/>
-                        </w:rPr>
                         <w:fldChar w:fldCharType="end"/>
                       </w:r>
                       <w:r>
-                        <w:rPr>
-                          <w:i w:val="0"/>
-                          <w:iCs w:val="0"/>
-                          <w:lang w:val="id-ID"/>
-                        </w:rPr>
                         <w:t xml:space="preserve"> Activity diagram login</w:t>
                       </w:r>
                       <w:bookmarkEnd w:id="32"/>
@@ -48365,22 +48580,53 @@
       </w:r>
       <w:r>
         <w:rPr>
+          <w:lang w:val="en-US"/>
+        </w:rPr>
+        <w:t>Activity diagram login</w:t>
+      </w:r>
+    </w:p>
+    <w:p>
+      <w:pPr>
+        <w:pStyle w:val="Subtitle"/>
+        <w:numPr>
+          <w:ilvl w:val="0"/>
+          <w:numId w:val="0"/>
+        </w:numPr>
+        <w:ind w:left="1418"/>
+        <w:rPr>
+          <w:lang w:val="en-US"/>
+        </w:rPr>
+      </w:pPr>
+    </w:p>
+    <w:p>
+      <w:pPr>
+        <w:pStyle w:val="Subtitle"/>
+        <w:numPr>
+          <w:ilvl w:val="0"/>
+          <w:numId w:val="25"/>
+        </w:numPr>
+        <w:rPr>
+          <w:lang w:val="en-US"/>
+        </w:rPr>
+      </w:pPr>
+      <w:r>
+        <w:rPr>
           <w:noProof/>
           <w:lang w:val="id-ID"/>
         </w:rPr>
         <w:drawing>
-          <wp:anchor distT="0" distB="0" distL="114300" distR="114300" simplePos="0" relativeHeight="251777024" behindDoc="0" locked="0" layoutInCell="1" allowOverlap="1" wp14:anchorId="49726687" wp14:editId="5B46C5CF">
+          <wp:anchor distT="0" distB="0" distL="114300" distR="114300" simplePos="0" relativeHeight="251780096" behindDoc="0" locked="0" layoutInCell="1" allowOverlap="1" wp14:anchorId="51654481" wp14:editId="222D0DC6">
             <wp:simplePos x="0" y="0"/>
             <wp:positionH relativeFrom="column">
-              <wp:posOffset>572770</wp:posOffset>
+              <wp:posOffset>1138699</wp:posOffset>
             </wp:positionH>
             <wp:positionV relativeFrom="paragraph">
-              <wp:posOffset>521970</wp:posOffset>
+              <wp:posOffset>454544</wp:posOffset>
             </wp:positionV>
-            <wp:extent cx="3600000" cy="3741450"/>
-            <wp:effectExtent l="0" t="0" r="635" b="0"/>
+            <wp:extent cx="2733386" cy="2944091"/>
+            <wp:effectExtent l="0" t="0" r="0" b="8890"/>
             <wp:wrapTopAndBottom/>
-            <wp:docPr id="7" name="Picture 7"/>
+            <wp:docPr id="9" name="Picture 9"/>
             <wp:cNvGraphicFramePr>
               <a:graphicFrameLocks xmlns:a="http://schemas.openxmlformats.org/drawingml/2006/main" noChangeAspect="1"/>
             </wp:cNvGraphicFramePr>
@@ -48394,7 +48640,7 @@
                     </pic:cNvPicPr>
                   </pic:nvPicPr>
                   <pic:blipFill>
-                    <a:blip r:embed="rId29">
+                    <a:blip r:embed="rId28">
                       <a:extLst>
                         <a:ext uri="{28A0092B-C50C-407E-A947-70E740481C1C}">
                           <a14:useLocalDpi xmlns:a14="http://schemas.microsoft.com/office/drawing/2010/main" val="0"/>
@@ -48409,7 +48655,7 @@
                   <pic:spPr bwMode="auto">
                     <a:xfrm>
                       <a:off x="0" y="0"/>
-                      <a:ext cx="3600000" cy="3741450"/>
+                      <a:ext cx="2733386" cy="2944091"/>
                     </a:xfrm>
                     <a:prstGeom prst="rect">
                       <a:avLst/>
@@ -48433,22 +48679,414 @@
       </w:r>
       <w:r>
         <w:rPr>
-          <w:lang w:val="id-ID"/>
-        </w:rPr>
-        <w:t>aplikasi presensi ini adalah sebagai berikut</w:t>
-      </w:r>
-      <w:r>
-        <w:rPr>
-          <w:lang w:val="id-ID"/>
-        </w:rPr>
-        <w:t>:</w:t>
+          <w:lang w:val="en-US"/>
+        </w:rPr>
+        <w:t xml:space="preserve">Activity diagram </w:t>
+      </w:r>
+      <w:proofErr w:type="spellStart"/>
+      <w:r>
+        <w:rPr>
+          <w:lang w:val="en-US"/>
+        </w:rPr>
+        <w:t>registrasi</w:t>
+      </w:r>
+      <w:proofErr w:type="spellEnd"/>
+      <w:r>
+        <w:rPr>
+          <w:noProof/>
+        </w:rPr>
+        <mc:AlternateContent>
+          <mc:Choice Requires="wps">
+            <w:drawing>
+              <wp:anchor distT="0" distB="0" distL="114300" distR="114300" simplePos="0" relativeHeight="251788288" behindDoc="0" locked="0" layoutInCell="1" allowOverlap="1" wp14:anchorId="229AB190" wp14:editId="6B3D258B">
+                <wp:simplePos x="0" y="0"/>
+                <wp:positionH relativeFrom="column">
+                  <wp:posOffset>995680</wp:posOffset>
+                </wp:positionH>
+                <wp:positionV relativeFrom="paragraph">
+                  <wp:posOffset>3503295</wp:posOffset>
+                </wp:positionV>
+                <wp:extent cx="3007995" cy="635"/>
+                <wp:effectExtent l="0" t="0" r="0" b="0"/>
+                <wp:wrapTopAndBottom/>
+                <wp:docPr id="22" name="Text Box 22"/>
+                <wp:cNvGraphicFramePr/>
+                <a:graphic xmlns:a="http://schemas.openxmlformats.org/drawingml/2006/main">
+                  <a:graphicData uri="http://schemas.microsoft.com/office/word/2010/wordprocessingShape">
+                    <wps:wsp>
+                      <wps:cNvSpPr txBox="1"/>
+                      <wps:spPr>
+                        <a:xfrm>
+                          <a:off x="0" y="0"/>
+                          <a:ext cx="3007995" cy="635"/>
+                        </a:xfrm>
+                        <a:prstGeom prst="rect">
+                          <a:avLst/>
+                        </a:prstGeom>
+                        <a:solidFill>
+                          <a:prstClr val="white"/>
+                        </a:solidFill>
+                        <a:ln>
+                          <a:noFill/>
+                        </a:ln>
+                      </wps:spPr>
+                      <wps:txbx>
+                        <w:txbxContent>
+                          <w:p>
+                            <w:pPr>
+                              <w:pStyle w:val="Caption"/>
+                              <w:jc w:val="center"/>
+                              <w:rPr>
+                                <w:spacing w:val="15"/>
+                                <w:lang w:val="id-ID"/>
+                              </w:rPr>
+                            </w:pPr>
+                            <w:bookmarkStart w:id="33" w:name="_Toc101303553"/>
+                            <w:proofErr w:type="spellStart"/>
+                            <w:r>
+                              <w:t>gambar</w:t>
+                            </w:r>
+                            <w:proofErr w:type="spellEnd"/>
+                            <w:r>
+                              <w:t xml:space="preserve"> </w:t>
+                            </w:r>
+                            <w:fldSimple w:instr=" SEQ gambar \* ARABIC ">
+                              <w:r>
+                                <w:rPr>
+                                  <w:noProof/>
+                                </w:rPr>
+                                <w:t>7</w:t>
+                              </w:r>
+                            </w:fldSimple>
+                            <w:r>
+                              <w:t xml:space="preserve"> Activity diagram </w:t>
+                            </w:r>
+                            <w:proofErr w:type="spellStart"/>
+                            <w:r>
+                              <w:t>registrasi</w:t>
+                            </w:r>
+                            <w:bookmarkEnd w:id="33"/>
+                            <w:proofErr w:type="spellEnd"/>
+                          </w:p>
+                        </w:txbxContent>
+                      </wps:txbx>
+                      <wps:bodyPr rot="0" spcFirstLastPara="0" vertOverflow="overflow" horzOverflow="overflow" vert="horz" wrap="square" lIns="0" tIns="0" rIns="0" bIns="0" numCol="1" spcCol="0" rtlCol="0" fromWordArt="0" anchor="t" anchorCtr="0" forceAA="0" compatLnSpc="1">
+                        <a:prstTxWarp prst="textNoShape">
+                          <a:avLst/>
+                        </a:prstTxWarp>
+                        <a:spAutoFit/>
+                      </wps:bodyPr>
+                    </wps:wsp>
+                  </a:graphicData>
+                </a:graphic>
+              </wp:anchor>
+            </w:drawing>
+          </mc:Choice>
+          <mc:Fallback>
+            <w:pict>
+              <v:shape w14:anchorId="229AB190" id="Text Box 22" o:spid="_x0000_s1050" type="#_x0000_t202" style="position:absolute;left:0;text-align:left;margin-left:78.4pt;margin-top:275.85pt;width:236.85pt;height:.05pt;z-index:251788288;visibility:visible;mso-wrap-style:square;mso-wrap-distance-left:9pt;mso-wrap-distance-top:0;mso-wrap-distance-right:9pt;mso-wrap-distance-bottom:0;mso-position-horizontal:absolute;mso-position-horizontal-relative:text;mso-position-vertical:absolute;mso-position-vertical-relative:text;v-text-anchor:top" o:gfxdata="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" stroked="f">
+                <v:textbox style="mso-fit-shape-to-text:t" inset="0,0,0,0">
+                  <w:txbxContent>
+                    <w:p>
+                      <w:pPr>
+                        <w:pStyle w:val="Caption"/>
+                        <w:jc w:val="center"/>
+                        <w:rPr>
+                          <w:spacing w:val="15"/>
+                          <w:lang w:val="id-ID"/>
+                        </w:rPr>
+                      </w:pPr>
+                      <w:bookmarkStart w:id="34" w:name="_Toc101303553"/>
+                      <w:proofErr w:type="spellStart"/>
+                      <w:r>
+                        <w:t>gambar</w:t>
+                      </w:r>
+                      <w:proofErr w:type="spellEnd"/>
+                      <w:r>
+                        <w:t xml:space="preserve"> </w:t>
+                      </w:r>
+                      <w:fldSimple w:instr=" SEQ gambar \* ARABIC ">
+                        <w:r>
+                          <w:rPr>
+                            <w:noProof/>
+                          </w:rPr>
+                          <w:t>7</w:t>
+                        </w:r>
+                      </w:fldSimple>
+                      <w:r>
+                        <w:t xml:space="preserve"> Activity diagram </w:t>
+                      </w:r>
+                      <w:proofErr w:type="spellStart"/>
+                      <w:r>
+                        <w:t>registrasi</w:t>
+                      </w:r>
+                      <w:bookmarkEnd w:id="34"/>
+                      <w:proofErr w:type="spellEnd"/>
+                    </w:p>
+                  </w:txbxContent>
+                </v:textbox>
+                <w10:wrap type="topAndBottom"/>
+              </v:shape>
+            </w:pict>
+          </mc:Fallback>
+        </mc:AlternateContent>
       </w:r>
     </w:p>
     <w:p>
       <w:pPr>
+        <w:rPr>
+          <w:lang w:val="id-ID"/>
+        </w:rPr>
+        <w:sectPr>
+          <w:headerReference w:type="default" r:id="rId29"/>
+          <w:footerReference w:type="default" r:id="rId30"/>
+          <w:headerReference w:type="first" r:id="rId31"/>
+          <w:footerReference w:type="first" r:id="rId32"/>
+          <w:pgSz w:w="11906" w:h="16838" w:code="9"/>
+          <w:pgMar w:top="2268" w:right="1701" w:bottom="1701" w:left="2268" w:header="706" w:footer="706" w:gutter="0"/>
+          <w:paperSrc w:first="7"/>
+          <w:cols w:space="708"/>
+          <w:titlePg/>
+          <w:docGrid w:linePitch="360"/>
+        </w:sectPr>
+      </w:pPr>
+    </w:p>
+    <w:p>
+      <w:pPr>
+        <w:pStyle w:val="Subtitle"/>
+        <w:numPr>
+          <w:ilvl w:val="0"/>
+          <w:numId w:val="25"/>
+        </w:numPr>
         <w:tabs>
-          <w:tab w:val="left" w:pos="2595"/>
+          <w:tab w:val="left" w:pos="3107"/>
         </w:tabs>
+        <w:ind w:left="1985" w:hanging="284"/>
+        <w:rPr>
+          <w:lang w:val="id-ID"/>
+        </w:rPr>
+        <w:sectPr>
+          <w:pgSz w:w="11906" w:h="16838" w:code="9"/>
+          <w:pgMar w:top="2268" w:right="1701" w:bottom="1701" w:left="2268" w:header="706" w:footer="706" w:gutter="0"/>
+          <w:paperSrc w:first="7"/>
+          <w:cols w:space="708"/>
+          <w:titlePg/>
+          <w:docGrid w:linePitch="360"/>
+        </w:sectPr>
+      </w:pPr>
+      <w:bookmarkStart w:id="35" w:name="_Toc96503825"/>
+      <w:r>
+        <w:rPr>
+          <w:noProof/>
+        </w:rPr>
+        <w:lastRenderedPageBreak/>
+        <mc:AlternateContent>
+          <mc:Choice Requires="wps">
+            <w:drawing>
+              <wp:anchor distT="0" distB="0" distL="114300" distR="114300" simplePos="0" relativeHeight="251794432" behindDoc="0" locked="0" layoutInCell="1" allowOverlap="1" wp14:anchorId="026D333A" wp14:editId="39F1444E">
+                <wp:simplePos x="0" y="0"/>
+                <wp:positionH relativeFrom="column">
+                  <wp:posOffset>1019175</wp:posOffset>
+                </wp:positionH>
+                <wp:positionV relativeFrom="paragraph">
+                  <wp:posOffset>3943350</wp:posOffset>
+                </wp:positionV>
+                <wp:extent cx="2585720" cy="635"/>
+                <wp:effectExtent l="0" t="0" r="0" b="0"/>
+                <wp:wrapTopAndBottom/>
+                <wp:docPr id="33" name="Text Box 33"/>
+                <wp:cNvGraphicFramePr/>
+                <a:graphic xmlns:a="http://schemas.openxmlformats.org/drawingml/2006/main">
+                  <a:graphicData uri="http://schemas.microsoft.com/office/word/2010/wordprocessingShape">
+                    <wps:wsp>
+                      <wps:cNvSpPr txBox="1"/>
+                      <wps:spPr>
+                        <a:xfrm>
+                          <a:off x="0" y="0"/>
+                          <a:ext cx="2585720" cy="635"/>
+                        </a:xfrm>
+                        <a:prstGeom prst="rect">
+                          <a:avLst/>
+                        </a:prstGeom>
+                        <a:solidFill>
+                          <a:prstClr val="white"/>
+                        </a:solidFill>
+                        <a:ln>
+                          <a:noFill/>
+                        </a:ln>
+                      </wps:spPr>
+                      <wps:txbx>
+                        <w:txbxContent>
+                          <w:p>
+                            <w:pPr>
+                              <w:pStyle w:val="Caption"/>
+                              <w:jc w:val="center"/>
+                              <w:rPr>
+                                <w:noProof/>
+                                <w:spacing w:val="15"/>
+                              </w:rPr>
+                            </w:pPr>
+                            <w:bookmarkStart w:id="36" w:name="_Toc101303554"/>
+                            <w:proofErr w:type="spellStart"/>
+                            <w:r>
+                              <w:t>gambar</w:t>
+                            </w:r>
+                            <w:proofErr w:type="spellEnd"/>
+                            <w:r>
+                              <w:t xml:space="preserve"> </w:t>
+                            </w:r>
+                            <w:fldSimple w:instr=" SEQ gambar \* ARABIC ">
+                              <w:r>
+                                <w:rPr>
+                                  <w:noProof/>
+                                </w:rPr>
+                                <w:t>8</w:t>
+                              </w:r>
+                            </w:fldSimple>
+                            <w:r>
+                              <w:rPr>
+                                <w:lang w:val="id-ID"/>
+                              </w:rPr>
+                              <w:t xml:space="preserve"> Activity diagram reset password</w:t>
+                            </w:r>
+                            <w:bookmarkEnd w:id="36"/>
+                          </w:p>
+                        </w:txbxContent>
+                      </wps:txbx>
+                      <wps:bodyPr rot="0" spcFirstLastPara="0" vertOverflow="overflow" horzOverflow="overflow" vert="horz" wrap="square" lIns="0" tIns="0" rIns="0" bIns="0" numCol="1" spcCol="0" rtlCol="0" fromWordArt="0" anchor="t" anchorCtr="0" forceAA="0" compatLnSpc="1">
+                        <a:prstTxWarp prst="textNoShape">
+                          <a:avLst/>
+                        </a:prstTxWarp>
+                        <a:spAutoFit/>
+                      </wps:bodyPr>
+                    </wps:wsp>
+                  </a:graphicData>
+                </a:graphic>
+              </wp:anchor>
+            </w:drawing>
+          </mc:Choice>
+          <mc:Fallback>
+            <w:pict>
+              <v:shape w14:anchorId="026D333A" id="Text Box 33" o:spid="_x0000_s1051" type="#_x0000_t202" style="position:absolute;left:0;text-align:left;margin-left:80.25pt;margin-top:310.5pt;width:203.6pt;height:.05pt;z-index:251794432;visibility:visible;mso-wrap-style:square;mso-wrap-distance-left:9pt;mso-wrap-distance-top:0;mso-wrap-distance-right:9pt;mso-wrap-distance-bottom:0;mso-position-horizontal:absolute;mso-position-horizontal-relative:text;mso-position-vertical:absolute;mso-position-vertical-relative:text;v-text-anchor:top" o:gfxdata="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" stroked="f">
+                <v:textbox style="mso-fit-shape-to-text:t" inset="0,0,0,0">
+                  <w:txbxContent>
+                    <w:p>
+                      <w:pPr>
+                        <w:pStyle w:val="Caption"/>
+                        <w:jc w:val="center"/>
+                        <w:rPr>
+                          <w:noProof/>
+                          <w:spacing w:val="15"/>
+                        </w:rPr>
+                      </w:pPr>
+                      <w:bookmarkStart w:id="37" w:name="_Toc101303554"/>
+                      <w:proofErr w:type="spellStart"/>
+                      <w:r>
+                        <w:t>gambar</w:t>
+                      </w:r>
+                      <w:proofErr w:type="spellEnd"/>
+                      <w:r>
+                        <w:t xml:space="preserve"> </w:t>
+                      </w:r>
+                      <w:fldSimple w:instr=" SEQ gambar \* ARABIC ">
+                        <w:r>
+                          <w:rPr>
+                            <w:noProof/>
+                          </w:rPr>
+                          <w:t>8</w:t>
+                        </w:r>
+                      </w:fldSimple>
+                      <w:r>
+                        <w:rPr>
+                          <w:lang w:val="id-ID"/>
+                        </w:rPr>
+                        <w:t xml:space="preserve"> Activity diagram reset password</w:t>
+                      </w:r>
+                      <w:bookmarkEnd w:id="37"/>
+                    </w:p>
+                  </w:txbxContent>
+                </v:textbox>
+                <w10:wrap type="topAndBottom"/>
+              </v:shape>
+            </w:pict>
+          </mc:Fallback>
+        </mc:AlternateContent>
+      </w:r>
+      <w:r>
+        <w:rPr>
+          <w:noProof/>
+        </w:rPr>
+        <w:drawing>
+          <wp:anchor distT="0" distB="0" distL="114300" distR="114300" simplePos="0" relativeHeight="251792384" behindDoc="0" locked="0" layoutInCell="1" allowOverlap="1" wp14:anchorId="49EC65FE" wp14:editId="26D6BA34">
+            <wp:simplePos x="0" y="0"/>
+            <wp:positionH relativeFrom="column">
+              <wp:posOffset>1019273</wp:posOffset>
+            </wp:positionH>
+            <wp:positionV relativeFrom="paragraph">
+              <wp:posOffset>371036</wp:posOffset>
+            </wp:positionV>
+            <wp:extent cx="2585720" cy="3515360"/>
+            <wp:effectExtent l="0" t="0" r="5080" b="8890"/>
+            <wp:wrapTopAndBottom/>
+            <wp:docPr id="26" name="Picture 26" descr="A picture containing shape&#10;&#10;Description automatically generated"/>
+            <wp:cNvGraphicFramePr>
+              <a:graphicFrameLocks xmlns:a="http://schemas.openxmlformats.org/drawingml/2006/main" noChangeAspect="1"/>
+            </wp:cNvGraphicFramePr>
+            <a:graphic xmlns:a="http://schemas.openxmlformats.org/drawingml/2006/main">
+              <a:graphicData uri="http://schemas.openxmlformats.org/drawingml/2006/picture">
+                <pic:pic xmlns:pic="http://schemas.openxmlformats.org/drawingml/2006/picture">
+                  <pic:nvPicPr>
+                    <pic:cNvPr id="26" name="Picture 26" descr="A picture containing shape&#10;&#10;Description automatically generated"/>
+                    <pic:cNvPicPr/>
+                  </pic:nvPicPr>
+                  <pic:blipFill>
+                    <a:blip r:embed="rId33">
+                      <a:extLst>
+                        <a:ext uri="{28A0092B-C50C-407E-A947-70E740481C1C}">
+                          <a14:useLocalDpi xmlns:a14="http://schemas.microsoft.com/office/drawing/2010/main" val="0"/>
+                        </a:ext>
+                      </a:extLst>
+                    </a:blip>
+                    <a:stretch>
+                      <a:fillRect/>
+                    </a:stretch>
+                  </pic:blipFill>
+                  <pic:spPr>
+                    <a:xfrm>
+                      <a:off x="0" y="0"/>
+                      <a:ext cx="2585720" cy="3515360"/>
+                    </a:xfrm>
+                    <a:prstGeom prst="rect">
+                      <a:avLst/>
+                    </a:prstGeom>
+                  </pic:spPr>
+                </pic:pic>
+              </a:graphicData>
+            </a:graphic>
+            <wp14:sizeRelH relativeFrom="margin">
+              <wp14:pctWidth>0</wp14:pctWidth>
+            </wp14:sizeRelH>
+            <wp14:sizeRelV relativeFrom="margin">
+              <wp14:pctHeight>0</wp14:pctHeight>
+            </wp14:sizeRelV>
+          </wp:anchor>
+        </w:drawing>
+      </w:r>
+      <w:r>
+        <w:rPr>
+          <w:lang w:val="id-ID"/>
+        </w:rPr>
+        <w:t xml:space="preserve">Activity reset password </w:t>
+      </w:r>
+    </w:p>
+    <w:p>
+      <w:pPr>
+        <w:pStyle w:val="Subtitle"/>
+        <w:numPr>
+          <w:ilvl w:val="0"/>
+          <w:numId w:val="0"/>
+        </w:numPr>
+        <w:ind w:left="720"/>
         <w:rPr>
           <w:lang w:val="id-ID"/>
         </w:rPr>
@@ -48459,11 +49097,10 @@
         <w:pStyle w:val="Heading1"/>
         <w:jc w:val="center"/>
       </w:pPr>
-      <w:bookmarkStart w:id="33" w:name="_Toc96503825"/>
       <w:r>
         <w:t>REFERENSI</w:t>
       </w:r>
-      <w:bookmarkEnd w:id="33"/>
+      <w:bookmarkEnd w:id="35"/>
     </w:p>
     <w:p>
       <w:pPr>
@@ -50060,6 +50697,9 @@
   <w:p>
     <w:pPr>
       <w:pStyle w:val="Header"/>
+      <w:rPr>
+        <w:lang w:val="id-ID"/>
+      </w:rPr>
     </w:pPr>
   </w:p>
 </w:hdr>
@@ -50068,6 +50708,92 @@
 <file path=word/numbering.xml><?xml version="1.0" encoding="utf-8"?>
 <w:numbering xmlns:wpc="http://schemas.microsoft.com/office/word/2010/wordprocessingCanvas" xmlns:cx="http://schemas.microsoft.com/office/drawing/2014/chartex" xmlns:cx1="http://schemas.microsoft.com/office/drawing/2015/9/8/chartex" xmlns:cx2="http://schemas.microsoft.com/office/drawing/2015/10/21/chartex" xmlns:cx3="http://schemas.microsoft.com/office/drawing/2016/5/9/chartex" xmlns:cx4="http://schemas.microsoft.com/office/drawing/2016/5/10/chartex" xmlns:cx5="http://schemas.microsoft.com/office/drawing/2016/5/11/chartex" xmlns:cx6="http://schemas.microsoft.com/office/drawing/2016/5/12/chartex" xmlns:cx7="http://schemas.microsoft.com/office/drawing/2016/5/13/chartex" xmlns:cx8="http://schemas.microsoft.com/office/drawing/2016/5/14/chartex" xmlns:mc="http://schemas.openxmlformats.org/markup-compatibility/2006" xmlns:aink="http://schemas.microsoft.com/office/drawing/2016/ink" xmlns:am3d="http://schemas.microsoft.com/office/drawing/2017/model3d" xmlns:o="urn:schemas-microsoft-com:office:office" xmlns:r="http://schemas.openxmlformats.org/officeDocument/2006/relationships" xmlns:m="http://schemas.openxmlformats.org/officeDocument/2006/math" xmlns:v="urn:schemas-microsoft-com:vml" xmlns:wp14="http://schemas.microsoft.com/office/word/2010/wordprocessingDrawing" xmlns:wp="http://schemas.openxmlformats.org/drawingml/2006/wordprocessingDrawing" xmlns:w10="urn:schemas-microsoft-com:office:word" xmlns:w="http://schemas.openxmlformats.org/wordprocessingml/2006/main" xmlns:w14="http://schemas.microsoft.com/office/word/2010/wordml" xmlns:w15="http://schemas.microsoft.com/office/word/2012/wordml" xmlns:w16cex="http://schemas.microsoft.com/office/word/2018/wordml/cex" xmlns:w16cid="http://schemas.microsoft.com/office/word/2016/wordml/cid" xmlns:w16="http://schemas.microsoft.com/office/word/2018/wordml" xmlns:w16sdtdh="http://schemas.microsoft.com/office/word/2020/wordml/sdtdatahash" xmlns:w16se="http://schemas.microsoft.com/office/word/2015/wordml/symex" xmlns:wpg="http://schemas.microsoft.com/office/word/2010/wordprocessingGroup" xmlns:wpi="http://schemas.microsoft.com/office/word/2010/wordprocessingInk" xmlns:wne="http://schemas.microsoft.com/office/word/2006/wordml" xmlns:wps="http://schemas.microsoft.com/office/word/2010/wordprocessingShape" mc:Ignorable="w14 w15 w16se w16cid w16 w16cex w16sdtdh wp14">
   <w:abstractNum w:abstractNumId="0" w15:restartNumberingAfterBreak="0">
+    <w:nsid w:val="01D20E71"/>
+    <w:multiLevelType w:val="hybridMultilevel"/>
+    <w:tmpl w:val="F602647C"/>
+    <w:lvl w:ilvl="0" w:tplc="FFFFFFFF">
+      <w:start w:val="1"/>
+      <w:numFmt w:val="lowerLetter"/>
+      <w:lvlText w:val="%1."/>
+      <w:lvlJc w:val="left"/>
+      <w:pPr>
+        <w:ind w:left="720" w:hanging="360"/>
+      </w:pPr>
+    </w:lvl>
+    <w:lvl w:ilvl="1" w:tplc="FFFFFFFF" w:tentative="1">
+      <w:start w:val="1"/>
+      <w:numFmt w:val="lowerLetter"/>
+      <w:lvlText w:val="%2."/>
+      <w:lvlJc w:val="left"/>
+      <w:pPr>
+        <w:ind w:left="1440" w:hanging="360"/>
+      </w:pPr>
+    </w:lvl>
+    <w:lvl w:ilvl="2" w:tplc="FFFFFFFF" w:tentative="1">
+      <w:start w:val="1"/>
+      <w:numFmt w:val="lowerRoman"/>
+      <w:lvlText w:val="%3."/>
+      <w:lvlJc w:val="right"/>
+      <w:pPr>
+        <w:ind w:left="2160" w:hanging="180"/>
+      </w:pPr>
+    </w:lvl>
+    <w:lvl w:ilvl="3" w:tplc="FFFFFFFF" w:tentative="1">
+      <w:start w:val="1"/>
+      <w:numFmt w:val="decimal"/>
+      <w:lvlText w:val="%4."/>
+      <w:lvlJc w:val="left"/>
+      <w:pPr>
+        <w:ind w:left="2880" w:hanging="360"/>
+      </w:pPr>
+    </w:lvl>
+    <w:lvl w:ilvl="4" w:tplc="FFFFFFFF" w:tentative="1">
+      <w:start w:val="1"/>
+      <w:numFmt w:val="lowerLetter"/>
+      <w:lvlText w:val="%5."/>
+      <w:lvlJc w:val="left"/>
+      <w:pPr>
+        <w:ind w:left="3600" w:hanging="360"/>
+      </w:pPr>
+    </w:lvl>
+    <w:lvl w:ilvl="5" w:tplc="FFFFFFFF" w:tentative="1">
+      <w:start w:val="1"/>
+      <w:numFmt w:val="lowerRoman"/>
+      <w:lvlText w:val="%6."/>
+      <w:lvlJc w:val="right"/>
+      <w:pPr>
+        <w:ind w:left="4320" w:hanging="180"/>
+      </w:pPr>
+    </w:lvl>
+    <w:lvl w:ilvl="6" w:tplc="FFFFFFFF" w:tentative="1">
+      <w:start w:val="1"/>
+      <w:numFmt w:val="decimal"/>
+      <w:lvlText w:val="%7."/>
+      <w:lvlJc w:val="left"/>
+      <w:pPr>
+        <w:ind w:left="5040" w:hanging="360"/>
+      </w:pPr>
+    </w:lvl>
+    <w:lvl w:ilvl="7" w:tplc="FFFFFFFF" w:tentative="1">
+      <w:start w:val="1"/>
+      <w:numFmt w:val="lowerLetter"/>
+      <w:lvlText w:val="%8."/>
+      <w:lvlJc w:val="left"/>
+      <w:pPr>
+        <w:ind w:left="5760" w:hanging="360"/>
+      </w:pPr>
+    </w:lvl>
+    <w:lvl w:ilvl="8" w:tplc="FFFFFFFF" w:tentative="1">
+      <w:start w:val="1"/>
+      <w:numFmt w:val="lowerRoman"/>
+      <w:lvlText w:val="%9."/>
+      <w:lvlJc w:val="right"/>
+      <w:pPr>
+        <w:ind w:left="6480" w:hanging="180"/>
+      </w:pPr>
+    </w:lvl>
+  </w:abstractNum>
+  <w:abstractNum w:abstractNumId="1" w15:restartNumberingAfterBreak="0">
     <w:nsid w:val="04427882"/>
     <w:multiLevelType w:val="hybridMultilevel"/>
     <w:tmpl w:val="730AAC78"/>
@@ -50159,7 +50885,7 @@
       </w:pPr>
     </w:lvl>
   </w:abstractNum>
-  <w:abstractNum w:abstractNumId="1" w15:restartNumberingAfterBreak="0">
+  <w:abstractNum w:abstractNumId="2" w15:restartNumberingAfterBreak="0">
     <w:nsid w:val="0798128E"/>
     <w:multiLevelType w:val="hybridMultilevel"/>
     <w:tmpl w:val="FD1C9FC4"/>
@@ -50248,7 +50974,93 @@
       </w:pPr>
     </w:lvl>
   </w:abstractNum>
-  <w:abstractNum w:abstractNumId="2" w15:restartNumberingAfterBreak="0">
+  <w:abstractNum w:abstractNumId="3" w15:restartNumberingAfterBreak="0">
+    <w:nsid w:val="1BB52712"/>
+    <w:multiLevelType w:val="hybridMultilevel"/>
+    <w:tmpl w:val="06A64F04"/>
+    <w:lvl w:ilvl="0" w:tplc="FFFFFFFF">
+      <w:start w:val="1"/>
+      <w:numFmt w:val="lowerLetter"/>
+      <w:lvlText w:val="%1."/>
+      <w:lvlJc w:val="left"/>
+      <w:pPr>
+        <w:ind w:left="1778" w:hanging="360"/>
+      </w:pPr>
+    </w:lvl>
+    <w:lvl w:ilvl="1" w:tplc="38090019" w:tentative="1">
+      <w:start w:val="1"/>
+      <w:numFmt w:val="lowerLetter"/>
+      <w:lvlText w:val="%2."/>
+      <w:lvlJc w:val="left"/>
+      <w:pPr>
+        <w:ind w:left="2498" w:hanging="360"/>
+      </w:pPr>
+    </w:lvl>
+    <w:lvl w:ilvl="2" w:tplc="3809001B" w:tentative="1">
+      <w:start w:val="1"/>
+      <w:numFmt w:val="lowerRoman"/>
+      <w:lvlText w:val="%3."/>
+      <w:lvlJc w:val="right"/>
+      <w:pPr>
+        <w:ind w:left="3218" w:hanging="180"/>
+      </w:pPr>
+    </w:lvl>
+    <w:lvl w:ilvl="3" w:tplc="3809000F" w:tentative="1">
+      <w:start w:val="1"/>
+      <w:numFmt w:val="decimal"/>
+      <w:lvlText w:val="%4."/>
+      <w:lvlJc w:val="left"/>
+      <w:pPr>
+        <w:ind w:left="3938" w:hanging="360"/>
+      </w:pPr>
+    </w:lvl>
+    <w:lvl w:ilvl="4" w:tplc="38090019" w:tentative="1">
+      <w:start w:val="1"/>
+      <w:numFmt w:val="lowerLetter"/>
+      <w:lvlText w:val="%5."/>
+      <w:lvlJc w:val="left"/>
+      <w:pPr>
+        <w:ind w:left="4658" w:hanging="360"/>
+      </w:pPr>
+    </w:lvl>
+    <w:lvl w:ilvl="5" w:tplc="3809001B" w:tentative="1">
+      <w:start w:val="1"/>
+      <w:numFmt w:val="lowerRoman"/>
+      <w:lvlText w:val="%6."/>
+      <w:lvlJc w:val="right"/>
+      <w:pPr>
+        <w:ind w:left="5378" w:hanging="180"/>
+      </w:pPr>
+    </w:lvl>
+    <w:lvl w:ilvl="6" w:tplc="3809000F" w:tentative="1">
+      <w:start w:val="1"/>
+      <w:numFmt w:val="decimal"/>
+      <w:lvlText w:val="%7."/>
+      <w:lvlJc w:val="left"/>
+      <w:pPr>
+        <w:ind w:left="6098" w:hanging="360"/>
+      </w:pPr>
+    </w:lvl>
+    <w:lvl w:ilvl="7" w:tplc="38090019" w:tentative="1">
+      <w:start w:val="1"/>
+      <w:numFmt w:val="lowerLetter"/>
+      <w:lvlText w:val="%8."/>
+      <w:lvlJc w:val="left"/>
+      <w:pPr>
+        <w:ind w:left="6818" w:hanging="360"/>
+      </w:pPr>
+    </w:lvl>
+    <w:lvl w:ilvl="8" w:tplc="3809001B" w:tentative="1">
+      <w:start w:val="1"/>
+      <w:numFmt w:val="lowerRoman"/>
+      <w:lvlText w:val="%9."/>
+      <w:lvlJc w:val="right"/>
+      <w:pPr>
+        <w:ind w:left="7538" w:hanging="180"/>
+      </w:pPr>
+    </w:lvl>
+  </w:abstractNum>
+  <w:abstractNum w:abstractNumId="4" w15:restartNumberingAfterBreak="0">
     <w:nsid w:val="1C616B2E"/>
     <w:multiLevelType w:val="hybridMultilevel"/>
     <w:tmpl w:val="86D66678"/>
@@ -50337,7 +51149,7 @@
       </w:pPr>
     </w:lvl>
   </w:abstractNum>
-  <w:abstractNum w:abstractNumId="3" w15:restartNumberingAfterBreak="0">
+  <w:abstractNum w:abstractNumId="5" w15:restartNumberingAfterBreak="0">
     <w:nsid w:val="1DCB22AB"/>
     <w:multiLevelType w:val="hybridMultilevel"/>
     <w:tmpl w:val="10CEEA56"/>
@@ -50426,7 +51238,7 @@
       </w:pPr>
     </w:lvl>
   </w:abstractNum>
-  <w:abstractNum w:abstractNumId="4" w15:restartNumberingAfterBreak="0">
+  <w:abstractNum w:abstractNumId="6" w15:restartNumberingAfterBreak="0">
     <w:nsid w:val="221367F9"/>
     <w:multiLevelType w:val="hybridMultilevel"/>
     <w:tmpl w:val="F85EB5CA"/>
@@ -50515,7 +51327,7 @@
       </w:pPr>
     </w:lvl>
   </w:abstractNum>
-  <w:abstractNum w:abstractNumId="5" w15:restartNumberingAfterBreak="0">
+  <w:abstractNum w:abstractNumId="7" w15:restartNumberingAfterBreak="0">
     <w:nsid w:val="2DAD0835"/>
     <w:multiLevelType w:val="hybridMultilevel"/>
     <w:tmpl w:val="3A4A832E"/>
@@ -50604,7 +51416,7 @@
       </w:pPr>
     </w:lvl>
   </w:abstractNum>
-  <w:abstractNum w:abstractNumId="6" w15:restartNumberingAfterBreak="0">
+  <w:abstractNum w:abstractNumId="8" w15:restartNumberingAfterBreak="0">
     <w:nsid w:val="2FB1596E"/>
     <w:multiLevelType w:val="hybridMultilevel"/>
     <w:tmpl w:val="BB96176E"/>
@@ -50693,7 +51505,7 @@
       </w:pPr>
     </w:lvl>
   </w:abstractNum>
-  <w:abstractNum w:abstractNumId="7" w15:restartNumberingAfterBreak="0">
+  <w:abstractNum w:abstractNumId="9" w15:restartNumberingAfterBreak="0">
     <w:nsid w:val="34444190"/>
     <w:multiLevelType w:val="hybridMultilevel"/>
     <w:tmpl w:val="6408DDD4"/>
@@ -50782,7 +51594,7 @@
       </w:pPr>
     </w:lvl>
   </w:abstractNum>
-  <w:abstractNum w:abstractNumId="8" w15:restartNumberingAfterBreak="0">
+  <w:abstractNum w:abstractNumId="10" w15:restartNumberingAfterBreak="0">
     <w:nsid w:val="37667C47"/>
     <w:multiLevelType w:val="hybridMultilevel"/>
     <w:tmpl w:val="94A4C9B2"/>
@@ -50871,10 +51683,10 @@
       </w:pPr>
     </w:lvl>
   </w:abstractNum>
-  <w:abstractNum w:abstractNumId="9" w15:restartNumberingAfterBreak="0">
+  <w:abstractNum w:abstractNumId="11" w15:restartNumberingAfterBreak="0">
     <w:nsid w:val="3F0E3924"/>
     <w:multiLevelType w:val="hybridMultilevel"/>
-    <w:tmpl w:val="F5544B62"/>
+    <w:tmpl w:val="F602647C"/>
     <w:lvl w:ilvl="0" w:tplc="38090019">
       <w:start w:val="1"/>
       <w:numFmt w:val="lowerLetter"/>
@@ -50957,7 +51769,7 @@
       </w:pPr>
     </w:lvl>
   </w:abstractNum>
-  <w:abstractNum w:abstractNumId="10" w15:restartNumberingAfterBreak="0">
+  <w:abstractNum w:abstractNumId="12" w15:restartNumberingAfterBreak="0">
     <w:nsid w:val="43887FB5"/>
     <w:multiLevelType w:val="hybridMultilevel"/>
     <w:tmpl w:val="23B8C4D8"/>
@@ -51046,7 +51858,93 @@
       </w:pPr>
     </w:lvl>
   </w:abstractNum>
-  <w:abstractNum w:abstractNumId="11" w15:restartNumberingAfterBreak="0">
+  <w:abstractNum w:abstractNumId="13" w15:restartNumberingAfterBreak="0">
+    <w:nsid w:val="471D59E5"/>
+    <w:multiLevelType w:val="hybridMultilevel"/>
+    <w:tmpl w:val="D82CC71E"/>
+    <w:lvl w:ilvl="0" w:tplc="FFFFFFFF">
+      <w:start w:val="1"/>
+      <w:numFmt w:val="lowerLetter"/>
+      <w:lvlText w:val="%1."/>
+      <w:lvlJc w:val="left"/>
+      <w:pPr>
+        <w:ind w:left="720" w:hanging="360"/>
+      </w:pPr>
+    </w:lvl>
+    <w:lvl w:ilvl="1" w:tplc="FFFFFFFF" w:tentative="1">
+      <w:start w:val="1"/>
+      <w:numFmt w:val="lowerLetter"/>
+      <w:lvlText w:val="%2."/>
+      <w:lvlJc w:val="left"/>
+      <w:pPr>
+        <w:ind w:left="1440" w:hanging="360"/>
+      </w:pPr>
+    </w:lvl>
+    <w:lvl w:ilvl="2" w:tplc="FFFFFFFF" w:tentative="1">
+      <w:start w:val="1"/>
+      <w:numFmt w:val="lowerRoman"/>
+      <w:lvlText w:val="%3."/>
+      <w:lvlJc w:val="right"/>
+      <w:pPr>
+        <w:ind w:left="2160" w:hanging="180"/>
+      </w:pPr>
+    </w:lvl>
+    <w:lvl w:ilvl="3" w:tplc="FFFFFFFF" w:tentative="1">
+      <w:start w:val="1"/>
+      <w:numFmt w:val="decimal"/>
+      <w:lvlText w:val="%4."/>
+      <w:lvlJc w:val="left"/>
+      <w:pPr>
+        <w:ind w:left="2880" w:hanging="360"/>
+      </w:pPr>
+    </w:lvl>
+    <w:lvl w:ilvl="4" w:tplc="FFFFFFFF" w:tentative="1">
+      <w:start w:val="1"/>
+      <w:numFmt w:val="lowerLetter"/>
+      <w:lvlText w:val="%5."/>
+      <w:lvlJc w:val="left"/>
+      <w:pPr>
+        <w:ind w:left="3600" w:hanging="360"/>
+      </w:pPr>
+    </w:lvl>
+    <w:lvl w:ilvl="5" w:tplc="FFFFFFFF" w:tentative="1">
+      <w:start w:val="1"/>
+      <w:numFmt w:val="lowerRoman"/>
+      <w:lvlText w:val="%6."/>
+      <w:lvlJc w:val="right"/>
+      <w:pPr>
+        <w:ind w:left="4320" w:hanging="180"/>
+      </w:pPr>
+    </w:lvl>
+    <w:lvl w:ilvl="6" w:tplc="FFFFFFFF" w:tentative="1">
+      <w:start w:val="1"/>
+      <w:numFmt w:val="decimal"/>
+      <w:lvlText w:val="%7."/>
+      <w:lvlJc w:val="left"/>
+      <w:pPr>
+        <w:ind w:left="5040" w:hanging="360"/>
+      </w:pPr>
+    </w:lvl>
+    <w:lvl w:ilvl="7" w:tplc="FFFFFFFF" w:tentative="1">
+      <w:start w:val="1"/>
+      <w:numFmt w:val="lowerLetter"/>
+      <w:lvlText w:val="%8."/>
+      <w:lvlJc w:val="left"/>
+      <w:pPr>
+        <w:ind w:left="5760" w:hanging="360"/>
+      </w:pPr>
+    </w:lvl>
+    <w:lvl w:ilvl="8" w:tplc="FFFFFFFF" w:tentative="1">
+      <w:start w:val="1"/>
+      <w:numFmt w:val="lowerRoman"/>
+      <w:lvlText w:val="%9."/>
+      <w:lvlJc w:val="right"/>
+      <w:pPr>
+        <w:ind w:left="6480" w:hanging="180"/>
+      </w:pPr>
+    </w:lvl>
+  </w:abstractNum>
+  <w:abstractNum w:abstractNumId="14" w15:restartNumberingAfterBreak="0">
     <w:nsid w:val="5A454B58"/>
     <w:multiLevelType w:val="hybridMultilevel"/>
     <w:tmpl w:val="7728B79A"/>
@@ -51132,7 +52030,7 @@
       </w:pPr>
     </w:lvl>
   </w:abstractNum>
-  <w:abstractNum w:abstractNumId="12" w15:restartNumberingAfterBreak="0">
+  <w:abstractNum w:abstractNumId="15" w15:restartNumberingAfterBreak="0">
     <w:nsid w:val="6B806B77"/>
     <w:multiLevelType w:val="hybridMultilevel"/>
     <w:tmpl w:val="6F12A664"/>
@@ -51221,7 +52119,7 @@
       </w:pPr>
     </w:lvl>
   </w:abstractNum>
-  <w:abstractNum w:abstractNumId="13" w15:restartNumberingAfterBreak="0">
+  <w:abstractNum w:abstractNumId="16" w15:restartNumberingAfterBreak="0">
     <w:nsid w:val="6DC32537"/>
     <w:multiLevelType w:val="hybridMultilevel"/>
     <w:tmpl w:val="2272FB6C"/>
@@ -51312,7 +52210,93 @@
       </w:pPr>
     </w:lvl>
   </w:abstractNum>
-  <w:abstractNum w:abstractNumId="14" w15:restartNumberingAfterBreak="0">
+  <w:abstractNum w:abstractNumId="17" w15:restartNumberingAfterBreak="0">
+    <w:nsid w:val="6DC7470C"/>
+    <w:multiLevelType w:val="hybridMultilevel"/>
+    <w:tmpl w:val="B8AC1B50"/>
+    <w:lvl w:ilvl="0" w:tplc="FFFFFFFF">
+      <w:start w:val="1"/>
+      <w:numFmt w:val="lowerLetter"/>
+      <w:lvlText w:val="%1."/>
+      <w:lvlJc w:val="left"/>
+      <w:pPr>
+        <w:ind w:left="720" w:hanging="360"/>
+      </w:pPr>
+    </w:lvl>
+    <w:lvl w:ilvl="1" w:tplc="38090019" w:tentative="1">
+      <w:start w:val="1"/>
+      <w:numFmt w:val="lowerLetter"/>
+      <w:lvlText w:val="%2."/>
+      <w:lvlJc w:val="left"/>
+      <w:pPr>
+        <w:ind w:left="1440" w:hanging="360"/>
+      </w:pPr>
+    </w:lvl>
+    <w:lvl w:ilvl="2" w:tplc="3809001B" w:tentative="1">
+      <w:start w:val="1"/>
+      <w:numFmt w:val="lowerRoman"/>
+      <w:lvlText w:val="%3."/>
+      <w:lvlJc w:val="right"/>
+      <w:pPr>
+        <w:ind w:left="2160" w:hanging="180"/>
+      </w:pPr>
+    </w:lvl>
+    <w:lvl w:ilvl="3" w:tplc="3809000F" w:tentative="1">
+      <w:start w:val="1"/>
+      <w:numFmt w:val="decimal"/>
+      <w:lvlText w:val="%4."/>
+      <w:lvlJc w:val="left"/>
+      <w:pPr>
+        <w:ind w:left="2880" w:hanging="360"/>
+      </w:pPr>
+    </w:lvl>
+    <w:lvl w:ilvl="4" w:tplc="38090019" w:tentative="1">
+      <w:start w:val="1"/>
+      <w:numFmt w:val="lowerLetter"/>
+      <w:lvlText w:val="%5."/>
+      <w:lvlJc w:val="left"/>
+      <w:pPr>
+        <w:ind w:left="3600" w:hanging="360"/>
+      </w:pPr>
+    </w:lvl>
+    <w:lvl w:ilvl="5" w:tplc="3809001B" w:tentative="1">
+      <w:start w:val="1"/>
+      <w:numFmt w:val="lowerRoman"/>
+      <w:lvlText w:val="%6."/>
+      <w:lvlJc w:val="right"/>
+      <w:pPr>
+        <w:ind w:left="4320" w:hanging="180"/>
+      </w:pPr>
+    </w:lvl>
+    <w:lvl w:ilvl="6" w:tplc="3809000F" w:tentative="1">
+      <w:start w:val="1"/>
+      <w:numFmt w:val="decimal"/>
+      <w:lvlText w:val="%7."/>
+      <w:lvlJc w:val="left"/>
+      <w:pPr>
+        <w:ind w:left="5040" w:hanging="360"/>
+      </w:pPr>
+    </w:lvl>
+    <w:lvl w:ilvl="7" w:tplc="38090019" w:tentative="1">
+      <w:start w:val="1"/>
+      <w:numFmt w:val="lowerLetter"/>
+      <w:lvlText w:val="%8."/>
+      <w:lvlJc w:val="left"/>
+      <w:pPr>
+        <w:ind w:left="5760" w:hanging="360"/>
+      </w:pPr>
+    </w:lvl>
+    <w:lvl w:ilvl="8" w:tplc="3809001B" w:tentative="1">
+      <w:start w:val="1"/>
+      <w:numFmt w:val="lowerRoman"/>
+      <w:lvlText w:val="%9."/>
+      <w:lvlJc w:val="right"/>
+      <w:pPr>
+        <w:ind w:left="6480" w:hanging="180"/>
+      </w:pPr>
+    </w:lvl>
+  </w:abstractNum>
+  <w:abstractNum w:abstractNumId="18" w15:restartNumberingAfterBreak="0">
     <w:nsid w:val="6FED1C7C"/>
     <w:multiLevelType w:val="hybridMultilevel"/>
     <w:tmpl w:val="40F8FB86"/>
@@ -51401,7 +52385,7 @@
       </w:pPr>
     </w:lvl>
   </w:abstractNum>
-  <w:abstractNum w:abstractNumId="15" w15:restartNumberingAfterBreak="0">
+  <w:abstractNum w:abstractNumId="19" w15:restartNumberingAfterBreak="0">
     <w:nsid w:val="71582037"/>
     <w:multiLevelType w:val="hybridMultilevel"/>
     <w:tmpl w:val="1CD0DF2A"/>
@@ -51487,7 +52471,7 @@
       </w:pPr>
     </w:lvl>
   </w:abstractNum>
-  <w:abstractNum w:abstractNumId="16" w15:restartNumberingAfterBreak="0">
+  <w:abstractNum w:abstractNumId="20" w15:restartNumberingAfterBreak="0">
     <w:nsid w:val="72AE4047"/>
     <w:multiLevelType w:val="hybridMultilevel"/>
     <w:tmpl w:val="2FDEBEB6"/>
@@ -51576,7 +52560,93 @@
       </w:pPr>
     </w:lvl>
   </w:abstractNum>
-  <w:abstractNum w:abstractNumId="17" w15:restartNumberingAfterBreak="0">
+  <w:abstractNum w:abstractNumId="21" w15:restartNumberingAfterBreak="0">
+    <w:nsid w:val="74B62B84"/>
+    <w:multiLevelType w:val="hybridMultilevel"/>
+    <w:tmpl w:val="4E568DA2"/>
+    <w:lvl w:ilvl="0" w:tplc="FFFFFFFF">
+      <w:start w:val="1"/>
+      <w:numFmt w:val="lowerLetter"/>
+      <w:lvlText w:val="%1."/>
+      <w:lvlJc w:val="left"/>
+      <w:pPr>
+        <w:ind w:left="720" w:hanging="360"/>
+      </w:pPr>
+    </w:lvl>
+    <w:lvl w:ilvl="1" w:tplc="FFFFFFFF" w:tentative="1">
+      <w:start w:val="1"/>
+      <w:numFmt w:val="lowerLetter"/>
+      <w:lvlText w:val="%2."/>
+      <w:lvlJc w:val="left"/>
+      <w:pPr>
+        <w:ind w:left="1440" w:hanging="360"/>
+      </w:pPr>
+    </w:lvl>
+    <w:lvl w:ilvl="2" w:tplc="FFFFFFFF" w:tentative="1">
+      <w:start w:val="1"/>
+      <w:numFmt w:val="lowerRoman"/>
+      <w:lvlText w:val="%3."/>
+      <w:lvlJc w:val="right"/>
+      <w:pPr>
+        <w:ind w:left="2160" w:hanging="180"/>
+      </w:pPr>
+    </w:lvl>
+    <w:lvl w:ilvl="3" w:tplc="FFFFFFFF" w:tentative="1">
+      <w:start w:val="1"/>
+      <w:numFmt w:val="decimal"/>
+      <w:lvlText w:val="%4."/>
+      <w:lvlJc w:val="left"/>
+      <w:pPr>
+        <w:ind w:left="2880" w:hanging="360"/>
+      </w:pPr>
+    </w:lvl>
+    <w:lvl w:ilvl="4" w:tplc="FFFFFFFF" w:tentative="1">
+      <w:start w:val="1"/>
+      <w:numFmt w:val="lowerLetter"/>
+      <w:lvlText w:val="%5."/>
+      <w:lvlJc w:val="left"/>
+      <w:pPr>
+        <w:ind w:left="3600" w:hanging="360"/>
+      </w:pPr>
+    </w:lvl>
+    <w:lvl w:ilvl="5" w:tplc="FFFFFFFF" w:tentative="1">
+      <w:start w:val="1"/>
+      <w:numFmt w:val="lowerRoman"/>
+      <w:lvlText w:val="%6."/>
+      <w:lvlJc w:val="right"/>
+      <w:pPr>
+        <w:ind w:left="4320" w:hanging="180"/>
+      </w:pPr>
+    </w:lvl>
+    <w:lvl w:ilvl="6" w:tplc="FFFFFFFF" w:tentative="1">
+      <w:start w:val="1"/>
+      <w:numFmt w:val="decimal"/>
+      <w:lvlText w:val="%7."/>
+      <w:lvlJc w:val="left"/>
+      <w:pPr>
+        <w:ind w:left="5040" w:hanging="360"/>
+      </w:pPr>
+    </w:lvl>
+    <w:lvl w:ilvl="7" w:tplc="FFFFFFFF" w:tentative="1">
+      <w:start w:val="1"/>
+      <w:numFmt w:val="lowerLetter"/>
+      <w:lvlText w:val="%8."/>
+      <w:lvlJc w:val="left"/>
+      <w:pPr>
+        <w:ind w:left="5760" w:hanging="360"/>
+      </w:pPr>
+    </w:lvl>
+    <w:lvl w:ilvl="8" w:tplc="FFFFFFFF" w:tentative="1">
+      <w:start w:val="1"/>
+      <w:numFmt w:val="lowerRoman"/>
+      <w:lvlText w:val="%9."/>
+      <w:lvlJc w:val="right"/>
+      <w:pPr>
+        <w:ind w:left="6480" w:hanging="180"/>
+      </w:pPr>
+    </w:lvl>
+  </w:abstractNum>
+  <w:abstractNum w:abstractNumId="22" w15:restartNumberingAfterBreak="0">
     <w:nsid w:val="76795B18"/>
     <w:multiLevelType w:val="hybridMultilevel"/>
     <w:tmpl w:val="F14EFA6C"/>
@@ -51665,7 +52735,7 @@
       </w:pPr>
     </w:lvl>
   </w:abstractNum>
-  <w:abstractNum w:abstractNumId="18" w15:restartNumberingAfterBreak="0">
+  <w:abstractNum w:abstractNumId="23" w15:restartNumberingAfterBreak="0">
     <w:nsid w:val="79534965"/>
     <w:multiLevelType w:val="hybridMultilevel"/>
     <w:tmpl w:val="4870422A"/>
@@ -51754,7 +52824,7 @@
       </w:pPr>
     </w:lvl>
   </w:abstractNum>
-  <w:abstractNum w:abstractNumId="19" w15:restartNumberingAfterBreak="0">
+  <w:abstractNum w:abstractNumId="24" w15:restartNumberingAfterBreak="0">
     <w:nsid w:val="7B5F4F11"/>
     <w:multiLevelType w:val="hybridMultilevel"/>
     <w:tmpl w:val="12BC32DC"/>
@@ -51868,64 +52938,79 @@
     </w:lvl>
   </w:abstractNum>
   <w:num w:numId="1" w16cid:durableId="1518887407">
+    <w:abstractNumId w:val="2"/>
+  </w:num>
+  <w:num w:numId="2" w16cid:durableId="1455097414">
+    <w:abstractNumId w:val="10"/>
+  </w:num>
+  <w:num w:numId="3" w16cid:durableId="1250383698">
+    <w:abstractNumId w:val="12"/>
+  </w:num>
+  <w:num w:numId="4" w16cid:durableId="118450597">
+    <w:abstractNumId w:val="14"/>
+  </w:num>
+  <w:num w:numId="5" w16cid:durableId="1098718464">
+    <w:abstractNumId w:val="24"/>
+  </w:num>
+  <w:num w:numId="6" w16cid:durableId="240020358">
+    <w:abstractNumId w:val="9"/>
+  </w:num>
+  <w:num w:numId="7" w16cid:durableId="536427157">
+    <w:abstractNumId w:val="23"/>
+  </w:num>
+  <w:num w:numId="8" w16cid:durableId="1369330655">
+    <w:abstractNumId w:val="6"/>
+  </w:num>
+  <w:num w:numId="9" w16cid:durableId="166017025">
+    <w:abstractNumId w:val="5"/>
+  </w:num>
+  <w:num w:numId="10" w16cid:durableId="420371468">
+    <w:abstractNumId w:val="19"/>
+  </w:num>
+  <w:num w:numId="11" w16cid:durableId="1851601501">
+    <w:abstractNumId w:val="16"/>
+  </w:num>
+  <w:num w:numId="12" w16cid:durableId="761994909">
+    <w:abstractNumId w:val="22"/>
+  </w:num>
+  <w:num w:numId="13" w16cid:durableId="1141458173">
+    <w:abstractNumId w:val="20"/>
+  </w:num>
+  <w:num w:numId="14" w16cid:durableId="521167717">
+    <w:abstractNumId w:val="15"/>
+  </w:num>
+  <w:num w:numId="15" w16cid:durableId="2116516824">
+    <w:abstractNumId w:val="11"/>
+  </w:num>
+  <w:num w:numId="16" w16cid:durableId="525143017">
+    <w:abstractNumId w:val="8"/>
+  </w:num>
+  <w:num w:numId="17" w16cid:durableId="1386680524">
+    <w:abstractNumId w:val="4"/>
+  </w:num>
+  <w:num w:numId="18" w16cid:durableId="1612055929">
+    <w:abstractNumId w:val="7"/>
+  </w:num>
+  <w:num w:numId="19" w16cid:durableId="1531068070">
     <w:abstractNumId w:val="1"/>
   </w:num>
-  <w:num w:numId="2" w16cid:durableId="1455097414">
-    <w:abstractNumId w:val="8"/>
-  </w:num>
-  <w:num w:numId="3" w16cid:durableId="1250383698">
-    <w:abstractNumId w:val="10"/>
-  </w:num>
-  <w:num w:numId="4" w16cid:durableId="118450597">
-    <w:abstractNumId w:val="11"/>
-  </w:num>
-  <w:num w:numId="5" w16cid:durableId="1098718464">
-    <w:abstractNumId w:val="19"/>
-  </w:num>
-  <w:num w:numId="6" w16cid:durableId="240020358">
-    <w:abstractNumId w:val="7"/>
-  </w:num>
-  <w:num w:numId="7" w16cid:durableId="536427157">
+  <w:num w:numId="20" w16cid:durableId="360672509">
     <w:abstractNumId w:val="18"/>
   </w:num>
-  <w:num w:numId="8" w16cid:durableId="1369330655">
-    <w:abstractNumId w:val="4"/>
+  <w:num w:numId="21" w16cid:durableId="348920139">
+    <w:abstractNumId w:val="21"/>
   </w:num>
-  <w:num w:numId="9" w16cid:durableId="166017025">
-    <w:abstractNumId w:val="3"/>
+  <w:num w:numId="22" w16cid:durableId="607392871">
+    <w:abstractNumId w:val="17"/>
   </w:num>
-  <w:num w:numId="10" w16cid:durableId="420371468">
-    <w:abstractNumId w:val="15"/>
-  </w:num>
-  <w:num w:numId="11" w16cid:durableId="1851601501">
+  <w:num w:numId="23" w16cid:durableId="2143887318">
     <w:abstractNumId w:val="13"/>
   </w:num>
-  <w:num w:numId="12" w16cid:durableId="761994909">
-    <w:abstractNumId w:val="17"/>
-  </w:num>
-  <w:num w:numId="13" w16cid:durableId="1141458173">
-    <w:abstractNumId w:val="16"/>
-  </w:num>
-  <w:num w:numId="14" w16cid:durableId="521167717">
-    <w:abstractNumId w:val="12"/>
-  </w:num>
-  <w:num w:numId="15" w16cid:durableId="2116516824">
-    <w:abstractNumId w:val="9"/>
-  </w:num>
-  <w:num w:numId="16" w16cid:durableId="525143017">
-    <w:abstractNumId w:val="6"/>
-  </w:num>
-  <w:num w:numId="17" w16cid:durableId="1386680524">
-    <w:abstractNumId w:val="2"/>
-  </w:num>
-  <w:num w:numId="18" w16cid:durableId="1612055929">
-    <w:abstractNumId w:val="5"/>
-  </w:num>
-  <w:num w:numId="19" w16cid:durableId="1531068070">
+  <w:num w:numId="24" w16cid:durableId="1021081811">
     <w:abstractNumId w:val="0"/>
   </w:num>
-  <w:num w:numId="20" w16cid:durableId="360672509">
-    <w:abstractNumId w:val="14"/>
+  <w:num w:numId="25" w16cid:durableId="1264068717">
+    <w:abstractNumId w:val="3"/>
   </w:num>
   <w:numIdMacAtCleanup w:val="20"/>
 </w:numbering>

</xml_diff>

<commit_message>
update penulisan bab 4
</commit_message>
<xml_diff>
--- a/tugas-akhir/skripsi.docx
+++ b/tugas-akhir/skripsi.docx
@@ -1,6 +1,6 @@
 
 <file path=word/document.xml><?xml version="1.0" encoding="utf-8"?>
-<w:document xmlns:wpc="http://schemas.microsoft.com/office/word/2010/wordprocessingCanvas" xmlns:cx="http://schemas.microsoft.com/office/drawing/2014/chartex" xmlns:cx1="http://schemas.microsoft.com/office/drawing/2015/9/8/chartex" xmlns:cx2="http://schemas.microsoft.com/office/drawing/2015/10/21/chartex" xmlns:cx3="http://schemas.microsoft.com/office/drawing/2016/5/9/chartex" xmlns:cx4="http://schemas.microsoft.com/office/drawing/2016/5/10/chartex" xmlns:cx5="http://schemas.microsoft.com/office/drawing/2016/5/11/chartex" xmlns:cx6="http://schemas.microsoft.com/office/drawing/2016/5/12/chartex" xmlns:cx7="http://schemas.microsoft.com/office/drawing/2016/5/13/chartex" xmlns:cx8="http://schemas.microsoft.com/office/drawing/2016/5/14/chartex" xmlns:mc="http://schemas.openxmlformats.org/markup-compatibility/2006" xmlns:aink="http://schemas.microsoft.com/office/drawing/2016/ink" xmlns:am3d="http://schemas.microsoft.com/office/drawing/2017/model3d" xmlns:o="urn:schemas-microsoft-com:office:office" xmlns:r="http://schemas.openxmlformats.org/officeDocument/2006/relationships" xmlns:m="http://schemas.openxmlformats.org/officeDocument/2006/math" xmlns:v="urn:schemas-microsoft-com:vml" xmlns:wp14="http://schemas.microsoft.com/office/word/2010/wordprocessingDrawing" xmlns:wp="http://schemas.openxmlformats.org/drawingml/2006/wordprocessingDrawing" xmlns:w10="urn:schemas-microsoft-com:office:word" xmlns:w="http://schemas.openxmlformats.org/wordprocessingml/2006/main" xmlns:w14="http://schemas.microsoft.com/office/word/2010/wordml" xmlns:w15="http://schemas.microsoft.com/office/word/2012/wordml" xmlns:w16cex="http://schemas.microsoft.com/office/word/2018/wordml/cex" xmlns:w16cid="http://schemas.microsoft.com/office/word/2016/wordml/cid" xmlns:w16="http://schemas.microsoft.com/office/word/2018/wordml" xmlns:w16sdtdh="http://schemas.microsoft.com/office/word/2020/wordml/sdtdatahash" xmlns:w16se="http://schemas.microsoft.com/office/word/2015/wordml/symex" xmlns:wpg="http://schemas.microsoft.com/office/word/2010/wordprocessingGroup" xmlns:wpi="http://schemas.microsoft.com/office/word/2010/wordprocessingInk" xmlns:wne="http://schemas.microsoft.com/office/word/2006/wordml" xmlns:wps="http://schemas.microsoft.com/office/word/2010/wordprocessingShape" mc:Ignorable="w14 w15 w16se w16cid w16 w16cex w16sdtdh wp14">
+<w:document xmlns:wpc="http://schemas.microsoft.com/office/word/2010/wordprocessingCanvas" xmlns:cx="http://schemas.microsoft.com/office/drawing/2014/chartex" xmlns:cx1="http://schemas.microsoft.com/office/drawing/2015/9/8/chartex" xmlns:cx2="http://schemas.microsoft.com/office/drawing/2015/10/21/chartex" xmlns:cx3="http://schemas.microsoft.com/office/drawing/2016/5/9/chartex" xmlns:cx4="http://schemas.microsoft.com/office/drawing/2016/5/10/chartex" xmlns:cx5="http://schemas.microsoft.com/office/drawing/2016/5/11/chartex" xmlns:cx6="http://schemas.microsoft.com/office/drawing/2016/5/12/chartex" xmlns:cx7="http://schemas.microsoft.com/office/drawing/2016/5/13/chartex" xmlns:cx8="http://schemas.microsoft.com/office/drawing/2016/5/14/chartex" xmlns:mc="http://schemas.openxmlformats.org/markup-compatibility/2006" xmlns:aink="http://schemas.microsoft.com/office/drawing/2016/ink" xmlns:am3d="http://schemas.microsoft.com/office/drawing/2017/model3d" xmlns:o="urn:schemas-microsoft-com:office:office" xmlns:oel="http://schemas.microsoft.com/office/2019/extlst" xmlns:r="http://schemas.openxmlformats.org/officeDocument/2006/relationships" xmlns:m="http://schemas.openxmlformats.org/officeDocument/2006/math" xmlns:v="urn:schemas-microsoft-com:vml" xmlns:wp14="http://schemas.microsoft.com/office/word/2010/wordprocessingDrawing" xmlns:wp="http://schemas.openxmlformats.org/drawingml/2006/wordprocessingDrawing" xmlns:w10="urn:schemas-microsoft-com:office:word" xmlns:w="http://schemas.openxmlformats.org/wordprocessingml/2006/main" xmlns:w14="http://schemas.microsoft.com/office/word/2010/wordml" xmlns:w15="http://schemas.microsoft.com/office/word/2012/wordml" xmlns:w16cex="http://schemas.microsoft.com/office/word/2018/wordml/cex" xmlns:w16cid="http://schemas.microsoft.com/office/word/2016/wordml/cid" xmlns:w16="http://schemas.microsoft.com/office/word/2018/wordml" xmlns:w16sdtdh="http://schemas.microsoft.com/office/word/2020/wordml/sdtdatahash" xmlns:w16se="http://schemas.microsoft.com/office/word/2015/wordml/symex" xmlns:wpg="http://schemas.microsoft.com/office/word/2010/wordprocessingGroup" xmlns:wpi="http://schemas.microsoft.com/office/word/2010/wordprocessingInk" xmlns:wne="http://schemas.microsoft.com/office/word/2006/wordml" xmlns:wps="http://schemas.microsoft.com/office/word/2010/wordprocessingShape" mc:Ignorable="w14 w15 w16se w16cid w16 w16cex w16sdtdh wp14">
   <w:body>
     <w:p>
       <w:pPr>
@@ -5287,21 +5287,7 @@
             <w:rStyle w:val="Hyperlink"/>
             <w:noProof/>
           </w:rPr>
-          <w:t>Gambar 4. Grafik ketepatan ke</w:t>
-        </w:r>
-        <w:r>
-          <w:rPr>
-            <w:rStyle w:val="Hyperlink"/>
-            <w:noProof/>
-          </w:rPr>
-          <w:t>p</w:t>
-        </w:r>
-        <w:r>
-          <w:rPr>
-            <w:rStyle w:val="Hyperlink"/>
-            <w:noProof/>
-          </w:rPr>
-          <w:t>utusan tiap metode</w:t>
+          <w:t>Gambar 4. Grafik ketepatan keputusan tiap metode</w:t>
         </w:r>
         <w:r>
           <w:rPr>
@@ -6970,21 +6956,7 @@
             <w:rStyle w:val="Hyperlink"/>
             <w:noProof/>
           </w:rPr>
-          <w:t>Table 5. Perba</w:t>
-        </w:r>
-        <w:r>
-          <w:rPr>
-            <w:rStyle w:val="Hyperlink"/>
-            <w:noProof/>
-          </w:rPr>
-          <w:t>n</w:t>
-        </w:r>
-        <w:r>
-          <w:rPr>
-            <w:rStyle w:val="Hyperlink"/>
-            <w:noProof/>
-          </w:rPr>
-          <w:t>dingan kinerja pada tiap metode</w:t>
+          <w:t>Table 5. Perbandingan kinerja pada tiap metode</w:t>
         </w:r>
         <w:r>
           <w:rPr>
@@ -14179,11 +14151,19 @@
         </w:rPr>
         <w:t xml:space="preserve"> pada radius 10 </w:t>
       </w:r>
-      <w:r>
-        <w:rPr>
-          <w:lang w:val="en-US"/>
-        </w:rPr>
-        <w:t>meter.</w:t>
+      <w:proofErr w:type="gramStart"/>
+      <w:r>
+        <w:rPr>
+          <w:lang w:val="en-US"/>
+        </w:rPr>
+        <w:t>meter</w:t>
+      </w:r>
+      <w:proofErr w:type="gramEnd"/>
+      <w:r>
+        <w:rPr>
+          <w:lang w:val="en-US"/>
+        </w:rPr>
+        <w:t>.</w:t>
       </w:r>
     </w:p>
     <w:p>
@@ -17861,27 +17841,14 @@
       <w:r>
         <w:t xml:space="preserve">Table </w:t>
       </w:r>
-      <w:r>
-        <w:fldChar w:fldCharType="begin"/>
-      </w:r>
-      <w:r>
-        <w:instrText xml:space="preserve"> SEQ Table \* ARABIC </w:instrText>
-      </w:r>
-      <w:r>
-        <w:fldChar w:fldCharType="separate"/>
-      </w:r>
-      <w:r>
-        <w:rPr>
-          <w:noProof/>
-        </w:rPr>
-        <w:t>1</w:t>
-      </w:r>
-      <w:r>
-        <w:rPr>
-          <w:noProof/>
-        </w:rPr>
-        <w:fldChar w:fldCharType="end"/>
-      </w:r>
+      <w:fldSimple w:instr=" SEQ Table \* ARABIC ">
+        <w:r>
+          <w:rPr>
+            <w:noProof/>
+          </w:rPr>
+          <w:t>1</w:t>
+        </w:r>
+      </w:fldSimple>
       <w:r>
         <w:rPr>
           <w:noProof/>
@@ -20949,7 +20916,15 @@
             </w:r>
             <w:proofErr w:type="spellEnd"/>
             <w:r>
-              <w:t xml:space="preserve"> Global Positioning System(GPS) </w:t>
+              <w:t xml:space="preserve"> Global Positioning </w:t>
+            </w:r>
+            <w:proofErr w:type="gramStart"/>
+            <w:r>
+              <w:t>System(</w:t>
+            </w:r>
+            <w:proofErr w:type="gramEnd"/>
+            <w:r>
+              <w:t xml:space="preserve">GPS) </w:t>
             </w:r>
             <w:proofErr w:type="spellStart"/>
             <w:r>
@@ -21681,27 +21656,14 @@
         <w:lastRenderedPageBreak/>
         <w:t xml:space="preserve">Table </w:t>
       </w:r>
-      <w:r>
-        <w:fldChar w:fldCharType="begin"/>
-      </w:r>
-      <w:r>
-        <w:instrText xml:space="preserve"> SEQ Table \* ARABIC </w:instrText>
-      </w:r>
-      <w:r>
-        <w:fldChar w:fldCharType="separate"/>
-      </w:r>
-      <w:r>
-        <w:rPr>
-          <w:noProof/>
-        </w:rPr>
-        <w:t>2</w:t>
-      </w:r>
-      <w:r>
-        <w:rPr>
-          <w:noProof/>
-        </w:rPr>
-        <w:fldChar w:fldCharType="end"/>
-      </w:r>
+      <w:fldSimple w:instr=" SEQ Table \* ARABIC ">
+        <w:r>
+          <w:rPr>
+            <w:noProof/>
+          </w:rPr>
+          <w:t>2</w:t>
+        </w:r>
+      </w:fldSimple>
       <w:r>
         <w:rPr>
           <w:noProof/>
@@ -23298,23 +23260,7 @@
           <w:noProof/>
           <w:lang w:val="en-US"/>
         </w:rPr>
-        <w:t>(</w:t>
-      </w:r>
-      <w:proofErr w:type="spellStart"/>
-      <w:r>
-        <w:rPr>
-          <w:noProof/>
-          <w:lang w:val="en-US"/>
-        </w:rPr>
-        <w:t>Hartati</w:t>
-      </w:r>
-      <w:proofErr w:type="spellEnd"/>
-      <w:r>
-        <w:rPr>
-          <w:noProof/>
-          <w:lang w:val="en-US"/>
-        </w:rPr>
-        <w:t xml:space="preserve"> </w:t>
+        <w:t xml:space="preserve">(Hartati </w:t>
       </w:r>
       <w:r>
         <w:rPr>
@@ -24260,14 +24206,27 @@
                             <w:r>
                               <w:t xml:space="preserve">Gambar </w:t>
                             </w:r>
-                            <w:fldSimple w:instr=" SEQ Gambar \* ARABIC ">
-                              <w:r>
-                                <w:rPr>
-                                  <w:noProof/>
-                                </w:rPr>
-                                <w:t>1</w:t>
-                              </w:r>
-                            </w:fldSimple>
+                            <w:r>
+                              <w:fldChar w:fldCharType="begin"/>
+                            </w:r>
+                            <w:r>
+                              <w:instrText xml:space="preserve"> SEQ Gambar \* ARABIC </w:instrText>
+                            </w:r>
+                            <w:r>
+                              <w:fldChar w:fldCharType="separate"/>
+                            </w:r>
+                            <w:r>
+                              <w:rPr>
+                                <w:noProof/>
+                              </w:rPr>
+                              <w:t>1</w:t>
+                            </w:r>
+                            <w:r>
+                              <w:rPr>
+                                <w:noProof/>
+                              </w:rPr>
+                              <w:fldChar w:fldCharType="end"/>
+                            </w:r>
                             <w:r>
                               <w:t>.</w:t>
                             </w:r>
@@ -24291,14 +24250,27 @@
                             <w:r>
                               <w:t xml:space="preserve">Gambar </w:t>
                             </w:r>
-                            <w:fldSimple w:instr=" SEQ Gambar \* ARABIC ">
-                              <w:r>
-                                <w:rPr>
-                                  <w:noProof/>
-                                </w:rPr>
-                                <w:t>2</w:t>
-                              </w:r>
-                            </w:fldSimple>
+                            <w:r>
+                              <w:fldChar w:fldCharType="begin"/>
+                            </w:r>
+                            <w:r>
+                              <w:instrText xml:space="preserve"> SEQ Gambar \* ARABIC </w:instrText>
+                            </w:r>
+                            <w:r>
+                              <w:fldChar w:fldCharType="separate"/>
+                            </w:r>
+                            <w:r>
+                              <w:rPr>
+                                <w:noProof/>
+                              </w:rPr>
+                              <w:t>2</w:t>
+                            </w:r>
+                            <w:r>
+                              <w:rPr>
+                                <w:noProof/>
+                              </w:rPr>
+                              <w:fldChar w:fldCharType="end"/>
+                            </w:r>
                             <w:r>
                               <w:t>.</w:t>
                             </w:r>
@@ -27724,7 +27696,6 @@
         </w:rPr>
         <w:t>(</w:t>
       </w:r>
-      <w:proofErr w:type="spellStart"/>
       <w:r>
         <w:rPr>
           <w:rStyle w:val="SubtitleChar"/>
@@ -27733,18 +27704,7 @@
           <w:i/>
           <w:noProof/>
         </w:rPr>
-        <w:t>Apa</w:t>
-      </w:r>
-      <w:proofErr w:type="spellEnd"/>
-      <w:r>
-        <w:rPr>
-          <w:rStyle w:val="SubtitleChar"/>
-          <w:b w:val="0"/>
-          <w:bCs/>
-          <w:i/>
-          <w:noProof/>
-        </w:rPr>
-        <w:t xml:space="preserve"> Itu Kotlin? Kenapa Kita Harus Mempelajari Kotlin? - Dicoding Blog</w:t>
+        <w:t>Apa Itu Kotlin? Kenapa Kita Harus Mempelajari Kotlin? - Dicoding Blog</w:t>
       </w:r>
       <w:r>
         <w:rPr>
@@ -27770,7 +27730,7 @@
         <w:ind w:right="-1"/>
         <w:jc w:val="center"/>
       </w:pPr>
-      <w:bookmarkStart w:id="22" w:name="_Toc101906256"/>
+      <w:bookmarkStart w:id="20" w:name="_Toc101906256"/>
       <w:r>
         <w:lastRenderedPageBreak/>
         <w:t xml:space="preserve">BAB </w:t>
@@ -27784,7 +27744,7 @@
       <w:r>
         <w:t>METODOLOGI PENELITIAN</w:t>
       </w:r>
-      <w:bookmarkEnd w:id="22"/>
+      <w:bookmarkEnd w:id="20"/>
     </w:p>
     <w:p>
       <w:pPr>
@@ -28144,7 +28104,7 @@
           <w:lang w:val="en-US"/>
         </w:rPr>
       </w:pPr>
-      <w:bookmarkStart w:id="23" w:name="_Toc101906257"/>
+      <w:bookmarkStart w:id="21" w:name="_Toc101906257"/>
       <w:proofErr w:type="spellStart"/>
       <w:r>
         <w:rPr>
@@ -28166,7 +28126,7 @@
         </w:rPr>
         <w:t>Literatur</w:t>
       </w:r>
-      <w:bookmarkEnd w:id="23"/>
+      <w:bookmarkEnd w:id="21"/>
       <w:proofErr w:type="spellEnd"/>
     </w:p>
     <w:p>
@@ -29285,7 +29245,7 @@
           <w:lang w:val="id-ID"/>
         </w:rPr>
       </w:pPr>
-      <w:bookmarkStart w:id="24" w:name="_Toc101906258"/>
+      <w:bookmarkStart w:id="22" w:name="_Toc101906258"/>
       <w:r>
         <w:rPr>
           <w:lang w:val="id-ID"/>
@@ -29298,7 +29258,7 @@
         </w:rPr>
         <w:t>n Data</w:t>
       </w:r>
-      <w:bookmarkEnd w:id="24"/>
+      <w:bookmarkEnd w:id="22"/>
     </w:p>
     <w:p>
       <w:pPr>
@@ -31110,7 +31070,7 @@
           <w:lang w:val="id-ID"/>
         </w:rPr>
       </w:pPr>
-      <w:bookmarkStart w:id="25" w:name="_Toc101906259"/>
+      <w:bookmarkStart w:id="23" w:name="_Toc101906259"/>
       <w:r>
         <w:rPr>
           <w:lang w:val="id-ID"/>
@@ -31123,7 +31083,7 @@
         </w:rPr>
         <w:t xml:space="preserve"> Sistem</w:t>
       </w:r>
-      <w:bookmarkEnd w:id="25"/>
+      <w:bookmarkEnd w:id="23"/>
     </w:p>
     <w:p>
       <w:pPr>
@@ -35542,14 +35502,14 @@
           <w:lang w:val="en-US"/>
         </w:rPr>
       </w:pPr>
-      <w:bookmarkStart w:id="26" w:name="_Toc101906260"/>
+      <w:bookmarkStart w:id="24" w:name="_Toc101906260"/>
       <w:r>
         <w:rPr>
           <w:lang w:val="id-ID"/>
         </w:rPr>
         <w:t>Pengembangan Sistem</w:t>
       </w:r>
-      <w:bookmarkEnd w:id="26"/>
+      <w:bookmarkEnd w:id="24"/>
     </w:p>
     <w:p>
       <w:pPr>
@@ -36069,18 +36029,31 @@
                                 <w:lang w:val="en-US"/>
                               </w:rPr>
                             </w:pPr>
-                            <w:bookmarkStart w:id="27" w:name="_Toc101998141"/>
+                            <w:bookmarkStart w:id="25" w:name="_Toc101998141"/>
                             <w:r>
                               <w:t xml:space="preserve">Gambar </w:t>
                             </w:r>
-                            <w:fldSimple w:instr=" SEQ Gambar \* ARABIC ">
-                              <w:r>
-                                <w:rPr>
-                                  <w:noProof/>
-                                </w:rPr>
-                                <w:t>3</w:t>
-                              </w:r>
-                            </w:fldSimple>
+                            <w:r>
+                              <w:fldChar w:fldCharType="begin"/>
+                            </w:r>
+                            <w:r>
+                              <w:instrText xml:space="preserve"> SEQ Gambar \* ARABIC </w:instrText>
+                            </w:r>
+                            <w:r>
+                              <w:fldChar w:fldCharType="separate"/>
+                            </w:r>
+                            <w:r>
+                              <w:rPr>
+                                <w:noProof/>
+                              </w:rPr>
+                              <w:t>3</w:t>
+                            </w:r>
+                            <w:r>
+                              <w:rPr>
+                                <w:noProof/>
+                              </w:rPr>
+                              <w:fldChar w:fldCharType="end"/>
+                            </w:r>
                             <w:r>
                               <w:t>.</w:t>
                             </w:r>
@@ -36095,7 +36068,7 @@
                             <w:r>
                               <w:t xml:space="preserve"> prototype</w:t>
                             </w:r>
-                            <w:bookmarkEnd w:id="27"/>
+                            <w:bookmarkEnd w:id="25"/>
                           </w:p>
                         </w:txbxContent>
                       </wps:txbx>
@@ -39939,7 +39912,7 @@
           <w:lang w:val="en-US"/>
         </w:rPr>
       </w:pPr>
-      <w:bookmarkStart w:id="29" w:name="_Toc101906261"/>
+      <w:bookmarkStart w:id="26" w:name="_Toc101906261"/>
       <w:proofErr w:type="spellStart"/>
       <w:r>
         <w:rPr>
@@ -39961,7 +39934,7 @@
         </w:rPr>
         <w:t>Laporan</w:t>
       </w:r>
-      <w:bookmarkEnd w:id="29"/>
+      <w:bookmarkEnd w:id="26"/>
       <w:proofErr w:type="spellEnd"/>
     </w:p>
     <w:p>
@@ -40580,7 +40553,7 @@
         <w:ind w:right="-1"/>
         <w:jc w:val="center"/>
       </w:pPr>
-      <w:bookmarkStart w:id="30" w:name="_Toc101906262"/>
+      <w:bookmarkStart w:id="27" w:name="_Toc101906262"/>
       <w:r>
         <w:lastRenderedPageBreak/>
         <w:t xml:space="preserve">BAB </w:t>
@@ -40594,7 +40567,7 @@
       <w:r>
         <w:t>HASIL DAN PEMBAHASAN</w:t>
       </w:r>
-      <w:bookmarkEnd w:id="30"/>
+      <w:bookmarkEnd w:id="27"/>
     </w:p>
     <w:p>
       <w:pPr>
@@ -40609,12 +40582,12 @@
         <w:spacing w:line="276" w:lineRule="auto"/>
         <w:ind w:left="1418" w:hanging="1058"/>
       </w:pPr>
-      <w:bookmarkStart w:id="31" w:name="_Toc101906263"/>
+      <w:bookmarkStart w:id="28" w:name="_Toc101906263"/>
       <w:proofErr w:type="spellStart"/>
       <w:r>
         <w:t>Planing</w:t>
       </w:r>
-      <w:bookmarkEnd w:id="31"/>
+      <w:bookmarkEnd w:id="28"/>
       <w:proofErr w:type="spellEnd"/>
       <w:r>
         <w:t xml:space="preserve"> </w:t>
@@ -41115,31 +41088,18 @@
         <w:keepNext/>
         <w:ind w:left="1843"/>
       </w:pPr>
-      <w:bookmarkStart w:id="32" w:name="_Toc101999777"/>
+      <w:bookmarkStart w:id="29" w:name="_Toc101999777"/>
       <w:r>
         <w:t xml:space="preserve">Table </w:t>
       </w:r>
-      <w:r>
-        <w:fldChar w:fldCharType="begin"/>
-      </w:r>
-      <w:r>
-        <w:instrText xml:space="preserve"> SEQ Table \* ARABIC </w:instrText>
-      </w:r>
-      <w:r>
-        <w:fldChar w:fldCharType="separate"/>
-      </w:r>
-      <w:r>
-        <w:rPr>
-          <w:noProof/>
-        </w:rPr>
-        <w:t>3</w:t>
-      </w:r>
-      <w:r>
-        <w:rPr>
-          <w:noProof/>
-        </w:rPr>
-        <w:fldChar w:fldCharType="end"/>
-      </w:r>
+      <w:fldSimple w:instr=" SEQ Table \* ARABIC ">
+        <w:r>
+          <w:rPr>
+            <w:noProof/>
+          </w:rPr>
+          <w:t>3</w:t>
+        </w:r>
+      </w:fldSimple>
       <w:r>
         <w:t xml:space="preserve">. </w:t>
       </w:r>
@@ -41157,7 +41117,7 @@
       <w:r>
         <w:t>)</w:t>
       </w:r>
-      <w:bookmarkEnd w:id="32"/>
+      <w:bookmarkEnd w:id="29"/>
     </w:p>
     <w:tbl>
       <w:tblPr>
@@ -44908,7 +44868,7 @@
         <w:spacing w:line="276" w:lineRule="auto"/>
         <w:ind w:left="1134" w:hanging="567"/>
       </w:pPr>
-      <w:bookmarkStart w:id="33" w:name="_Toc101906264"/>
+      <w:bookmarkStart w:id="30" w:name="_Toc101906264"/>
       <w:r>
         <w:t>Analysis</w:t>
       </w:r>
@@ -45678,7 +45638,7 @@
           <w:lang w:val="id-ID"/>
         </w:rPr>
         <w:drawing>
-          <wp:anchor distT="0" distB="0" distL="114300" distR="114300" simplePos="0" relativeHeight="251867136" behindDoc="0" locked="0" layoutInCell="1" allowOverlap="1" wp14:anchorId="426DE18B" wp14:editId="4D0AE2F2">
+          <wp:anchor distT="0" distB="0" distL="114300" distR="114300" simplePos="0" relativeHeight="251867136" behindDoc="0" locked="0" layoutInCell="1" allowOverlap="1" wp14:anchorId="426DE18B" wp14:editId="4CFF9B4F">
             <wp:simplePos x="0" y="0"/>
             <wp:positionH relativeFrom="column">
               <wp:posOffset>663575</wp:posOffset>
@@ -45703,6 +45663,15 @@
                   <pic:blipFill rotWithShape="1">
                     <a:blip r:embed="rId44">
                       <a:extLst>
+                        <a:ext uri="{BEBA8EAE-BF5A-486C-A8C5-ECC9F3942E4B}">
+                          <a14:imgProps xmlns:a14="http://schemas.microsoft.com/office/drawing/2010/main">
+                            <a14:imgLayer r:embed="rId45">
+                              <a14:imgEffect>
+                                <a14:sharpenSoften amount="25000"/>
+                              </a14:imgEffect>
+                            </a14:imgLayer>
+                          </a14:imgProps>
+                        </a:ext>
                         <a:ext uri="{28A0092B-C50C-407E-A947-70E740481C1C}">
                           <a14:useLocalDpi xmlns:a14="http://schemas.microsoft.com/office/drawing/2010/main" val="0"/>
                         </a:ext>
@@ -45785,38 +45754,31 @@
                                 <w:lang w:val="id-ID"/>
                               </w:rPr>
                             </w:pPr>
-                            <w:bookmarkStart w:id="34" w:name="_Toc101999778"/>
+                            <w:bookmarkStart w:id="31" w:name="_Toc101999778"/>
                             <w:r>
                               <w:t xml:space="preserve">Table </w:t>
                             </w:r>
-                            <w:r>
-                              <w:fldChar w:fldCharType="begin"/>
-                            </w:r>
-                            <w:r>
-                              <w:instrText xml:space="preserve"> SEQ Table \* ARABIC </w:instrText>
-                            </w:r>
-                            <w:r>
-                              <w:fldChar w:fldCharType="separate"/>
-                            </w:r>
+                            <w:fldSimple w:instr=" SEQ Table \* ARABIC ">
+                              <w:r>
+                                <w:rPr>
+                                  <w:noProof/>
+                                </w:rPr>
+                                <w:t>4</w:t>
+                              </w:r>
+                            </w:fldSimple>
                             <w:r>
                               <w:rPr>
-                                <w:noProof/>
+                                <w:lang w:val="id-ID"/>
                               </w:rPr>
-                              <w:t>4</w:t>
-                            </w:r>
-                            <w:r>
-                              <w:rPr>
-                                <w:noProof/>
-                              </w:rPr>
-                              <w:fldChar w:fldCharType="end"/>
+                              <w:t xml:space="preserve">. </w:t>
                             </w:r>
                             <w:r>
                               <w:rPr>
                                 <w:lang w:val="id-ID"/>
                               </w:rPr>
-                              <w:t>. Perbandingan hasil perhitungan jarak</w:t>
+                              <w:t>Perbandingan hasil perhitungan jarak</w:t>
                             </w:r>
-                            <w:bookmarkEnd w:id="34"/>
+                            <w:bookmarkEnd w:id="31"/>
                           </w:p>
                         </w:txbxContent>
                       </wps:txbx>
@@ -45951,7 +45913,7 @@
         </w:rPr>
         <w:lastRenderedPageBreak/>
         <w:drawing>
-          <wp:inline distT="0" distB="0" distL="0" distR="0" wp14:anchorId="02E5FE4A" wp14:editId="6F601636">
+          <wp:inline distT="0" distB="0" distL="0" distR="0" wp14:anchorId="02E5FE4A" wp14:editId="75468EAE">
             <wp:extent cx="3424806" cy="2520000"/>
             <wp:effectExtent l="0" t="0" r="4445" b="0"/>
             <wp:docPr id="25" name="Picture 25"/>
@@ -45966,8 +45928,17 @@
                     <pic:cNvPicPr/>
                   </pic:nvPicPr>
                   <pic:blipFill>
-                    <a:blip r:embed="rId45">
+                    <a:blip r:embed="rId46">
                       <a:extLst>
+                        <a:ext uri="{BEBA8EAE-BF5A-486C-A8C5-ECC9F3942E4B}">
+                          <a14:imgProps xmlns:a14="http://schemas.microsoft.com/office/drawing/2010/main">
+                            <a14:imgLayer r:embed="rId47">
+                              <a14:imgEffect>
+                                <a14:sharpenSoften amount="25000"/>
+                              </a14:imgEffect>
+                            </a14:imgLayer>
+                          </a14:imgProps>
+                        </a:ext>
                         <a:ext uri="{28A0092B-C50C-407E-A947-70E740481C1C}">
                           <a14:useLocalDpi xmlns:a14="http://schemas.microsoft.com/office/drawing/2010/main" val="0"/>
                         </a:ext>
@@ -46002,14 +45973,27 @@
       <w:r>
         <w:t xml:space="preserve">Gambar </w:t>
       </w:r>
-      <w:fldSimple w:instr=" SEQ Gambar \* ARABIC ">
-        <w:r>
-          <w:rPr>
-            <w:noProof/>
-          </w:rPr>
-          <w:t>4</w:t>
-        </w:r>
-      </w:fldSimple>
+      <w:r>
+        <w:fldChar w:fldCharType="begin"/>
+      </w:r>
+      <w:r>
+        <w:instrText xml:space="preserve"> SEQ Gambar \* ARABIC </w:instrText>
+      </w:r>
+      <w:r>
+        <w:fldChar w:fldCharType="separate"/>
+      </w:r>
+      <w:r>
+        <w:rPr>
+          <w:noProof/>
+        </w:rPr>
+        <w:t>4</w:t>
+      </w:r>
+      <w:r>
+        <w:rPr>
+          <w:noProof/>
+        </w:rPr>
+        <w:fldChar w:fldCharType="end"/>
+      </w:r>
       <w:r>
         <w:t xml:space="preserve">. </w:t>
       </w:r>
@@ -46346,14 +46330,27 @@
                             <w:r>
                               <w:t xml:space="preserve">Gambar </w:t>
                             </w:r>
-                            <w:fldSimple w:instr=" SEQ Gambar \* ARABIC ">
-                              <w:r>
-                                <w:rPr>
-                                  <w:noProof/>
-                                </w:rPr>
-                                <w:t>5</w:t>
-                              </w:r>
-                            </w:fldSimple>
+                            <w:r>
+                              <w:fldChar w:fldCharType="begin"/>
+                            </w:r>
+                            <w:r>
+                              <w:instrText xml:space="preserve"> SEQ Gambar \* ARABIC </w:instrText>
+                            </w:r>
+                            <w:r>
+                              <w:fldChar w:fldCharType="separate"/>
+                            </w:r>
+                            <w:r>
+                              <w:rPr>
+                                <w:noProof/>
+                              </w:rPr>
+                              <w:t>5</w:t>
+                            </w:r>
+                            <w:r>
+                              <w:rPr>
+                                <w:noProof/>
+                              </w:rPr>
+                              <w:fldChar w:fldCharType="end"/>
+                            </w:r>
                             <w:r>
                               <w:t>.</w:t>
                             </w:r>
@@ -46462,7 +46459,7 @@
           <w:noProof/>
         </w:rPr>
         <w:drawing>
-          <wp:anchor distT="0" distB="0" distL="114300" distR="114300" simplePos="0" relativeHeight="251875328" behindDoc="0" locked="0" layoutInCell="1" allowOverlap="1" wp14:anchorId="7EDA9D3E" wp14:editId="3637469E">
+          <wp:anchor distT="0" distB="0" distL="114300" distR="114300" simplePos="0" relativeHeight="251875328" behindDoc="0" locked="0" layoutInCell="1" allowOverlap="1" wp14:anchorId="7EDA9D3E" wp14:editId="6F1207C9">
             <wp:simplePos x="0" y="0"/>
             <wp:positionH relativeFrom="column">
               <wp:posOffset>522361</wp:posOffset>
@@ -46485,8 +46482,17 @@
                     <pic:cNvPicPr/>
                   </pic:nvPicPr>
                   <pic:blipFill>
-                    <a:blip r:embed="rId46">
+                    <a:blip r:embed="rId48">
                       <a:extLst>
+                        <a:ext uri="{BEBA8EAE-BF5A-486C-A8C5-ECC9F3942E4B}">
+                          <a14:imgProps xmlns:a14="http://schemas.microsoft.com/office/drawing/2010/main">
+                            <a14:imgLayer r:embed="rId49">
+                              <a14:imgEffect>
+                                <a14:sharpenSoften amount="25000"/>
+                              </a14:imgEffect>
+                            </a14:imgLayer>
+                          </a14:imgProps>
+                        </a:ext>
                         <a:ext uri="{28A0092B-C50C-407E-A947-70E740481C1C}">
                           <a14:useLocalDpi xmlns:a14="http://schemas.microsoft.com/office/drawing/2010/main" val="0"/>
                         </a:ext>
@@ -47033,7 +47039,7 @@
         </w:rPr>
         <w:lastRenderedPageBreak/>
         <w:drawing>
-          <wp:anchor distT="0" distB="0" distL="114300" distR="114300" simplePos="0" relativeHeight="251881472" behindDoc="0" locked="0" layoutInCell="1" allowOverlap="1" wp14:anchorId="7B2F90A5" wp14:editId="622F8B45">
+          <wp:anchor distT="0" distB="0" distL="114300" distR="114300" simplePos="0" relativeHeight="251881472" behindDoc="0" locked="0" layoutInCell="1" allowOverlap="1" wp14:anchorId="7B2F90A5" wp14:editId="18052D31">
             <wp:simplePos x="0" y="0"/>
             <wp:positionH relativeFrom="column">
               <wp:posOffset>575896</wp:posOffset>
@@ -47056,8 +47062,17 @@
                     <pic:cNvPicPr/>
                   </pic:nvPicPr>
                   <pic:blipFill>
-                    <a:blip r:embed="rId47">
+                    <a:blip r:embed="rId50">
                       <a:extLst>
+                        <a:ext uri="{BEBA8EAE-BF5A-486C-A8C5-ECC9F3942E4B}">
+                          <a14:imgProps xmlns:a14="http://schemas.microsoft.com/office/drawing/2010/main">
+                            <a14:imgLayer r:embed="rId51">
+                              <a14:imgEffect>
+                                <a14:sharpenSoften amount="25000"/>
+                              </a14:imgEffect>
+                            </a14:imgLayer>
+                          </a14:imgProps>
+                        </a:ext>
                         <a:ext uri="{28A0092B-C50C-407E-A947-70E740481C1C}">
                           <a14:useLocalDpi xmlns:a14="http://schemas.microsoft.com/office/drawing/2010/main" val="0"/>
                         </a:ext>
@@ -47132,18 +47147,31 @@
                                 <w:spacing w:val="15"/>
                               </w:rPr>
                             </w:pPr>
-                            <w:bookmarkStart w:id="36" w:name="_Toc101999779"/>
+                            <w:bookmarkStart w:id="32" w:name="_Toc101999779"/>
                             <w:r>
                               <w:t xml:space="preserve">Table </w:t>
                             </w:r>
-                            <w:fldSimple w:instr=" SEQ Table \* ARABIC ">
-                              <w:r>
-                                <w:rPr>
-                                  <w:noProof/>
-                                </w:rPr>
-                                <w:t>5</w:t>
-                              </w:r>
-                            </w:fldSimple>
+                            <w:r>
+                              <w:fldChar w:fldCharType="begin"/>
+                            </w:r>
+                            <w:r>
+                              <w:instrText xml:space="preserve"> SEQ Table \* ARABIC </w:instrText>
+                            </w:r>
+                            <w:r>
+                              <w:fldChar w:fldCharType="separate"/>
+                            </w:r>
+                            <w:r>
+                              <w:rPr>
+                                <w:noProof/>
+                              </w:rPr>
+                              <w:t>5</w:t>
+                            </w:r>
+                            <w:r>
+                              <w:rPr>
+                                <w:noProof/>
+                              </w:rPr>
+                              <w:fldChar w:fldCharType="end"/>
+                            </w:r>
                             <w:r>
                               <w:t xml:space="preserve">. </w:t>
                             </w:r>
@@ -47175,7 +47203,7 @@
                             <w:r>
                               <w:t>metode</w:t>
                             </w:r>
-                            <w:bookmarkEnd w:id="36"/>
+                            <w:bookmarkEnd w:id="32"/>
                             <w:proofErr w:type="spellEnd"/>
                           </w:p>
                         </w:txbxContent>
@@ -47506,7 +47534,7 @@
         <w:lastRenderedPageBreak/>
         <w:t>Design</w:t>
       </w:r>
-      <w:bookmarkEnd w:id="33"/>
+      <w:bookmarkEnd w:id="30"/>
       <w:r>
         <w:t xml:space="preserve"> </w:t>
       </w:r>
@@ -47811,18 +47839,31 @@
                                 <w:spacing w:val="15"/>
                               </w:rPr>
                             </w:pPr>
-                            <w:bookmarkStart w:id="38" w:name="_Toc101998144"/>
+                            <w:bookmarkStart w:id="33" w:name="_Toc101998144"/>
                             <w:r>
                               <w:t xml:space="preserve">Gambar </w:t>
                             </w:r>
-                            <w:fldSimple w:instr=" SEQ Gambar \* ARABIC ">
-                              <w:r>
-                                <w:rPr>
-                                  <w:noProof/>
-                                </w:rPr>
-                                <w:t>6</w:t>
-                              </w:r>
-                            </w:fldSimple>
+                            <w:r>
+                              <w:fldChar w:fldCharType="begin"/>
+                            </w:r>
+                            <w:r>
+                              <w:instrText xml:space="preserve"> SEQ Gambar \* ARABIC </w:instrText>
+                            </w:r>
+                            <w:r>
+                              <w:fldChar w:fldCharType="separate"/>
+                            </w:r>
+                            <w:r>
+                              <w:rPr>
+                                <w:noProof/>
+                              </w:rPr>
+                              <w:t>6</w:t>
+                            </w:r>
+                            <w:r>
+                              <w:rPr>
+                                <w:noProof/>
+                              </w:rPr>
+                              <w:fldChar w:fldCharType="end"/>
+                            </w:r>
                             <w:r>
                               <w:t xml:space="preserve">. </w:t>
                             </w:r>
@@ -47857,7 +47898,7 @@
                             <w:r>
                               <w:t>presensi</w:t>
                             </w:r>
-                            <w:bookmarkEnd w:id="38"/>
+                            <w:bookmarkEnd w:id="33"/>
                             <w:proofErr w:type="spellEnd"/>
                           </w:p>
                         </w:txbxContent>
@@ -47975,7 +48016,7 @@
                     </pic:cNvPicPr>
                   </pic:nvPicPr>
                   <pic:blipFill>
-                    <a:blip r:embed="rId48">
+                    <a:blip r:embed="rId52">
                       <a:extLst>
                         <a:ext uri="{28A0092B-C50C-407E-A947-70E740481C1C}">
                           <a14:useLocalDpi xmlns:a14="http://schemas.microsoft.com/office/drawing/2010/main" val="0"/>
@@ -48068,6 +48109,7 @@
         <w:t xml:space="preserve"> </w:t>
       </w:r>
       <w:proofErr w:type="spellStart"/>
+      <w:proofErr w:type="gramStart"/>
       <w:r>
         <w:t>NoSql</w:t>
       </w:r>
@@ -48076,7 +48118,11 @@
         <w:t xml:space="preserve"> </w:t>
       </w:r>
       <w:r>
-        <w:t xml:space="preserve"> agar </w:t>
+        <w:t xml:space="preserve"> agar</w:t>
+      </w:r>
+      <w:proofErr w:type="gramEnd"/>
+      <w:r>
+        <w:t xml:space="preserve"> </w:t>
       </w:r>
       <w:proofErr w:type="spellStart"/>
       <w:r>
@@ -48247,21 +48293,230 @@
     <w:p>
       <w:pPr>
         <w:pStyle w:val="Subtitle"/>
+        <w:ind w:left="993" w:firstLine="1134"/>
+      </w:pPr>
+      <w:proofErr w:type="spellStart"/>
+      <w:r>
+        <w:t>Merupakan</w:t>
+      </w:r>
+      <w:proofErr w:type="spellEnd"/>
+      <w:r>
+        <w:t xml:space="preserve"> diagram yang </w:t>
+      </w:r>
+      <w:proofErr w:type="spellStart"/>
+      <w:r>
+        <w:t>dibuat</w:t>
+      </w:r>
+      <w:proofErr w:type="spellEnd"/>
+      <w:r>
+        <w:t xml:space="preserve"> </w:t>
+      </w:r>
+      <w:proofErr w:type="spellStart"/>
+      <w:r>
+        <w:t>untuk</w:t>
+      </w:r>
+      <w:proofErr w:type="spellEnd"/>
+      <w:r>
+        <w:t xml:space="preserve"> </w:t>
+      </w:r>
+      <w:proofErr w:type="spellStart"/>
+      <w:r>
+        <w:t>melihat</w:t>
+      </w:r>
+      <w:proofErr w:type="spellEnd"/>
+      <w:r>
+        <w:t xml:space="preserve"> </w:t>
+      </w:r>
+      <w:proofErr w:type="spellStart"/>
+      <w:r>
+        <w:t>korelasi</w:t>
+      </w:r>
+      <w:proofErr w:type="spellEnd"/>
+      <w:r>
+        <w:t xml:space="preserve"> </w:t>
+      </w:r>
+      <w:proofErr w:type="spellStart"/>
+      <w:r>
+        <w:t>antara</w:t>
+      </w:r>
+      <w:proofErr w:type="spellEnd"/>
+      <w:r>
+        <w:t xml:space="preserve"> user dan system yang </w:t>
+      </w:r>
+      <w:proofErr w:type="spellStart"/>
+      <w:r>
+        <w:t>akan</w:t>
+      </w:r>
+      <w:proofErr w:type="spellEnd"/>
+      <w:r>
+        <w:t xml:space="preserve"> </w:t>
+      </w:r>
+      <w:proofErr w:type="spellStart"/>
+      <w:r>
+        <w:t>dibuat</w:t>
+      </w:r>
+      <w:proofErr w:type="spellEnd"/>
+      <w:r>
+        <w:t xml:space="preserve"> </w:t>
+      </w:r>
+      <w:proofErr w:type="spellStart"/>
+      <w:r>
+        <w:t>serta</w:t>
+      </w:r>
+      <w:proofErr w:type="spellEnd"/>
+      <w:r>
+        <w:t xml:space="preserve"> </w:t>
+      </w:r>
+      <w:proofErr w:type="spellStart"/>
+      <w:r>
+        <w:t>mendeskripsikan</w:t>
+      </w:r>
+      <w:proofErr w:type="spellEnd"/>
+      <w:r>
+        <w:t xml:space="preserve"> </w:t>
+      </w:r>
+      <w:proofErr w:type="spellStart"/>
+      <w:r>
+        <w:t>sebuahinteraksi</w:t>
+      </w:r>
+      <w:proofErr w:type="spellEnd"/>
+      <w:r>
+        <w:t xml:space="preserve"> </w:t>
+      </w:r>
+      <w:proofErr w:type="spellStart"/>
+      <w:r>
+        <w:t>antara</w:t>
+      </w:r>
+      <w:proofErr w:type="spellEnd"/>
+      <w:r>
+        <w:t xml:space="preserve"> </w:t>
+      </w:r>
+      <w:proofErr w:type="spellStart"/>
+      <w:r>
+        <w:t>satu</w:t>
+      </w:r>
+      <w:proofErr w:type="spellEnd"/>
+      <w:r>
+        <w:t xml:space="preserve"> </w:t>
+      </w:r>
+      <w:proofErr w:type="spellStart"/>
+      <w:proofErr w:type="gramStart"/>
+      <w:r>
+        <w:t>aktor</w:t>
+      </w:r>
+      <w:proofErr w:type="spellEnd"/>
+      <w:r>
+        <w:t xml:space="preserve">  </w:t>
+      </w:r>
+      <w:proofErr w:type="spellStart"/>
+      <w:r>
+        <w:t>atau</w:t>
+      </w:r>
+      <w:proofErr w:type="spellEnd"/>
+      <w:proofErr w:type="gramEnd"/>
+      <w:r>
+        <w:t xml:space="preserve"> </w:t>
+      </w:r>
+      <w:proofErr w:type="spellStart"/>
+      <w:r>
+        <w:t>lebih</w:t>
+      </w:r>
+      <w:proofErr w:type="spellEnd"/>
+      <w:r>
+        <w:t xml:space="preserve">  </w:t>
+      </w:r>
+      <w:proofErr w:type="spellStart"/>
+      <w:r>
+        <w:t>dengan</w:t>
+      </w:r>
+      <w:proofErr w:type="spellEnd"/>
+      <w:r>
+        <w:t xml:space="preserve"> system yang </w:t>
+      </w:r>
+      <w:proofErr w:type="spellStart"/>
+      <w:r>
+        <w:t>dibuat</w:t>
+      </w:r>
+      <w:proofErr w:type="spellEnd"/>
+      <w:r>
+        <w:t xml:space="preserve">, </w:t>
+      </w:r>
+      <w:proofErr w:type="spellStart"/>
+      <w:r>
+        <w:t>berikut</w:t>
+      </w:r>
+      <w:proofErr w:type="spellEnd"/>
+      <w:r>
+        <w:t xml:space="preserve"> </w:t>
+      </w:r>
+      <w:proofErr w:type="spellStart"/>
+      <w:r>
+        <w:t>ini</w:t>
+      </w:r>
+      <w:proofErr w:type="spellEnd"/>
+      <w:r>
+        <w:t xml:space="preserve"> </w:t>
+      </w:r>
+      <w:proofErr w:type="spellStart"/>
+      <w:r>
+        <w:t>adalah</w:t>
+      </w:r>
+      <w:proofErr w:type="spellEnd"/>
+      <w:r>
+        <w:t xml:space="preserve"> use case </w:t>
+      </w:r>
+      <w:proofErr w:type="spellStart"/>
+      <w:r>
+        <w:t>dalam</w:t>
+      </w:r>
+      <w:proofErr w:type="spellEnd"/>
+      <w:r>
+        <w:t xml:space="preserve"> </w:t>
+      </w:r>
+      <w:proofErr w:type="spellStart"/>
+      <w:r>
+        <w:t>penelitian</w:t>
+      </w:r>
+      <w:proofErr w:type="spellEnd"/>
+      <w:r>
+        <w:t xml:space="preserve"> </w:t>
+      </w:r>
+      <w:proofErr w:type="spellStart"/>
+      <w:r>
+        <w:t>ini</w:t>
+      </w:r>
+      <w:proofErr w:type="spellEnd"/>
+      <w:r>
+        <w:t>:</w:t>
+      </w:r>
+    </w:p>
+    <w:p>
+      <w:pPr>
+        <w:pStyle w:val="Subtitle"/>
         <w:ind w:left="567" w:firstLine="567"/>
       </w:pPr>
       <w:r>
+        <w:tab/>
+      </w:r>
+    </w:p>
+    <w:p>
+      <w:pPr>
+        <w:pStyle w:val="Subtitle"/>
+        <w:spacing w:line="276" w:lineRule="auto"/>
+      </w:pPr>
+      <w:r>
         <w:rPr>
           <w:noProof/>
         </w:rPr>
         <w:lastRenderedPageBreak/>
         <w:drawing>
-          <wp:anchor distT="0" distB="0" distL="114300" distR="114300" simplePos="0" relativeHeight="251860992" behindDoc="0" locked="0" layoutInCell="1" allowOverlap="1" wp14:anchorId="76A1BF25" wp14:editId="1BFF200C">
+          <wp:anchor distT="0" distB="0" distL="114300" distR="114300" simplePos="0" relativeHeight="251860992" behindDoc="0" locked="0" layoutInCell="1" allowOverlap="1" wp14:anchorId="76A1BF25" wp14:editId="49B89FC2">
             <wp:simplePos x="0" y="0"/>
             <wp:positionH relativeFrom="column">
-              <wp:posOffset>656820</wp:posOffset>
+              <wp:posOffset>574235</wp:posOffset>
             </wp:positionH>
             <wp:positionV relativeFrom="paragraph">
-              <wp:posOffset>897255</wp:posOffset>
+              <wp:posOffset>213262</wp:posOffset>
             </wp:positionV>
             <wp:extent cx="3893820" cy="2692400"/>
             <wp:effectExtent l="0" t="0" r="0" b="0"/>
@@ -48280,7 +48535,7 @@
                     </pic:cNvPicPr>
                   </pic:nvPicPr>
                   <pic:blipFill>
-                    <a:blip r:embed="rId49" cstate="print">
+                    <a:blip r:embed="rId53" cstate="print">
                       <a:extLst>
                         <a:ext uri="{28A0092B-C50C-407E-A947-70E740481C1C}">
                           <a14:useLocalDpi xmlns:a14="http://schemas.microsoft.com/office/drawing/2010/main" val="0"/>
@@ -48317,224 +48572,6 @@
           </wp:anchor>
         </w:drawing>
       </w:r>
-      <w:r>
-        <w:tab/>
-      </w:r>
-      <w:proofErr w:type="spellStart"/>
-      <w:r>
-        <w:t>Merupakan</w:t>
-      </w:r>
-      <w:proofErr w:type="spellEnd"/>
-      <w:r>
-        <w:t xml:space="preserve"> diagram yang </w:t>
-      </w:r>
-      <w:proofErr w:type="spellStart"/>
-      <w:r>
-        <w:t>dibuat</w:t>
-      </w:r>
-      <w:proofErr w:type="spellEnd"/>
-      <w:r>
-        <w:t xml:space="preserve"> </w:t>
-      </w:r>
-      <w:proofErr w:type="spellStart"/>
-      <w:r>
-        <w:t>untuk</w:t>
-      </w:r>
-      <w:proofErr w:type="spellEnd"/>
-      <w:r>
-        <w:t xml:space="preserve"> </w:t>
-      </w:r>
-      <w:proofErr w:type="spellStart"/>
-      <w:r>
-        <w:t>melihat</w:t>
-      </w:r>
-      <w:proofErr w:type="spellEnd"/>
-      <w:r>
-        <w:t xml:space="preserve"> </w:t>
-      </w:r>
-      <w:proofErr w:type="spellStart"/>
-      <w:r>
-        <w:t>korelasi</w:t>
-      </w:r>
-      <w:proofErr w:type="spellEnd"/>
-      <w:r>
-        <w:t xml:space="preserve"> </w:t>
-      </w:r>
-      <w:r>
-        <w:tab/>
-      </w:r>
-      <w:proofErr w:type="spellStart"/>
-      <w:r>
-        <w:t>antara</w:t>
-      </w:r>
-      <w:proofErr w:type="spellEnd"/>
-      <w:r>
-        <w:t xml:space="preserve"> user dan system yang </w:t>
-      </w:r>
-      <w:proofErr w:type="spellStart"/>
-      <w:r>
-        <w:t>akan</w:t>
-      </w:r>
-      <w:proofErr w:type="spellEnd"/>
-      <w:r>
-        <w:t xml:space="preserve"> </w:t>
-      </w:r>
-      <w:proofErr w:type="spellStart"/>
-      <w:r>
-        <w:t>dibuat</w:t>
-      </w:r>
-      <w:proofErr w:type="spellEnd"/>
-      <w:r>
-        <w:t xml:space="preserve"> </w:t>
-      </w:r>
-      <w:proofErr w:type="spellStart"/>
-      <w:r>
-        <w:t>serta</w:t>
-      </w:r>
-      <w:proofErr w:type="spellEnd"/>
-      <w:r>
-        <w:t xml:space="preserve"> </w:t>
-      </w:r>
-      <w:proofErr w:type="spellStart"/>
-      <w:r>
-        <w:t>mendeskripsikan</w:t>
-      </w:r>
-      <w:proofErr w:type="spellEnd"/>
-      <w:r>
-        <w:t xml:space="preserve"> </w:t>
-      </w:r>
-      <w:r>
-        <w:tab/>
-      </w:r>
-      <w:proofErr w:type="spellStart"/>
-      <w:r>
-        <w:t>sebuah</w:t>
-      </w:r>
-      <w:proofErr w:type="spellEnd"/>
-      <w:r>
-        <w:t xml:space="preserve"> </w:t>
-      </w:r>
-      <w:proofErr w:type="spellStart"/>
-      <w:r>
-        <w:t>interaksi</w:t>
-      </w:r>
-      <w:proofErr w:type="spellEnd"/>
-      <w:r>
-        <w:t xml:space="preserve"> </w:t>
-      </w:r>
-      <w:proofErr w:type="spellStart"/>
-      <w:r>
-        <w:t>antara</w:t>
-      </w:r>
-      <w:proofErr w:type="spellEnd"/>
-      <w:r>
-        <w:t xml:space="preserve"> </w:t>
-      </w:r>
-      <w:proofErr w:type="spellStart"/>
-      <w:r>
-        <w:t>satu</w:t>
-      </w:r>
-      <w:proofErr w:type="spellEnd"/>
-      <w:r>
-        <w:t xml:space="preserve"> </w:t>
-      </w:r>
-      <w:proofErr w:type="spellStart"/>
-      <w:r>
-        <w:t>aktor</w:t>
-      </w:r>
-      <w:proofErr w:type="spellEnd"/>
-      <w:r>
-        <w:t xml:space="preserve">  </w:t>
-      </w:r>
-      <w:proofErr w:type="spellStart"/>
-      <w:r>
-        <w:t>atau</w:t>
-      </w:r>
-      <w:proofErr w:type="spellEnd"/>
-      <w:r>
-        <w:t xml:space="preserve"> </w:t>
-      </w:r>
-      <w:proofErr w:type="spellStart"/>
-      <w:r>
-        <w:t>lebih</w:t>
-      </w:r>
-      <w:proofErr w:type="spellEnd"/>
-      <w:r>
-        <w:t xml:space="preserve">  </w:t>
-      </w:r>
-      <w:proofErr w:type="spellStart"/>
-      <w:r>
-        <w:t>dengan</w:t>
-      </w:r>
-      <w:proofErr w:type="spellEnd"/>
-      <w:r>
-        <w:t xml:space="preserve"> system yang </w:t>
-      </w:r>
-      <w:r>
-        <w:tab/>
-      </w:r>
-      <w:proofErr w:type="spellStart"/>
-      <w:r>
-        <w:t>dibuat</w:t>
-      </w:r>
-      <w:proofErr w:type="spellEnd"/>
-      <w:r>
-        <w:t xml:space="preserve">, </w:t>
-      </w:r>
-      <w:proofErr w:type="spellStart"/>
-      <w:r>
-        <w:t>berikut</w:t>
-      </w:r>
-      <w:proofErr w:type="spellEnd"/>
-      <w:r>
-        <w:t xml:space="preserve"> </w:t>
-      </w:r>
-      <w:proofErr w:type="spellStart"/>
-      <w:r>
-        <w:t>ini</w:t>
-      </w:r>
-      <w:proofErr w:type="spellEnd"/>
-      <w:r>
-        <w:t xml:space="preserve"> </w:t>
-      </w:r>
-      <w:proofErr w:type="spellStart"/>
-      <w:r>
-        <w:t>adalah</w:t>
-      </w:r>
-      <w:proofErr w:type="spellEnd"/>
-      <w:r>
-        <w:t xml:space="preserve"> use case </w:t>
-      </w:r>
-      <w:proofErr w:type="spellStart"/>
-      <w:r>
-        <w:t>dalam</w:t>
-      </w:r>
-      <w:proofErr w:type="spellEnd"/>
-      <w:r>
-        <w:t xml:space="preserve"> </w:t>
-      </w:r>
-      <w:proofErr w:type="spellStart"/>
-      <w:r>
-        <w:t>penelitian</w:t>
-      </w:r>
-      <w:proofErr w:type="spellEnd"/>
-      <w:r>
-        <w:t xml:space="preserve"> </w:t>
-      </w:r>
-      <w:proofErr w:type="spellStart"/>
-      <w:r>
-        <w:t>ini</w:t>
-      </w:r>
-      <w:proofErr w:type="spellEnd"/>
-      <w:r>
-        <w:t>:</w:t>
-      </w:r>
-    </w:p>
-    <w:p>
-      <w:pPr>
-        <w:pStyle w:val="Subtitle"/>
-        <w:spacing w:line="276" w:lineRule="auto"/>
-      </w:pPr>
       <w:r>
         <w:rPr>
           <w:noProof/>
@@ -48592,18 +48629,31 @@
                                 <w:spacing w:val="15"/>
                               </w:rPr>
                             </w:pPr>
-                            <w:bookmarkStart w:id="40" w:name="_Toc101998145"/>
+                            <w:bookmarkStart w:id="34" w:name="_Toc101998145"/>
                             <w:r>
                               <w:t xml:space="preserve">Gambar </w:t>
                             </w:r>
-                            <w:fldSimple w:instr=" SEQ Gambar \* ARABIC ">
-                              <w:r>
-                                <w:rPr>
-                                  <w:noProof/>
-                                </w:rPr>
-                                <w:t>7</w:t>
-                              </w:r>
-                            </w:fldSimple>
+                            <w:r>
+                              <w:fldChar w:fldCharType="begin"/>
+                            </w:r>
+                            <w:r>
+                              <w:instrText xml:space="preserve"> SEQ Gambar \* ARABIC </w:instrText>
+                            </w:r>
+                            <w:r>
+                              <w:fldChar w:fldCharType="separate"/>
+                            </w:r>
+                            <w:r>
+                              <w:rPr>
+                                <w:noProof/>
+                              </w:rPr>
+                              <w:t>7</w:t>
+                            </w:r>
+                            <w:r>
+                              <w:rPr>
+                                <w:noProof/>
+                              </w:rPr>
+                              <w:fldChar w:fldCharType="end"/>
+                            </w:r>
                             <w:r>
                               <w:t xml:space="preserve">. Use Case diagram </w:t>
                             </w:r>
@@ -48619,7 +48669,7 @@
                             <w:r>
                               <w:t>presensi</w:t>
                             </w:r>
-                            <w:bookmarkEnd w:id="40"/>
+                            <w:bookmarkEnd w:id="34"/>
                             <w:proofErr w:type="spellEnd"/>
                           </w:p>
                         </w:txbxContent>
@@ -48833,22 +48883,35 @@
                               <w:pStyle w:val="Caption"/>
                               <w:jc w:val="center"/>
                             </w:pPr>
-                            <w:bookmarkStart w:id="42" w:name="_Toc101998146"/>
+                            <w:bookmarkStart w:id="35" w:name="_Toc101998146"/>
                             <w:r>
                               <w:t xml:space="preserve">Gambar </w:t>
                             </w:r>
-                            <w:fldSimple w:instr=" SEQ Gambar \* ARABIC ">
-                              <w:r>
-                                <w:rPr>
-                                  <w:noProof/>
-                                </w:rPr>
-                                <w:t>8</w:t>
-                              </w:r>
-                            </w:fldSimple>
+                            <w:r>
+                              <w:fldChar w:fldCharType="begin"/>
+                            </w:r>
+                            <w:r>
+                              <w:instrText xml:space="preserve"> SEQ Gambar \* ARABIC </w:instrText>
+                            </w:r>
+                            <w:r>
+                              <w:fldChar w:fldCharType="separate"/>
+                            </w:r>
+                            <w:r>
+                              <w:rPr>
+                                <w:noProof/>
+                              </w:rPr>
+                              <w:t>8</w:t>
+                            </w:r>
+                            <w:r>
+                              <w:rPr>
+                                <w:noProof/>
+                              </w:rPr>
+                              <w:fldChar w:fldCharType="end"/>
+                            </w:r>
                             <w:r>
                               <w:t>. Activity diagram login</w:t>
                             </w:r>
-                            <w:bookmarkEnd w:id="42"/>
+                            <w:bookmarkEnd w:id="35"/>
                           </w:p>
                         </w:txbxContent>
                       </wps:txbx>
@@ -48929,7 +48992,7 @@
                     </pic:cNvPicPr>
                   </pic:nvPicPr>
                   <pic:blipFill>
-                    <a:blip r:embed="rId50">
+                    <a:blip r:embed="rId54">
                       <a:extLst>
                         <a:ext uri="{28A0092B-C50C-407E-A947-70E740481C1C}">
                           <a14:useLocalDpi xmlns:a14="http://schemas.microsoft.com/office/drawing/2010/main" val="0"/>
@@ -49034,7 +49097,7 @@
                     </pic:cNvPicPr>
                   </pic:nvPicPr>
                   <pic:blipFill>
-                    <a:blip r:embed="rId51">
+                    <a:blip r:embed="rId55">
                       <a:extLst>
                         <a:ext uri="{28A0092B-C50C-407E-A947-70E740481C1C}">
                           <a14:useLocalDpi xmlns:a14="http://schemas.microsoft.com/office/drawing/2010/main" val="0"/>
@@ -49122,28 +49185,18 @@
                                 <w:lang w:val="id-ID"/>
                               </w:rPr>
                             </w:pPr>
-                            <w:bookmarkStart w:id="44" w:name="_Toc101998147"/>
+                            <w:bookmarkStart w:id="36" w:name="_Toc101998147"/>
                             <w:r>
                               <w:t xml:space="preserve">Gambar </w:t>
                             </w:r>
-                            <w:r>
-                              <w:fldChar w:fldCharType="begin"/>
-                            </w:r>
-                            <w:r>
-                              <w:instrText xml:space="preserve"> SEQ Gambar \* ARABIC </w:instrText>
-                            </w:r>
-                            <w:r>
-                              <w:fldChar w:fldCharType="separate"/>
-                            </w:r>
-                            <w:r>
-                              <w:rPr>
-                                <w:noProof/>
-                              </w:rPr>
-                              <w:t>9</w:t>
-                            </w:r>
-                            <w:r>
-                              <w:fldChar w:fldCharType="end"/>
-                            </w:r>
+                            <w:fldSimple w:instr=" SEQ Gambar \* ARABIC ">
+                              <w:r>
+                                <w:rPr>
+                                  <w:noProof/>
+                                </w:rPr>
+                                <w:t>9</w:t>
+                              </w:r>
+                            </w:fldSimple>
                             <w:r>
                               <w:t xml:space="preserve">. Activity diagram </w:t>
                             </w:r>
@@ -49151,7 +49204,7 @@
                             <w:r>
                               <w:t>registrasi</w:t>
                             </w:r>
-                            <w:bookmarkEnd w:id="44"/>
+                            <w:bookmarkEnd w:id="36"/>
                             <w:proofErr w:type="spellEnd"/>
                           </w:p>
                         </w:txbxContent>
@@ -49312,25 +49365,44 @@
                                 <w:spacing w:val="15"/>
                               </w:rPr>
                             </w:pPr>
-                            <w:bookmarkStart w:id="46" w:name="_Toc101998148"/>
+                            <w:bookmarkStart w:id="37" w:name="_Toc101998148"/>
                             <w:r>
                               <w:t xml:space="preserve">Gambar </w:t>
                             </w:r>
-                            <w:fldSimple w:instr=" SEQ Gambar \* ARABIC ">
-                              <w:r>
-                                <w:rPr>
-                                  <w:noProof/>
-                                </w:rPr>
-                                <w:t>10</w:t>
-                              </w:r>
-                            </w:fldSimple>
+                            <w:r>
+                              <w:fldChar w:fldCharType="begin"/>
+                            </w:r>
+                            <w:r>
+                              <w:instrText xml:space="preserve"> SEQ Gambar \* ARABIC </w:instrText>
+                            </w:r>
+                            <w:r>
+                              <w:fldChar w:fldCharType="separate"/>
+                            </w:r>
+                            <w:r>
+                              <w:rPr>
+                                <w:noProof/>
+                              </w:rPr>
+                              <w:t>10</w:t>
+                            </w:r>
+                            <w:r>
+                              <w:rPr>
+                                <w:noProof/>
+                              </w:rPr>
+                              <w:fldChar w:fldCharType="end"/>
+                            </w:r>
                             <w:r>
                               <w:rPr>
                                 <w:lang w:val="id-ID"/>
                               </w:rPr>
-                              <w:t>. Activity diagram reset password</w:t>
+                              <w:t xml:space="preserve">. </w:t>
                             </w:r>
-                            <w:bookmarkEnd w:id="46"/>
+                            <w:r>
+                              <w:rPr>
+                                <w:lang w:val="id-ID"/>
+                              </w:rPr>
+                              <w:t>Activity diagram reset password</w:t>
+                            </w:r>
+                            <w:bookmarkEnd w:id="37"/>
                           </w:p>
                         </w:txbxContent>
                       </wps:txbx>
@@ -49422,7 +49494,7 @@
                     </pic:cNvPicPr>
                   </pic:nvPicPr>
                   <pic:blipFill>
-                    <a:blip r:embed="rId52">
+                    <a:blip r:embed="rId56">
                       <a:extLst>
                         <a:ext uri="{28A0092B-C50C-407E-A947-70E740481C1C}">
                           <a14:useLocalDpi xmlns:a14="http://schemas.microsoft.com/office/drawing/2010/main" val="0"/>
@@ -49520,7 +49592,7 @@
                     </pic:cNvPicPr>
                   </pic:nvPicPr>
                   <pic:blipFill>
-                    <a:blip r:embed="rId53">
+                    <a:blip r:embed="rId57">
                       <a:extLst>
                         <a:ext uri="{28A0092B-C50C-407E-A947-70E740481C1C}">
                           <a14:useLocalDpi xmlns:a14="http://schemas.microsoft.com/office/drawing/2010/main" val="0"/>
@@ -49608,18 +49680,31 @@
                                 <w:lang w:val="id-ID"/>
                               </w:rPr>
                             </w:pPr>
-                            <w:bookmarkStart w:id="48" w:name="_Toc101998149"/>
+                            <w:bookmarkStart w:id="38" w:name="_Toc101998149"/>
                             <w:r>
                               <w:t xml:space="preserve">Gambar </w:t>
                             </w:r>
-                            <w:fldSimple w:instr=" SEQ Gambar \* ARABIC ">
-                              <w:r>
-                                <w:rPr>
-                                  <w:noProof/>
-                                </w:rPr>
-                                <w:t>11</w:t>
-                              </w:r>
-                            </w:fldSimple>
+                            <w:r>
+                              <w:fldChar w:fldCharType="begin"/>
+                            </w:r>
+                            <w:r>
+                              <w:instrText xml:space="preserve"> SEQ Gambar \* ARABIC </w:instrText>
+                            </w:r>
+                            <w:r>
+                              <w:fldChar w:fldCharType="separate"/>
+                            </w:r>
+                            <w:r>
+                              <w:rPr>
+                                <w:noProof/>
+                              </w:rPr>
+                              <w:t>11</w:t>
+                            </w:r>
+                            <w:r>
+                              <w:rPr>
+                                <w:noProof/>
+                              </w:rPr>
+                              <w:fldChar w:fldCharType="end"/>
+                            </w:r>
                             <w:r>
                               <w:t>.</w:t>
                             </w:r>
@@ -49649,7 +49734,7 @@
                             <w:r>
                               <w:t>aplikasi</w:t>
                             </w:r>
-                            <w:bookmarkEnd w:id="48"/>
+                            <w:bookmarkEnd w:id="38"/>
                             <w:proofErr w:type="spellEnd"/>
                           </w:p>
                         </w:txbxContent>
@@ -49809,7 +49894,7 @@
                     </pic:cNvPicPr>
                   </pic:nvPicPr>
                   <pic:blipFill>
-                    <a:blip r:embed="rId54">
+                    <a:blip r:embed="rId58">
                       <a:extLst>
                         <a:ext uri="{28A0092B-C50C-407E-A947-70E740481C1C}">
                           <a14:useLocalDpi xmlns:a14="http://schemas.microsoft.com/office/drawing/2010/main" val="0"/>
@@ -49897,18 +49982,31 @@
                                 <w:lang w:val="en-US"/>
                               </w:rPr>
                             </w:pPr>
-                            <w:bookmarkStart w:id="50" w:name="_Toc101998150"/>
+                            <w:bookmarkStart w:id="39" w:name="_Toc101998150"/>
                             <w:r>
                               <w:t xml:space="preserve">Gambar </w:t>
                             </w:r>
-                            <w:fldSimple w:instr=" SEQ Gambar \* ARABIC ">
-                              <w:r>
-                                <w:rPr>
-                                  <w:noProof/>
-                                </w:rPr>
-                                <w:t>12</w:t>
-                              </w:r>
-                            </w:fldSimple>
+                            <w:r>
+                              <w:fldChar w:fldCharType="begin"/>
+                            </w:r>
+                            <w:r>
+                              <w:instrText xml:space="preserve"> SEQ Gambar \* ARABIC </w:instrText>
+                            </w:r>
+                            <w:r>
+                              <w:fldChar w:fldCharType="separate"/>
+                            </w:r>
+                            <w:r>
+                              <w:rPr>
+                                <w:noProof/>
+                              </w:rPr>
+                              <w:t>12</w:t>
+                            </w:r>
+                            <w:r>
+                              <w:rPr>
+                                <w:noProof/>
+                              </w:rPr>
+                              <w:fldChar w:fldCharType="end"/>
+                            </w:r>
                             <w:r>
                               <w:t xml:space="preserve">. </w:t>
                             </w:r>
@@ -49941,7 +50039,7 @@
                             <w:r>
                               <w:t>presensi</w:t>
                             </w:r>
-                            <w:bookmarkEnd w:id="50"/>
+                            <w:bookmarkEnd w:id="39"/>
                             <w:proofErr w:type="spellEnd"/>
                           </w:p>
                         </w:txbxContent>
@@ -50084,7 +50182,7 @@
                     </pic:cNvPicPr>
                   </pic:nvPicPr>
                   <pic:blipFill>
-                    <a:blip r:embed="rId55">
+                    <a:blip r:embed="rId59">
                       <a:extLst>
                         <a:ext uri="{28A0092B-C50C-407E-A947-70E740481C1C}">
                           <a14:useLocalDpi xmlns:a14="http://schemas.microsoft.com/office/drawing/2010/main" val="0"/>
@@ -50172,18 +50270,31 @@
                                 <w:lang w:val="en-US"/>
                               </w:rPr>
                             </w:pPr>
-                            <w:bookmarkStart w:id="52" w:name="_Toc101998151"/>
+                            <w:bookmarkStart w:id="40" w:name="_Toc101998151"/>
                             <w:r>
                               <w:t xml:space="preserve">Gambar </w:t>
                             </w:r>
-                            <w:fldSimple w:instr=" SEQ Gambar \* ARABIC ">
-                              <w:r>
-                                <w:rPr>
-                                  <w:noProof/>
-                                </w:rPr>
-                                <w:t>13</w:t>
-                              </w:r>
-                            </w:fldSimple>
+                            <w:r>
+                              <w:fldChar w:fldCharType="begin"/>
+                            </w:r>
+                            <w:r>
+                              <w:instrText xml:space="preserve"> SEQ Gambar \* ARABIC </w:instrText>
+                            </w:r>
+                            <w:r>
+                              <w:fldChar w:fldCharType="separate"/>
+                            </w:r>
+                            <w:r>
+                              <w:rPr>
+                                <w:noProof/>
+                              </w:rPr>
+                              <w:t>13</w:t>
+                            </w:r>
+                            <w:r>
+                              <w:rPr>
+                                <w:noProof/>
+                              </w:rPr>
+                              <w:fldChar w:fldCharType="end"/>
+                            </w:r>
                             <w:r>
                               <w:t xml:space="preserve">. Activity diagram menu profile </w:t>
                             </w:r>
@@ -50191,7 +50302,7 @@
                             <w:r>
                               <w:t>aplikasi</w:t>
                             </w:r>
-                            <w:bookmarkEnd w:id="52"/>
+                            <w:bookmarkEnd w:id="40"/>
                             <w:proofErr w:type="spellEnd"/>
                           </w:p>
                         </w:txbxContent>
@@ -50311,7 +50422,7 @@
                     </pic:cNvPicPr>
                   </pic:nvPicPr>
                   <pic:blipFill>
-                    <a:blip r:embed="rId56">
+                    <a:blip r:embed="rId60">
                       <a:extLst>
                         <a:ext uri="{28A0092B-C50C-407E-A947-70E740481C1C}">
                           <a14:useLocalDpi xmlns:a14="http://schemas.microsoft.com/office/drawing/2010/main" val="0"/>
@@ -50426,18 +50537,31 @@
                                 <w:lang w:val="en-US"/>
                               </w:rPr>
                             </w:pPr>
-                            <w:bookmarkStart w:id="54" w:name="_Toc101998152"/>
+                            <w:bookmarkStart w:id="41" w:name="_Toc101998152"/>
                             <w:r>
                               <w:t xml:space="preserve">Gambar </w:t>
                             </w:r>
-                            <w:fldSimple w:instr=" SEQ Gambar \* ARABIC ">
-                              <w:r>
-                                <w:rPr>
-                                  <w:noProof/>
-                                </w:rPr>
-                                <w:t>14</w:t>
-                              </w:r>
-                            </w:fldSimple>
+                            <w:r>
+                              <w:fldChar w:fldCharType="begin"/>
+                            </w:r>
+                            <w:r>
+                              <w:instrText xml:space="preserve"> SEQ Gambar \* ARABIC </w:instrText>
+                            </w:r>
+                            <w:r>
+                              <w:fldChar w:fldCharType="separate"/>
+                            </w:r>
+                            <w:r>
+                              <w:rPr>
+                                <w:noProof/>
+                              </w:rPr>
+                              <w:t>14</w:t>
+                            </w:r>
+                            <w:r>
+                              <w:rPr>
+                                <w:noProof/>
+                              </w:rPr>
+                              <w:fldChar w:fldCharType="end"/>
+                            </w:r>
                             <w:r>
                               <w:t xml:space="preserve">. Activity update </w:t>
                             </w:r>
@@ -50449,7 +50573,7 @@
                             <w:r>
                               <w:t xml:space="preserve"> profile</w:t>
                             </w:r>
-                            <w:bookmarkEnd w:id="54"/>
+                            <w:bookmarkEnd w:id="41"/>
                           </w:p>
                         </w:txbxContent>
                       </wps:txbx>
@@ -50584,22 +50708,35 @@
                                 <w:lang w:val="en-US"/>
                               </w:rPr>
                             </w:pPr>
-                            <w:bookmarkStart w:id="56" w:name="_Toc101998153"/>
+                            <w:bookmarkStart w:id="42" w:name="_Toc101998153"/>
                             <w:r>
                               <w:t xml:space="preserve">Gambar </w:t>
                             </w:r>
-                            <w:fldSimple w:instr=" SEQ Gambar \* ARABIC ">
-                              <w:r>
-                                <w:rPr>
-                                  <w:noProof/>
-                                </w:rPr>
-                                <w:t>15</w:t>
-                              </w:r>
-                            </w:fldSimple>
+                            <w:r>
+                              <w:fldChar w:fldCharType="begin"/>
+                            </w:r>
+                            <w:r>
+                              <w:instrText xml:space="preserve"> SEQ Gambar \* ARABIC </w:instrText>
+                            </w:r>
+                            <w:r>
+                              <w:fldChar w:fldCharType="separate"/>
+                            </w:r>
+                            <w:r>
+                              <w:rPr>
+                                <w:noProof/>
+                              </w:rPr>
+                              <w:t>15</w:t>
+                            </w:r>
+                            <w:r>
+                              <w:rPr>
+                                <w:noProof/>
+                              </w:rPr>
+                              <w:fldChar w:fldCharType="end"/>
+                            </w:r>
                             <w:r>
                               <w:t>. Activity diagram update username</w:t>
                             </w:r>
-                            <w:bookmarkEnd w:id="56"/>
+                            <w:bookmarkEnd w:id="42"/>
                           </w:p>
                         </w:txbxContent>
                       </wps:txbx>
@@ -50686,7 +50823,7 @@
                     </pic:cNvPicPr>
                   </pic:nvPicPr>
                   <pic:blipFill>
-                    <a:blip r:embed="rId57">
+                    <a:blip r:embed="rId61">
                       <a:extLst>
                         <a:ext uri="{28A0092B-C50C-407E-A947-70E740481C1C}">
                           <a14:useLocalDpi xmlns:a14="http://schemas.microsoft.com/office/drawing/2010/main" val="0"/>
@@ -50793,25 +50930,44 @@
                                 <w:lang w:val="en-US"/>
                               </w:rPr>
                             </w:pPr>
-                            <w:bookmarkStart w:id="58" w:name="_Toc101998154"/>
+                            <w:bookmarkStart w:id="43" w:name="_Toc101998154"/>
                             <w:r>
                               <w:t xml:space="preserve">Gambar </w:t>
                             </w:r>
-                            <w:fldSimple w:instr=" SEQ Gambar \* ARABIC ">
-                              <w:r>
-                                <w:rPr>
-                                  <w:noProof/>
-                                </w:rPr>
-                                <w:t>16</w:t>
-                              </w:r>
-                            </w:fldSimple>
+                            <w:r>
+                              <w:fldChar w:fldCharType="begin"/>
+                            </w:r>
+                            <w:r>
+                              <w:instrText xml:space="preserve"> SEQ Gambar \* ARABIC </w:instrText>
+                            </w:r>
+                            <w:r>
+                              <w:fldChar w:fldCharType="separate"/>
+                            </w:r>
+                            <w:r>
+                              <w:rPr>
+                                <w:noProof/>
+                              </w:rPr>
+                              <w:t>16</w:t>
+                            </w:r>
+                            <w:r>
+                              <w:rPr>
+                                <w:noProof/>
+                              </w:rPr>
+                              <w:fldChar w:fldCharType="end"/>
+                            </w:r>
                             <w:r>
                               <w:rPr>
                                 <w:lang w:val="id-ID"/>
                               </w:rPr>
-                              <w:t>. Activity diagram ganti email</w:t>
+                              <w:t xml:space="preserve">. </w:t>
                             </w:r>
-                            <w:bookmarkEnd w:id="58"/>
+                            <w:r>
+                              <w:rPr>
+                                <w:lang w:val="id-ID"/>
+                              </w:rPr>
+                              <w:t>Activity diagram ganti email</w:t>
+                            </w:r>
+                            <w:bookmarkEnd w:id="43"/>
                           </w:p>
                         </w:txbxContent>
                       </wps:txbx>
@@ -50901,7 +51057,7 @@
                     </pic:cNvPicPr>
                   </pic:nvPicPr>
                   <pic:blipFill>
-                    <a:blip r:embed="rId58">
+                    <a:blip r:embed="rId62">
                       <a:extLst>
                         <a:ext uri="{28A0092B-C50C-407E-A947-70E740481C1C}">
                           <a14:useLocalDpi xmlns:a14="http://schemas.microsoft.com/office/drawing/2010/main" val="0"/>
@@ -51046,25 +51202,44 @@
                                 <w:lang w:val="id-ID"/>
                               </w:rPr>
                             </w:pPr>
-                            <w:bookmarkStart w:id="60" w:name="_Toc101998155"/>
+                            <w:bookmarkStart w:id="44" w:name="_Toc101998155"/>
                             <w:r>
                               <w:t xml:space="preserve">Gambar </w:t>
                             </w:r>
-                            <w:fldSimple w:instr=" SEQ Gambar \* ARABIC ">
-                              <w:r>
-                                <w:rPr>
-                                  <w:noProof/>
-                                </w:rPr>
-                                <w:t>17</w:t>
-                              </w:r>
-                            </w:fldSimple>
+                            <w:r>
+                              <w:fldChar w:fldCharType="begin"/>
+                            </w:r>
+                            <w:r>
+                              <w:instrText xml:space="preserve"> SEQ Gambar \* ARABIC </w:instrText>
+                            </w:r>
+                            <w:r>
+                              <w:fldChar w:fldCharType="separate"/>
+                            </w:r>
+                            <w:r>
+                              <w:rPr>
+                                <w:noProof/>
+                              </w:rPr>
+                              <w:t>17</w:t>
+                            </w:r>
+                            <w:r>
+                              <w:rPr>
+                                <w:noProof/>
+                              </w:rPr>
+                              <w:fldChar w:fldCharType="end"/>
+                            </w:r>
                             <w:r>
                               <w:rPr>
                                 <w:lang w:val="id-ID"/>
                               </w:rPr>
-                              <w:t>. Activity diagram verifikasi email</w:t>
+                              <w:t xml:space="preserve">. </w:t>
                             </w:r>
-                            <w:bookmarkEnd w:id="60"/>
+                            <w:r>
+                              <w:rPr>
+                                <w:lang w:val="id-ID"/>
+                              </w:rPr>
+                              <w:t>Activity diagram verifikasi email</w:t>
+                            </w:r>
+                            <w:bookmarkEnd w:id="44"/>
                           </w:p>
                         </w:txbxContent>
                       </wps:txbx>
@@ -51154,7 +51329,7 @@
                     </pic:cNvPicPr>
                   </pic:nvPicPr>
                   <pic:blipFill>
-                    <a:blip r:embed="rId59">
+                    <a:blip r:embed="rId63">
                       <a:extLst>
                         <a:ext uri="{28A0092B-C50C-407E-A947-70E740481C1C}">
                           <a14:useLocalDpi xmlns:a14="http://schemas.microsoft.com/office/drawing/2010/main" val="0"/>
@@ -51256,7 +51431,7 @@
                     </pic:cNvPicPr>
                   </pic:nvPicPr>
                   <pic:blipFill>
-                    <a:blip r:embed="rId60">
+                    <a:blip r:embed="rId64">
                       <a:extLst>
                         <a:ext uri="{28A0092B-C50C-407E-A947-70E740481C1C}">
                           <a14:useLocalDpi xmlns:a14="http://schemas.microsoft.com/office/drawing/2010/main" val="0"/>
@@ -51344,25 +51519,44 @@
                                 <w:lang w:val="en-US"/>
                               </w:rPr>
                             </w:pPr>
-                            <w:bookmarkStart w:id="62" w:name="_Toc101998156"/>
+                            <w:bookmarkStart w:id="45" w:name="_Toc101998156"/>
                             <w:r>
                               <w:t xml:space="preserve">Gambar </w:t>
                             </w:r>
-                            <w:fldSimple w:instr=" SEQ Gambar \* ARABIC ">
-                              <w:r>
-                                <w:rPr>
-                                  <w:noProof/>
-                                </w:rPr>
-                                <w:t>18</w:t>
-                              </w:r>
-                            </w:fldSimple>
+                            <w:r>
+                              <w:fldChar w:fldCharType="begin"/>
+                            </w:r>
+                            <w:r>
+                              <w:instrText xml:space="preserve"> SEQ Gambar \* ARABIC </w:instrText>
+                            </w:r>
+                            <w:r>
+                              <w:fldChar w:fldCharType="separate"/>
+                            </w:r>
+                            <w:r>
+                              <w:rPr>
+                                <w:noProof/>
+                              </w:rPr>
+                              <w:t>18</w:t>
+                            </w:r>
+                            <w:r>
+                              <w:rPr>
+                                <w:noProof/>
+                              </w:rPr>
+                              <w:fldChar w:fldCharType="end"/>
+                            </w:r>
                             <w:r>
                               <w:rPr>
                                 <w:lang w:val="id-ID"/>
                               </w:rPr>
-                              <w:t>. Activity diagram ganti password</w:t>
+                              <w:t xml:space="preserve">. </w:t>
                             </w:r>
-                            <w:bookmarkEnd w:id="62"/>
+                            <w:r>
+                              <w:rPr>
+                                <w:lang w:val="id-ID"/>
+                              </w:rPr>
+                              <w:t>Activity diagram ganti password</w:t>
+                            </w:r>
+                            <w:bookmarkEnd w:id="45"/>
                           </w:p>
                         </w:txbxContent>
                       </wps:txbx>
@@ -51515,25 +51709,44 @@
                                 <w:lang w:val="id-ID"/>
                               </w:rPr>
                             </w:pPr>
-                            <w:bookmarkStart w:id="64" w:name="_Toc101998157"/>
+                            <w:bookmarkStart w:id="46" w:name="_Toc101998157"/>
                             <w:r>
                               <w:t xml:space="preserve">Gambar </w:t>
                             </w:r>
-                            <w:fldSimple w:instr=" SEQ Gambar \* ARABIC ">
-                              <w:r>
-                                <w:rPr>
-                                  <w:noProof/>
-                                </w:rPr>
-                                <w:t>19</w:t>
-                              </w:r>
-                            </w:fldSimple>
+                            <w:r>
+                              <w:fldChar w:fldCharType="begin"/>
+                            </w:r>
+                            <w:r>
+                              <w:instrText xml:space="preserve"> SEQ Gambar \* ARABIC </w:instrText>
+                            </w:r>
+                            <w:r>
+                              <w:fldChar w:fldCharType="separate"/>
+                            </w:r>
+                            <w:r>
+                              <w:rPr>
+                                <w:noProof/>
+                              </w:rPr>
+                              <w:t>19</w:t>
+                            </w:r>
+                            <w:r>
+                              <w:rPr>
+                                <w:noProof/>
+                              </w:rPr>
+                              <w:fldChar w:fldCharType="end"/>
+                            </w:r>
                             <w:r>
                               <w:rPr>
                                 <w:lang w:val="id-ID"/>
                               </w:rPr>
-                              <w:t>. Activity diagram lapor masalah pada aplikasi</w:t>
+                              <w:t xml:space="preserve">. </w:t>
                             </w:r>
-                            <w:bookmarkEnd w:id="64"/>
+                            <w:r>
+                              <w:rPr>
+                                <w:lang w:val="id-ID"/>
+                              </w:rPr>
+                              <w:t>Activity diagram lapor masalah pada aplikasi</w:t>
+                            </w:r>
+                            <w:bookmarkEnd w:id="46"/>
                           </w:p>
                         </w:txbxContent>
                       </wps:txbx>
@@ -51625,7 +51838,7 @@
                     </pic:cNvPicPr>
                   </pic:nvPicPr>
                   <pic:blipFill>
-                    <a:blip r:embed="rId61">
+                    <a:blip r:embed="rId65">
                       <a:extLst>
                         <a:ext uri="{28A0092B-C50C-407E-A947-70E740481C1C}">
                           <a14:useLocalDpi xmlns:a14="http://schemas.microsoft.com/office/drawing/2010/main" val="0"/>
@@ -51761,25 +51974,44 @@
                                 <w:lang w:val="id-ID"/>
                               </w:rPr>
                             </w:pPr>
-                            <w:bookmarkStart w:id="66" w:name="_Toc101998158"/>
+                            <w:bookmarkStart w:id="47" w:name="_Toc101998158"/>
                             <w:r>
                               <w:t xml:space="preserve">Gambar </w:t>
                             </w:r>
-                            <w:fldSimple w:instr=" SEQ Gambar \* ARABIC ">
-                              <w:r>
-                                <w:rPr>
-                                  <w:noProof/>
-                                </w:rPr>
-                                <w:t>20</w:t>
-                              </w:r>
-                            </w:fldSimple>
+                            <w:r>
+                              <w:fldChar w:fldCharType="begin"/>
+                            </w:r>
+                            <w:r>
+                              <w:instrText xml:space="preserve"> SEQ Gambar \* ARABIC </w:instrText>
+                            </w:r>
+                            <w:r>
+                              <w:fldChar w:fldCharType="separate"/>
+                            </w:r>
+                            <w:r>
+                              <w:rPr>
+                                <w:noProof/>
+                              </w:rPr>
+                              <w:t>20</w:t>
+                            </w:r>
+                            <w:r>
+                              <w:rPr>
+                                <w:noProof/>
+                              </w:rPr>
+                              <w:fldChar w:fldCharType="end"/>
+                            </w:r>
                             <w:r>
                               <w:rPr>
                                 <w:lang w:val="id-ID"/>
                               </w:rPr>
-                              <w:t>. Activity diagram tentang aplikasi</w:t>
+                              <w:t xml:space="preserve">. </w:t>
                             </w:r>
-                            <w:bookmarkEnd w:id="66"/>
+                            <w:r>
+                              <w:rPr>
+                                <w:lang w:val="id-ID"/>
+                              </w:rPr>
+                              <w:t>Activity diagram tentang aplikasi</w:t>
+                            </w:r>
+                            <w:bookmarkEnd w:id="47"/>
                           </w:p>
                         </w:txbxContent>
                       </wps:txbx>
@@ -51871,7 +52103,7 @@
                     </pic:cNvPicPr>
                   </pic:nvPicPr>
                   <pic:blipFill>
-                    <a:blip r:embed="rId62">
+                    <a:blip r:embed="rId66">
                       <a:extLst>
                         <a:ext uri="{28A0092B-C50C-407E-A947-70E740481C1C}">
                           <a14:useLocalDpi xmlns:a14="http://schemas.microsoft.com/office/drawing/2010/main" val="0"/>
@@ -51983,25 +52215,44 @@
                                 <w:lang w:val="en-US"/>
                               </w:rPr>
                             </w:pPr>
-                            <w:bookmarkStart w:id="68" w:name="_Toc101998159"/>
+                            <w:bookmarkStart w:id="48" w:name="_Toc101998159"/>
                             <w:r>
                               <w:t xml:space="preserve">Gambar </w:t>
                             </w:r>
-                            <w:fldSimple w:instr=" SEQ Gambar \* ARABIC ">
-                              <w:r>
-                                <w:rPr>
-                                  <w:noProof/>
-                                </w:rPr>
-                                <w:t>21</w:t>
-                              </w:r>
-                            </w:fldSimple>
+                            <w:r>
+                              <w:fldChar w:fldCharType="begin"/>
+                            </w:r>
+                            <w:r>
+                              <w:instrText xml:space="preserve"> SEQ Gambar \* ARABIC </w:instrText>
+                            </w:r>
+                            <w:r>
+                              <w:fldChar w:fldCharType="separate"/>
+                            </w:r>
+                            <w:r>
+                              <w:rPr>
+                                <w:noProof/>
+                              </w:rPr>
+                              <w:t>21</w:t>
+                            </w:r>
+                            <w:r>
+                              <w:rPr>
+                                <w:noProof/>
+                              </w:rPr>
+                              <w:fldChar w:fldCharType="end"/>
+                            </w:r>
                             <w:r>
                               <w:rPr>
                                 <w:lang w:val="id-ID"/>
                               </w:rPr>
-                              <w:t>. Activity diagram keluar aplikasi</w:t>
+                              <w:t xml:space="preserve">. </w:t>
                             </w:r>
-                            <w:bookmarkEnd w:id="68"/>
+                            <w:r>
+                              <w:rPr>
+                                <w:lang w:val="id-ID"/>
+                              </w:rPr>
+                              <w:t>Activity diagram keluar aplikasi</w:t>
+                            </w:r>
+                            <w:bookmarkEnd w:id="48"/>
                           </w:p>
                         </w:txbxContent>
                       </wps:txbx>
@@ -52091,7 +52342,7 @@
                     </pic:cNvPicPr>
                   </pic:nvPicPr>
                   <pic:blipFill>
-                    <a:blip r:embed="rId63">
+                    <a:blip r:embed="rId67">
                       <a:extLst>
                         <a:ext uri="{28A0092B-C50C-407E-A947-70E740481C1C}">
                           <a14:useLocalDpi xmlns:a14="http://schemas.microsoft.com/office/drawing/2010/main" val="0"/>
@@ -52140,12 +52391,12 @@
         <w:pStyle w:val="Heading1"/>
         <w:jc w:val="center"/>
       </w:pPr>
-      <w:bookmarkStart w:id="70" w:name="_Toc101906265"/>
+      <w:bookmarkStart w:id="49" w:name="_Toc101906265"/>
       <w:r>
         <w:lastRenderedPageBreak/>
         <w:t>REFERENSI</w:t>
       </w:r>
-      <w:bookmarkEnd w:id="70"/>
+      <w:bookmarkEnd w:id="49"/>
     </w:p>
     <w:p>
       <w:pPr>
@@ -53136,7 +53387,7 @@
 </file>
 
 <file path=word/endnotes.xml><?xml version="1.0" encoding="utf-8"?>
-<w:endnotes xmlns:wpc="http://schemas.microsoft.com/office/word/2010/wordprocessingCanvas" xmlns:cx="http://schemas.microsoft.com/office/drawing/2014/chartex" xmlns:cx1="http://schemas.microsoft.com/office/drawing/2015/9/8/chartex" xmlns:cx2="http://schemas.microsoft.com/office/drawing/2015/10/21/chartex" xmlns:cx3="http://schemas.microsoft.com/office/drawing/2016/5/9/chartex" xmlns:cx4="http://schemas.microsoft.com/office/drawing/2016/5/10/chartex" xmlns:cx5="http://schemas.microsoft.com/office/drawing/2016/5/11/chartex" xmlns:cx6="http://schemas.microsoft.com/office/drawing/2016/5/12/chartex" xmlns:cx7="http://schemas.microsoft.com/office/drawing/2016/5/13/chartex" xmlns:cx8="http://schemas.microsoft.com/office/drawing/2016/5/14/chartex" xmlns:mc="http://schemas.openxmlformats.org/markup-compatibility/2006" xmlns:aink="http://schemas.microsoft.com/office/drawing/2016/ink" xmlns:am3d="http://schemas.microsoft.com/office/drawing/2017/model3d" xmlns:o="urn:schemas-microsoft-com:office:office" xmlns:r="http://schemas.openxmlformats.org/officeDocument/2006/relationships" xmlns:m="http://schemas.openxmlformats.org/officeDocument/2006/math" xmlns:v="urn:schemas-microsoft-com:vml" xmlns:wp14="http://schemas.microsoft.com/office/word/2010/wordprocessingDrawing" xmlns:wp="http://schemas.openxmlformats.org/drawingml/2006/wordprocessingDrawing" xmlns:w10="urn:schemas-microsoft-com:office:word" xmlns:w="http://schemas.openxmlformats.org/wordprocessingml/2006/main" xmlns:w14="http://schemas.microsoft.com/office/word/2010/wordml" xmlns:w15="http://schemas.microsoft.com/office/word/2012/wordml" xmlns:w16cex="http://schemas.microsoft.com/office/word/2018/wordml/cex" xmlns:w16cid="http://schemas.microsoft.com/office/word/2016/wordml/cid" xmlns:w16="http://schemas.microsoft.com/office/word/2018/wordml" xmlns:w16sdtdh="http://schemas.microsoft.com/office/word/2020/wordml/sdtdatahash" xmlns:w16se="http://schemas.microsoft.com/office/word/2015/wordml/symex" xmlns:wpg="http://schemas.microsoft.com/office/word/2010/wordprocessingGroup" xmlns:wpi="http://schemas.microsoft.com/office/word/2010/wordprocessingInk" xmlns:wne="http://schemas.microsoft.com/office/word/2006/wordml" xmlns:wps="http://schemas.microsoft.com/office/word/2010/wordprocessingShape" mc:Ignorable="w14 w15 w16se w16cid w16 w16cex w16sdtdh wp14">
+<w:endnotes xmlns:wpc="http://schemas.microsoft.com/office/word/2010/wordprocessingCanvas" xmlns:cx="http://schemas.microsoft.com/office/drawing/2014/chartex" xmlns:cx1="http://schemas.microsoft.com/office/drawing/2015/9/8/chartex" xmlns:cx2="http://schemas.microsoft.com/office/drawing/2015/10/21/chartex" xmlns:cx3="http://schemas.microsoft.com/office/drawing/2016/5/9/chartex" xmlns:cx4="http://schemas.microsoft.com/office/drawing/2016/5/10/chartex" xmlns:cx5="http://schemas.microsoft.com/office/drawing/2016/5/11/chartex" xmlns:cx6="http://schemas.microsoft.com/office/drawing/2016/5/12/chartex" xmlns:cx7="http://schemas.microsoft.com/office/drawing/2016/5/13/chartex" xmlns:cx8="http://schemas.microsoft.com/office/drawing/2016/5/14/chartex" xmlns:mc="http://schemas.openxmlformats.org/markup-compatibility/2006" xmlns:aink="http://schemas.microsoft.com/office/drawing/2016/ink" xmlns:am3d="http://schemas.microsoft.com/office/drawing/2017/model3d" xmlns:o="urn:schemas-microsoft-com:office:office" xmlns:oel="http://schemas.microsoft.com/office/2019/extlst" xmlns:r="http://schemas.openxmlformats.org/officeDocument/2006/relationships" xmlns:m="http://schemas.openxmlformats.org/officeDocument/2006/math" xmlns:v="urn:schemas-microsoft-com:vml" xmlns:wp14="http://schemas.microsoft.com/office/word/2010/wordprocessingDrawing" xmlns:wp="http://schemas.openxmlformats.org/drawingml/2006/wordprocessingDrawing" xmlns:w10="urn:schemas-microsoft-com:office:word" xmlns:w="http://schemas.openxmlformats.org/wordprocessingml/2006/main" xmlns:w14="http://schemas.microsoft.com/office/word/2010/wordml" xmlns:w15="http://schemas.microsoft.com/office/word/2012/wordml" xmlns:w16cex="http://schemas.microsoft.com/office/word/2018/wordml/cex" xmlns:w16cid="http://schemas.microsoft.com/office/word/2016/wordml/cid" xmlns:w16="http://schemas.microsoft.com/office/word/2018/wordml" xmlns:w16sdtdh="http://schemas.microsoft.com/office/word/2020/wordml/sdtdatahash" xmlns:w16se="http://schemas.microsoft.com/office/word/2015/wordml/symex" xmlns:wpg="http://schemas.microsoft.com/office/word/2010/wordprocessingGroup" xmlns:wpi="http://schemas.microsoft.com/office/word/2010/wordprocessingInk" xmlns:wne="http://schemas.microsoft.com/office/word/2006/wordml" xmlns:wps="http://schemas.microsoft.com/office/word/2010/wordprocessingShape" mc:Ignorable="w14 w15 w16se w16cid w16 w16cex w16sdtdh wp14">
   <w:endnote w:type="separator" w:id="-1">
     <w:p>
       <w:pPr>
@@ -53161,7 +53412,7 @@
 </file>
 
 <file path=word/footer1.xml><?xml version="1.0" encoding="utf-8"?>
-<w:ftr xmlns:wpc="http://schemas.microsoft.com/office/word/2010/wordprocessingCanvas" xmlns:cx="http://schemas.microsoft.com/office/drawing/2014/chartex" xmlns:cx1="http://schemas.microsoft.com/office/drawing/2015/9/8/chartex" xmlns:cx2="http://schemas.microsoft.com/office/drawing/2015/10/21/chartex" xmlns:cx3="http://schemas.microsoft.com/office/drawing/2016/5/9/chartex" xmlns:cx4="http://schemas.microsoft.com/office/drawing/2016/5/10/chartex" xmlns:cx5="http://schemas.microsoft.com/office/drawing/2016/5/11/chartex" xmlns:cx6="http://schemas.microsoft.com/office/drawing/2016/5/12/chartex" xmlns:cx7="http://schemas.microsoft.com/office/drawing/2016/5/13/chartex" xmlns:cx8="http://schemas.microsoft.com/office/drawing/2016/5/14/chartex" xmlns:mc="http://schemas.openxmlformats.org/markup-compatibility/2006" xmlns:aink="http://schemas.microsoft.com/office/drawing/2016/ink" xmlns:am3d="http://schemas.microsoft.com/office/drawing/2017/model3d" xmlns:o="urn:schemas-microsoft-com:office:office" xmlns:r="http://schemas.openxmlformats.org/officeDocument/2006/relationships" xmlns:m="http://schemas.openxmlformats.org/officeDocument/2006/math" xmlns:v="urn:schemas-microsoft-com:vml" xmlns:wp14="http://schemas.microsoft.com/office/word/2010/wordprocessingDrawing" xmlns:wp="http://schemas.openxmlformats.org/drawingml/2006/wordprocessingDrawing" xmlns:w10="urn:schemas-microsoft-com:office:word" xmlns:w="http://schemas.openxmlformats.org/wordprocessingml/2006/main" xmlns:w14="http://schemas.microsoft.com/office/word/2010/wordml" xmlns:w15="http://schemas.microsoft.com/office/word/2012/wordml" xmlns:w16cex="http://schemas.microsoft.com/office/word/2018/wordml/cex" xmlns:w16cid="http://schemas.microsoft.com/office/word/2016/wordml/cid" xmlns:w16="http://schemas.microsoft.com/office/word/2018/wordml" xmlns:w16sdtdh="http://schemas.microsoft.com/office/word/2020/wordml/sdtdatahash" xmlns:w16se="http://schemas.microsoft.com/office/word/2015/wordml/symex" xmlns:wpg="http://schemas.microsoft.com/office/word/2010/wordprocessingGroup" xmlns:wpi="http://schemas.microsoft.com/office/word/2010/wordprocessingInk" xmlns:wne="http://schemas.microsoft.com/office/word/2006/wordml" xmlns:wps="http://schemas.microsoft.com/office/word/2010/wordprocessingShape" mc:Ignorable="w14 w15 w16se w16cid w16 w16cex w16sdtdh wp14">
+<w:ftr xmlns:wpc="http://schemas.microsoft.com/office/word/2010/wordprocessingCanvas" xmlns:cx="http://schemas.microsoft.com/office/drawing/2014/chartex" xmlns:cx1="http://schemas.microsoft.com/office/drawing/2015/9/8/chartex" xmlns:cx2="http://schemas.microsoft.com/office/drawing/2015/10/21/chartex" xmlns:cx3="http://schemas.microsoft.com/office/drawing/2016/5/9/chartex" xmlns:cx4="http://schemas.microsoft.com/office/drawing/2016/5/10/chartex" xmlns:cx5="http://schemas.microsoft.com/office/drawing/2016/5/11/chartex" xmlns:cx6="http://schemas.microsoft.com/office/drawing/2016/5/12/chartex" xmlns:cx7="http://schemas.microsoft.com/office/drawing/2016/5/13/chartex" xmlns:cx8="http://schemas.microsoft.com/office/drawing/2016/5/14/chartex" xmlns:mc="http://schemas.openxmlformats.org/markup-compatibility/2006" xmlns:aink="http://schemas.microsoft.com/office/drawing/2016/ink" xmlns:am3d="http://schemas.microsoft.com/office/drawing/2017/model3d" xmlns:o="urn:schemas-microsoft-com:office:office" xmlns:oel="http://schemas.microsoft.com/office/2019/extlst" xmlns:r="http://schemas.openxmlformats.org/officeDocument/2006/relationships" xmlns:m="http://schemas.openxmlformats.org/officeDocument/2006/math" xmlns:v="urn:schemas-microsoft-com:vml" xmlns:wp14="http://schemas.microsoft.com/office/word/2010/wordprocessingDrawing" xmlns:wp="http://schemas.openxmlformats.org/drawingml/2006/wordprocessingDrawing" xmlns:w10="urn:schemas-microsoft-com:office:word" xmlns:w="http://schemas.openxmlformats.org/wordprocessingml/2006/main" xmlns:w14="http://schemas.microsoft.com/office/word/2010/wordml" xmlns:w15="http://schemas.microsoft.com/office/word/2012/wordml" xmlns:w16cex="http://schemas.microsoft.com/office/word/2018/wordml/cex" xmlns:w16cid="http://schemas.microsoft.com/office/word/2016/wordml/cid" xmlns:w16="http://schemas.microsoft.com/office/word/2018/wordml" xmlns:w16sdtdh="http://schemas.microsoft.com/office/word/2020/wordml/sdtdatahash" xmlns:w16se="http://schemas.microsoft.com/office/word/2015/wordml/symex" xmlns:wpg="http://schemas.microsoft.com/office/word/2010/wordprocessingGroup" xmlns:wpi="http://schemas.microsoft.com/office/word/2010/wordprocessingInk" xmlns:wne="http://schemas.microsoft.com/office/word/2006/wordml" xmlns:wps="http://schemas.microsoft.com/office/word/2010/wordprocessingShape" mc:Ignorable="w14 w15 w16se w16cid w16 w16cex w16sdtdh wp14">
   <w:sdt>
     <w:sdtPr>
       <w:id w:val="-229387627"/>
@@ -53217,7 +53468,7 @@
 </file>
 
 <file path=word/footer2.xml><?xml version="1.0" encoding="utf-8"?>
-<w:ftr xmlns:wpc="http://schemas.microsoft.com/office/word/2010/wordprocessingCanvas" xmlns:cx="http://schemas.microsoft.com/office/drawing/2014/chartex" xmlns:cx1="http://schemas.microsoft.com/office/drawing/2015/9/8/chartex" xmlns:cx2="http://schemas.microsoft.com/office/drawing/2015/10/21/chartex" xmlns:cx3="http://schemas.microsoft.com/office/drawing/2016/5/9/chartex" xmlns:cx4="http://schemas.microsoft.com/office/drawing/2016/5/10/chartex" xmlns:cx5="http://schemas.microsoft.com/office/drawing/2016/5/11/chartex" xmlns:cx6="http://schemas.microsoft.com/office/drawing/2016/5/12/chartex" xmlns:cx7="http://schemas.microsoft.com/office/drawing/2016/5/13/chartex" xmlns:cx8="http://schemas.microsoft.com/office/drawing/2016/5/14/chartex" xmlns:mc="http://schemas.openxmlformats.org/markup-compatibility/2006" xmlns:aink="http://schemas.microsoft.com/office/drawing/2016/ink" xmlns:am3d="http://schemas.microsoft.com/office/drawing/2017/model3d" xmlns:o="urn:schemas-microsoft-com:office:office" xmlns:r="http://schemas.openxmlformats.org/officeDocument/2006/relationships" xmlns:m="http://schemas.openxmlformats.org/officeDocument/2006/math" xmlns:v="urn:schemas-microsoft-com:vml" xmlns:wp14="http://schemas.microsoft.com/office/word/2010/wordprocessingDrawing" xmlns:wp="http://schemas.openxmlformats.org/drawingml/2006/wordprocessingDrawing" xmlns:w10="urn:schemas-microsoft-com:office:word" xmlns:w="http://schemas.openxmlformats.org/wordprocessingml/2006/main" xmlns:w14="http://schemas.microsoft.com/office/word/2010/wordml" xmlns:w15="http://schemas.microsoft.com/office/word/2012/wordml" xmlns:w16cex="http://schemas.microsoft.com/office/word/2018/wordml/cex" xmlns:w16cid="http://schemas.microsoft.com/office/word/2016/wordml/cid" xmlns:w16="http://schemas.microsoft.com/office/word/2018/wordml" xmlns:w16sdtdh="http://schemas.microsoft.com/office/word/2020/wordml/sdtdatahash" xmlns:w16se="http://schemas.microsoft.com/office/word/2015/wordml/symex" xmlns:wpg="http://schemas.microsoft.com/office/word/2010/wordprocessingGroup" xmlns:wpi="http://schemas.microsoft.com/office/word/2010/wordprocessingInk" xmlns:wne="http://schemas.microsoft.com/office/word/2006/wordml" xmlns:wps="http://schemas.microsoft.com/office/word/2010/wordprocessingShape" mc:Ignorable="w14 w15 w16se w16cid w16 w16cex w16sdtdh wp14">
+<w:ftr xmlns:wpc="http://schemas.microsoft.com/office/word/2010/wordprocessingCanvas" xmlns:cx="http://schemas.microsoft.com/office/drawing/2014/chartex" xmlns:cx1="http://schemas.microsoft.com/office/drawing/2015/9/8/chartex" xmlns:cx2="http://schemas.microsoft.com/office/drawing/2015/10/21/chartex" xmlns:cx3="http://schemas.microsoft.com/office/drawing/2016/5/9/chartex" xmlns:cx4="http://schemas.microsoft.com/office/drawing/2016/5/10/chartex" xmlns:cx5="http://schemas.microsoft.com/office/drawing/2016/5/11/chartex" xmlns:cx6="http://schemas.microsoft.com/office/drawing/2016/5/12/chartex" xmlns:cx7="http://schemas.microsoft.com/office/drawing/2016/5/13/chartex" xmlns:cx8="http://schemas.microsoft.com/office/drawing/2016/5/14/chartex" xmlns:mc="http://schemas.openxmlformats.org/markup-compatibility/2006" xmlns:aink="http://schemas.microsoft.com/office/drawing/2016/ink" xmlns:am3d="http://schemas.microsoft.com/office/drawing/2017/model3d" xmlns:o="urn:schemas-microsoft-com:office:office" xmlns:oel="http://schemas.microsoft.com/office/2019/extlst" xmlns:r="http://schemas.openxmlformats.org/officeDocument/2006/relationships" xmlns:m="http://schemas.openxmlformats.org/officeDocument/2006/math" xmlns:v="urn:schemas-microsoft-com:vml" xmlns:wp14="http://schemas.microsoft.com/office/word/2010/wordprocessingDrawing" xmlns:wp="http://schemas.openxmlformats.org/drawingml/2006/wordprocessingDrawing" xmlns:w10="urn:schemas-microsoft-com:office:word" xmlns:w="http://schemas.openxmlformats.org/wordprocessingml/2006/main" xmlns:w14="http://schemas.microsoft.com/office/word/2010/wordml" xmlns:w15="http://schemas.microsoft.com/office/word/2012/wordml" xmlns:w16cex="http://schemas.microsoft.com/office/word/2018/wordml/cex" xmlns:w16cid="http://schemas.microsoft.com/office/word/2016/wordml/cid" xmlns:w16="http://schemas.microsoft.com/office/word/2018/wordml" xmlns:w16sdtdh="http://schemas.microsoft.com/office/word/2020/wordml/sdtdatahash" xmlns:w16se="http://schemas.microsoft.com/office/word/2015/wordml/symex" xmlns:wpg="http://schemas.microsoft.com/office/word/2010/wordprocessingGroup" xmlns:wpi="http://schemas.microsoft.com/office/word/2010/wordprocessingInk" xmlns:wne="http://schemas.microsoft.com/office/word/2006/wordml" xmlns:wps="http://schemas.microsoft.com/office/word/2010/wordprocessingShape" mc:Ignorable="w14 w15 w16se w16cid w16 w16cex w16sdtdh wp14">
   <w:p>
     <w:pPr>
       <w:pStyle w:val="Footer"/>
@@ -53227,7 +53478,7 @@
 </file>
 
 <file path=word/footer3.xml><?xml version="1.0" encoding="utf-8"?>
-<w:ftr xmlns:wpc="http://schemas.microsoft.com/office/word/2010/wordprocessingCanvas" xmlns:cx="http://schemas.microsoft.com/office/drawing/2014/chartex" xmlns:cx1="http://schemas.microsoft.com/office/drawing/2015/9/8/chartex" xmlns:cx2="http://schemas.microsoft.com/office/drawing/2015/10/21/chartex" xmlns:cx3="http://schemas.microsoft.com/office/drawing/2016/5/9/chartex" xmlns:cx4="http://schemas.microsoft.com/office/drawing/2016/5/10/chartex" xmlns:cx5="http://schemas.microsoft.com/office/drawing/2016/5/11/chartex" xmlns:cx6="http://schemas.microsoft.com/office/drawing/2016/5/12/chartex" xmlns:cx7="http://schemas.microsoft.com/office/drawing/2016/5/13/chartex" xmlns:cx8="http://schemas.microsoft.com/office/drawing/2016/5/14/chartex" xmlns:mc="http://schemas.openxmlformats.org/markup-compatibility/2006" xmlns:aink="http://schemas.microsoft.com/office/drawing/2016/ink" xmlns:am3d="http://schemas.microsoft.com/office/drawing/2017/model3d" xmlns:o="urn:schemas-microsoft-com:office:office" xmlns:r="http://schemas.openxmlformats.org/officeDocument/2006/relationships" xmlns:m="http://schemas.openxmlformats.org/officeDocument/2006/math" xmlns:v="urn:schemas-microsoft-com:vml" xmlns:wp14="http://schemas.microsoft.com/office/word/2010/wordprocessingDrawing" xmlns:wp="http://schemas.openxmlformats.org/drawingml/2006/wordprocessingDrawing" xmlns:w10="urn:schemas-microsoft-com:office:word" xmlns:w="http://schemas.openxmlformats.org/wordprocessingml/2006/main" xmlns:w14="http://schemas.microsoft.com/office/word/2010/wordml" xmlns:w15="http://schemas.microsoft.com/office/word/2012/wordml" xmlns:w16cex="http://schemas.microsoft.com/office/word/2018/wordml/cex" xmlns:w16cid="http://schemas.microsoft.com/office/word/2016/wordml/cid" xmlns:w16="http://schemas.microsoft.com/office/word/2018/wordml" xmlns:w16sdtdh="http://schemas.microsoft.com/office/word/2020/wordml/sdtdatahash" xmlns:w16se="http://schemas.microsoft.com/office/word/2015/wordml/symex" xmlns:wpg="http://schemas.microsoft.com/office/word/2010/wordprocessingGroup" xmlns:wpi="http://schemas.microsoft.com/office/word/2010/wordprocessingInk" xmlns:wne="http://schemas.microsoft.com/office/word/2006/wordml" xmlns:wps="http://schemas.microsoft.com/office/word/2010/wordprocessingShape" mc:Ignorable="w14 w15 w16se w16cid w16 w16cex w16sdtdh wp14">
+<w:ftr xmlns:wpc="http://schemas.microsoft.com/office/word/2010/wordprocessingCanvas" xmlns:cx="http://schemas.microsoft.com/office/drawing/2014/chartex" xmlns:cx1="http://schemas.microsoft.com/office/drawing/2015/9/8/chartex" xmlns:cx2="http://schemas.microsoft.com/office/drawing/2015/10/21/chartex" xmlns:cx3="http://schemas.microsoft.com/office/drawing/2016/5/9/chartex" xmlns:cx4="http://schemas.microsoft.com/office/drawing/2016/5/10/chartex" xmlns:cx5="http://schemas.microsoft.com/office/drawing/2016/5/11/chartex" xmlns:cx6="http://schemas.microsoft.com/office/drawing/2016/5/12/chartex" xmlns:cx7="http://schemas.microsoft.com/office/drawing/2016/5/13/chartex" xmlns:cx8="http://schemas.microsoft.com/office/drawing/2016/5/14/chartex" xmlns:mc="http://schemas.openxmlformats.org/markup-compatibility/2006" xmlns:aink="http://schemas.microsoft.com/office/drawing/2016/ink" xmlns:am3d="http://schemas.microsoft.com/office/drawing/2017/model3d" xmlns:o="urn:schemas-microsoft-com:office:office" xmlns:oel="http://schemas.microsoft.com/office/2019/extlst" xmlns:r="http://schemas.openxmlformats.org/officeDocument/2006/relationships" xmlns:m="http://schemas.openxmlformats.org/officeDocument/2006/math" xmlns:v="urn:schemas-microsoft-com:vml" xmlns:wp14="http://schemas.microsoft.com/office/word/2010/wordprocessingDrawing" xmlns:wp="http://schemas.openxmlformats.org/drawingml/2006/wordprocessingDrawing" xmlns:w10="urn:schemas-microsoft-com:office:word" xmlns:w="http://schemas.openxmlformats.org/wordprocessingml/2006/main" xmlns:w14="http://schemas.microsoft.com/office/word/2010/wordml" xmlns:w15="http://schemas.microsoft.com/office/word/2012/wordml" xmlns:w16cex="http://schemas.microsoft.com/office/word/2018/wordml/cex" xmlns:w16cid="http://schemas.microsoft.com/office/word/2016/wordml/cid" xmlns:w16="http://schemas.microsoft.com/office/word/2018/wordml" xmlns:w16sdtdh="http://schemas.microsoft.com/office/word/2020/wordml/sdtdatahash" xmlns:w16se="http://schemas.microsoft.com/office/word/2015/wordml/symex" xmlns:wpg="http://schemas.microsoft.com/office/word/2010/wordprocessingGroup" xmlns:wpi="http://schemas.microsoft.com/office/word/2010/wordprocessingInk" xmlns:wne="http://schemas.microsoft.com/office/word/2006/wordml" xmlns:wps="http://schemas.microsoft.com/office/word/2010/wordprocessingShape" mc:Ignorable="w14 w15 w16se w16cid w16 w16cex w16sdtdh wp14">
   <w:sdt>
     <w:sdtPr>
       <w:id w:val="965930397"/>
@@ -53309,7 +53560,7 @@
 </file>
 
 <file path=word/footer4.xml><?xml version="1.0" encoding="utf-8"?>
-<w:ftr xmlns:wpc="http://schemas.microsoft.com/office/word/2010/wordprocessingCanvas" xmlns:cx="http://schemas.microsoft.com/office/drawing/2014/chartex" xmlns:cx1="http://schemas.microsoft.com/office/drawing/2015/9/8/chartex" xmlns:cx2="http://schemas.microsoft.com/office/drawing/2015/10/21/chartex" xmlns:cx3="http://schemas.microsoft.com/office/drawing/2016/5/9/chartex" xmlns:cx4="http://schemas.microsoft.com/office/drawing/2016/5/10/chartex" xmlns:cx5="http://schemas.microsoft.com/office/drawing/2016/5/11/chartex" xmlns:cx6="http://schemas.microsoft.com/office/drawing/2016/5/12/chartex" xmlns:cx7="http://schemas.microsoft.com/office/drawing/2016/5/13/chartex" xmlns:cx8="http://schemas.microsoft.com/office/drawing/2016/5/14/chartex" xmlns:mc="http://schemas.openxmlformats.org/markup-compatibility/2006" xmlns:aink="http://schemas.microsoft.com/office/drawing/2016/ink" xmlns:am3d="http://schemas.microsoft.com/office/drawing/2017/model3d" xmlns:o="urn:schemas-microsoft-com:office:office" xmlns:r="http://schemas.openxmlformats.org/officeDocument/2006/relationships" xmlns:m="http://schemas.openxmlformats.org/officeDocument/2006/math" xmlns:v="urn:schemas-microsoft-com:vml" xmlns:wp14="http://schemas.microsoft.com/office/word/2010/wordprocessingDrawing" xmlns:wp="http://schemas.openxmlformats.org/drawingml/2006/wordprocessingDrawing" xmlns:w10="urn:schemas-microsoft-com:office:word" xmlns:w="http://schemas.openxmlformats.org/wordprocessingml/2006/main" xmlns:w14="http://schemas.microsoft.com/office/word/2010/wordml" xmlns:w15="http://schemas.microsoft.com/office/word/2012/wordml" xmlns:w16cex="http://schemas.microsoft.com/office/word/2018/wordml/cex" xmlns:w16cid="http://schemas.microsoft.com/office/word/2016/wordml/cid" xmlns:w16="http://schemas.microsoft.com/office/word/2018/wordml" xmlns:w16sdtdh="http://schemas.microsoft.com/office/word/2020/wordml/sdtdatahash" xmlns:w16se="http://schemas.microsoft.com/office/word/2015/wordml/symex" xmlns:wpg="http://schemas.microsoft.com/office/word/2010/wordprocessingGroup" xmlns:wpi="http://schemas.microsoft.com/office/word/2010/wordprocessingInk" xmlns:wne="http://schemas.microsoft.com/office/word/2006/wordml" xmlns:wps="http://schemas.microsoft.com/office/word/2010/wordprocessingShape" mc:Ignorable="w14 w15 w16se w16cid w16 w16cex w16sdtdh wp14">
+<w:ftr xmlns:wpc="http://schemas.microsoft.com/office/word/2010/wordprocessingCanvas" xmlns:cx="http://schemas.microsoft.com/office/drawing/2014/chartex" xmlns:cx1="http://schemas.microsoft.com/office/drawing/2015/9/8/chartex" xmlns:cx2="http://schemas.microsoft.com/office/drawing/2015/10/21/chartex" xmlns:cx3="http://schemas.microsoft.com/office/drawing/2016/5/9/chartex" xmlns:cx4="http://schemas.microsoft.com/office/drawing/2016/5/10/chartex" xmlns:cx5="http://schemas.microsoft.com/office/drawing/2016/5/11/chartex" xmlns:cx6="http://schemas.microsoft.com/office/drawing/2016/5/12/chartex" xmlns:cx7="http://schemas.microsoft.com/office/drawing/2016/5/13/chartex" xmlns:cx8="http://schemas.microsoft.com/office/drawing/2016/5/14/chartex" xmlns:mc="http://schemas.openxmlformats.org/markup-compatibility/2006" xmlns:aink="http://schemas.microsoft.com/office/drawing/2016/ink" xmlns:am3d="http://schemas.microsoft.com/office/drawing/2017/model3d" xmlns:o="urn:schemas-microsoft-com:office:office" xmlns:oel="http://schemas.microsoft.com/office/2019/extlst" xmlns:r="http://schemas.openxmlformats.org/officeDocument/2006/relationships" xmlns:m="http://schemas.openxmlformats.org/officeDocument/2006/math" xmlns:v="urn:schemas-microsoft-com:vml" xmlns:wp14="http://schemas.microsoft.com/office/word/2010/wordprocessingDrawing" xmlns:wp="http://schemas.openxmlformats.org/drawingml/2006/wordprocessingDrawing" xmlns:w10="urn:schemas-microsoft-com:office:word" xmlns:w="http://schemas.openxmlformats.org/wordprocessingml/2006/main" xmlns:w14="http://schemas.microsoft.com/office/word/2010/wordml" xmlns:w15="http://schemas.microsoft.com/office/word/2012/wordml" xmlns:w16cex="http://schemas.microsoft.com/office/word/2018/wordml/cex" xmlns:w16cid="http://schemas.microsoft.com/office/word/2016/wordml/cid" xmlns:w16="http://schemas.microsoft.com/office/word/2018/wordml" xmlns:w16sdtdh="http://schemas.microsoft.com/office/word/2020/wordml/sdtdatahash" xmlns:w16se="http://schemas.microsoft.com/office/word/2015/wordml/symex" xmlns:wpg="http://schemas.microsoft.com/office/word/2010/wordprocessingGroup" xmlns:wpi="http://schemas.microsoft.com/office/word/2010/wordprocessingInk" xmlns:wne="http://schemas.microsoft.com/office/word/2006/wordml" xmlns:wps="http://schemas.microsoft.com/office/word/2010/wordprocessingShape" mc:Ignorable="w14 w15 w16se w16cid w16 w16cex w16sdtdh wp14">
   <w:p>
     <w:pPr>
       <w:pStyle w:val="Footer"/>
@@ -53319,7 +53570,7 @@
 </file>
 
 <file path=word/footer5.xml><?xml version="1.0" encoding="utf-8"?>
-<w:ftr xmlns:wpc="http://schemas.microsoft.com/office/word/2010/wordprocessingCanvas" xmlns:cx="http://schemas.microsoft.com/office/drawing/2014/chartex" xmlns:cx1="http://schemas.microsoft.com/office/drawing/2015/9/8/chartex" xmlns:cx2="http://schemas.microsoft.com/office/drawing/2015/10/21/chartex" xmlns:cx3="http://schemas.microsoft.com/office/drawing/2016/5/9/chartex" xmlns:cx4="http://schemas.microsoft.com/office/drawing/2016/5/10/chartex" xmlns:cx5="http://schemas.microsoft.com/office/drawing/2016/5/11/chartex" xmlns:cx6="http://schemas.microsoft.com/office/drawing/2016/5/12/chartex" xmlns:cx7="http://schemas.microsoft.com/office/drawing/2016/5/13/chartex" xmlns:cx8="http://schemas.microsoft.com/office/drawing/2016/5/14/chartex" xmlns:mc="http://schemas.openxmlformats.org/markup-compatibility/2006" xmlns:aink="http://schemas.microsoft.com/office/drawing/2016/ink" xmlns:am3d="http://schemas.microsoft.com/office/drawing/2017/model3d" xmlns:o="urn:schemas-microsoft-com:office:office" xmlns:r="http://schemas.openxmlformats.org/officeDocument/2006/relationships" xmlns:m="http://schemas.openxmlformats.org/officeDocument/2006/math" xmlns:v="urn:schemas-microsoft-com:vml" xmlns:wp14="http://schemas.microsoft.com/office/word/2010/wordprocessingDrawing" xmlns:wp="http://schemas.openxmlformats.org/drawingml/2006/wordprocessingDrawing" xmlns:w10="urn:schemas-microsoft-com:office:word" xmlns:w="http://schemas.openxmlformats.org/wordprocessingml/2006/main" xmlns:w14="http://schemas.microsoft.com/office/word/2010/wordml" xmlns:w15="http://schemas.microsoft.com/office/word/2012/wordml" xmlns:w16cex="http://schemas.microsoft.com/office/word/2018/wordml/cex" xmlns:w16cid="http://schemas.microsoft.com/office/word/2016/wordml/cid" xmlns:w16="http://schemas.microsoft.com/office/word/2018/wordml" xmlns:w16sdtdh="http://schemas.microsoft.com/office/word/2020/wordml/sdtdatahash" xmlns:w16se="http://schemas.microsoft.com/office/word/2015/wordml/symex" xmlns:wpg="http://schemas.microsoft.com/office/word/2010/wordprocessingGroup" xmlns:wpi="http://schemas.microsoft.com/office/word/2010/wordprocessingInk" xmlns:wne="http://schemas.microsoft.com/office/word/2006/wordml" xmlns:wps="http://schemas.microsoft.com/office/word/2010/wordprocessingShape" mc:Ignorable="w14 w15 w16se w16cid w16 w16cex w16sdtdh wp14">
+<w:ftr xmlns:wpc="http://schemas.microsoft.com/office/word/2010/wordprocessingCanvas" xmlns:cx="http://schemas.microsoft.com/office/drawing/2014/chartex" xmlns:cx1="http://schemas.microsoft.com/office/drawing/2015/9/8/chartex" xmlns:cx2="http://schemas.microsoft.com/office/drawing/2015/10/21/chartex" xmlns:cx3="http://schemas.microsoft.com/office/drawing/2016/5/9/chartex" xmlns:cx4="http://schemas.microsoft.com/office/drawing/2016/5/10/chartex" xmlns:cx5="http://schemas.microsoft.com/office/drawing/2016/5/11/chartex" xmlns:cx6="http://schemas.microsoft.com/office/drawing/2016/5/12/chartex" xmlns:cx7="http://schemas.microsoft.com/office/drawing/2016/5/13/chartex" xmlns:cx8="http://schemas.microsoft.com/office/drawing/2016/5/14/chartex" xmlns:mc="http://schemas.openxmlformats.org/markup-compatibility/2006" xmlns:aink="http://schemas.microsoft.com/office/drawing/2016/ink" xmlns:am3d="http://schemas.microsoft.com/office/drawing/2017/model3d" xmlns:o="urn:schemas-microsoft-com:office:office" xmlns:oel="http://schemas.microsoft.com/office/2019/extlst" xmlns:r="http://schemas.openxmlformats.org/officeDocument/2006/relationships" xmlns:m="http://schemas.openxmlformats.org/officeDocument/2006/math" xmlns:v="urn:schemas-microsoft-com:vml" xmlns:wp14="http://schemas.microsoft.com/office/word/2010/wordprocessingDrawing" xmlns:wp="http://schemas.openxmlformats.org/drawingml/2006/wordprocessingDrawing" xmlns:w10="urn:schemas-microsoft-com:office:word" xmlns:w="http://schemas.openxmlformats.org/wordprocessingml/2006/main" xmlns:w14="http://schemas.microsoft.com/office/word/2010/wordml" xmlns:w15="http://schemas.microsoft.com/office/word/2012/wordml" xmlns:w16cex="http://schemas.microsoft.com/office/word/2018/wordml/cex" xmlns:w16cid="http://schemas.microsoft.com/office/word/2016/wordml/cid" xmlns:w16="http://schemas.microsoft.com/office/word/2018/wordml" xmlns:w16sdtdh="http://schemas.microsoft.com/office/word/2020/wordml/sdtdatahash" xmlns:w16se="http://schemas.microsoft.com/office/word/2015/wordml/symex" xmlns:wpg="http://schemas.microsoft.com/office/word/2010/wordprocessingGroup" xmlns:wpi="http://schemas.microsoft.com/office/word/2010/wordprocessingInk" xmlns:wne="http://schemas.microsoft.com/office/word/2006/wordml" xmlns:wps="http://schemas.microsoft.com/office/word/2010/wordprocessingShape" mc:Ignorable="w14 w15 w16se w16cid w16 w16cex w16sdtdh wp14">
   <w:sdt>
     <w:sdtPr>
       <w:id w:val="-2139710193"/>
@@ -53375,7 +53626,7 @@
 </file>
 
 <file path=word/footnotes.xml><?xml version="1.0" encoding="utf-8"?>
-<w:footnotes xmlns:wpc="http://schemas.microsoft.com/office/word/2010/wordprocessingCanvas" xmlns:cx="http://schemas.microsoft.com/office/drawing/2014/chartex" xmlns:cx1="http://schemas.microsoft.com/office/drawing/2015/9/8/chartex" xmlns:cx2="http://schemas.microsoft.com/office/drawing/2015/10/21/chartex" xmlns:cx3="http://schemas.microsoft.com/office/drawing/2016/5/9/chartex" xmlns:cx4="http://schemas.microsoft.com/office/drawing/2016/5/10/chartex" xmlns:cx5="http://schemas.microsoft.com/office/drawing/2016/5/11/chartex" xmlns:cx6="http://schemas.microsoft.com/office/drawing/2016/5/12/chartex" xmlns:cx7="http://schemas.microsoft.com/office/drawing/2016/5/13/chartex" xmlns:cx8="http://schemas.microsoft.com/office/drawing/2016/5/14/chartex" xmlns:mc="http://schemas.openxmlformats.org/markup-compatibility/2006" xmlns:aink="http://schemas.microsoft.com/office/drawing/2016/ink" xmlns:am3d="http://schemas.microsoft.com/office/drawing/2017/model3d" xmlns:o="urn:schemas-microsoft-com:office:office" xmlns:r="http://schemas.openxmlformats.org/officeDocument/2006/relationships" xmlns:m="http://schemas.openxmlformats.org/officeDocument/2006/math" xmlns:v="urn:schemas-microsoft-com:vml" xmlns:wp14="http://schemas.microsoft.com/office/word/2010/wordprocessingDrawing" xmlns:wp="http://schemas.openxmlformats.org/drawingml/2006/wordprocessingDrawing" xmlns:w10="urn:schemas-microsoft-com:office:word" xmlns:w="http://schemas.openxmlformats.org/wordprocessingml/2006/main" xmlns:w14="http://schemas.microsoft.com/office/word/2010/wordml" xmlns:w15="http://schemas.microsoft.com/office/word/2012/wordml" xmlns:w16cex="http://schemas.microsoft.com/office/word/2018/wordml/cex" xmlns:w16cid="http://schemas.microsoft.com/office/word/2016/wordml/cid" xmlns:w16="http://schemas.microsoft.com/office/word/2018/wordml" xmlns:w16sdtdh="http://schemas.microsoft.com/office/word/2020/wordml/sdtdatahash" xmlns:w16se="http://schemas.microsoft.com/office/word/2015/wordml/symex" xmlns:wpg="http://schemas.microsoft.com/office/word/2010/wordprocessingGroup" xmlns:wpi="http://schemas.microsoft.com/office/word/2010/wordprocessingInk" xmlns:wne="http://schemas.microsoft.com/office/word/2006/wordml" xmlns:wps="http://schemas.microsoft.com/office/word/2010/wordprocessingShape" mc:Ignorable="w14 w15 w16se w16cid w16 w16cex w16sdtdh wp14">
+<w:footnotes xmlns:wpc="http://schemas.microsoft.com/office/word/2010/wordprocessingCanvas" xmlns:cx="http://schemas.microsoft.com/office/drawing/2014/chartex" xmlns:cx1="http://schemas.microsoft.com/office/drawing/2015/9/8/chartex" xmlns:cx2="http://schemas.microsoft.com/office/drawing/2015/10/21/chartex" xmlns:cx3="http://schemas.microsoft.com/office/drawing/2016/5/9/chartex" xmlns:cx4="http://schemas.microsoft.com/office/drawing/2016/5/10/chartex" xmlns:cx5="http://schemas.microsoft.com/office/drawing/2016/5/11/chartex" xmlns:cx6="http://schemas.microsoft.com/office/drawing/2016/5/12/chartex" xmlns:cx7="http://schemas.microsoft.com/office/drawing/2016/5/13/chartex" xmlns:cx8="http://schemas.microsoft.com/office/drawing/2016/5/14/chartex" xmlns:mc="http://schemas.openxmlformats.org/markup-compatibility/2006" xmlns:aink="http://schemas.microsoft.com/office/drawing/2016/ink" xmlns:am3d="http://schemas.microsoft.com/office/drawing/2017/model3d" xmlns:o="urn:schemas-microsoft-com:office:office" xmlns:oel="http://schemas.microsoft.com/office/2019/extlst" xmlns:r="http://schemas.openxmlformats.org/officeDocument/2006/relationships" xmlns:m="http://schemas.openxmlformats.org/officeDocument/2006/math" xmlns:v="urn:schemas-microsoft-com:vml" xmlns:wp14="http://schemas.microsoft.com/office/word/2010/wordprocessingDrawing" xmlns:wp="http://schemas.openxmlformats.org/drawingml/2006/wordprocessingDrawing" xmlns:w10="urn:schemas-microsoft-com:office:word" xmlns:w="http://schemas.openxmlformats.org/wordprocessingml/2006/main" xmlns:w14="http://schemas.microsoft.com/office/word/2010/wordml" xmlns:w15="http://schemas.microsoft.com/office/word/2012/wordml" xmlns:w16cex="http://schemas.microsoft.com/office/word/2018/wordml/cex" xmlns:w16cid="http://schemas.microsoft.com/office/word/2016/wordml/cid" xmlns:w16="http://schemas.microsoft.com/office/word/2018/wordml" xmlns:w16sdtdh="http://schemas.microsoft.com/office/word/2020/wordml/sdtdatahash" xmlns:w16se="http://schemas.microsoft.com/office/word/2015/wordml/symex" xmlns:wpg="http://schemas.microsoft.com/office/word/2010/wordprocessingGroup" xmlns:wpi="http://schemas.microsoft.com/office/word/2010/wordprocessingInk" xmlns:wne="http://schemas.microsoft.com/office/word/2006/wordml" xmlns:wps="http://schemas.microsoft.com/office/word/2010/wordprocessingShape" mc:Ignorable="w14 w15 w16se w16cid w16 w16cex w16sdtdh wp14">
   <w:footnote w:type="separator" w:id="-1">
     <w:p>
       <w:pPr>
@@ -53400,7 +53651,7 @@
 </file>
 
 <file path=word/header1.xml><?xml version="1.0" encoding="utf-8"?>
-<w:hdr xmlns:wpc="http://schemas.microsoft.com/office/word/2010/wordprocessingCanvas" xmlns:cx="http://schemas.microsoft.com/office/drawing/2014/chartex" xmlns:cx1="http://schemas.microsoft.com/office/drawing/2015/9/8/chartex" xmlns:cx2="http://schemas.microsoft.com/office/drawing/2015/10/21/chartex" xmlns:cx3="http://schemas.microsoft.com/office/drawing/2016/5/9/chartex" xmlns:cx4="http://schemas.microsoft.com/office/drawing/2016/5/10/chartex" xmlns:cx5="http://schemas.microsoft.com/office/drawing/2016/5/11/chartex" xmlns:cx6="http://schemas.microsoft.com/office/drawing/2016/5/12/chartex" xmlns:cx7="http://schemas.microsoft.com/office/drawing/2016/5/13/chartex" xmlns:cx8="http://schemas.microsoft.com/office/drawing/2016/5/14/chartex" xmlns:mc="http://schemas.openxmlformats.org/markup-compatibility/2006" xmlns:aink="http://schemas.microsoft.com/office/drawing/2016/ink" xmlns:am3d="http://schemas.microsoft.com/office/drawing/2017/model3d" xmlns:o="urn:schemas-microsoft-com:office:office" xmlns:r="http://schemas.openxmlformats.org/officeDocument/2006/relationships" xmlns:m="http://schemas.openxmlformats.org/officeDocument/2006/math" xmlns:v="urn:schemas-microsoft-com:vml" xmlns:wp14="http://schemas.microsoft.com/office/word/2010/wordprocessingDrawing" xmlns:wp="http://schemas.openxmlformats.org/drawingml/2006/wordprocessingDrawing" xmlns:w10="urn:schemas-microsoft-com:office:word" xmlns:w="http://schemas.openxmlformats.org/wordprocessingml/2006/main" xmlns:w14="http://schemas.microsoft.com/office/word/2010/wordml" xmlns:w15="http://schemas.microsoft.com/office/word/2012/wordml" xmlns:w16cex="http://schemas.microsoft.com/office/word/2018/wordml/cex" xmlns:w16cid="http://schemas.microsoft.com/office/word/2016/wordml/cid" xmlns:w16="http://schemas.microsoft.com/office/word/2018/wordml" xmlns:w16sdtdh="http://schemas.microsoft.com/office/word/2020/wordml/sdtdatahash" xmlns:w16se="http://schemas.microsoft.com/office/word/2015/wordml/symex" xmlns:wpg="http://schemas.microsoft.com/office/word/2010/wordprocessingGroup" xmlns:wpi="http://schemas.microsoft.com/office/word/2010/wordprocessingInk" xmlns:wne="http://schemas.microsoft.com/office/word/2006/wordml" xmlns:wps="http://schemas.microsoft.com/office/word/2010/wordprocessingShape" mc:Ignorable="w14 w15 w16se w16cid w16 w16cex w16sdtdh wp14">
+<w:hdr xmlns:wpc="http://schemas.microsoft.com/office/word/2010/wordprocessingCanvas" xmlns:cx="http://schemas.microsoft.com/office/drawing/2014/chartex" xmlns:cx1="http://schemas.microsoft.com/office/drawing/2015/9/8/chartex" xmlns:cx2="http://schemas.microsoft.com/office/drawing/2015/10/21/chartex" xmlns:cx3="http://schemas.microsoft.com/office/drawing/2016/5/9/chartex" xmlns:cx4="http://schemas.microsoft.com/office/drawing/2016/5/10/chartex" xmlns:cx5="http://schemas.microsoft.com/office/drawing/2016/5/11/chartex" xmlns:cx6="http://schemas.microsoft.com/office/drawing/2016/5/12/chartex" xmlns:cx7="http://schemas.microsoft.com/office/drawing/2016/5/13/chartex" xmlns:cx8="http://schemas.microsoft.com/office/drawing/2016/5/14/chartex" xmlns:mc="http://schemas.openxmlformats.org/markup-compatibility/2006" xmlns:aink="http://schemas.microsoft.com/office/drawing/2016/ink" xmlns:am3d="http://schemas.microsoft.com/office/drawing/2017/model3d" xmlns:o="urn:schemas-microsoft-com:office:office" xmlns:oel="http://schemas.microsoft.com/office/2019/extlst" xmlns:r="http://schemas.openxmlformats.org/officeDocument/2006/relationships" xmlns:m="http://schemas.openxmlformats.org/officeDocument/2006/math" xmlns:v="urn:schemas-microsoft-com:vml" xmlns:wp14="http://schemas.microsoft.com/office/word/2010/wordprocessingDrawing" xmlns:wp="http://schemas.openxmlformats.org/drawingml/2006/wordprocessingDrawing" xmlns:w10="urn:schemas-microsoft-com:office:word" xmlns:w="http://schemas.openxmlformats.org/wordprocessingml/2006/main" xmlns:w14="http://schemas.microsoft.com/office/word/2010/wordml" xmlns:w15="http://schemas.microsoft.com/office/word/2012/wordml" xmlns:w16cex="http://schemas.microsoft.com/office/word/2018/wordml/cex" xmlns:w16cid="http://schemas.microsoft.com/office/word/2016/wordml/cid" xmlns:w16="http://schemas.microsoft.com/office/word/2018/wordml" xmlns:w16sdtdh="http://schemas.microsoft.com/office/word/2020/wordml/sdtdatahash" xmlns:w16se="http://schemas.microsoft.com/office/word/2015/wordml/symex" xmlns:wpg="http://schemas.microsoft.com/office/word/2010/wordprocessingGroup" xmlns:wpi="http://schemas.microsoft.com/office/word/2010/wordprocessingInk" xmlns:wne="http://schemas.microsoft.com/office/word/2006/wordml" xmlns:wps="http://schemas.microsoft.com/office/word/2010/wordprocessingShape" mc:Ignorable="w14 w15 w16se w16cid w16 w16cex w16sdtdh wp14">
   <w:p>
     <w:pPr>
       <w:pStyle w:val="Header"/>
@@ -53410,7 +53661,7 @@
 </file>
 
 <file path=word/header2.xml><?xml version="1.0" encoding="utf-8"?>
-<w:hdr xmlns:wpc="http://schemas.microsoft.com/office/word/2010/wordprocessingCanvas" xmlns:cx="http://schemas.microsoft.com/office/drawing/2014/chartex" xmlns:cx1="http://schemas.microsoft.com/office/drawing/2015/9/8/chartex" xmlns:cx2="http://schemas.microsoft.com/office/drawing/2015/10/21/chartex" xmlns:cx3="http://schemas.microsoft.com/office/drawing/2016/5/9/chartex" xmlns:cx4="http://schemas.microsoft.com/office/drawing/2016/5/10/chartex" xmlns:cx5="http://schemas.microsoft.com/office/drawing/2016/5/11/chartex" xmlns:cx6="http://schemas.microsoft.com/office/drawing/2016/5/12/chartex" xmlns:cx7="http://schemas.microsoft.com/office/drawing/2016/5/13/chartex" xmlns:cx8="http://schemas.microsoft.com/office/drawing/2016/5/14/chartex" xmlns:mc="http://schemas.openxmlformats.org/markup-compatibility/2006" xmlns:aink="http://schemas.microsoft.com/office/drawing/2016/ink" xmlns:am3d="http://schemas.microsoft.com/office/drawing/2017/model3d" xmlns:o="urn:schemas-microsoft-com:office:office" xmlns:r="http://schemas.openxmlformats.org/officeDocument/2006/relationships" xmlns:m="http://schemas.openxmlformats.org/officeDocument/2006/math" xmlns:v="urn:schemas-microsoft-com:vml" xmlns:wp14="http://schemas.microsoft.com/office/word/2010/wordprocessingDrawing" xmlns:wp="http://schemas.openxmlformats.org/drawingml/2006/wordprocessingDrawing" xmlns:w10="urn:schemas-microsoft-com:office:word" xmlns:w="http://schemas.openxmlformats.org/wordprocessingml/2006/main" xmlns:w14="http://schemas.microsoft.com/office/word/2010/wordml" xmlns:w15="http://schemas.microsoft.com/office/word/2012/wordml" xmlns:w16cex="http://schemas.microsoft.com/office/word/2018/wordml/cex" xmlns:w16cid="http://schemas.microsoft.com/office/word/2016/wordml/cid" xmlns:w16="http://schemas.microsoft.com/office/word/2018/wordml" xmlns:w16sdtdh="http://schemas.microsoft.com/office/word/2020/wordml/sdtdatahash" xmlns:w16se="http://schemas.microsoft.com/office/word/2015/wordml/symex" xmlns:wpg="http://schemas.microsoft.com/office/word/2010/wordprocessingGroup" xmlns:wpi="http://schemas.microsoft.com/office/word/2010/wordprocessingInk" xmlns:wne="http://schemas.microsoft.com/office/word/2006/wordml" xmlns:wps="http://schemas.microsoft.com/office/word/2010/wordprocessingShape" mc:Ignorable="w14 w15 w16se w16cid w16 w16cex w16sdtdh wp14">
+<w:hdr xmlns:wpc="http://schemas.microsoft.com/office/word/2010/wordprocessingCanvas" xmlns:cx="http://schemas.microsoft.com/office/drawing/2014/chartex" xmlns:cx1="http://schemas.microsoft.com/office/drawing/2015/9/8/chartex" xmlns:cx2="http://schemas.microsoft.com/office/drawing/2015/10/21/chartex" xmlns:cx3="http://schemas.microsoft.com/office/drawing/2016/5/9/chartex" xmlns:cx4="http://schemas.microsoft.com/office/drawing/2016/5/10/chartex" xmlns:cx5="http://schemas.microsoft.com/office/drawing/2016/5/11/chartex" xmlns:cx6="http://schemas.microsoft.com/office/drawing/2016/5/12/chartex" xmlns:cx7="http://schemas.microsoft.com/office/drawing/2016/5/13/chartex" xmlns:cx8="http://schemas.microsoft.com/office/drawing/2016/5/14/chartex" xmlns:mc="http://schemas.openxmlformats.org/markup-compatibility/2006" xmlns:aink="http://schemas.microsoft.com/office/drawing/2016/ink" xmlns:am3d="http://schemas.microsoft.com/office/drawing/2017/model3d" xmlns:o="urn:schemas-microsoft-com:office:office" xmlns:oel="http://schemas.microsoft.com/office/2019/extlst" xmlns:r="http://schemas.openxmlformats.org/officeDocument/2006/relationships" xmlns:m="http://schemas.openxmlformats.org/officeDocument/2006/math" xmlns:v="urn:schemas-microsoft-com:vml" xmlns:wp14="http://schemas.microsoft.com/office/word/2010/wordprocessingDrawing" xmlns:wp="http://schemas.openxmlformats.org/drawingml/2006/wordprocessingDrawing" xmlns:w10="urn:schemas-microsoft-com:office:word" xmlns:w="http://schemas.openxmlformats.org/wordprocessingml/2006/main" xmlns:w14="http://schemas.microsoft.com/office/word/2010/wordml" xmlns:w15="http://schemas.microsoft.com/office/word/2012/wordml" xmlns:w16cex="http://schemas.microsoft.com/office/word/2018/wordml/cex" xmlns:w16cid="http://schemas.microsoft.com/office/word/2016/wordml/cid" xmlns:w16="http://schemas.microsoft.com/office/word/2018/wordml" xmlns:w16sdtdh="http://schemas.microsoft.com/office/word/2020/wordml/sdtdatahash" xmlns:w16se="http://schemas.microsoft.com/office/word/2015/wordml/symex" xmlns:wpg="http://schemas.microsoft.com/office/word/2010/wordprocessingGroup" xmlns:wpi="http://schemas.microsoft.com/office/word/2010/wordprocessingInk" xmlns:wne="http://schemas.microsoft.com/office/word/2006/wordml" xmlns:wps="http://schemas.microsoft.com/office/word/2010/wordprocessingShape" mc:Ignorable="w14 w15 w16se w16cid w16 w16cex w16sdtdh wp14">
   <w:sdt>
     <w:sdtPr>
       <w:rPr>
@@ -53499,7 +53750,7 @@
 </file>
 
 <file path=word/header3.xml><?xml version="1.0" encoding="utf-8"?>
-<w:hdr xmlns:wpc="http://schemas.microsoft.com/office/word/2010/wordprocessingCanvas" xmlns:cx="http://schemas.microsoft.com/office/drawing/2014/chartex" xmlns:cx1="http://schemas.microsoft.com/office/drawing/2015/9/8/chartex" xmlns:cx2="http://schemas.microsoft.com/office/drawing/2015/10/21/chartex" xmlns:cx3="http://schemas.microsoft.com/office/drawing/2016/5/9/chartex" xmlns:cx4="http://schemas.microsoft.com/office/drawing/2016/5/10/chartex" xmlns:cx5="http://schemas.microsoft.com/office/drawing/2016/5/11/chartex" xmlns:cx6="http://schemas.microsoft.com/office/drawing/2016/5/12/chartex" xmlns:cx7="http://schemas.microsoft.com/office/drawing/2016/5/13/chartex" xmlns:cx8="http://schemas.microsoft.com/office/drawing/2016/5/14/chartex" xmlns:mc="http://schemas.openxmlformats.org/markup-compatibility/2006" xmlns:aink="http://schemas.microsoft.com/office/drawing/2016/ink" xmlns:am3d="http://schemas.microsoft.com/office/drawing/2017/model3d" xmlns:o="urn:schemas-microsoft-com:office:office" xmlns:r="http://schemas.openxmlformats.org/officeDocument/2006/relationships" xmlns:m="http://schemas.openxmlformats.org/officeDocument/2006/math" xmlns:v="urn:schemas-microsoft-com:vml" xmlns:wp14="http://schemas.microsoft.com/office/word/2010/wordprocessingDrawing" xmlns:wp="http://schemas.openxmlformats.org/drawingml/2006/wordprocessingDrawing" xmlns:w10="urn:schemas-microsoft-com:office:word" xmlns:w="http://schemas.openxmlformats.org/wordprocessingml/2006/main" xmlns:w14="http://schemas.microsoft.com/office/word/2010/wordml" xmlns:w15="http://schemas.microsoft.com/office/word/2012/wordml" xmlns:w16cex="http://schemas.microsoft.com/office/word/2018/wordml/cex" xmlns:w16cid="http://schemas.microsoft.com/office/word/2016/wordml/cid" xmlns:w16="http://schemas.microsoft.com/office/word/2018/wordml" xmlns:w16sdtdh="http://schemas.microsoft.com/office/word/2020/wordml/sdtdatahash" xmlns:w16se="http://schemas.microsoft.com/office/word/2015/wordml/symex" xmlns:wpg="http://schemas.microsoft.com/office/word/2010/wordprocessingGroup" xmlns:wpi="http://schemas.microsoft.com/office/word/2010/wordprocessingInk" xmlns:wne="http://schemas.microsoft.com/office/word/2006/wordml" xmlns:wps="http://schemas.microsoft.com/office/word/2010/wordprocessingShape" mc:Ignorable="w14 w15 w16se w16cid w16 w16cex w16sdtdh wp14">
+<w:hdr xmlns:wpc="http://schemas.microsoft.com/office/word/2010/wordprocessingCanvas" xmlns:cx="http://schemas.microsoft.com/office/drawing/2014/chartex" xmlns:cx1="http://schemas.microsoft.com/office/drawing/2015/9/8/chartex" xmlns:cx2="http://schemas.microsoft.com/office/drawing/2015/10/21/chartex" xmlns:cx3="http://schemas.microsoft.com/office/drawing/2016/5/9/chartex" xmlns:cx4="http://schemas.microsoft.com/office/drawing/2016/5/10/chartex" xmlns:cx5="http://schemas.microsoft.com/office/drawing/2016/5/11/chartex" xmlns:cx6="http://schemas.microsoft.com/office/drawing/2016/5/12/chartex" xmlns:cx7="http://schemas.microsoft.com/office/drawing/2016/5/13/chartex" xmlns:cx8="http://schemas.microsoft.com/office/drawing/2016/5/14/chartex" xmlns:mc="http://schemas.openxmlformats.org/markup-compatibility/2006" xmlns:aink="http://schemas.microsoft.com/office/drawing/2016/ink" xmlns:am3d="http://schemas.microsoft.com/office/drawing/2017/model3d" xmlns:o="urn:schemas-microsoft-com:office:office" xmlns:oel="http://schemas.microsoft.com/office/2019/extlst" xmlns:r="http://schemas.openxmlformats.org/officeDocument/2006/relationships" xmlns:m="http://schemas.openxmlformats.org/officeDocument/2006/math" xmlns:v="urn:schemas-microsoft-com:vml" xmlns:wp14="http://schemas.microsoft.com/office/word/2010/wordprocessingDrawing" xmlns:wp="http://schemas.openxmlformats.org/drawingml/2006/wordprocessingDrawing" xmlns:w10="urn:schemas-microsoft-com:office:word" xmlns:w="http://schemas.openxmlformats.org/wordprocessingml/2006/main" xmlns:w14="http://schemas.microsoft.com/office/word/2010/wordml" xmlns:w15="http://schemas.microsoft.com/office/word/2012/wordml" xmlns:w16cex="http://schemas.microsoft.com/office/word/2018/wordml/cex" xmlns:w16cid="http://schemas.microsoft.com/office/word/2016/wordml/cid" xmlns:w16="http://schemas.microsoft.com/office/word/2018/wordml" xmlns:w16sdtdh="http://schemas.microsoft.com/office/word/2020/wordml/sdtdatahash" xmlns:w16se="http://schemas.microsoft.com/office/word/2015/wordml/symex" xmlns:wpg="http://schemas.microsoft.com/office/word/2010/wordprocessingGroup" xmlns:wpi="http://schemas.microsoft.com/office/word/2010/wordprocessingInk" xmlns:wne="http://schemas.microsoft.com/office/word/2006/wordml" xmlns:wps="http://schemas.microsoft.com/office/word/2010/wordprocessingShape" mc:Ignorable="w14 w15 w16se w16cid w16 w16cex w16sdtdh wp14">
   <w:p>
     <w:pPr>
       <w:pStyle w:val="Header"/>
@@ -53509,7 +53760,7 @@
 </file>
 
 <file path=word/header4.xml><?xml version="1.0" encoding="utf-8"?>
-<w:hdr xmlns:wpc="http://schemas.microsoft.com/office/word/2010/wordprocessingCanvas" xmlns:cx="http://schemas.microsoft.com/office/drawing/2014/chartex" xmlns:cx1="http://schemas.microsoft.com/office/drawing/2015/9/8/chartex" xmlns:cx2="http://schemas.microsoft.com/office/drawing/2015/10/21/chartex" xmlns:cx3="http://schemas.microsoft.com/office/drawing/2016/5/9/chartex" xmlns:cx4="http://schemas.microsoft.com/office/drawing/2016/5/10/chartex" xmlns:cx5="http://schemas.microsoft.com/office/drawing/2016/5/11/chartex" xmlns:cx6="http://schemas.microsoft.com/office/drawing/2016/5/12/chartex" xmlns:cx7="http://schemas.microsoft.com/office/drawing/2016/5/13/chartex" xmlns:cx8="http://schemas.microsoft.com/office/drawing/2016/5/14/chartex" xmlns:mc="http://schemas.openxmlformats.org/markup-compatibility/2006" xmlns:aink="http://schemas.microsoft.com/office/drawing/2016/ink" xmlns:am3d="http://schemas.microsoft.com/office/drawing/2017/model3d" xmlns:o="urn:schemas-microsoft-com:office:office" xmlns:r="http://schemas.openxmlformats.org/officeDocument/2006/relationships" xmlns:m="http://schemas.openxmlformats.org/officeDocument/2006/math" xmlns:v="urn:schemas-microsoft-com:vml" xmlns:wp14="http://schemas.microsoft.com/office/word/2010/wordprocessingDrawing" xmlns:wp="http://schemas.openxmlformats.org/drawingml/2006/wordprocessingDrawing" xmlns:w10="urn:schemas-microsoft-com:office:word" xmlns:w="http://schemas.openxmlformats.org/wordprocessingml/2006/main" xmlns:w14="http://schemas.microsoft.com/office/word/2010/wordml" xmlns:w15="http://schemas.microsoft.com/office/word/2012/wordml" xmlns:w16cex="http://schemas.microsoft.com/office/word/2018/wordml/cex" xmlns:w16cid="http://schemas.microsoft.com/office/word/2016/wordml/cid" xmlns:w16="http://schemas.microsoft.com/office/word/2018/wordml" xmlns:w16sdtdh="http://schemas.microsoft.com/office/word/2020/wordml/sdtdatahash" xmlns:w16se="http://schemas.microsoft.com/office/word/2015/wordml/symex" xmlns:wpg="http://schemas.microsoft.com/office/word/2010/wordprocessingGroup" xmlns:wpi="http://schemas.microsoft.com/office/word/2010/wordprocessingInk" xmlns:wne="http://schemas.microsoft.com/office/word/2006/wordml" xmlns:wps="http://schemas.microsoft.com/office/word/2010/wordprocessingShape" mc:Ignorable="w14 w15 w16se w16cid w16 w16cex w16sdtdh wp14">
+<w:hdr xmlns:wpc="http://schemas.microsoft.com/office/word/2010/wordprocessingCanvas" xmlns:cx="http://schemas.microsoft.com/office/drawing/2014/chartex" xmlns:cx1="http://schemas.microsoft.com/office/drawing/2015/9/8/chartex" xmlns:cx2="http://schemas.microsoft.com/office/drawing/2015/10/21/chartex" xmlns:cx3="http://schemas.microsoft.com/office/drawing/2016/5/9/chartex" xmlns:cx4="http://schemas.microsoft.com/office/drawing/2016/5/10/chartex" xmlns:cx5="http://schemas.microsoft.com/office/drawing/2016/5/11/chartex" xmlns:cx6="http://schemas.microsoft.com/office/drawing/2016/5/12/chartex" xmlns:cx7="http://schemas.microsoft.com/office/drawing/2016/5/13/chartex" xmlns:cx8="http://schemas.microsoft.com/office/drawing/2016/5/14/chartex" xmlns:mc="http://schemas.openxmlformats.org/markup-compatibility/2006" xmlns:aink="http://schemas.microsoft.com/office/drawing/2016/ink" xmlns:am3d="http://schemas.microsoft.com/office/drawing/2017/model3d" xmlns:o="urn:schemas-microsoft-com:office:office" xmlns:oel="http://schemas.microsoft.com/office/2019/extlst" xmlns:r="http://schemas.openxmlformats.org/officeDocument/2006/relationships" xmlns:m="http://schemas.openxmlformats.org/officeDocument/2006/math" xmlns:v="urn:schemas-microsoft-com:vml" xmlns:wp14="http://schemas.microsoft.com/office/word/2010/wordprocessingDrawing" xmlns:wp="http://schemas.openxmlformats.org/drawingml/2006/wordprocessingDrawing" xmlns:w10="urn:schemas-microsoft-com:office:word" xmlns:w="http://schemas.openxmlformats.org/wordprocessingml/2006/main" xmlns:w14="http://schemas.microsoft.com/office/word/2010/wordml" xmlns:w15="http://schemas.microsoft.com/office/word/2012/wordml" xmlns:w16cex="http://schemas.microsoft.com/office/word/2018/wordml/cex" xmlns:w16cid="http://schemas.microsoft.com/office/word/2016/wordml/cid" xmlns:w16="http://schemas.microsoft.com/office/word/2018/wordml" xmlns:w16sdtdh="http://schemas.microsoft.com/office/word/2020/wordml/sdtdatahash" xmlns:w16se="http://schemas.microsoft.com/office/word/2015/wordml/symex" xmlns:wpg="http://schemas.microsoft.com/office/word/2010/wordprocessingGroup" xmlns:wpi="http://schemas.microsoft.com/office/word/2010/wordprocessingInk" xmlns:wne="http://schemas.microsoft.com/office/word/2006/wordml" xmlns:wps="http://schemas.microsoft.com/office/word/2010/wordprocessingShape" mc:Ignorable="w14 w15 w16se w16cid w16 w16cex w16sdtdh wp14">
   <w:sdt>
     <w:sdtPr>
       <w:id w:val="1333025561"/>
@@ -53565,7 +53816,7 @@
 </file>
 
 <file path=word/header5.xml><?xml version="1.0" encoding="utf-8"?>
-<w:hdr xmlns:wpc="http://schemas.microsoft.com/office/word/2010/wordprocessingCanvas" xmlns:cx="http://schemas.microsoft.com/office/drawing/2014/chartex" xmlns:cx1="http://schemas.microsoft.com/office/drawing/2015/9/8/chartex" xmlns:cx2="http://schemas.microsoft.com/office/drawing/2015/10/21/chartex" xmlns:cx3="http://schemas.microsoft.com/office/drawing/2016/5/9/chartex" xmlns:cx4="http://schemas.microsoft.com/office/drawing/2016/5/10/chartex" xmlns:cx5="http://schemas.microsoft.com/office/drawing/2016/5/11/chartex" xmlns:cx6="http://schemas.microsoft.com/office/drawing/2016/5/12/chartex" xmlns:cx7="http://schemas.microsoft.com/office/drawing/2016/5/13/chartex" xmlns:cx8="http://schemas.microsoft.com/office/drawing/2016/5/14/chartex" xmlns:mc="http://schemas.openxmlformats.org/markup-compatibility/2006" xmlns:aink="http://schemas.microsoft.com/office/drawing/2016/ink" xmlns:am3d="http://schemas.microsoft.com/office/drawing/2017/model3d" xmlns:o="urn:schemas-microsoft-com:office:office" xmlns:r="http://schemas.openxmlformats.org/officeDocument/2006/relationships" xmlns:m="http://schemas.openxmlformats.org/officeDocument/2006/math" xmlns:v="urn:schemas-microsoft-com:vml" xmlns:wp14="http://schemas.microsoft.com/office/word/2010/wordprocessingDrawing" xmlns:wp="http://schemas.openxmlformats.org/drawingml/2006/wordprocessingDrawing" xmlns:w10="urn:schemas-microsoft-com:office:word" xmlns:w="http://schemas.openxmlformats.org/wordprocessingml/2006/main" xmlns:w14="http://schemas.microsoft.com/office/word/2010/wordml" xmlns:w15="http://schemas.microsoft.com/office/word/2012/wordml" xmlns:w16cex="http://schemas.microsoft.com/office/word/2018/wordml/cex" xmlns:w16cid="http://schemas.microsoft.com/office/word/2016/wordml/cid" xmlns:w16="http://schemas.microsoft.com/office/word/2018/wordml" xmlns:w16sdtdh="http://schemas.microsoft.com/office/word/2020/wordml/sdtdatahash" xmlns:w16se="http://schemas.microsoft.com/office/word/2015/wordml/symex" xmlns:wpg="http://schemas.microsoft.com/office/word/2010/wordprocessingGroup" xmlns:wpi="http://schemas.microsoft.com/office/word/2010/wordprocessingInk" xmlns:wne="http://schemas.microsoft.com/office/word/2006/wordml" xmlns:wps="http://schemas.microsoft.com/office/word/2010/wordprocessingShape" mc:Ignorable="w14 w15 w16se w16cid w16 w16cex w16sdtdh wp14">
+<w:hdr xmlns:wpc="http://schemas.microsoft.com/office/word/2010/wordprocessingCanvas" xmlns:cx="http://schemas.microsoft.com/office/drawing/2014/chartex" xmlns:cx1="http://schemas.microsoft.com/office/drawing/2015/9/8/chartex" xmlns:cx2="http://schemas.microsoft.com/office/drawing/2015/10/21/chartex" xmlns:cx3="http://schemas.microsoft.com/office/drawing/2016/5/9/chartex" xmlns:cx4="http://schemas.microsoft.com/office/drawing/2016/5/10/chartex" xmlns:cx5="http://schemas.microsoft.com/office/drawing/2016/5/11/chartex" xmlns:cx6="http://schemas.microsoft.com/office/drawing/2016/5/12/chartex" xmlns:cx7="http://schemas.microsoft.com/office/drawing/2016/5/13/chartex" xmlns:cx8="http://schemas.microsoft.com/office/drawing/2016/5/14/chartex" xmlns:mc="http://schemas.openxmlformats.org/markup-compatibility/2006" xmlns:aink="http://schemas.microsoft.com/office/drawing/2016/ink" xmlns:am3d="http://schemas.microsoft.com/office/drawing/2017/model3d" xmlns:o="urn:schemas-microsoft-com:office:office" xmlns:oel="http://schemas.microsoft.com/office/2019/extlst" xmlns:r="http://schemas.openxmlformats.org/officeDocument/2006/relationships" xmlns:m="http://schemas.openxmlformats.org/officeDocument/2006/math" xmlns:v="urn:schemas-microsoft-com:vml" xmlns:wp14="http://schemas.microsoft.com/office/word/2010/wordprocessingDrawing" xmlns:wp="http://schemas.openxmlformats.org/drawingml/2006/wordprocessingDrawing" xmlns:w10="urn:schemas-microsoft-com:office:word" xmlns:w="http://schemas.openxmlformats.org/wordprocessingml/2006/main" xmlns:w14="http://schemas.microsoft.com/office/word/2010/wordml" xmlns:w15="http://schemas.microsoft.com/office/word/2012/wordml" xmlns:w16cex="http://schemas.microsoft.com/office/word/2018/wordml/cex" xmlns:w16cid="http://schemas.microsoft.com/office/word/2016/wordml/cid" xmlns:w16="http://schemas.microsoft.com/office/word/2018/wordml" xmlns:w16sdtdh="http://schemas.microsoft.com/office/word/2020/wordml/sdtdatahash" xmlns:w16se="http://schemas.microsoft.com/office/word/2015/wordml/symex" xmlns:wpg="http://schemas.microsoft.com/office/word/2010/wordprocessingGroup" xmlns:wpi="http://schemas.microsoft.com/office/word/2010/wordprocessingInk" xmlns:wne="http://schemas.microsoft.com/office/word/2006/wordml" xmlns:wps="http://schemas.microsoft.com/office/word/2010/wordprocessingShape" mc:Ignorable="w14 w15 w16se w16cid w16 w16cex w16sdtdh wp14">
   <w:p>
     <w:pPr>
       <w:pStyle w:val="Header"/>
@@ -53578,7 +53829,7 @@
 </file>
 
 <file path=word/numbering.xml><?xml version="1.0" encoding="utf-8"?>
-<w:numbering xmlns:wpc="http://schemas.microsoft.com/office/word/2010/wordprocessingCanvas" xmlns:cx="http://schemas.microsoft.com/office/drawing/2014/chartex" xmlns:cx1="http://schemas.microsoft.com/office/drawing/2015/9/8/chartex" xmlns:cx2="http://schemas.microsoft.com/office/drawing/2015/10/21/chartex" xmlns:cx3="http://schemas.microsoft.com/office/drawing/2016/5/9/chartex" xmlns:cx4="http://schemas.microsoft.com/office/drawing/2016/5/10/chartex" xmlns:cx5="http://schemas.microsoft.com/office/drawing/2016/5/11/chartex" xmlns:cx6="http://schemas.microsoft.com/office/drawing/2016/5/12/chartex" xmlns:cx7="http://schemas.microsoft.com/office/drawing/2016/5/13/chartex" xmlns:cx8="http://schemas.microsoft.com/office/drawing/2016/5/14/chartex" xmlns:mc="http://schemas.openxmlformats.org/markup-compatibility/2006" xmlns:aink="http://schemas.microsoft.com/office/drawing/2016/ink" xmlns:am3d="http://schemas.microsoft.com/office/drawing/2017/model3d" xmlns:o="urn:schemas-microsoft-com:office:office" xmlns:r="http://schemas.openxmlformats.org/officeDocument/2006/relationships" xmlns:m="http://schemas.openxmlformats.org/officeDocument/2006/math" xmlns:v="urn:schemas-microsoft-com:vml" xmlns:wp14="http://schemas.microsoft.com/office/word/2010/wordprocessingDrawing" xmlns:wp="http://schemas.openxmlformats.org/drawingml/2006/wordprocessingDrawing" xmlns:w10="urn:schemas-microsoft-com:office:word" xmlns:w="http://schemas.openxmlformats.org/wordprocessingml/2006/main" xmlns:w14="http://schemas.microsoft.com/office/word/2010/wordml" xmlns:w15="http://schemas.microsoft.com/office/word/2012/wordml" xmlns:w16cex="http://schemas.microsoft.com/office/word/2018/wordml/cex" xmlns:w16cid="http://schemas.microsoft.com/office/word/2016/wordml/cid" xmlns:w16="http://schemas.microsoft.com/office/word/2018/wordml" xmlns:w16sdtdh="http://schemas.microsoft.com/office/word/2020/wordml/sdtdatahash" xmlns:w16se="http://schemas.microsoft.com/office/word/2015/wordml/symex" xmlns:wpg="http://schemas.microsoft.com/office/word/2010/wordprocessingGroup" xmlns:wpi="http://schemas.microsoft.com/office/word/2010/wordprocessingInk" xmlns:wne="http://schemas.microsoft.com/office/word/2006/wordml" xmlns:wps="http://schemas.microsoft.com/office/word/2010/wordprocessingShape" mc:Ignorable="w14 w15 w16se w16cid w16 w16cex w16sdtdh wp14">
+<w:numbering xmlns:wpc="http://schemas.microsoft.com/office/word/2010/wordprocessingCanvas" xmlns:cx="http://schemas.microsoft.com/office/drawing/2014/chartex" xmlns:cx1="http://schemas.microsoft.com/office/drawing/2015/9/8/chartex" xmlns:cx2="http://schemas.microsoft.com/office/drawing/2015/10/21/chartex" xmlns:cx3="http://schemas.microsoft.com/office/drawing/2016/5/9/chartex" xmlns:cx4="http://schemas.microsoft.com/office/drawing/2016/5/10/chartex" xmlns:cx5="http://schemas.microsoft.com/office/drawing/2016/5/11/chartex" xmlns:cx6="http://schemas.microsoft.com/office/drawing/2016/5/12/chartex" xmlns:cx7="http://schemas.microsoft.com/office/drawing/2016/5/13/chartex" xmlns:cx8="http://schemas.microsoft.com/office/drawing/2016/5/14/chartex" xmlns:mc="http://schemas.openxmlformats.org/markup-compatibility/2006" xmlns:aink="http://schemas.microsoft.com/office/drawing/2016/ink" xmlns:am3d="http://schemas.microsoft.com/office/drawing/2017/model3d" xmlns:o="urn:schemas-microsoft-com:office:office" xmlns:oel="http://schemas.microsoft.com/office/2019/extlst" xmlns:r="http://schemas.openxmlformats.org/officeDocument/2006/relationships" xmlns:m="http://schemas.openxmlformats.org/officeDocument/2006/math" xmlns:v="urn:schemas-microsoft-com:vml" xmlns:wp14="http://schemas.microsoft.com/office/word/2010/wordprocessingDrawing" xmlns:wp="http://schemas.openxmlformats.org/drawingml/2006/wordprocessingDrawing" xmlns:w10="urn:schemas-microsoft-com:office:word" xmlns:w="http://schemas.openxmlformats.org/wordprocessingml/2006/main" xmlns:w14="http://schemas.microsoft.com/office/word/2010/wordml" xmlns:w15="http://schemas.microsoft.com/office/word/2012/wordml" xmlns:w16cex="http://schemas.microsoft.com/office/word/2018/wordml/cex" xmlns:w16cid="http://schemas.microsoft.com/office/word/2016/wordml/cid" xmlns:w16="http://schemas.microsoft.com/office/word/2018/wordml" xmlns:w16sdtdh="http://schemas.microsoft.com/office/word/2020/wordml/sdtdatahash" xmlns:w16se="http://schemas.microsoft.com/office/word/2015/wordml/symex" xmlns:wpg="http://schemas.microsoft.com/office/word/2010/wordprocessingGroup" xmlns:wpi="http://schemas.microsoft.com/office/word/2010/wordprocessingInk" xmlns:wne="http://schemas.microsoft.com/office/word/2006/wordml" xmlns:wps="http://schemas.microsoft.com/office/word/2010/wordprocessingShape" mc:Ignorable="w14 w15 w16se w16cid w16 w16cex w16sdtdh wp14">
   <w:abstractNum w:abstractNumId="0" w15:restartNumberingAfterBreak="0">
     <w:nsid w:val="01D20E71"/>
     <w:multiLevelType w:val="hybridMultilevel"/>

</xml_diff>

<commit_message>
add img ss apps
</commit_message>
<xml_diff>
--- a/tugas-akhir/skripsi.docx
+++ b/tugas-akhir/skripsi.docx
@@ -6813,21 +6813,7 @@
             <w:rStyle w:val="Hyperlink"/>
             <w:noProof/>
           </w:rPr>
-          <w:t>Gambar 25. Wireframe halaman pr</w:t>
-        </w:r>
-        <w:r>
-          <w:rPr>
-            <w:rStyle w:val="Hyperlink"/>
-            <w:noProof/>
-          </w:rPr>
-          <w:t>o</w:t>
-        </w:r>
-        <w:r>
-          <w:rPr>
-            <w:rStyle w:val="Hyperlink"/>
-            <w:noProof/>
-          </w:rPr>
-          <w:t>fil pengguna aplikasi presensi</w:t>
+          <w:t>Gambar 25. Wireframe halaman profil pengguna aplikasi presensi</w:t>
         </w:r>
         <w:r>
           <w:rPr>
@@ -18135,14 +18121,27 @@
       <w:r>
         <w:t xml:space="preserve">Table </w:t>
       </w:r>
-      <w:fldSimple w:instr=" SEQ Table \* ARABIC ">
-        <w:r>
-          <w:rPr>
-            <w:noProof/>
-          </w:rPr>
-          <w:t>1</w:t>
-        </w:r>
-      </w:fldSimple>
+      <w:r>
+        <w:fldChar w:fldCharType="begin"/>
+      </w:r>
+      <w:r>
+        <w:instrText xml:space="preserve"> SEQ Table \* ARABIC </w:instrText>
+      </w:r>
+      <w:r>
+        <w:fldChar w:fldCharType="separate"/>
+      </w:r>
+      <w:r>
+        <w:rPr>
+          <w:noProof/>
+        </w:rPr>
+        <w:t>1</w:t>
+      </w:r>
+      <w:r>
+        <w:rPr>
+          <w:noProof/>
+        </w:rPr>
+        <w:fldChar w:fldCharType="end"/>
+      </w:r>
       <w:r>
         <w:rPr>
           <w:noProof/>
@@ -21950,14 +21949,27 @@
         <w:lastRenderedPageBreak/>
         <w:t xml:space="preserve">Table </w:t>
       </w:r>
-      <w:fldSimple w:instr=" SEQ Table \* ARABIC ">
-        <w:r>
-          <w:rPr>
-            <w:noProof/>
-          </w:rPr>
-          <w:t>2</w:t>
-        </w:r>
-      </w:fldSimple>
+      <w:r>
+        <w:fldChar w:fldCharType="begin"/>
+      </w:r>
+      <w:r>
+        <w:instrText xml:space="preserve"> SEQ Table \* ARABIC </w:instrText>
+      </w:r>
+      <w:r>
+        <w:fldChar w:fldCharType="separate"/>
+      </w:r>
+      <w:r>
+        <w:rPr>
+          <w:noProof/>
+        </w:rPr>
+        <w:t>2</w:t>
+      </w:r>
+      <w:r>
+        <w:rPr>
+          <w:noProof/>
+        </w:rPr>
+        <w:fldChar w:fldCharType="end"/>
+      </w:r>
       <w:r>
         <w:rPr>
           <w:noProof/>
@@ -24500,27 +24512,14 @@
                             <w:r>
                               <w:t xml:space="preserve">Gambar </w:t>
                             </w:r>
-                            <w:r>
-                              <w:fldChar w:fldCharType="begin"/>
-                            </w:r>
-                            <w:r>
-                              <w:instrText xml:space="preserve"> SEQ Gambar \* ARABIC </w:instrText>
-                            </w:r>
-                            <w:r>
-                              <w:fldChar w:fldCharType="separate"/>
-                            </w:r>
-                            <w:r>
-                              <w:rPr>
-                                <w:noProof/>
-                              </w:rPr>
-                              <w:t>1</w:t>
-                            </w:r>
-                            <w:r>
-                              <w:rPr>
-                                <w:noProof/>
-                              </w:rPr>
-                              <w:fldChar w:fldCharType="end"/>
-                            </w:r>
+                            <w:fldSimple w:instr=" SEQ Gambar \* ARABIC ">
+                              <w:r>
+                                <w:rPr>
+                                  <w:noProof/>
+                                </w:rPr>
+                                <w:t>1</w:t>
+                              </w:r>
+                            </w:fldSimple>
                             <w:r>
                               <w:t>.</w:t>
                             </w:r>
@@ -24544,27 +24543,14 @@
                             <w:r>
                               <w:t xml:space="preserve">Gambar </w:t>
                             </w:r>
-                            <w:r>
-                              <w:fldChar w:fldCharType="begin"/>
-                            </w:r>
-                            <w:r>
-                              <w:instrText xml:space="preserve"> SEQ Gambar \* ARABIC </w:instrText>
-                            </w:r>
-                            <w:r>
-                              <w:fldChar w:fldCharType="separate"/>
-                            </w:r>
-                            <w:r>
-                              <w:rPr>
-                                <w:noProof/>
-                              </w:rPr>
-                              <w:t>2</w:t>
-                            </w:r>
-                            <w:r>
-                              <w:rPr>
-                                <w:noProof/>
-                              </w:rPr>
-                              <w:fldChar w:fldCharType="end"/>
-                            </w:r>
+                            <w:fldSimple w:instr=" SEQ Gambar \* ARABIC ">
+                              <w:r>
+                                <w:rPr>
+                                  <w:noProof/>
+                                </w:rPr>
+                                <w:t>2</w:t>
+                              </w:r>
+                            </w:fldSimple>
                             <w:r>
                               <w:t>.</w:t>
                             </w:r>
@@ -28050,7 +28036,7 @@
         <w:ind w:right="-1"/>
         <w:jc w:val="center"/>
       </w:pPr>
-      <w:bookmarkStart w:id="22" w:name="_Toc101906256"/>
+      <w:bookmarkStart w:id="20" w:name="_Toc101906256"/>
       <w:r>
         <w:lastRenderedPageBreak/>
         <w:t xml:space="preserve">BAB </w:t>
@@ -28064,7 +28050,7 @@
       <w:r>
         <w:t>METODOLOGI PENELITIAN</w:t>
       </w:r>
-      <w:bookmarkEnd w:id="22"/>
+      <w:bookmarkEnd w:id="20"/>
     </w:p>
     <w:p>
       <w:pPr>
@@ -28424,7 +28410,7 @@
           <w:lang w:val="en-US"/>
         </w:rPr>
       </w:pPr>
-      <w:bookmarkStart w:id="23" w:name="_Toc101906257"/>
+      <w:bookmarkStart w:id="21" w:name="_Toc101906257"/>
       <w:proofErr w:type="spellStart"/>
       <w:r>
         <w:rPr>
@@ -28446,7 +28432,7 @@
         </w:rPr>
         <w:t>Literatur</w:t>
       </w:r>
-      <w:bookmarkEnd w:id="23"/>
+      <w:bookmarkEnd w:id="21"/>
       <w:proofErr w:type="spellEnd"/>
     </w:p>
     <w:p>
@@ -29565,7 +29551,7 @@
           <w:lang w:val="id-ID"/>
         </w:rPr>
       </w:pPr>
-      <w:bookmarkStart w:id="24" w:name="_Toc101906258"/>
+      <w:bookmarkStart w:id="22" w:name="_Toc101906258"/>
       <w:r>
         <w:rPr>
           <w:lang w:val="id-ID"/>
@@ -29578,7 +29564,7 @@
         </w:rPr>
         <w:t>n Data</w:t>
       </w:r>
-      <w:bookmarkEnd w:id="24"/>
+      <w:bookmarkEnd w:id="22"/>
     </w:p>
     <w:p>
       <w:pPr>
@@ -31390,7 +31376,7 @@
           <w:lang w:val="id-ID"/>
         </w:rPr>
       </w:pPr>
-      <w:bookmarkStart w:id="25" w:name="_Toc101906259"/>
+      <w:bookmarkStart w:id="23" w:name="_Toc101906259"/>
       <w:r>
         <w:rPr>
           <w:lang w:val="id-ID"/>
@@ -31403,7 +31389,7 @@
         </w:rPr>
         <w:t xml:space="preserve"> Sistem</w:t>
       </w:r>
-      <w:bookmarkEnd w:id="25"/>
+      <w:bookmarkEnd w:id="23"/>
     </w:p>
     <w:p>
       <w:pPr>
@@ -35822,14 +35808,14 @@
           <w:lang w:val="en-US"/>
         </w:rPr>
       </w:pPr>
-      <w:bookmarkStart w:id="26" w:name="_Toc101906260"/>
+      <w:bookmarkStart w:id="24" w:name="_Toc101906260"/>
       <w:r>
         <w:rPr>
           <w:lang w:val="id-ID"/>
         </w:rPr>
         <w:t>Pengembangan Sistem</w:t>
       </w:r>
-      <w:bookmarkEnd w:id="26"/>
+      <w:bookmarkEnd w:id="24"/>
     </w:p>
     <w:p>
       <w:pPr>
@@ -36349,31 +36335,18 @@
                                 <w:lang w:val="en-US"/>
                               </w:rPr>
                             </w:pPr>
-                            <w:bookmarkStart w:id="27" w:name="_Toc102258811"/>
+                            <w:bookmarkStart w:id="25" w:name="_Toc102258811"/>
                             <w:r>
                               <w:t xml:space="preserve">Gambar </w:t>
                             </w:r>
-                            <w:r>
-                              <w:fldChar w:fldCharType="begin"/>
-                            </w:r>
-                            <w:r>
-                              <w:instrText xml:space="preserve"> SEQ Gambar \* ARABIC </w:instrText>
-                            </w:r>
-                            <w:r>
-                              <w:fldChar w:fldCharType="separate"/>
-                            </w:r>
-                            <w:r>
-                              <w:rPr>
-                                <w:noProof/>
-                              </w:rPr>
-                              <w:t>3</w:t>
-                            </w:r>
-                            <w:r>
-                              <w:rPr>
-                                <w:noProof/>
-                              </w:rPr>
-                              <w:fldChar w:fldCharType="end"/>
-                            </w:r>
+                            <w:fldSimple w:instr=" SEQ Gambar \* ARABIC ">
+                              <w:r>
+                                <w:rPr>
+                                  <w:noProof/>
+                                </w:rPr>
+                                <w:t>3</w:t>
+                              </w:r>
+                            </w:fldSimple>
                             <w:r>
                               <w:t>.</w:t>
                             </w:r>
@@ -36388,7 +36361,7 @@
                             <w:r>
                               <w:t xml:space="preserve"> prototype</w:t>
                             </w:r>
-                            <w:bookmarkEnd w:id="27"/>
+                            <w:bookmarkEnd w:id="25"/>
                           </w:p>
                         </w:txbxContent>
                       </wps:txbx>
@@ -40245,7 +40218,7 @@
           <w:lang w:val="en-US"/>
         </w:rPr>
       </w:pPr>
-      <w:bookmarkStart w:id="29" w:name="_Toc101906261"/>
+      <w:bookmarkStart w:id="26" w:name="_Toc101906261"/>
       <w:proofErr w:type="spellStart"/>
       <w:r>
         <w:rPr>
@@ -40267,7 +40240,7 @@
         </w:rPr>
         <w:t>Laporan</w:t>
       </w:r>
-      <w:bookmarkEnd w:id="29"/>
+      <w:bookmarkEnd w:id="26"/>
       <w:proofErr w:type="spellEnd"/>
     </w:p>
     <w:p>
@@ -40886,7 +40859,7 @@
         <w:ind w:right="-1"/>
         <w:jc w:val="center"/>
       </w:pPr>
-      <w:bookmarkStart w:id="30" w:name="_Toc101906262"/>
+      <w:bookmarkStart w:id="27" w:name="_Toc101906262"/>
       <w:r>
         <w:lastRenderedPageBreak/>
         <w:t xml:space="preserve">BAB </w:t>
@@ -40900,7 +40873,7 @@
       <w:r>
         <w:t>HASIL DAN PEMBAHASAN</w:t>
       </w:r>
-      <w:bookmarkEnd w:id="30"/>
+      <w:bookmarkEnd w:id="27"/>
     </w:p>
     <w:p>
       <w:pPr>
@@ -40915,12 +40888,12 @@
         <w:spacing w:line="276" w:lineRule="auto"/>
         <w:ind w:left="1418" w:hanging="1058"/>
       </w:pPr>
-      <w:bookmarkStart w:id="31" w:name="_Toc101906263"/>
+      <w:bookmarkStart w:id="28" w:name="_Toc101906263"/>
       <w:proofErr w:type="spellStart"/>
       <w:r>
         <w:t>Planing</w:t>
       </w:r>
-      <w:bookmarkEnd w:id="31"/>
+      <w:bookmarkEnd w:id="28"/>
       <w:proofErr w:type="spellEnd"/>
       <w:r>
         <w:t xml:space="preserve"> </w:t>
@@ -41421,18 +41394,31 @@
         <w:keepNext/>
         <w:ind w:left="1843"/>
       </w:pPr>
-      <w:bookmarkStart w:id="32" w:name="_Toc101999777"/>
+      <w:bookmarkStart w:id="29" w:name="_Toc101999777"/>
       <w:r>
         <w:t xml:space="preserve">Table </w:t>
       </w:r>
-      <w:fldSimple w:instr=" SEQ Table \* ARABIC ">
-        <w:r>
-          <w:rPr>
-            <w:noProof/>
-          </w:rPr>
-          <w:t>3</w:t>
-        </w:r>
-      </w:fldSimple>
+      <w:r>
+        <w:fldChar w:fldCharType="begin"/>
+      </w:r>
+      <w:r>
+        <w:instrText xml:space="preserve"> SEQ Table \* ARABIC </w:instrText>
+      </w:r>
+      <w:r>
+        <w:fldChar w:fldCharType="separate"/>
+      </w:r>
+      <w:r>
+        <w:rPr>
+          <w:noProof/>
+        </w:rPr>
+        <w:t>3</w:t>
+      </w:r>
+      <w:r>
+        <w:rPr>
+          <w:noProof/>
+        </w:rPr>
+        <w:fldChar w:fldCharType="end"/>
+      </w:r>
       <w:r>
         <w:t xml:space="preserve">. </w:t>
       </w:r>
@@ -41450,7 +41436,7 @@
       <w:r>
         <w:t>)</w:t>
       </w:r>
-      <w:bookmarkEnd w:id="32"/>
+      <w:bookmarkEnd w:id="29"/>
     </w:p>
     <w:tbl>
       <w:tblPr>
@@ -45201,7 +45187,7 @@
         <w:spacing w:line="276" w:lineRule="auto"/>
         <w:ind w:left="1134" w:hanging="567"/>
       </w:pPr>
-      <w:bookmarkStart w:id="33" w:name="_Toc101906264"/>
+      <w:bookmarkStart w:id="30" w:name="_Toc101906264"/>
       <w:r>
         <w:t>Analysis</w:t>
       </w:r>
@@ -46087,25 +46073,38 @@
                                 <w:lang w:val="id-ID"/>
                               </w:rPr>
                             </w:pPr>
-                            <w:bookmarkStart w:id="34" w:name="_Toc101999778"/>
+                            <w:bookmarkStart w:id="31" w:name="_Toc101999778"/>
                             <w:r>
                               <w:t xml:space="preserve">Table </w:t>
                             </w:r>
-                            <w:fldSimple w:instr=" SEQ Table \* ARABIC ">
-                              <w:r>
-                                <w:rPr>
-                                  <w:noProof/>
-                                </w:rPr>
-                                <w:t>4</w:t>
-                              </w:r>
-                            </w:fldSimple>
+                            <w:r>
+                              <w:fldChar w:fldCharType="begin"/>
+                            </w:r>
+                            <w:r>
+                              <w:instrText xml:space="preserve"> SEQ Table \* ARABIC </w:instrText>
+                            </w:r>
+                            <w:r>
+                              <w:fldChar w:fldCharType="separate"/>
+                            </w:r>
+                            <w:r>
+                              <w:rPr>
+                                <w:noProof/>
+                              </w:rPr>
+                              <w:t>4</w:t>
+                            </w:r>
+                            <w:r>
+                              <w:rPr>
+                                <w:noProof/>
+                              </w:rPr>
+                              <w:fldChar w:fldCharType="end"/>
+                            </w:r>
                             <w:r>
                               <w:rPr>
                                 <w:lang w:val="id-ID"/>
                               </w:rPr>
                               <w:t>. Perbandingan hasil perhitungan jarak</w:t>
                             </w:r>
-                            <w:bookmarkEnd w:id="34"/>
+                            <w:bookmarkEnd w:id="31"/>
                           </w:p>
                         </w:txbxContent>
                       </wps:txbx>
@@ -46284,31 +46283,18 @@
         <w:ind w:right="991"/>
         <w:jc w:val="center"/>
       </w:pPr>
-      <w:bookmarkStart w:id="36" w:name="_Toc102258812"/>
+      <w:bookmarkStart w:id="32" w:name="_Toc102258812"/>
       <w:r>
         <w:t xml:space="preserve">Gambar </w:t>
       </w:r>
-      <w:r>
-        <w:fldChar w:fldCharType="begin"/>
-      </w:r>
-      <w:r>
-        <w:instrText xml:space="preserve"> SEQ Gambar \* ARABIC </w:instrText>
-      </w:r>
-      <w:r>
-        <w:fldChar w:fldCharType="separate"/>
-      </w:r>
-      <w:r>
-        <w:rPr>
-          <w:noProof/>
-        </w:rPr>
-        <w:t>4</w:t>
-      </w:r>
-      <w:r>
-        <w:rPr>
-          <w:noProof/>
-        </w:rPr>
-        <w:fldChar w:fldCharType="end"/>
-      </w:r>
+      <w:fldSimple w:instr=" SEQ Gambar \* ARABIC ">
+        <w:r>
+          <w:rPr>
+            <w:noProof/>
+          </w:rPr>
+          <w:t>4</w:t>
+        </w:r>
+      </w:fldSimple>
       <w:r>
         <w:t xml:space="preserve">. </w:t>
       </w:r>
@@ -46348,7 +46334,7 @@
       <w:r>
         <w:t>metode</w:t>
       </w:r>
-      <w:bookmarkEnd w:id="36"/>
+      <w:bookmarkEnd w:id="32"/>
       <w:proofErr w:type="spellEnd"/>
     </w:p>
     <w:p>
@@ -46643,31 +46629,18 @@
                                 <w:spacing w:val="15"/>
                               </w:rPr>
                             </w:pPr>
-                            <w:bookmarkStart w:id="37" w:name="_Toc102258813"/>
+                            <w:bookmarkStart w:id="33" w:name="_Toc102258813"/>
                             <w:r>
                               <w:t xml:space="preserve">Gambar </w:t>
                             </w:r>
-                            <w:r>
-                              <w:fldChar w:fldCharType="begin"/>
-                            </w:r>
-                            <w:r>
-                              <w:instrText xml:space="preserve"> SEQ Gambar \* ARABIC </w:instrText>
-                            </w:r>
-                            <w:r>
-                              <w:fldChar w:fldCharType="separate"/>
-                            </w:r>
-                            <w:r>
-                              <w:rPr>
-                                <w:noProof/>
-                              </w:rPr>
-                              <w:t>5</w:t>
-                            </w:r>
-                            <w:r>
-                              <w:rPr>
-                                <w:noProof/>
-                              </w:rPr>
-                              <w:fldChar w:fldCharType="end"/>
-                            </w:r>
+                            <w:fldSimple w:instr=" SEQ Gambar \* ARABIC ">
+                              <w:r>
+                                <w:rPr>
+                                  <w:noProof/>
+                                </w:rPr>
+                                <w:t>5</w:t>
+                              </w:r>
+                            </w:fldSimple>
                             <w:r>
                               <w:t>.</w:t>
                             </w:r>
@@ -46694,7 +46667,7 @@
                             <w:r>
                               <w:t>metode</w:t>
                             </w:r>
-                            <w:bookmarkEnd w:id="37"/>
+                            <w:bookmarkEnd w:id="33"/>
                             <w:proofErr w:type="spellEnd"/>
                           </w:p>
                         </w:txbxContent>
@@ -47480,31 +47453,18 @@
                                 <w:spacing w:val="15"/>
                               </w:rPr>
                             </w:pPr>
-                            <w:bookmarkStart w:id="39" w:name="_Toc101999779"/>
+                            <w:bookmarkStart w:id="34" w:name="_Toc101999779"/>
                             <w:r>
                               <w:t xml:space="preserve">Table </w:t>
                             </w:r>
-                            <w:r>
-                              <w:fldChar w:fldCharType="begin"/>
-                            </w:r>
-                            <w:r>
-                              <w:instrText xml:space="preserve"> SEQ Table \* ARABIC </w:instrText>
-                            </w:r>
-                            <w:r>
-                              <w:fldChar w:fldCharType="separate"/>
-                            </w:r>
-                            <w:r>
-                              <w:rPr>
-                                <w:noProof/>
-                              </w:rPr>
-                              <w:t>5</w:t>
-                            </w:r>
-                            <w:r>
-                              <w:rPr>
-                                <w:noProof/>
-                              </w:rPr>
-                              <w:fldChar w:fldCharType="end"/>
-                            </w:r>
+                            <w:fldSimple w:instr=" SEQ Table \* ARABIC ">
+                              <w:r>
+                                <w:rPr>
+                                  <w:noProof/>
+                                </w:rPr>
+                                <w:t>5</w:t>
+                              </w:r>
+                            </w:fldSimple>
                             <w:r>
                               <w:t xml:space="preserve">. </w:t>
                             </w:r>
@@ -47536,7 +47496,7 @@
                             <w:r>
                               <w:t>metode</w:t>
                             </w:r>
-                            <w:bookmarkEnd w:id="39"/>
+                            <w:bookmarkEnd w:id="34"/>
                             <w:proofErr w:type="spellEnd"/>
                           </w:p>
                         </w:txbxContent>
@@ -47880,7 +47840,7 @@
         <w:lastRenderedPageBreak/>
         <w:t>Design</w:t>
       </w:r>
-      <w:bookmarkEnd w:id="33"/>
+      <w:bookmarkEnd w:id="30"/>
       <w:r>
         <w:t xml:space="preserve"> </w:t>
       </w:r>
@@ -48185,31 +48145,18 @@
                                 <w:spacing w:val="15"/>
                               </w:rPr>
                             </w:pPr>
-                            <w:bookmarkStart w:id="41" w:name="_Toc102258814"/>
+                            <w:bookmarkStart w:id="35" w:name="_Toc102258814"/>
                             <w:r>
                               <w:t xml:space="preserve">Gambar </w:t>
                             </w:r>
-                            <w:r>
-                              <w:fldChar w:fldCharType="begin"/>
-                            </w:r>
-                            <w:r>
-                              <w:instrText xml:space="preserve"> SEQ Gambar \* ARABIC </w:instrText>
-                            </w:r>
-                            <w:r>
-                              <w:fldChar w:fldCharType="separate"/>
-                            </w:r>
-                            <w:r>
-                              <w:rPr>
-                                <w:noProof/>
-                              </w:rPr>
-                              <w:t>6</w:t>
-                            </w:r>
-                            <w:r>
-                              <w:rPr>
-                                <w:noProof/>
-                              </w:rPr>
-                              <w:fldChar w:fldCharType="end"/>
-                            </w:r>
+                            <w:fldSimple w:instr=" SEQ Gambar \* ARABIC ">
+                              <w:r>
+                                <w:rPr>
+                                  <w:noProof/>
+                                </w:rPr>
+                                <w:t>6</w:t>
+                              </w:r>
+                            </w:fldSimple>
                             <w:r>
                               <w:t xml:space="preserve">. </w:t>
                             </w:r>
@@ -48244,7 +48191,7 @@
                             <w:r>
                               <w:t>presensi</w:t>
                             </w:r>
-                            <w:bookmarkEnd w:id="41"/>
+                            <w:bookmarkEnd w:id="35"/>
                             <w:proofErr w:type="spellEnd"/>
                           </w:p>
                         </w:txbxContent>
@@ -48988,31 +48935,18 @@
                                 <w:spacing w:val="15"/>
                               </w:rPr>
                             </w:pPr>
-                            <w:bookmarkStart w:id="43" w:name="_Toc102258815"/>
+                            <w:bookmarkStart w:id="36" w:name="_Toc102258815"/>
                             <w:r>
                               <w:t xml:space="preserve">Gambar </w:t>
                             </w:r>
-                            <w:r>
-                              <w:fldChar w:fldCharType="begin"/>
-                            </w:r>
-                            <w:r>
-                              <w:instrText xml:space="preserve"> SEQ Gambar \* ARABIC </w:instrText>
-                            </w:r>
-                            <w:r>
-                              <w:fldChar w:fldCharType="separate"/>
-                            </w:r>
-                            <w:r>
-                              <w:rPr>
-                                <w:noProof/>
-                              </w:rPr>
-                              <w:t>7</w:t>
-                            </w:r>
-                            <w:r>
-                              <w:rPr>
-                                <w:noProof/>
-                              </w:rPr>
-                              <w:fldChar w:fldCharType="end"/>
-                            </w:r>
+                            <w:fldSimple w:instr=" SEQ Gambar \* ARABIC ">
+                              <w:r>
+                                <w:rPr>
+                                  <w:noProof/>
+                                </w:rPr>
+                                <w:t>7</w:t>
+                              </w:r>
+                            </w:fldSimple>
                             <w:r>
                               <w:t xml:space="preserve">. Use Case diagram </w:t>
                             </w:r>
@@ -49028,7 +48962,7 @@
                             <w:r>
                               <w:t>presensi</w:t>
                             </w:r>
-                            <w:bookmarkEnd w:id="43"/>
+                            <w:bookmarkEnd w:id="36"/>
                             <w:proofErr w:type="spellEnd"/>
                           </w:p>
                         </w:txbxContent>
@@ -49255,35 +49189,22 @@
                               <w:pStyle w:val="Caption"/>
                               <w:jc w:val="center"/>
                             </w:pPr>
-                            <w:bookmarkStart w:id="45" w:name="_Toc102258816"/>
+                            <w:bookmarkStart w:id="37" w:name="_Toc102258816"/>
                             <w:r>
                               <w:t xml:space="preserve">Gambar </w:t>
                             </w:r>
-                            <w:r>
-                              <w:fldChar w:fldCharType="begin"/>
-                            </w:r>
-                            <w:r>
-                              <w:instrText xml:space="preserve"> SEQ Gambar \* ARABIC </w:instrText>
-                            </w:r>
-                            <w:r>
-                              <w:fldChar w:fldCharType="separate"/>
-                            </w:r>
-                            <w:r>
-                              <w:rPr>
-                                <w:noProof/>
-                              </w:rPr>
-                              <w:t>8</w:t>
-                            </w:r>
-                            <w:r>
-                              <w:rPr>
-                                <w:noProof/>
-                              </w:rPr>
-                              <w:fldChar w:fldCharType="end"/>
-                            </w:r>
+                            <w:fldSimple w:instr=" SEQ Gambar \* ARABIC ">
+                              <w:r>
+                                <w:rPr>
+                                  <w:noProof/>
+                                </w:rPr>
+                                <w:t>8</w:t>
+                              </w:r>
+                            </w:fldSimple>
                             <w:r>
                               <w:t>. Activity diagram login</w:t>
                             </w:r>
-                            <w:bookmarkEnd w:id="45"/>
+                            <w:bookmarkEnd w:id="37"/>
                           </w:p>
                         </w:txbxContent>
                       </wps:txbx>
@@ -49570,18 +49491,31 @@
                                 <w:lang w:val="id-ID"/>
                               </w:rPr>
                             </w:pPr>
-                            <w:bookmarkStart w:id="47" w:name="_Toc102258817"/>
+                            <w:bookmarkStart w:id="38" w:name="_Toc102258817"/>
                             <w:r>
                               <w:t xml:space="preserve">Gambar </w:t>
                             </w:r>
-                            <w:fldSimple w:instr=" SEQ Gambar \* ARABIC ">
-                              <w:r>
-                                <w:rPr>
-                                  <w:noProof/>
-                                </w:rPr>
-                                <w:t>9</w:t>
-                              </w:r>
-                            </w:fldSimple>
+                            <w:r>
+                              <w:fldChar w:fldCharType="begin"/>
+                            </w:r>
+                            <w:r>
+                              <w:instrText xml:space="preserve"> SEQ Gambar \* ARABIC </w:instrText>
+                            </w:r>
+                            <w:r>
+                              <w:fldChar w:fldCharType="separate"/>
+                            </w:r>
+                            <w:r>
+                              <w:rPr>
+                                <w:noProof/>
+                              </w:rPr>
+                              <w:t>9</w:t>
+                            </w:r>
+                            <w:r>
+                              <w:rPr>
+                                <w:noProof/>
+                              </w:rPr>
+                              <w:fldChar w:fldCharType="end"/>
+                            </w:r>
                             <w:r>
                               <w:t xml:space="preserve">. Activity diagram </w:t>
                             </w:r>
@@ -49589,7 +49523,7 @@
                             <w:r>
                               <w:t>registrasi</w:t>
                             </w:r>
-                            <w:bookmarkEnd w:id="47"/>
+                            <w:bookmarkEnd w:id="38"/>
                             <w:proofErr w:type="spellEnd"/>
                           </w:p>
                         </w:txbxContent>
@@ -49740,38 +49674,25 @@
                                 <w:spacing w:val="15"/>
                               </w:rPr>
                             </w:pPr>
-                            <w:bookmarkStart w:id="49" w:name="_Toc102258818"/>
+                            <w:bookmarkStart w:id="39" w:name="_Toc102258818"/>
                             <w:r>
                               <w:t xml:space="preserve">Gambar </w:t>
                             </w:r>
-                            <w:r>
-                              <w:fldChar w:fldCharType="begin"/>
-                            </w:r>
-                            <w:r>
-                              <w:instrText xml:space="preserve"> SEQ Gambar \* ARABIC </w:instrText>
-                            </w:r>
-                            <w:r>
-                              <w:fldChar w:fldCharType="separate"/>
-                            </w:r>
-                            <w:r>
-                              <w:rPr>
-                                <w:noProof/>
-                              </w:rPr>
-                              <w:t>10</w:t>
-                            </w:r>
-                            <w:r>
-                              <w:rPr>
-                                <w:noProof/>
-                              </w:rPr>
-                              <w:fldChar w:fldCharType="end"/>
-                            </w:r>
+                            <w:fldSimple w:instr=" SEQ Gambar \* ARABIC ">
+                              <w:r>
+                                <w:rPr>
+                                  <w:noProof/>
+                                </w:rPr>
+                                <w:t>10</w:t>
+                              </w:r>
+                            </w:fldSimple>
                             <w:r>
                               <w:rPr>
                                 <w:lang w:val="id-ID"/>
                               </w:rPr>
                               <w:t>. Activity diagram reset password</w:t>
                             </w:r>
-                            <w:bookmarkEnd w:id="49"/>
+                            <w:bookmarkEnd w:id="39"/>
                           </w:p>
                         </w:txbxContent>
                       </wps:txbx>
@@ -50062,31 +49983,18 @@
                                 <w:lang w:val="id-ID"/>
                               </w:rPr>
                             </w:pPr>
-                            <w:bookmarkStart w:id="51" w:name="_Toc102258819"/>
+                            <w:bookmarkStart w:id="40" w:name="_Toc102258819"/>
                             <w:r>
                               <w:t xml:space="preserve">Gambar </w:t>
                             </w:r>
-                            <w:r>
-                              <w:fldChar w:fldCharType="begin"/>
-                            </w:r>
-                            <w:r>
-                              <w:instrText xml:space="preserve"> SEQ Gambar \* ARABIC </w:instrText>
-                            </w:r>
-                            <w:r>
-                              <w:fldChar w:fldCharType="separate"/>
-                            </w:r>
-                            <w:r>
-                              <w:rPr>
-                                <w:noProof/>
-                              </w:rPr>
-                              <w:t>11</w:t>
-                            </w:r>
-                            <w:r>
-                              <w:rPr>
-                                <w:noProof/>
-                              </w:rPr>
-                              <w:fldChar w:fldCharType="end"/>
-                            </w:r>
+                            <w:fldSimple w:instr=" SEQ Gambar \* ARABIC ">
+                              <w:r>
+                                <w:rPr>
+                                  <w:noProof/>
+                                </w:rPr>
+                                <w:t>11</w:t>
+                              </w:r>
+                            </w:fldSimple>
                             <w:r>
                               <w:t>.</w:t>
                             </w:r>
@@ -50116,7 +50024,7 @@
                             <w:r>
                               <w:t>aplikasi</w:t>
                             </w:r>
-                            <w:bookmarkEnd w:id="51"/>
+                            <w:bookmarkEnd w:id="40"/>
                             <w:proofErr w:type="spellEnd"/>
                           </w:p>
                         </w:txbxContent>
@@ -50377,31 +50285,18 @@
                                 <w:lang w:val="en-US"/>
                               </w:rPr>
                             </w:pPr>
-                            <w:bookmarkStart w:id="53" w:name="_Toc102258820"/>
+                            <w:bookmarkStart w:id="41" w:name="_Toc102258820"/>
                             <w:r>
                               <w:t xml:space="preserve">Gambar </w:t>
                             </w:r>
-                            <w:r>
-                              <w:fldChar w:fldCharType="begin"/>
-                            </w:r>
-                            <w:r>
-                              <w:instrText xml:space="preserve"> SEQ Gambar \* ARABIC </w:instrText>
-                            </w:r>
-                            <w:r>
-                              <w:fldChar w:fldCharType="separate"/>
-                            </w:r>
-                            <w:r>
-                              <w:rPr>
-                                <w:noProof/>
-                              </w:rPr>
-                              <w:t>12</w:t>
-                            </w:r>
-                            <w:r>
-                              <w:rPr>
-                                <w:noProof/>
-                              </w:rPr>
-                              <w:fldChar w:fldCharType="end"/>
-                            </w:r>
+                            <w:fldSimple w:instr=" SEQ Gambar \* ARABIC ">
+                              <w:r>
+                                <w:rPr>
+                                  <w:noProof/>
+                                </w:rPr>
+                                <w:t>12</w:t>
+                              </w:r>
+                            </w:fldSimple>
                             <w:r>
                               <w:t xml:space="preserve">. </w:t>
                             </w:r>
@@ -50434,7 +50329,7 @@
                             <w:r>
                               <w:t>presensi</w:t>
                             </w:r>
-                            <w:bookmarkEnd w:id="53"/>
+                            <w:bookmarkEnd w:id="41"/>
                             <w:proofErr w:type="spellEnd"/>
                           </w:p>
                         </w:txbxContent>
@@ -50678,31 +50573,18 @@
                                 <w:lang w:val="en-US"/>
                               </w:rPr>
                             </w:pPr>
-                            <w:bookmarkStart w:id="55" w:name="_Toc102258821"/>
+                            <w:bookmarkStart w:id="42" w:name="_Toc102258821"/>
                             <w:r>
                               <w:t xml:space="preserve">Gambar </w:t>
                             </w:r>
-                            <w:r>
-                              <w:fldChar w:fldCharType="begin"/>
-                            </w:r>
-                            <w:r>
-                              <w:instrText xml:space="preserve"> SEQ Gambar \* ARABIC </w:instrText>
-                            </w:r>
-                            <w:r>
-                              <w:fldChar w:fldCharType="separate"/>
-                            </w:r>
-                            <w:r>
-                              <w:rPr>
-                                <w:noProof/>
-                              </w:rPr>
-                              <w:t>13</w:t>
-                            </w:r>
-                            <w:r>
-                              <w:rPr>
-                                <w:noProof/>
-                              </w:rPr>
-                              <w:fldChar w:fldCharType="end"/>
-                            </w:r>
+                            <w:fldSimple w:instr=" SEQ Gambar \* ARABIC ">
+                              <w:r>
+                                <w:rPr>
+                                  <w:noProof/>
+                                </w:rPr>
+                                <w:t>13</w:t>
+                              </w:r>
+                            </w:fldSimple>
                             <w:r>
                               <w:t xml:space="preserve">. Activity diagram menu profile </w:t>
                             </w:r>
@@ -50710,7 +50592,7 @@
                             <w:r>
                               <w:t>aplikasi</w:t>
                             </w:r>
-                            <w:bookmarkEnd w:id="55"/>
+                            <w:bookmarkEnd w:id="42"/>
                             <w:proofErr w:type="spellEnd"/>
                           </w:p>
                         </w:txbxContent>
@@ -50958,31 +50840,18 @@
                                 <w:lang w:val="en-US"/>
                               </w:rPr>
                             </w:pPr>
-                            <w:bookmarkStart w:id="57" w:name="_Toc102258822"/>
+                            <w:bookmarkStart w:id="43" w:name="_Toc102258822"/>
                             <w:r>
                               <w:t xml:space="preserve">Gambar </w:t>
                             </w:r>
-                            <w:r>
-                              <w:fldChar w:fldCharType="begin"/>
-                            </w:r>
-                            <w:r>
-                              <w:instrText xml:space="preserve"> SEQ Gambar \* ARABIC </w:instrText>
-                            </w:r>
-                            <w:r>
-                              <w:fldChar w:fldCharType="separate"/>
-                            </w:r>
-                            <w:r>
-                              <w:rPr>
-                                <w:noProof/>
-                              </w:rPr>
-                              <w:t>14</w:t>
-                            </w:r>
-                            <w:r>
-                              <w:rPr>
-                                <w:noProof/>
-                              </w:rPr>
-                              <w:fldChar w:fldCharType="end"/>
-                            </w:r>
+                            <w:fldSimple w:instr=" SEQ Gambar \* ARABIC ">
+                              <w:r>
+                                <w:rPr>
+                                  <w:noProof/>
+                                </w:rPr>
+                                <w:t>14</w:t>
+                              </w:r>
+                            </w:fldSimple>
                             <w:r>
                               <w:t xml:space="preserve">. Activity update </w:t>
                             </w:r>
@@ -50994,7 +50863,7 @@
                             <w:r>
                               <w:t xml:space="preserve"> profile</w:t>
                             </w:r>
-                            <w:bookmarkEnd w:id="57"/>
+                            <w:bookmarkEnd w:id="43"/>
                           </w:p>
                         </w:txbxContent>
                       </wps:txbx>
@@ -51142,35 +51011,22 @@
                                 <w:lang w:val="en-US"/>
                               </w:rPr>
                             </w:pPr>
-                            <w:bookmarkStart w:id="59" w:name="_Toc102258823"/>
+                            <w:bookmarkStart w:id="44" w:name="_Toc102258823"/>
                             <w:r>
                               <w:t xml:space="preserve">Gambar </w:t>
                             </w:r>
-                            <w:r>
-                              <w:fldChar w:fldCharType="begin"/>
-                            </w:r>
-                            <w:r>
-                              <w:instrText xml:space="preserve"> SEQ Gambar \* ARABIC </w:instrText>
-                            </w:r>
-                            <w:r>
-                              <w:fldChar w:fldCharType="separate"/>
-                            </w:r>
-                            <w:r>
-                              <w:rPr>
-                                <w:noProof/>
-                              </w:rPr>
-                              <w:t>15</w:t>
-                            </w:r>
-                            <w:r>
-                              <w:rPr>
-                                <w:noProof/>
-                              </w:rPr>
-                              <w:fldChar w:fldCharType="end"/>
-                            </w:r>
+                            <w:fldSimple w:instr=" SEQ Gambar \* ARABIC ">
+                              <w:r>
+                                <w:rPr>
+                                  <w:noProof/>
+                                </w:rPr>
+                                <w:t>15</w:t>
+                              </w:r>
+                            </w:fldSimple>
                             <w:r>
                               <w:t>. Activity diagram update username</w:t>
                             </w:r>
-                            <w:bookmarkEnd w:id="59"/>
+                            <w:bookmarkEnd w:id="44"/>
                           </w:p>
                         </w:txbxContent>
                       </wps:txbx>
@@ -51377,38 +51233,25 @@
                                 <w:lang w:val="en-US"/>
                               </w:rPr>
                             </w:pPr>
-                            <w:bookmarkStart w:id="61" w:name="_Toc102258824"/>
+                            <w:bookmarkStart w:id="45" w:name="_Toc102258824"/>
                             <w:r>
                               <w:t xml:space="preserve">Gambar </w:t>
                             </w:r>
-                            <w:r>
-                              <w:fldChar w:fldCharType="begin"/>
-                            </w:r>
-                            <w:r>
-                              <w:instrText xml:space="preserve"> SEQ Gambar \* ARABIC </w:instrText>
-                            </w:r>
-                            <w:r>
-                              <w:fldChar w:fldCharType="separate"/>
-                            </w:r>
-                            <w:r>
-                              <w:rPr>
-                                <w:noProof/>
-                              </w:rPr>
-                              <w:t>16</w:t>
-                            </w:r>
-                            <w:r>
-                              <w:rPr>
-                                <w:noProof/>
-                              </w:rPr>
-                              <w:fldChar w:fldCharType="end"/>
-                            </w:r>
+                            <w:fldSimple w:instr=" SEQ Gambar \* ARABIC ">
+                              <w:r>
+                                <w:rPr>
+                                  <w:noProof/>
+                                </w:rPr>
+                                <w:t>16</w:t>
+                              </w:r>
+                            </w:fldSimple>
                             <w:r>
                               <w:rPr>
                                 <w:lang w:val="id-ID"/>
                               </w:rPr>
                               <w:t>. Activity diagram ganti email</w:t>
                             </w:r>
-                            <w:bookmarkEnd w:id="61"/>
+                            <w:bookmarkEnd w:id="45"/>
                           </w:p>
                         </w:txbxContent>
                       </wps:txbx>
@@ -51656,38 +51499,25 @@
                                 <w:lang w:val="id-ID"/>
                               </w:rPr>
                             </w:pPr>
-                            <w:bookmarkStart w:id="63" w:name="_Toc102258825"/>
+                            <w:bookmarkStart w:id="46" w:name="_Toc102258825"/>
                             <w:r>
                               <w:t xml:space="preserve">Gambar </w:t>
                             </w:r>
-                            <w:r>
-                              <w:fldChar w:fldCharType="begin"/>
-                            </w:r>
-                            <w:r>
-                              <w:instrText xml:space="preserve"> SEQ Gambar \* ARABIC </w:instrText>
-                            </w:r>
-                            <w:r>
-                              <w:fldChar w:fldCharType="separate"/>
-                            </w:r>
-                            <w:r>
-                              <w:rPr>
-                                <w:noProof/>
-                              </w:rPr>
-                              <w:t>17</w:t>
-                            </w:r>
-                            <w:r>
-                              <w:rPr>
-                                <w:noProof/>
-                              </w:rPr>
-                              <w:fldChar w:fldCharType="end"/>
-                            </w:r>
+                            <w:fldSimple w:instr=" SEQ Gambar \* ARABIC ">
+                              <w:r>
+                                <w:rPr>
+                                  <w:noProof/>
+                                </w:rPr>
+                                <w:t>17</w:t>
+                              </w:r>
+                            </w:fldSimple>
                             <w:r>
                               <w:rPr>
                                 <w:lang w:val="id-ID"/>
                               </w:rPr>
                               <w:t>. Activity diagram verifikasi email</w:t>
                             </w:r>
-                            <w:bookmarkEnd w:id="63"/>
+                            <w:bookmarkEnd w:id="46"/>
                           </w:p>
                         </w:txbxContent>
                       </wps:txbx>
@@ -51980,38 +51810,25 @@
                                 <w:lang w:val="en-US"/>
                               </w:rPr>
                             </w:pPr>
-                            <w:bookmarkStart w:id="65" w:name="_Toc102258826"/>
+                            <w:bookmarkStart w:id="47" w:name="_Toc102258826"/>
                             <w:r>
                               <w:t xml:space="preserve">Gambar </w:t>
                             </w:r>
-                            <w:r>
-                              <w:fldChar w:fldCharType="begin"/>
-                            </w:r>
-                            <w:r>
-                              <w:instrText xml:space="preserve"> SEQ Gambar \* ARABIC </w:instrText>
-                            </w:r>
-                            <w:r>
-                              <w:fldChar w:fldCharType="separate"/>
-                            </w:r>
-                            <w:r>
-                              <w:rPr>
-                                <w:noProof/>
-                              </w:rPr>
-                              <w:t>18</w:t>
-                            </w:r>
-                            <w:r>
-                              <w:rPr>
-                                <w:noProof/>
-                              </w:rPr>
-                              <w:fldChar w:fldCharType="end"/>
-                            </w:r>
+                            <w:fldSimple w:instr=" SEQ Gambar \* ARABIC ">
+                              <w:r>
+                                <w:rPr>
+                                  <w:noProof/>
+                                </w:rPr>
+                                <w:t>18</w:t>
+                              </w:r>
+                            </w:fldSimple>
                             <w:r>
                               <w:rPr>
                                 <w:lang w:val="id-ID"/>
                               </w:rPr>
                               <w:t>. Activity diagram ganti password</w:t>
                             </w:r>
-                            <w:bookmarkEnd w:id="65"/>
+                            <w:bookmarkEnd w:id="47"/>
                           </w:p>
                         </w:txbxContent>
                       </wps:txbx>
@@ -52177,38 +51994,25 @@
                                 <w:lang w:val="id-ID"/>
                               </w:rPr>
                             </w:pPr>
-                            <w:bookmarkStart w:id="67" w:name="_Toc102258827"/>
+                            <w:bookmarkStart w:id="48" w:name="_Toc102258827"/>
                             <w:r>
                               <w:t xml:space="preserve">Gambar </w:t>
                             </w:r>
-                            <w:r>
-                              <w:fldChar w:fldCharType="begin"/>
-                            </w:r>
-                            <w:r>
-                              <w:instrText xml:space="preserve"> SEQ Gambar \* ARABIC </w:instrText>
-                            </w:r>
-                            <w:r>
-                              <w:fldChar w:fldCharType="separate"/>
-                            </w:r>
-                            <w:r>
-                              <w:rPr>
-                                <w:noProof/>
-                              </w:rPr>
-                              <w:t>19</w:t>
-                            </w:r>
-                            <w:r>
-                              <w:rPr>
-                                <w:noProof/>
-                              </w:rPr>
-                              <w:fldChar w:fldCharType="end"/>
-                            </w:r>
+                            <w:fldSimple w:instr=" SEQ Gambar \* ARABIC ">
+                              <w:r>
+                                <w:rPr>
+                                  <w:noProof/>
+                                </w:rPr>
+                                <w:t>19</w:t>
+                              </w:r>
+                            </w:fldSimple>
                             <w:r>
                               <w:rPr>
                                 <w:lang w:val="id-ID"/>
                               </w:rPr>
                               <w:t>. Activity diagram lapor masalah pada aplikasi</w:t>
                             </w:r>
-                            <w:bookmarkEnd w:id="67"/>
+                            <w:bookmarkEnd w:id="48"/>
                           </w:p>
                         </w:txbxContent>
                       </wps:txbx>
@@ -52449,38 +52253,25 @@
                                 <w:lang w:val="id-ID"/>
                               </w:rPr>
                             </w:pPr>
-                            <w:bookmarkStart w:id="69" w:name="_Toc102258828"/>
+                            <w:bookmarkStart w:id="49" w:name="_Toc102258828"/>
                             <w:r>
                               <w:t xml:space="preserve">Gambar </w:t>
                             </w:r>
-                            <w:r>
-                              <w:fldChar w:fldCharType="begin"/>
-                            </w:r>
-                            <w:r>
-                              <w:instrText xml:space="preserve"> SEQ Gambar \* ARABIC </w:instrText>
-                            </w:r>
-                            <w:r>
-                              <w:fldChar w:fldCharType="separate"/>
-                            </w:r>
-                            <w:r>
-                              <w:rPr>
-                                <w:noProof/>
-                              </w:rPr>
-                              <w:t>20</w:t>
-                            </w:r>
-                            <w:r>
-                              <w:rPr>
-                                <w:noProof/>
-                              </w:rPr>
-                              <w:fldChar w:fldCharType="end"/>
-                            </w:r>
+                            <w:fldSimple w:instr=" SEQ Gambar \* ARABIC ">
+                              <w:r>
+                                <w:rPr>
+                                  <w:noProof/>
+                                </w:rPr>
+                                <w:t>20</w:t>
+                              </w:r>
+                            </w:fldSimple>
                             <w:r>
                               <w:rPr>
                                 <w:lang w:val="id-ID"/>
                               </w:rPr>
                               <w:t>. Activity diagram tentang aplikasi</w:t>
                             </w:r>
-                            <w:bookmarkEnd w:id="69"/>
+                            <w:bookmarkEnd w:id="49"/>
                           </w:p>
                         </w:txbxContent>
                       </wps:txbx>
@@ -52645,6 +52436,14 @@
         <w:rPr>
           <w:lang w:val="id-ID"/>
         </w:rPr>
+        <w:sectPr>
+          <w:pgSz w:w="11906" w:h="16838" w:code="9"/>
+          <w:pgMar w:top="2268" w:right="1701" w:bottom="1701" w:left="2268" w:header="706" w:footer="706" w:gutter="0"/>
+          <w:paperSrc w:first="7"/>
+          <w:cols w:space="708"/>
+          <w:titlePg/>
+          <w:docGrid w:linePitch="360"/>
+        </w:sectPr>
       </w:pPr>
       <w:r>
         <w:rPr>
@@ -52697,38 +52496,25 @@
                                 <w:lang w:val="en-US"/>
                               </w:rPr>
                             </w:pPr>
-                            <w:bookmarkStart w:id="71" w:name="_Toc102258829"/>
+                            <w:bookmarkStart w:id="50" w:name="_Toc102258829"/>
                             <w:r>
                               <w:t xml:space="preserve">Gambar </w:t>
                             </w:r>
-                            <w:r>
-                              <w:fldChar w:fldCharType="begin"/>
-                            </w:r>
-                            <w:r>
-                              <w:instrText xml:space="preserve"> SEQ Gambar \* ARABIC </w:instrText>
-                            </w:r>
-                            <w:r>
-                              <w:fldChar w:fldCharType="separate"/>
-                            </w:r>
-                            <w:r>
-                              <w:rPr>
-                                <w:noProof/>
-                              </w:rPr>
-                              <w:t>21</w:t>
-                            </w:r>
-                            <w:r>
-                              <w:rPr>
-                                <w:noProof/>
-                              </w:rPr>
-                              <w:fldChar w:fldCharType="end"/>
-                            </w:r>
+                            <w:fldSimple w:instr=" SEQ Gambar \* ARABIC ">
+                              <w:r>
+                                <w:rPr>
+                                  <w:noProof/>
+                                </w:rPr>
+                                <w:t>21</w:t>
+                              </w:r>
+                            </w:fldSimple>
                             <w:r>
                               <w:rPr>
                                 <w:lang w:val="id-ID"/>
                               </w:rPr>
                               <w:t>. Activity diagram keluar aplikasi</w:t>
                             </w:r>
-                            <w:bookmarkEnd w:id="71"/>
+                            <w:bookmarkEnd w:id="50"/>
                           </w:p>
                         </w:txbxContent>
                       </wps:txbx>
@@ -52874,33 +52660,7 @@
         </w:rPr>
         <w:t>Activity keluar aplikasi</w:t>
       </w:r>
-    </w:p>
-    <w:p>
-      <w:pPr>
-        <w:pStyle w:val="Heading1"/>
-        <w:jc w:val="center"/>
-        <w:sectPr>
-          <w:pgSz w:w="11906" w:h="16838" w:code="9"/>
-          <w:pgMar w:top="2268" w:right="1701" w:bottom="1701" w:left="2268" w:header="706" w:footer="706" w:gutter="0"/>
-          <w:paperSrc w:first="7"/>
-          <w:cols w:space="708"/>
-          <w:titlePg/>
-          <w:docGrid w:linePitch="360"/>
-        </w:sectPr>
-      </w:pPr>
-      <w:bookmarkStart w:id="73" w:name="_Toc101906265"/>
-    </w:p>
-    <w:p>
-      <w:pPr>
-        <w:pStyle w:val="Subtitle"/>
-      </w:pPr>
-      <w:r>
-        <w:lastRenderedPageBreak/>
-        <w:tab/>
-      </w:r>
-      <w:r>
-        <w:tab/>
-      </w:r>
+      <w:bookmarkStart w:id="51" w:name="_Toc101906265"/>
     </w:p>
     <w:p>
       <w:pPr>
@@ -52918,6 +52678,7 @@
         <w:rPr>
           <w:lang w:val="en-US"/>
         </w:rPr>
+        <w:lastRenderedPageBreak/>
         <w:t xml:space="preserve">Wireframe </w:t>
       </w:r>
       <w:proofErr w:type="spellStart"/>
@@ -53576,18 +53337,31 @@
                                 <w:spacing w:val="15"/>
                               </w:rPr>
                             </w:pPr>
-                            <w:bookmarkStart w:id="74" w:name="_Toc102258830"/>
+                            <w:bookmarkStart w:id="52" w:name="_Toc102258830"/>
                             <w:r>
                               <w:t xml:space="preserve">Gambar </w:t>
                             </w:r>
-                            <w:fldSimple w:instr=" SEQ Gambar \* ARABIC ">
-                              <w:r>
-                                <w:rPr>
-                                  <w:noProof/>
-                                </w:rPr>
-                                <w:t>22</w:t>
-                              </w:r>
-                            </w:fldSimple>
+                            <w:r>
+                              <w:fldChar w:fldCharType="begin"/>
+                            </w:r>
+                            <w:r>
+                              <w:instrText xml:space="preserve"> SEQ Gambar \* ARABIC </w:instrText>
+                            </w:r>
+                            <w:r>
+                              <w:fldChar w:fldCharType="separate"/>
+                            </w:r>
+                            <w:r>
+                              <w:rPr>
+                                <w:noProof/>
+                              </w:rPr>
+                              <w:t>22</w:t>
+                            </w:r>
+                            <w:r>
+                              <w:rPr>
+                                <w:noProof/>
+                              </w:rPr>
+                              <w:fldChar w:fldCharType="end"/>
+                            </w:r>
                             <w:r>
                               <w:t xml:space="preserve">. Wireframe login dan signup </w:t>
                             </w:r>
@@ -53603,7 +53377,7 @@
                             <w:r>
                               <w:t>presensi</w:t>
                             </w:r>
-                            <w:bookmarkEnd w:id="74"/>
+                            <w:bookmarkEnd w:id="52"/>
                             <w:proofErr w:type="spellEnd"/>
                           </w:p>
                         </w:txbxContent>
@@ -53672,6 +53446,9 @@
         </mc:AlternateContent>
       </w:r>
       <w:r>
+        <w:rPr>
+          <w:noProof/>
+        </w:rPr>
         <w:drawing>
           <wp:anchor distT="0" distB="0" distL="114300" distR="114300" simplePos="0" relativeHeight="251884544" behindDoc="0" locked="0" layoutInCell="1" allowOverlap="1" wp14:anchorId="6B861AA2" wp14:editId="4F9304EA">
             <wp:simplePos x="0" y="0"/>
@@ -53750,13 +53527,6 @@
     </w:p>
     <w:p>
       <w:pPr>
-        <w:rPr>
-          <w:lang w:val="en-US"/>
-        </w:rPr>
-      </w:pPr>
-    </w:p>
-    <w:p>
-      <w:pPr>
         <w:pStyle w:val="Subtitle"/>
         <w:numPr>
           <w:ilvl w:val="0"/>
@@ -53861,18 +53631,31 @@
                                 <w:spacing w:val="15"/>
                               </w:rPr>
                             </w:pPr>
-                            <w:bookmarkStart w:id="76" w:name="_Toc102258831"/>
+                            <w:bookmarkStart w:id="53" w:name="_Toc102258831"/>
                             <w:r>
                               <w:t xml:space="preserve">Gambar </w:t>
                             </w:r>
-                            <w:fldSimple w:instr=" SEQ Gambar \* ARABIC ">
-                              <w:r>
-                                <w:rPr>
-                                  <w:noProof/>
-                                </w:rPr>
-                                <w:t>23</w:t>
-                              </w:r>
-                            </w:fldSimple>
+                            <w:r>
+                              <w:fldChar w:fldCharType="begin"/>
+                            </w:r>
+                            <w:r>
+                              <w:instrText xml:space="preserve"> SEQ Gambar \* ARABIC </w:instrText>
+                            </w:r>
+                            <w:r>
+                              <w:fldChar w:fldCharType="separate"/>
+                            </w:r>
+                            <w:r>
+                              <w:rPr>
+                                <w:noProof/>
+                              </w:rPr>
+                              <w:t>23</w:t>
+                            </w:r>
+                            <w:r>
+                              <w:rPr>
+                                <w:noProof/>
+                              </w:rPr>
+                              <w:fldChar w:fldCharType="end"/>
+                            </w:r>
                             <w:r>
                               <w:t xml:space="preserve">. Wireframe </w:t>
                             </w:r>
@@ -53896,7 +53679,7 @@
                             <w:r>
                               <w:t>aplikasi</w:t>
                             </w:r>
-                            <w:bookmarkEnd w:id="76"/>
+                            <w:bookmarkEnd w:id="53"/>
                             <w:proofErr w:type="spellEnd"/>
                           </w:p>
                         </w:txbxContent>
@@ -53973,6 +53756,9 @@
         </mc:AlternateContent>
       </w:r>
       <w:r>
+        <w:rPr>
+          <w:noProof/>
+        </w:rPr>
         <w:drawing>
           <wp:anchor distT="0" distB="0" distL="114300" distR="114300" simplePos="0" relativeHeight="251887616" behindDoc="0" locked="0" layoutInCell="1" allowOverlap="1" wp14:anchorId="5FB1FC98" wp14:editId="5D0A7B72">
             <wp:simplePos x="0" y="0"/>
@@ -54097,18 +53883,31 @@
                                 <w:spacing w:val="15"/>
                               </w:rPr>
                             </w:pPr>
-                            <w:bookmarkStart w:id="78" w:name="_Toc102258832"/>
+                            <w:bookmarkStart w:id="54" w:name="_Toc102258832"/>
                             <w:r>
                               <w:t xml:space="preserve">Gambar </w:t>
                             </w:r>
-                            <w:fldSimple w:instr=" SEQ Gambar \* ARABIC ">
-                              <w:r>
-                                <w:rPr>
-                                  <w:noProof/>
-                                </w:rPr>
-                                <w:t>24</w:t>
-                              </w:r>
-                            </w:fldSimple>
+                            <w:r>
+                              <w:fldChar w:fldCharType="begin"/>
+                            </w:r>
+                            <w:r>
+                              <w:instrText xml:space="preserve"> SEQ Gambar \* ARABIC </w:instrText>
+                            </w:r>
+                            <w:r>
+                              <w:fldChar w:fldCharType="separate"/>
+                            </w:r>
+                            <w:r>
+                              <w:rPr>
+                                <w:noProof/>
+                              </w:rPr>
+                              <w:t>24</w:t>
+                            </w:r>
+                            <w:r>
+                              <w:rPr>
+                                <w:noProof/>
+                              </w:rPr>
+                              <w:fldChar w:fldCharType="end"/>
+                            </w:r>
                             <w:r>
                               <w:t xml:space="preserve">. Wireframe </w:t>
                             </w:r>
@@ -54140,7 +53939,7 @@
                             <w:r>
                               <w:t>presensi</w:t>
                             </w:r>
-                            <w:bookmarkEnd w:id="78"/>
+                            <w:bookmarkEnd w:id="54"/>
                             <w:proofErr w:type="spellEnd"/>
                           </w:p>
                         </w:txbxContent>
@@ -54225,6 +54024,9 @@
         </mc:AlternateContent>
       </w:r>
       <w:r>
+        <w:rPr>
+          <w:noProof/>
+        </w:rPr>
         <w:drawing>
           <wp:anchor distT="0" distB="0" distL="114300" distR="114300" simplePos="0" relativeHeight="251890688" behindDoc="0" locked="0" layoutInCell="1" allowOverlap="1" wp14:anchorId="66B58467" wp14:editId="71D4879C">
             <wp:simplePos x="0" y="0"/>
@@ -54426,18 +54228,31 @@
                                 <w:spacing w:val="15"/>
                               </w:rPr>
                             </w:pPr>
-                            <w:bookmarkStart w:id="80" w:name="_Toc102258833"/>
+                            <w:bookmarkStart w:id="55" w:name="_Toc102258833"/>
                             <w:r>
                               <w:t xml:space="preserve">Gambar </w:t>
                             </w:r>
-                            <w:fldSimple w:instr=" SEQ Gambar \* ARABIC ">
-                              <w:r>
-                                <w:rPr>
-                                  <w:noProof/>
-                                </w:rPr>
-                                <w:t>25</w:t>
-                              </w:r>
-                            </w:fldSimple>
+                            <w:r>
+                              <w:fldChar w:fldCharType="begin"/>
+                            </w:r>
+                            <w:r>
+                              <w:instrText xml:space="preserve"> SEQ Gambar \* ARABIC </w:instrText>
+                            </w:r>
+                            <w:r>
+                              <w:fldChar w:fldCharType="separate"/>
+                            </w:r>
+                            <w:r>
+                              <w:rPr>
+                                <w:noProof/>
+                              </w:rPr>
+                              <w:t>25</w:t>
+                            </w:r>
+                            <w:r>
+                              <w:rPr>
+                                <w:noProof/>
+                              </w:rPr>
+                              <w:fldChar w:fldCharType="end"/>
+                            </w:r>
                             <w:r>
                               <w:t xml:space="preserve">. Wireframe </w:t>
                             </w:r>
@@ -54477,7 +54292,7 @@
                             <w:r>
                               <w:t>presensi</w:t>
                             </w:r>
-                            <w:bookmarkEnd w:id="80"/>
+                            <w:bookmarkEnd w:id="55"/>
                             <w:proofErr w:type="spellEnd"/>
                           </w:p>
                         </w:txbxContent>
@@ -54570,6 +54385,9 @@
         </mc:AlternateContent>
       </w:r>
       <w:r>
+        <w:rPr>
+          <w:noProof/>
+        </w:rPr>
         <w:drawing>
           <wp:anchor distT="0" distB="0" distL="114300" distR="114300" simplePos="0" relativeHeight="251893760" behindDoc="0" locked="0" layoutInCell="1" allowOverlap="1" wp14:anchorId="44E266E4" wp14:editId="317CBA72">
             <wp:simplePos x="0" y="0"/>
@@ -54722,7 +54540,7 @@
         <w:lastRenderedPageBreak/>
         <w:t>REFERENSI</w:t>
       </w:r>
-      <w:bookmarkEnd w:id="73"/>
+      <w:bookmarkEnd w:id="51"/>
     </w:p>
     <w:p>
       <w:pPr>
@@ -59575,6 +59393,7 @@
   <w:style w:type="character" w:default="1" w:styleId="DefaultParagraphFont">
     <w:name w:val="Default Paragraph Font"/>
     <w:uiPriority w:val="1"/>
+    <w:semiHidden/>
     <w:unhideWhenUsed/>
   </w:style>
   <w:style w:type="table" w:default="1" w:styleId="TableNormal">

</xml_diff>